<commit_message>
I updated the Quick Start Guide Word Document and PDF for the new Setup Control.
I also deleted the User's Guide because it was out of date. When I get a chance I will try and upate the User's guide, but for now the Quick Start Guide has enough to get you started.
</commit_message>
<xml_diff>
--- a/DataTier.Net/Class Room/Documents/DataTier.Net Quick Start.docx
+++ b/DataTier.Net/Class Room/Documents/DataTier.Net Quick Start.docx
@@ -94,697 +94,73 @@
       <w:pPr>
         <w:rPr>
           <w:rFonts w:ascii="Arial" w:hAnsi="Arial" w:cs="Arial"/>
-        </w:rPr>
-      </w:pPr>
-      <w:r>
-        <w:rPr>
-          <w:rFonts w:ascii="Arial" w:hAnsi="Arial" w:cs="Arial"/>
-        </w:rPr>
-        <w:t xml:space="preserve">Before you can create a </w:t>
-      </w:r>
-      <w:r>
-        <w:rPr>
-          <w:rFonts w:ascii="Arial" w:hAnsi="Arial" w:cs="Arial"/>
-        </w:rPr>
-        <w:t>Data Tier.Net</w:t>
-      </w:r>
-      <w:r>
-        <w:rPr>
-          <w:rFonts w:ascii="Arial" w:hAnsi="Arial" w:cs="Arial"/>
-        </w:rPr>
-        <w:t xml:space="preserve"> project you must </w:t>
-      </w:r>
-      <w:r>
-        <w:rPr>
-          <w:rFonts w:ascii="Arial" w:hAnsi="Arial" w:cs="Arial"/>
-        </w:rPr>
-        <w:t>create</w:t>
-      </w:r>
-      <w:r>
-        <w:rPr>
-          <w:rFonts w:ascii="Arial" w:hAnsi="Arial" w:cs="Arial"/>
-        </w:rPr>
-        <w:t xml:space="preserve"> the </w:t>
-      </w:r>
-      <w:r>
-        <w:rPr>
-          <w:rFonts w:ascii="Arial" w:hAnsi="Arial" w:cs="Arial"/>
-        </w:rPr>
-        <w:t>Data Tier.Net</w:t>
-      </w:r>
-      <w:r>
-        <w:rPr>
-          <w:rFonts w:ascii="Arial" w:hAnsi="Arial" w:cs="Arial"/>
-        </w:rPr>
-        <w:t xml:space="preserve"> SQL Server database. </w:t>
-      </w:r>
-    </w:p>
-    <w:p>
-      <w:pPr>
-        <w:rPr>
-          <w:rFonts w:ascii="Arial" w:hAnsi="Arial" w:cs="Arial"/>
-        </w:rPr>
-      </w:pPr>
-    </w:p>
-    <w:p>
-      <w:pPr>
-        <w:rPr>
-          <w:rFonts w:ascii="Arial" w:hAnsi="Arial" w:cs="Arial"/>
-          <w:b/>
-        </w:rPr>
-      </w:pPr>
-      <w:r>
-        <w:rPr>
-          <w:rFonts w:ascii="Arial" w:hAnsi="Arial" w:cs="Arial"/>
-          <w:b/>
-        </w:rPr>
-        <w:t xml:space="preserve">Create DataTier.Net </w:t>
-      </w:r>
-      <w:r>
-        <w:rPr>
-          <w:rFonts w:ascii="Arial" w:hAnsi="Arial" w:cs="Arial"/>
-          <w:b/>
-        </w:rPr>
-        <w:t xml:space="preserve">SQL Server </w:t>
-      </w:r>
-      <w:r>
-        <w:rPr>
-          <w:rFonts w:ascii="Arial" w:hAnsi="Arial" w:cs="Arial"/>
-          <w:b/>
-        </w:rPr>
-        <w:t>Database</w:t>
-      </w:r>
-    </w:p>
-    <w:p>
-      <w:pPr>
-        <w:rPr>
-          <w:rFonts w:ascii="Arial" w:hAnsi="Arial" w:cs="Arial"/>
-          <w:b/>
-        </w:rPr>
-      </w:pPr>
-    </w:p>
-    <w:p>
-      <w:pPr>
-        <w:rPr>
-          <w:rFonts w:ascii="Arial" w:hAnsi="Arial" w:cs="Arial"/>
-        </w:rPr>
-      </w:pPr>
-      <w:r>
-        <w:rPr>
-          <w:rFonts w:ascii="Arial" w:hAnsi="Arial" w:cs="Arial"/>
-        </w:rPr>
-        <w:t>Create a new database named ‘</w:t>
-      </w:r>
-      <w:r>
-        <w:rPr>
-          <w:rFonts w:ascii="Arial" w:hAnsi="Arial" w:cs="Arial"/>
-        </w:rPr>
-        <w:t>DataTier.Net.Database’ in SQL Server Management Studio</w:t>
-      </w:r>
-      <w:r>
-        <w:rPr>
-          <w:rFonts w:ascii="Arial" w:hAnsi="Arial" w:cs="Arial"/>
-        </w:rPr>
-        <w:t xml:space="preserve">. </w:t>
-      </w:r>
-    </w:p>
-    <w:p>
-      <w:pPr>
-        <w:rPr>
-          <w:rFonts w:ascii="Arial" w:hAnsi="Arial" w:cs="Arial"/>
-        </w:rPr>
-      </w:pPr>
-    </w:p>
-    <w:p>
-      <w:pPr>
-        <w:rPr>
-          <w:rFonts w:ascii="Arial" w:hAnsi="Arial" w:cs="Arial"/>
-        </w:rPr>
-      </w:pPr>
-      <w:r>
-        <w:rPr>
-          <w:rFonts w:ascii="Arial" w:hAnsi="Arial" w:cs="Arial"/>
-        </w:rPr>
-        <w:t>E</w:t>
-      </w:r>
-      <w:r>
-        <w:rPr>
-          <w:rFonts w:ascii="Arial" w:hAnsi="Arial" w:cs="Arial"/>
-        </w:rPr>
-        <w:t xml:space="preserve">xecute the </w:t>
-      </w:r>
-      <w:r>
-        <w:rPr>
-          <w:rFonts w:ascii="Arial" w:hAnsi="Arial" w:cs="Arial"/>
-        </w:rPr>
-        <w:t xml:space="preserve">following </w:t>
-      </w:r>
-      <w:r>
-        <w:rPr>
-          <w:rFonts w:ascii="Arial" w:hAnsi="Arial" w:cs="Arial"/>
-        </w:rPr>
-        <w:t>SQL scripts to create the database schema.</w:t>
-      </w:r>
-    </w:p>
-    <w:p>
-      <w:pPr>
-        <w:rPr>
-          <w:rFonts w:ascii="Arial" w:hAnsi="Arial" w:cs="Arial"/>
-        </w:rPr>
-      </w:pPr>
-    </w:p>
-    <w:p>
-      <w:pPr>
-        <w:rPr>
-          <w:rFonts w:ascii="Arial" w:hAnsi="Arial" w:cs="Arial"/>
-          <w:color w:val="0070C0"/>
-        </w:rPr>
-      </w:pPr>
-      <w:r>
-        <w:rPr>
-          <w:rFonts w:ascii="Arial" w:hAnsi="Arial" w:cs="Arial"/>
-          <w:color w:val="0070C0"/>
-        </w:rPr>
-        <w:t xml:space="preserve">Folder: </w:t>
-      </w:r>
-      <w:r>
-        <w:rPr>
-          <w:rFonts w:ascii="Arial" w:hAnsi="Arial" w:cs="Arial"/>
-          <w:color w:val="0070C0"/>
-        </w:rPr>
-        <w:t>DataTier.Net\DataTier.Net\Database\SQL Scripts</w:t>
-      </w:r>
-    </w:p>
-    <w:p>
-      <w:pPr>
-        <w:rPr>
-          <w:rFonts w:ascii="Arial" w:hAnsi="Arial" w:cs="Arial"/>
-        </w:rPr>
-      </w:pPr>
-    </w:p>
-    <w:p>
-      <w:pPr>
-        <w:rPr>
-          <w:rFonts w:ascii="Arial" w:hAnsi="Arial" w:cs="Arial"/>
-          <w:color w:val="FF0000"/>
-        </w:rPr>
-      </w:pPr>
-      <w:r>
-        <w:rPr>
-          <w:rFonts w:ascii="Arial" w:hAnsi="Arial" w:cs="Arial"/>
-          <w:color w:val="FF0000"/>
-        </w:rPr>
-        <w:t xml:space="preserve">File: </w:t>
-      </w:r>
-      <w:r>
-        <w:rPr>
-          <w:rFonts w:ascii="Arial" w:hAnsi="Arial" w:cs="Arial"/>
-          <w:color w:val="FF0000"/>
-        </w:rPr>
-        <w:t>DataTier.Net.Tables and Procedures.sql</w:t>
-      </w:r>
-    </w:p>
-    <w:p>
-      <w:pPr>
-        <w:rPr>
-          <w:rFonts w:ascii="Arial" w:hAnsi="Arial" w:cs="Arial"/>
-        </w:rPr>
-      </w:pPr>
-    </w:p>
-    <w:p>
-      <w:pPr>
-        <w:rPr>
-          <w:rFonts w:ascii="Arial" w:hAnsi="Arial" w:cs="Arial"/>
-          <w:b/>
-        </w:rPr>
-      </w:pPr>
-      <w:r>
-        <w:rPr>
-          <w:rFonts w:ascii="Arial" w:hAnsi="Arial" w:cs="Arial"/>
-          <w:b/>
-        </w:rPr>
-        <w:t xml:space="preserve">Windows Authentication </w:t>
-      </w:r>
-    </w:p>
-    <w:p>
-      <w:pPr>
-        <w:rPr>
-          <w:rFonts w:ascii="Arial" w:hAnsi="Arial" w:cs="Arial"/>
-          <w:b/>
-        </w:rPr>
-      </w:pPr>
-    </w:p>
-    <w:p>
-      <w:pPr>
-        <w:rPr>
-          <w:rFonts w:ascii="Arial" w:hAnsi="Arial" w:cs="Arial"/>
-        </w:rPr>
-      </w:pPr>
-      <w:r>
-        <w:rPr>
-          <w:rFonts w:ascii="Arial" w:hAnsi="Arial" w:cs="Arial"/>
-        </w:rPr>
-        <w:t xml:space="preserve">If you are using Integrated Security, ensure </w:t>
-      </w:r>
-      <w:r>
-        <w:rPr>
-          <w:rFonts w:ascii="Arial" w:hAnsi="Arial" w:cs="Arial"/>
-        </w:rPr>
-        <w:t>your Windows Login has</w:t>
-      </w:r>
-      <w:r>
-        <w:rPr>
-          <w:rFonts w:ascii="Arial" w:hAnsi="Arial" w:cs="Arial"/>
-        </w:rPr>
-        <w:t xml:space="preserve"> permission to execute </w:t>
-      </w:r>
-      <w:r>
-        <w:rPr>
-          <w:rFonts w:ascii="Arial" w:hAnsi="Arial" w:cs="Arial"/>
-        </w:rPr>
-        <w:t xml:space="preserve">stored procedures </w:t>
-      </w:r>
-      <w:r>
-        <w:rPr>
-          <w:rFonts w:ascii="Arial" w:hAnsi="Arial" w:cs="Arial"/>
-        </w:rPr>
-        <w:t>and modify data.</w:t>
-      </w:r>
-    </w:p>
-    <w:p>
-      <w:pPr>
-        <w:rPr>
-          <w:rFonts w:ascii="Arial" w:hAnsi="Arial" w:cs="Arial"/>
-          <w:b/>
-        </w:rPr>
-      </w:pPr>
-    </w:p>
-    <w:p>
-      <w:pPr>
-        <w:rPr>
-          <w:rFonts w:ascii="Arial" w:hAnsi="Arial" w:cs="Arial"/>
-          <w:b/>
-        </w:rPr>
-      </w:pPr>
-      <w:r>
-        <w:rPr>
-          <w:rFonts w:ascii="Arial" w:hAnsi="Arial" w:cs="Arial"/>
-          <w:b/>
-        </w:rPr>
-        <w:t xml:space="preserve">SQL Server Authentication </w:t>
-      </w:r>
-    </w:p>
-    <w:p>
-      <w:pPr>
-        <w:rPr>
-          <w:rFonts w:ascii="Arial" w:hAnsi="Arial" w:cs="Arial"/>
-          <w:b/>
-        </w:rPr>
-      </w:pPr>
-    </w:p>
-    <w:p>
-      <w:pPr>
-        <w:rPr>
-          <w:rFonts w:ascii="Arial" w:hAnsi="Arial" w:cs="Arial"/>
-        </w:rPr>
-      </w:pPr>
-      <w:r>
-        <w:rPr>
-          <w:rFonts w:ascii="Arial" w:hAnsi="Arial" w:cs="Arial"/>
-        </w:rPr>
-        <w:t>Create a new SQL Server login named ‘</w:t>
-      </w:r>
-      <w:r>
-        <w:rPr>
-          <w:rFonts w:ascii="Arial" w:hAnsi="Arial" w:cs="Arial"/>
-        </w:rPr>
-        <w:t>DataTierNet</w:t>
-      </w:r>
-      <w:r>
-        <w:rPr>
-          <w:rFonts w:ascii="Arial" w:hAnsi="Arial" w:cs="Arial"/>
-        </w:rPr>
-        <w:t>User’. Include the user in the following two roles:</w:t>
-      </w:r>
-      <w:r>
-        <w:rPr>
-          <w:rFonts w:ascii="Arial" w:hAnsi="Arial" w:cs="Arial"/>
-        </w:rPr>
-        <w:t xml:space="preserve"> </w:t>
-      </w:r>
-      <w:r>
-        <w:rPr>
-          <w:rFonts w:ascii="Arial" w:hAnsi="Arial" w:cs="Arial"/>
-        </w:rPr>
-        <w:t>DataReader</w:t>
-      </w:r>
-      <w:r>
-        <w:rPr>
-          <w:rFonts w:ascii="Arial" w:hAnsi="Arial" w:cs="Arial"/>
-        </w:rPr>
-        <w:t xml:space="preserve">, </w:t>
-      </w:r>
-      <w:r>
-        <w:rPr>
-          <w:rFonts w:ascii="Arial" w:hAnsi="Arial" w:cs="Arial"/>
-        </w:rPr>
-        <w:t>DataWriter.</w:t>
-      </w:r>
-    </w:p>
-    <w:p>
-      <w:pPr>
-        <w:rPr>
-          <w:rFonts w:ascii="Arial" w:hAnsi="Arial" w:cs="Arial"/>
-          <w:b/>
-        </w:rPr>
-      </w:pPr>
-    </w:p>
-    <w:p>
-      <w:pPr>
-        <w:rPr>
-          <w:rFonts w:ascii="Arial" w:hAnsi="Arial" w:cs="Arial"/>
-          <w:b/>
-        </w:rPr>
-      </w:pPr>
-      <w:r>
-        <w:rPr>
-          <w:rFonts w:ascii="Arial" w:hAnsi="Arial" w:cs="Arial"/>
-          <w:b/>
-        </w:rPr>
-        <w:t>Solving Security Problems</w:t>
-      </w:r>
-    </w:p>
-    <w:p>
-      <w:pPr>
-        <w:rPr>
-          <w:rFonts w:ascii="Arial" w:hAnsi="Arial" w:cs="Arial"/>
-          <w:b/>
-        </w:rPr>
-      </w:pPr>
-    </w:p>
-    <w:p>
-      <w:pPr>
-        <w:rPr>
-          <w:rFonts w:ascii="Arial" w:hAnsi="Arial" w:cs="Arial"/>
-        </w:rPr>
-      </w:pPr>
-      <w:r>
-        <w:rPr>
-          <w:rFonts w:ascii="Arial" w:hAnsi="Arial" w:cs="Arial"/>
-        </w:rPr>
-        <w:t>It is outside of the scope of this document to solve SQL permission problems, but one useful stored procedure</w:t>
-      </w:r>
-      <w:r>
-        <w:rPr>
-          <w:rFonts w:ascii="Arial" w:hAnsi="Arial" w:cs="Arial"/>
-        </w:rPr>
-        <w:t xml:space="preserve"> </w:t>
-      </w:r>
-      <w:r>
-        <w:rPr>
-          <w:rFonts w:ascii="Arial" w:hAnsi="Arial" w:cs="Arial"/>
-        </w:rPr>
-        <w:t>included in the DataTier.Net.Database could help.</w:t>
-      </w:r>
-    </w:p>
-    <w:p>
-      <w:pPr>
-        <w:rPr>
-          <w:rFonts w:ascii="Arial" w:hAnsi="Arial" w:cs="Arial"/>
-        </w:rPr>
-      </w:pPr>
-      <w:r>
-        <w:rPr>
-          <w:rFonts w:ascii="Arial" w:hAnsi="Arial" w:cs="Arial"/>
-        </w:rPr>
-        <w:t>The script is in</w:t>
-      </w:r>
-      <w:r>
-        <w:rPr>
-          <w:rFonts w:ascii="Arial" w:hAnsi="Arial" w:cs="Arial"/>
-        </w:rPr>
-        <w:t>stalled</w:t>
-      </w:r>
-      <w:r>
-        <w:rPr>
-          <w:rFonts w:ascii="Arial" w:hAnsi="Arial" w:cs="Arial"/>
-        </w:rPr>
-        <w:t xml:space="preserve"> </w:t>
-      </w:r>
-      <w:r>
-        <w:rPr>
-          <w:rFonts w:ascii="Arial" w:hAnsi="Arial" w:cs="Arial"/>
-        </w:rPr>
-        <w:t xml:space="preserve">in </w:t>
-      </w:r>
-      <w:r>
-        <w:rPr>
-          <w:rFonts w:ascii="Arial" w:hAnsi="Arial" w:cs="Arial"/>
-        </w:rPr>
-        <w:t>the DataTier.Net</w:t>
-      </w:r>
-      <w:r>
-        <w:rPr>
-          <w:rFonts w:ascii="Arial" w:hAnsi="Arial" w:cs="Arial"/>
-        </w:rPr>
-        <w:t>.</w:t>
-      </w:r>
-      <w:r>
-        <w:rPr>
-          <w:rFonts w:ascii="Arial" w:hAnsi="Arial" w:cs="Arial"/>
-        </w:rPr>
-        <w:t>Database</w:t>
-      </w:r>
-      <w:r>
-        <w:rPr>
-          <w:rFonts w:ascii="Arial" w:hAnsi="Arial" w:cs="Arial"/>
-        </w:rPr>
-        <w:t>.</w:t>
-      </w:r>
-    </w:p>
-    <w:p>
-      <w:pPr>
-        <w:rPr>
-          <w:rFonts w:ascii="Arial" w:hAnsi="Arial" w:cs="Arial"/>
-        </w:rPr>
-      </w:pPr>
-    </w:p>
-    <w:p>
-      <w:pPr>
-        <w:rPr>
-          <w:rFonts w:ascii="Arial" w:hAnsi="Arial" w:cs="Arial"/>
-        </w:rPr>
-      </w:pPr>
-      <w:r>
-        <w:rPr>
-          <w:rFonts w:ascii="Arial" w:hAnsi="Arial" w:cs="Arial"/>
-        </w:rPr>
-        <w:t>In SQL Server Management Studio, create a new query</w:t>
-      </w:r>
-      <w:r>
-        <w:rPr>
-          <w:rFonts w:ascii="Arial" w:hAnsi="Arial" w:cs="Arial"/>
-        </w:rPr>
-        <w:t xml:space="preserve"> window</w:t>
-      </w:r>
-      <w:r>
-        <w:rPr>
-          <w:rFonts w:ascii="Arial" w:hAnsi="Arial" w:cs="Arial"/>
-        </w:rPr>
-        <w:t xml:space="preserve"> </w:t>
-      </w:r>
-      <w:r>
-        <w:rPr>
-          <w:rFonts w:ascii="Arial" w:hAnsi="Arial" w:cs="Arial"/>
-        </w:rPr>
-        <w:t>and ensure the correct database is selected</w:t>
-      </w:r>
-      <w:r>
-        <w:rPr>
-          <w:rFonts w:ascii="Arial" w:hAnsi="Arial" w:cs="Arial"/>
-        </w:rPr>
-        <w:t xml:space="preserve"> before </w:t>
-      </w:r>
-      <w:r>
-        <w:rPr>
-          <w:rFonts w:ascii="Arial" w:hAnsi="Arial" w:cs="Arial"/>
-        </w:rPr>
-        <w:t>run</w:t>
-      </w:r>
-      <w:r>
-        <w:rPr>
-          <w:rFonts w:ascii="Arial" w:hAnsi="Arial" w:cs="Arial"/>
-        </w:rPr>
-        <w:t>ning</w:t>
-      </w:r>
-      <w:r>
-        <w:rPr>
-          <w:rFonts w:ascii="Arial" w:hAnsi="Arial" w:cs="Arial"/>
-        </w:rPr>
-        <w:t xml:space="preserve"> the following query</w:t>
-      </w:r>
-    </w:p>
-    <w:p>
-      <w:pPr>
-        <w:rPr>
-          <w:rFonts w:ascii="Arial" w:hAnsi="Arial" w:cs="Arial"/>
-        </w:rPr>
-      </w:pPr>
-    </w:p>
-    <w:p>
-      <w:pPr>
-        <w:rPr>
-          <w:rFonts w:ascii="Arial" w:hAnsi="Arial" w:cs="Arial"/>
-          <w:color w:val="0070C0"/>
-        </w:rPr>
-      </w:pPr>
-      <w:r>
-        <w:rPr>
-          <w:rFonts w:ascii="Arial" w:hAnsi="Arial" w:cs="Arial"/>
-          <w:color w:val="0070C0"/>
-        </w:rPr>
-        <w:t>UpdateProcPermissions ‘</w:t>
-      </w:r>
-      <w:r>
-        <w:rPr>
-          <w:rFonts w:ascii="Arial" w:hAnsi="Arial" w:cs="Arial"/>
-          <w:color w:val="0070C0"/>
-        </w:rPr>
-        <w:t>DataTierNetUser</w:t>
-      </w:r>
-      <w:r>
-        <w:rPr>
-          <w:rFonts w:ascii="Arial" w:hAnsi="Arial" w:cs="Arial"/>
-          <w:color w:val="0070C0"/>
-        </w:rPr>
-        <w:t>’</w:t>
-      </w:r>
-    </w:p>
-    <w:p>
-      <w:pPr>
-        <w:rPr>
-          <w:rFonts w:ascii="Arial" w:hAnsi="Arial" w:cs="Arial"/>
-          <w:color w:val="0070C0"/>
-        </w:rPr>
-      </w:pPr>
-    </w:p>
-    <w:p>
-      <w:pPr>
-        <w:rPr>
-          <w:rFonts w:ascii="Arial" w:hAnsi="Arial" w:cs="Arial"/>
-        </w:rPr>
-      </w:pPr>
-      <w:r>
-        <w:rPr>
-          <w:rFonts w:ascii="Arial" w:hAnsi="Arial" w:cs="Arial"/>
-        </w:rPr>
-        <w:t>I regret not saving the author of this procedure to give them credit, but this has saved me on numerous occasions.</w:t>
-      </w:r>
-    </w:p>
-    <w:p>
-      <w:pPr>
-        <w:rPr>
-          <w:rFonts w:ascii="Arial" w:hAnsi="Arial" w:cs="Arial"/>
-        </w:rPr>
-      </w:pPr>
-    </w:p>
-    <w:p>
-      <w:pPr>
-        <w:rPr>
-          <w:rFonts w:ascii="Arial" w:hAnsi="Arial" w:cs="Arial"/>
-          <w:b/>
-        </w:rPr>
-      </w:pPr>
-      <w:r>
-        <w:rPr>
-          <w:rFonts w:ascii="Arial" w:hAnsi="Arial" w:cs="Arial"/>
-          <w:b/>
-        </w:rPr>
-        <w:t>Create Your</w:t>
-      </w:r>
-      <w:r>
-        <w:rPr>
-          <w:rFonts w:ascii="Arial" w:hAnsi="Arial" w:cs="Arial"/>
-          <w:b/>
-        </w:rPr>
-        <w:t xml:space="preserve"> Connection String</w:t>
-      </w:r>
-    </w:p>
-    <w:p>
-      <w:pPr>
-        <w:rPr>
-          <w:rFonts w:ascii="Arial" w:hAnsi="Arial" w:cs="Arial"/>
-        </w:rPr>
-      </w:pPr>
-      <w:r>
-        <w:rPr>
-          <w:rFonts w:ascii="Arial" w:hAnsi="Arial" w:cs="Arial"/>
-        </w:rPr>
-        <w:t>(optional – you may paste in your own connection string if you prefer</w:t>
-      </w:r>
-      <w:r>
-        <w:rPr>
-          <w:rFonts w:ascii="Arial" w:hAnsi="Arial" w:cs="Arial"/>
-        </w:rPr>
-        <w:t xml:space="preserve"> of course</w:t>
-      </w:r>
-      <w:r>
-        <w:rPr>
-          <w:rFonts w:ascii="Arial" w:hAnsi="Arial" w:cs="Arial"/>
-        </w:rPr>
-        <w:t>)</w:t>
-      </w:r>
-      <w:r>
-        <w:rPr>
-          <w:rFonts w:ascii="Arial" w:hAnsi="Arial" w:cs="Arial"/>
-        </w:rPr>
-        <w:t>.</w:t>
-      </w:r>
-    </w:p>
-    <w:p>
-      <w:pPr>
-        <w:rPr>
-          <w:rFonts w:ascii="Arial" w:hAnsi="Arial" w:cs="Arial"/>
-        </w:rPr>
-      </w:pPr>
-    </w:p>
-    <w:p>
-      <w:pPr>
-        <w:rPr>
-          <w:rFonts w:ascii="Arial" w:hAnsi="Arial" w:cs="Arial"/>
-        </w:rPr>
-      </w:pPr>
-      <w:r>
-        <w:rPr>
-          <w:rFonts w:ascii="Arial" w:hAnsi="Arial" w:cs="Arial"/>
-        </w:rPr>
-        <w:lastRenderedPageBreak/>
-        <w:t>Launch DataTier.Net and click the ‘Launch Connection String Builder’ button.</w:t>
-      </w:r>
-    </w:p>
-    <w:p>
-      <w:pPr>
-        <w:rPr>
-          <w:rFonts w:ascii="Arial" w:hAnsi="Arial" w:cs="Arial"/>
-        </w:rPr>
-      </w:pPr>
-    </w:p>
-    <w:p>
-      <w:pPr>
-        <w:rPr>
-          <w:rFonts w:ascii="Arial" w:hAnsi="Arial" w:cs="Arial"/>
-        </w:rPr>
-      </w:pPr>
-      <w:r>
-        <w:rPr>
-          <w:rFonts w:ascii="Arial" w:hAnsi="Arial" w:cs="Arial"/>
+          <w:bCs/>
+        </w:rPr>
+      </w:pPr>
+      <w:r>
+        <w:rPr>
+          <w:rFonts w:ascii="Arial" w:hAnsi="Arial" w:cs="Arial"/>
+          <w:bCs/>
+        </w:rPr>
+        <w:t>Update 7.21.2019: I created a new setup control</w:t>
+      </w:r>
+      <w:r>
+        <w:rPr>
+          <w:rFonts w:ascii="Arial" w:hAnsi="Arial" w:cs="Arial"/>
+          <w:bCs/>
+        </w:rPr>
+        <w:t>:</w:t>
+      </w:r>
+    </w:p>
+    <w:p>
+      <w:pPr>
+        <w:rPr>
+          <w:rFonts w:ascii="Arial" w:hAnsi="Arial" w:cs="Arial"/>
+          <w:b/>
+        </w:rPr>
+      </w:pPr>
+    </w:p>
+    <w:p>
+      <w:pPr>
+        <w:rPr>
+          <w:rFonts w:ascii="Arial" w:hAnsi="Arial" w:cs="Arial"/>
+          <w:bCs/>
+        </w:rPr>
+      </w:pPr>
+      <w:r>
+        <w:rPr>
+          <w:rFonts w:ascii="Arial" w:hAnsi="Arial" w:cs="Arial"/>
+          <w:bCs/>
+        </w:rPr>
+        <w:t>There are three steps to setting up DataTier.Net:</w:t>
+      </w:r>
+    </w:p>
+    <w:p>
+      <w:pPr>
+        <w:rPr>
+          <w:rFonts w:ascii="Arial" w:hAnsi="Arial" w:cs="Arial"/>
+          <w:bCs/>
+        </w:rPr>
+      </w:pPr>
+    </w:p>
+    <w:p>
+      <w:pPr>
+        <w:rPr>
+          <w:rFonts w:ascii="Arial" w:hAnsi="Arial" w:cs="Arial"/>
+          <w:bCs/>
+        </w:rPr>
+      </w:pPr>
+      <w:r>
+        <w:rPr>
+          <w:rFonts w:ascii="Arial" w:hAnsi="Arial" w:cs="Arial"/>
+          <w:bCs/>
           <w:noProof/>
         </w:rPr>
         <w:drawing>
-          <wp:inline distT="0" distB="0" distL="0" distR="0" wp14:anchorId="5DC2F7D9" wp14:editId="6E60EA24">
-            <wp:extent cx="3331596" cy="3160003"/>
-            <wp:effectExtent l="0" t="0" r="2540" b="2540"/>
-            <wp:docPr id="3" name="Picture 3"/>
+          <wp:inline distT="0" distB="0" distL="0" distR="0" wp14:anchorId="4AB79DD1" wp14:editId="170417E2">
+            <wp:extent cx="5486400" cy="3813175"/>
+            <wp:effectExtent l="0" t="0" r="0" b="0"/>
+            <wp:docPr id="37" name="Picture 37" descr="A screenshot of a computer&#10;&#10;Description automatically generated"/>
             <wp:cNvGraphicFramePr>
               <a:graphicFrameLocks xmlns:a="http://schemas.openxmlformats.org/drawingml/2006/main" noChangeAspect="1"/>
             </wp:cNvGraphicFramePr>
@@ -792,11 +168,11 @@
               <a:graphicData uri="http://schemas.openxmlformats.org/drawingml/2006/picture">
                 <pic:pic xmlns:pic="http://schemas.openxmlformats.org/drawingml/2006/picture">
                   <pic:nvPicPr>
-                    <pic:cNvPr id="3" name="Launch Connection String Builder.png"/>
+                    <pic:cNvPr id="37" name="New Setup Control.jpg"/>
                     <pic:cNvPicPr/>
                   </pic:nvPicPr>
                   <pic:blipFill>
-                    <a:blip r:embed="rId8" cstate="print">
+                    <a:blip r:embed="rId8">
                       <a:extLst>
                         <a:ext uri="{28A0092B-C50C-407E-A947-70E740481C1C}">
                           <a14:useLocalDpi xmlns:a14="http://schemas.microsoft.com/office/drawing/2010/main" val="0"/>
@@ -810,7 +186,7 @@
                   <pic:spPr>
                     <a:xfrm>
                       <a:off x="0" y="0"/>
-                      <a:ext cx="3469608" cy="3290907"/>
+                      <a:ext cx="5486400" cy="3813175"/>
                     </a:xfrm>
                     <a:prstGeom prst="rect">
                       <a:avLst/>
@@ -827,134 +203,136 @@
       <w:pPr>
         <w:rPr>
           <w:rFonts w:ascii="Arial" w:hAnsi="Arial" w:cs="Arial"/>
-        </w:rPr>
-      </w:pPr>
-    </w:p>
-    <w:p>
-      <w:pPr>
-        <w:rPr>
-          <w:rFonts w:ascii="Arial" w:hAnsi="Arial" w:cs="Arial"/>
-        </w:rPr>
-      </w:pPr>
-      <w:r>
-        <w:rPr>
-          <w:rFonts w:ascii="Arial" w:hAnsi="Arial" w:cs="Arial"/>
-          <w:highlight w:val="yellow"/>
-        </w:rPr>
-        <w:t>Tip:</w:t>
-      </w:r>
-      <w:r>
-        <w:rPr>
-          <w:rFonts w:ascii="Arial" w:hAnsi="Arial" w:cs="Arial"/>
-        </w:rPr>
-        <w:t xml:space="preserve"> After cloning or downloading DataTier.Net from Git Hub, you must build Connection String Builder because the .exes are not stored in the repo.</w:t>
-      </w:r>
-    </w:p>
-    <w:p>
-      <w:pPr>
-        <w:rPr>
-          <w:rFonts w:ascii="Arial" w:hAnsi="Arial" w:cs="Arial"/>
-        </w:rPr>
-      </w:pPr>
-    </w:p>
-    <w:p>
-      <w:pPr>
-        <w:rPr>
-          <w:rFonts w:ascii="Arial" w:hAnsi="Arial" w:cs="Arial"/>
-        </w:rPr>
-      </w:pPr>
-      <w:r>
-        <w:rPr>
-          <w:rFonts w:ascii="Arial" w:hAnsi="Arial" w:cs="Arial"/>
-        </w:rPr>
-        <w:t xml:space="preserve">Connection </w:t>
-      </w:r>
-      <w:r>
-        <w:rPr>
-          <w:rFonts w:ascii="Arial" w:hAnsi="Arial" w:cs="Arial"/>
-        </w:rPr>
-        <w:t>B</w:t>
-      </w:r>
-      <w:r>
-        <w:rPr>
-          <w:rFonts w:ascii="Arial" w:hAnsi="Arial" w:cs="Arial"/>
-        </w:rPr>
-        <w:t xml:space="preserve">uilder </w:t>
-      </w:r>
-      <w:r>
-        <w:rPr>
-          <w:rFonts w:ascii="Arial" w:hAnsi="Arial" w:cs="Arial"/>
-        </w:rPr>
-        <w:t xml:space="preserve">location: </w:t>
-      </w:r>
-    </w:p>
-    <w:p>
-      <w:pPr>
-        <w:rPr>
-          <w:rFonts w:ascii="Arial" w:hAnsi="Arial" w:cs="Arial"/>
-        </w:rPr>
-      </w:pPr>
-      <w:r>
-        <w:rPr>
-          <w:rFonts w:ascii="Arial" w:hAnsi="Arial" w:cs="Arial"/>
-        </w:rPr>
-        <w:t>DataTier.Net\DataTier.Net\Tools\ConnectionStringBuilder</w:t>
-      </w:r>
-    </w:p>
-    <w:p>
-      <w:pPr>
-        <w:rPr>
-          <w:rFonts w:ascii="Arial" w:hAnsi="Arial" w:cs="Arial"/>
-        </w:rPr>
-      </w:pPr>
-    </w:p>
-    <w:p>
-      <w:pPr>
-        <w:rPr>
-          <w:rFonts w:ascii="Arial" w:hAnsi="Arial" w:cs="Arial"/>
-        </w:rPr>
-      </w:pPr>
-      <w:r>
-        <w:rPr>
-          <w:rFonts w:ascii="Arial" w:hAnsi="Arial" w:cs="Arial"/>
-          <w:b/>
-        </w:rPr>
-        <w:t>Connection String Builder</w:t>
-      </w:r>
-      <w:r>
-        <w:rPr>
-          <w:rFonts w:ascii="Arial" w:hAnsi="Arial" w:cs="Arial"/>
-          <w:b/>
-        </w:rPr>
-        <w:t xml:space="preserve"> </w:t>
-      </w:r>
-    </w:p>
-    <w:p>
-      <w:pPr>
-        <w:rPr>
-          <w:rFonts w:ascii="Arial" w:hAnsi="Arial" w:cs="Arial"/>
-          <w:b/>
-        </w:rPr>
-      </w:pPr>
-    </w:p>
-    <w:p>
-      <w:pPr>
-        <w:rPr>
-          <w:rFonts w:ascii="Arial" w:hAnsi="Arial" w:cs="Arial"/>
-          <w:b/>
-        </w:rPr>
-      </w:pPr>
-      <w:r>
-        <w:rPr>
-          <w:rFonts w:ascii="Arial" w:hAnsi="Arial" w:cs="Arial"/>
-          <w:b/>
+          <w:b/>
+        </w:rPr>
+      </w:pPr>
+    </w:p>
+    <w:p>
+      <w:pPr>
+        <w:rPr>
+          <w:rFonts w:ascii="Arial" w:hAnsi="Arial" w:cs="Arial"/>
+          <w:b/>
+        </w:rPr>
+      </w:pPr>
+      <w:r>
+        <w:rPr>
+          <w:rFonts w:ascii="Arial" w:hAnsi="Arial" w:cs="Arial"/>
+          <w:b/>
+          <w:bCs/>
+        </w:rPr>
+        <w:t xml:space="preserve">Step 1. </w:t>
+      </w:r>
+      <w:r>
+        <w:rPr>
+          <w:rFonts w:ascii="Arial" w:hAnsi="Arial" w:cs="Arial"/>
+          <w:b/>
+        </w:rPr>
+        <w:t xml:space="preserve">Create DataTier.Net </w:t>
+      </w:r>
+      <w:r>
+        <w:rPr>
+          <w:rFonts w:ascii="Arial" w:hAnsi="Arial" w:cs="Arial"/>
+          <w:b/>
+        </w:rPr>
+        <w:t xml:space="preserve">SQL Server </w:t>
+      </w:r>
+      <w:r>
+        <w:rPr>
+          <w:rFonts w:ascii="Arial" w:hAnsi="Arial" w:cs="Arial"/>
+          <w:b/>
+        </w:rPr>
+        <w:t>Database</w:t>
+      </w:r>
+    </w:p>
+    <w:p>
+      <w:pPr>
+        <w:rPr>
+          <w:rFonts w:ascii="Arial" w:hAnsi="Arial" w:cs="Arial"/>
+          <w:b/>
+        </w:rPr>
+      </w:pPr>
+    </w:p>
+    <w:p>
+      <w:pPr>
+        <w:rPr>
+          <w:rFonts w:ascii="Arial" w:hAnsi="Arial" w:cs="Arial"/>
+        </w:rPr>
+      </w:pPr>
+      <w:r>
+        <w:rPr>
+          <w:rFonts w:ascii="Arial" w:hAnsi="Arial" w:cs="Arial"/>
+        </w:rPr>
+        <w:t>Create a new database named ‘</w:t>
+      </w:r>
+      <w:r>
+        <w:rPr>
+          <w:rFonts w:ascii="Arial" w:hAnsi="Arial" w:cs="Arial"/>
+        </w:rPr>
+        <w:t>DataTier.Net.Database’ in SQL Server Management Studio</w:t>
+      </w:r>
+      <w:r>
+        <w:rPr>
+          <w:rFonts w:ascii="Arial" w:hAnsi="Arial" w:cs="Arial"/>
+        </w:rPr>
+        <w:t xml:space="preserve">. </w:t>
+      </w:r>
+    </w:p>
+    <w:p>
+      <w:pPr>
+        <w:rPr>
+          <w:rFonts w:ascii="Arial" w:hAnsi="Arial" w:cs="Arial"/>
+        </w:rPr>
+      </w:pPr>
+    </w:p>
+    <w:p>
+      <w:pPr>
+        <w:rPr>
+          <w:rFonts w:ascii="Arial" w:hAnsi="Arial" w:cs="Arial"/>
+        </w:rPr>
+      </w:pPr>
+      <w:r>
+        <w:rPr>
+          <w:rFonts w:ascii="Arial" w:hAnsi="Arial" w:cs="Arial"/>
+        </w:rPr>
+        <w:t>Check the box ‘DataTier.Net.Database has been created’.</w:t>
+      </w:r>
+    </w:p>
+    <w:p>
+      <w:pPr>
+        <w:rPr>
+          <w:rFonts w:ascii="Arial" w:hAnsi="Arial" w:cs="Arial"/>
+        </w:rPr>
+      </w:pPr>
+      <w:r>
+        <w:rPr>
+          <w:rFonts w:ascii="Arial" w:hAnsi="Arial" w:cs="Arial"/>
+        </w:rPr>
+        <w:t>This will enable the link to the file:</w:t>
+      </w:r>
+    </w:p>
+    <w:p>
+      <w:pPr>
+        <w:rPr>
+          <w:rFonts w:ascii="Arial" w:hAnsi="Arial" w:cs="Arial"/>
+        </w:rPr>
+      </w:pPr>
+    </w:p>
+    <w:p>
+      <w:pPr>
+        <w:rPr>
+          <w:rFonts w:ascii="Arial" w:hAnsi="Arial" w:cs="Arial"/>
+        </w:rPr>
+      </w:pPr>
+      <w:r>
+        <w:rPr>
+          <w:rFonts w:ascii="Arial" w:hAnsi="Arial" w:cs="Arial"/>
           <w:noProof/>
         </w:rPr>
         <w:drawing>
-          <wp:inline distT="0" distB="0" distL="0" distR="0" wp14:anchorId="0F7A5C59" wp14:editId="25941B43">
-            <wp:extent cx="2782956" cy="2302703"/>
-            <wp:effectExtent l="0" t="0" r="0" b="2540"/>
-            <wp:docPr id="7" name="Picture 7"/>
+          <wp:inline distT="0" distB="0" distL="0" distR="0" wp14:anchorId="49D604ED" wp14:editId="7353DBBD">
+            <wp:extent cx="4325509" cy="611860"/>
+            <wp:effectExtent l="0" t="0" r="0" b="0"/>
+            <wp:docPr id="15" name="Picture 15"/>
             <wp:cNvGraphicFramePr>
               <a:graphicFrameLocks xmlns:a="http://schemas.openxmlformats.org/drawingml/2006/main" noChangeAspect="1"/>
             </wp:cNvGraphicFramePr>
@@ -962,11 +340,11 @@
               <a:graphicData uri="http://schemas.openxmlformats.org/drawingml/2006/picture">
                 <pic:pic xmlns:pic="http://schemas.openxmlformats.org/drawingml/2006/picture">
                   <pic:nvPicPr>
-                    <pic:cNvPr id="7" name="Connection String Builder.png"/>
+                    <pic:cNvPr id="15" name="Click Here.jpg"/>
                     <pic:cNvPicPr/>
                   </pic:nvPicPr>
                   <pic:blipFill>
-                    <a:blip r:embed="rId9" cstate="print">
+                    <a:blip r:embed="rId9">
                       <a:extLst>
                         <a:ext uri="{28A0092B-C50C-407E-A947-70E740481C1C}">
                           <a14:useLocalDpi xmlns:a14="http://schemas.microsoft.com/office/drawing/2010/main" val="0"/>
@@ -980,7 +358,7 @@
                   <pic:spPr>
                     <a:xfrm>
                       <a:off x="0" y="0"/>
-                      <a:ext cx="2846084" cy="2354937"/>
+                      <a:ext cx="4445823" cy="628879"/>
                     </a:xfrm>
                     <a:prstGeom prst="rect">
                       <a:avLst/>
@@ -999,337 +377,136 @@
           <w:rFonts w:ascii="Arial" w:hAnsi="Arial" w:cs="Arial"/>
         </w:rPr>
       </w:pPr>
-      <w:r>
-        <w:rPr>
-          <w:rFonts w:ascii="Arial" w:hAnsi="Arial" w:cs="Arial"/>
-        </w:rPr>
-        <w:t>This program is self-explanatory</w:t>
-      </w:r>
-      <w:r>
-        <w:rPr>
-          <w:rFonts w:ascii="Arial" w:hAnsi="Arial" w:cs="Arial"/>
-        </w:rPr>
-        <w:t>.</w:t>
-      </w:r>
-    </w:p>
-    <w:p>
-      <w:pPr>
-        <w:rPr>
-          <w:rFonts w:ascii="Arial" w:hAnsi="Arial" w:cs="Arial"/>
-        </w:rPr>
-      </w:pPr>
-    </w:p>
-    <w:p>
-      <w:pPr>
-        <w:rPr>
-          <w:rFonts w:ascii="Arial" w:hAnsi="Arial" w:cs="Arial"/>
-        </w:rPr>
-      </w:pPr>
-      <w:r>
-        <w:rPr>
-          <w:rFonts w:ascii="Arial" w:hAnsi="Arial" w:cs="Arial"/>
-        </w:rPr>
-        <w:t xml:space="preserve">I keep a shortcut to </w:t>
-      </w:r>
-      <w:r>
-        <w:rPr>
-          <w:rFonts w:ascii="Arial" w:hAnsi="Arial" w:cs="Arial"/>
-        </w:rPr>
-        <w:t xml:space="preserve">Connection String Builder </w:t>
-      </w:r>
-      <w:r>
-        <w:rPr>
-          <w:rFonts w:ascii="Arial" w:hAnsi="Arial" w:cs="Arial"/>
-        </w:rPr>
-        <w:t>on my desktop.</w:t>
-      </w:r>
-    </w:p>
-    <w:p>
-      <w:pPr>
-        <w:rPr>
-          <w:rFonts w:ascii="Arial" w:hAnsi="Arial" w:cs="Arial"/>
-          <w:b/>
-        </w:rPr>
-      </w:pPr>
-      <w:r>
-        <w:rPr>
-          <w:rFonts w:ascii="Arial" w:hAnsi="Arial" w:cs="Arial"/>
-        </w:rPr>
-        <w:t xml:space="preserve">This is another useful tool included </w:t>
-      </w:r>
-      <w:r>
-        <w:rPr>
-          <w:rFonts w:ascii="Arial" w:hAnsi="Arial" w:cs="Arial"/>
-        </w:rPr>
-        <w:t>with DataTier.Net</w:t>
-      </w:r>
-      <w:r>
-        <w:rPr>
-          <w:rFonts w:ascii="Arial" w:hAnsi="Arial" w:cs="Arial"/>
-        </w:rPr>
-        <w:t>.</w:t>
-      </w:r>
-    </w:p>
-    <w:p>
-      <w:pPr>
-        <w:rPr>
-          <w:rFonts w:ascii="Arial" w:hAnsi="Arial" w:cs="Arial"/>
-        </w:rPr>
-      </w:pPr>
-      <w:r>
-        <w:rPr>
-          <w:rFonts w:ascii="Arial" w:hAnsi="Arial" w:cs="Arial"/>
-          <w:b/>
+    </w:p>
+    <w:p>
+      <w:pPr>
+        <w:rPr>
+          <w:rFonts w:ascii="Arial" w:hAnsi="Arial" w:cs="Arial"/>
+        </w:rPr>
+      </w:pPr>
+      <w:r>
+        <w:rPr>
+          <w:rFonts w:ascii="Arial" w:hAnsi="Arial" w:cs="Arial"/>
+        </w:rPr>
+        <w:t>Execute th</w:t>
+      </w:r>
+      <w:r>
+        <w:rPr>
+          <w:rFonts w:ascii="Arial" w:hAnsi="Arial" w:cs="Arial"/>
+        </w:rPr>
+        <w:t>is</w:t>
+      </w:r>
+      <w:r>
+        <w:rPr>
+          <w:rFonts w:ascii="Arial" w:hAnsi="Arial" w:cs="Arial"/>
+        </w:rPr>
+        <w:t xml:space="preserve"> SQL script  to create the tables and procedure</w:t>
+      </w:r>
+      <w:r>
+        <w:rPr>
+          <w:rFonts w:ascii="Arial" w:hAnsi="Arial" w:cs="Arial"/>
+        </w:rPr>
+        <w:t>s:</w:t>
+      </w:r>
+    </w:p>
+    <w:p>
+      <w:pPr>
+        <w:rPr>
+          <w:rFonts w:ascii="Arial" w:hAnsi="Arial" w:cs="Arial"/>
+          <w:color w:val="7030A0"/>
+        </w:rPr>
+      </w:pPr>
+      <w:r>
+        <w:rPr>
+          <w:rFonts w:ascii="Arial" w:hAnsi="Arial" w:cs="Arial"/>
+          <w:color w:val="7030A0"/>
+        </w:rPr>
+        <w:t>DataTier.Net\DataTier.Net\Database\SQL Scripts</w:t>
+      </w:r>
+      <w:r>
+        <w:rPr>
+          <w:rFonts w:ascii="Arial" w:hAnsi="Arial" w:cs="Arial"/>
+          <w:color w:val="7030A0"/>
+        </w:rPr>
+        <w:t>\</w:t>
+      </w:r>
+      <w:r>
+        <w:rPr>
+          <w:rFonts w:ascii="Arial" w:hAnsi="Arial" w:cs="Arial"/>
+          <w:color w:val="7030A0"/>
+        </w:rPr>
+        <w:t>DataTier.Net.</w:t>
+      </w:r>
+      <w:r>
+        <w:rPr>
+          <w:rFonts w:ascii="Arial" w:hAnsi="Arial" w:cs="Arial"/>
+          <w:color w:val="7030A0"/>
+        </w:rPr>
+        <w:t>Schema</w:t>
+      </w:r>
+      <w:r>
+        <w:rPr>
+          <w:rFonts w:ascii="Arial" w:hAnsi="Arial" w:cs="Arial"/>
+          <w:color w:val="7030A0"/>
+        </w:rPr>
+        <w:t>.sql</w:t>
+      </w:r>
+    </w:p>
+    <w:p>
+      <w:pPr>
+        <w:rPr>
+          <w:rFonts w:ascii="Arial" w:hAnsi="Arial" w:cs="Arial"/>
+          <w:b/>
+          <w:bCs/>
+        </w:rPr>
+      </w:pPr>
+      <w:r>
+        <w:rPr>
+          <w:rFonts w:ascii="Arial" w:hAnsi="Arial" w:cs="Arial"/>
+          <w:b/>
+          <w:bCs/>
         </w:rPr>
         <w:lastRenderedPageBreak/>
-        <w:t>Use Encryption</w:t>
-      </w:r>
-      <w:r>
-        <w:rPr>
-          <w:rFonts w:ascii="Arial" w:hAnsi="Arial" w:cs="Arial"/>
-          <w:b/>
-        </w:rPr>
-        <w:t xml:space="preserve"> </w:t>
-      </w:r>
-      <w:r>
-        <w:rPr>
-          <w:rFonts w:ascii="Arial" w:hAnsi="Arial" w:cs="Arial"/>
-        </w:rPr>
-        <w:t>(Optional)</w:t>
-      </w:r>
-    </w:p>
-    <w:p>
-      <w:pPr>
-        <w:rPr>
-          <w:rFonts w:ascii="Arial" w:hAnsi="Arial" w:cs="Arial"/>
-        </w:rPr>
-      </w:pPr>
-      <w:r>
-        <w:rPr>
-          <w:rFonts w:ascii="Arial" w:hAnsi="Arial" w:cs="Arial"/>
-        </w:rPr>
-        <w:t xml:space="preserve"> </w:t>
-      </w:r>
-    </w:p>
-    <w:p>
-      <w:pPr>
-        <w:rPr>
-          <w:rFonts w:ascii="Arial" w:hAnsi="Arial" w:cs="Arial"/>
-        </w:rPr>
-      </w:pPr>
-      <w:r>
-        <w:rPr>
-          <w:rFonts w:ascii="Arial" w:hAnsi="Arial" w:cs="Arial"/>
-        </w:rPr>
-        <w:t>T</w:t>
-      </w:r>
-      <w:r>
-        <w:rPr>
-          <w:rFonts w:ascii="Arial" w:hAnsi="Arial" w:cs="Arial"/>
-        </w:rPr>
-        <w:t xml:space="preserve">he previous two </w:t>
-      </w:r>
-      <w:r>
-        <w:rPr>
-          <w:rFonts w:ascii="Arial" w:hAnsi="Arial" w:cs="Arial"/>
-        </w:rPr>
-        <w:t>brandings</w:t>
-      </w:r>
-      <w:r>
-        <w:rPr>
-          <w:rFonts w:ascii="Arial" w:hAnsi="Arial" w:cs="Arial"/>
-        </w:rPr>
-        <w:t xml:space="preserve"> of DataTier.Net, DataClassBuilder.Net and RAD Studio Code Generation Toolkit required the connection string to be encrypted. </w:t>
-      </w:r>
-      <w:r>
-        <w:rPr>
-          <w:rFonts w:ascii="Arial" w:hAnsi="Arial" w:cs="Arial"/>
-        </w:rPr>
-        <w:t>As I have gotten older,</w:t>
-      </w:r>
-      <w:r>
-        <w:rPr>
-          <w:rFonts w:ascii="Arial" w:hAnsi="Arial" w:cs="Arial"/>
-        </w:rPr>
-        <w:t xml:space="preserve"> </w:t>
-      </w:r>
-      <w:r>
-        <w:rPr>
-          <w:rFonts w:ascii="Arial" w:hAnsi="Arial" w:cs="Arial"/>
-        </w:rPr>
-        <w:t xml:space="preserve">I must be </w:t>
-      </w:r>
-      <w:r>
-        <w:rPr>
-          <w:rFonts w:ascii="Arial" w:hAnsi="Arial" w:cs="Arial"/>
-        </w:rPr>
-        <w:t xml:space="preserve">less paranoid </w:t>
-      </w:r>
-      <w:r>
-        <w:rPr>
-          <w:rFonts w:ascii="Arial" w:hAnsi="Arial" w:cs="Arial"/>
-        </w:rPr>
-        <w:t xml:space="preserve">since I have </w:t>
-      </w:r>
-      <w:r>
-        <w:rPr>
-          <w:rFonts w:ascii="Arial" w:hAnsi="Arial" w:cs="Arial"/>
-        </w:rPr>
-        <w:t>stopped caring if my dog c</w:t>
-      </w:r>
-      <w:r>
-        <w:rPr>
-          <w:rFonts w:ascii="Arial" w:hAnsi="Arial" w:cs="Arial"/>
-        </w:rPr>
-        <w:t>an</w:t>
-      </w:r>
-      <w:r>
-        <w:rPr>
-          <w:rFonts w:ascii="Arial" w:hAnsi="Arial" w:cs="Arial"/>
-        </w:rPr>
-        <w:t xml:space="preserve"> read my connection string or not.</w:t>
-      </w:r>
-    </w:p>
-    <w:p>
-      <w:pPr>
-        <w:rPr>
-          <w:rFonts w:ascii="Arial" w:hAnsi="Arial" w:cs="Arial"/>
-        </w:rPr>
-      </w:pPr>
-    </w:p>
-    <w:p>
-      <w:pPr>
-        <w:rPr>
-          <w:rFonts w:ascii="Arial" w:hAnsi="Arial" w:cs="Arial"/>
-        </w:rPr>
-      </w:pPr>
-      <w:r>
-        <w:rPr>
-          <w:rFonts w:ascii="Arial" w:hAnsi="Arial" w:cs="Arial"/>
-        </w:rPr>
-        <w:t xml:space="preserve">By </w:t>
-      </w:r>
-      <w:r>
-        <w:rPr>
-          <w:rFonts w:ascii="Arial" w:hAnsi="Arial" w:cs="Arial"/>
-        </w:rPr>
-        <w:t>default,</w:t>
-      </w:r>
-      <w:r>
-        <w:rPr>
-          <w:rFonts w:ascii="Arial" w:hAnsi="Arial" w:cs="Arial"/>
-        </w:rPr>
-        <w:t xml:space="preserve"> </w:t>
-      </w:r>
-      <w:r>
-        <w:rPr>
-          <w:rFonts w:ascii="Arial" w:hAnsi="Arial" w:cs="Arial"/>
-        </w:rPr>
-        <w:t>c</w:t>
-      </w:r>
-      <w:r>
-        <w:rPr>
-          <w:rFonts w:ascii="Arial" w:hAnsi="Arial" w:cs="Arial"/>
-        </w:rPr>
-        <w:t xml:space="preserve">onnection </w:t>
-      </w:r>
-      <w:r>
-        <w:rPr>
-          <w:rFonts w:ascii="Arial" w:hAnsi="Arial" w:cs="Arial"/>
-        </w:rPr>
-        <w:t>s</w:t>
-      </w:r>
-      <w:r>
-        <w:rPr>
-          <w:rFonts w:ascii="Arial" w:hAnsi="Arial" w:cs="Arial"/>
-        </w:rPr>
-        <w:t xml:space="preserve">trings are </w:t>
-      </w:r>
-      <w:r>
-        <w:rPr>
-          <w:rFonts w:ascii="Arial" w:hAnsi="Arial" w:cs="Arial"/>
-        </w:rPr>
-        <w:t xml:space="preserve">now </w:t>
-      </w:r>
-      <w:r>
-        <w:rPr>
-          <w:rFonts w:ascii="Arial" w:hAnsi="Arial" w:cs="Arial"/>
-        </w:rPr>
-        <w:t>stored in plain text in the app.config file.</w:t>
-      </w:r>
-    </w:p>
-    <w:p>
-      <w:pPr>
-        <w:rPr>
-          <w:rFonts w:ascii="Arial" w:hAnsi="Arial" w:cs="Arial"/>
-        </w:rPr>
-      </w:pPr>
-    </w:p>
-    <w:p>
-      <w:pPr>
-        <w:rPr>
-          <w:rFonts w:ascii="Arial" w:hAnsi="Arial" w:cs="Arial"/>
-        </w:rPr>
-      </w:pPr>
-      <w:r>
-        <w:rPr>
-          <w:rFonts w:ascii="Arial" w:hAnsi="Arial" w:cs="Arial"/>
-        </w:rPr>
-        <w:t>If this is a security problem, you may encrypt your connection string. If you choose to encrypt your connection string, you must set ‘Use Encryption’ to true</w:t>
-      </w:r>
-      <w:r>
-        <w:rPr>
-          <w:rFonts w:ascii="Arial" w:hAnsi="Arial" w:cs="Arial"/>
-        </w:rPr>
-        <w:t xml:space="preserve"> in your app.config file</w:t>
-      </w:r>
-      <w:r>
-        <w:rPr>
-          <w:rFonts w:ascii="Arial" w:hAnsi="Arial" w:cs="Arial"/>
-        </w:rPr>
-        <w:t xml:space="preserve">, </w:t>
-      </w:r>
-      <w:r>
-        <w:rPr>
-          <w:rFonts w:ascii="Arial" w:hAnsi="Arial" w:cs="Arial"/>
-        </w:rPr>
-        <w:t xml:space="preserve">and if wanted an encryption key, </w:t>
-      </w:r>
-      <w:r>
-        <w:rPr>
-          <w:rFonts w:ascii="Arial" w:hAnsi="Arial" w:cs="Arial"/>
-        </w:rPr>
-        <w:t xml:space="preserve">else your connection </w:t>
-      </w:r>
-      <w:r>
-        <w:rPr>
-          <w:rFonts w:ascii="Arial" w:hAnsi="Arial" w:cs="Arial"/>
-        </w:rPr>
-        <w:t>will fail.</w:t>
-      </w:r>
-      <w:r>
-        <w:rPr>
-          <w:rFonts w:ascii="Arial" w:hAnsi="Arial" w:cs="Arial"/>
-        </w:rPr>
-        <w:t xml:space="preserve"> </w:t>
-      </w:r>
-    </w:p>
-    <w:p>
-      <w:pPr>
-        <w:rPr>
-          <w:rFonts w:ascii="Arial" w:hAnsi="Arial" w:cs="Arial"/>
-        </w:rPr>
-      </w:pPr>
-      <w:r>
-        <w:rPr>
-          <w:rFonts w:ascii="Arial" w:hAnsi="Arial" w:cs="Arial"/>
+        <w:t xml:space="preserve">Step 2: </w:t>
+      </w:r>
+      <w:r>
+        <w:rPr>
+          <w:rFonts w:ascii="Arial" w:hAnsi="Arial" w:cs="Arial"/>
+          <w:b/>
+          <w:bCs/>
+        </w:rPr>
+        <w:t>Install DataTier.Net Project Templates:</w:t>
+      </w:r>
+    </w:p>
+    <w:p>
+      <w:pPr>
+        <w:rPr>
+          <w:rFonts w:ascii="Arial" w:hAnsi="Arial" w:cs="Arial"/>
+          <w:b/>
+          <w:bCs/>
+        </w:rPr>
+      </w:pPr>
+    </w:p>
+    <w:p>
+      <w:pPr>
+        <w:rPr>
+          <w:rFonts w:ascii="Arial" w:hAnsi="Arial" w:cs="Arial"/>
+          <w:b/>
+          <w:bCs/>
+        </w:rPr>
+      </w:pPr>
+      <w:r>
+        <w:rPr>
+          <w:rFonts w:ascii="Arial" w:hAnsi="Arial" w:cs="Arial"/>
+          <w:b/>
+          <w:bCs/>
           <w:noProof/>
         </w:rPr>
         <w:drawing>
-          <wp:inline distT="0" distB="0" distL="0" distR="0" wp14:anchorId="2E7B25DA" wp14:editId="7C22537B">
-            <wp:extent cx="5778694" cy="636105"/>
-            <wp:effectExtent l="0" t="0" r="0" b="0"/>
-            <wp:docPr id="5" name="Picture 5"/>
+          <wp:inline distT="0" distB="0" distL="0" distR="0" wp14:anchorId="18349F4C" wp14:editId="40900644">
+            <wp:extent cx="5954530" cy="1065475"/>
+            <wp:effectExtent l="0" t="0" r="0" b="1905"/>
+            <wp:docPr id="23" name="Picture 23" descr="A screenshot of a computer screen&#10;&#10;Description automatically generated"/>
             <wp:cNvGraphicFramePr>
               <a:graphicFrameLocks xmlns:a="http://schemas.openxmlformats.org/drawingml/2006/main" noChangeAspect="1"/>
             </wp:cNvGraphicFramePr>
@@ -1337,7 +514,7 @@
               <a:graphicData uri="http://schemas.openxmlformats.org/drawingml/2006/picture">
                 <pic:pic xmlns:pic="http://schemas.openxmlformats.org/drawingml/2006/picture">
                   <pic:nvPicPr>
-                    <pic:cNvPr id="5" name="Use Encryptoin.png"/>
+                    <pic:cNvPr id="23" name="Step 2.png"/>
                     <pic:cNvPicPr/>
                   </pic:nvPicPr>
                   <pic:blipFill>
@@ -1355,7 +532,7 @@
                   <pic:spPr>
                     <a:xfrm>
                       <a:off x="0" y="0"/>
-                      <a:ext cx="6058294" cy="666883"/>
+                      <a:ext cx="6017000" cy="1076653"/>
                     </a:xfrm>
                     <a:prstGeom prst="rect">
                       <a:avLst/>
@@ -1385,53 +562,561 @@
         <w:rPr>
           <w:rFonts w:ascii="Arial" w:hAnsi="Arial" w:cs="Arial"/>
         </w:rPr>
-        <w:t xml:space="preserve">The default encryption key is unpublished for security reasons, but if you step through the code you can of course figure it out. </w:t>
-      </w:r>
-    </w:p>
-    <w:p>
-      <w:pPr>
-        <w:rPr>
-          <w:rFonts w:ascii="Arial" w:hAnsi="Arial" w:cs="Arial"/>
-        </w:rPr>
-      </w:pPr>
-    </w:p>
-    <w:p>
-      <w:pPr>
-        <w:rPr>
-          <w:rFonts w:ascii="Arial" w:hAnsi="Arial" w:cs="Arial"/>
-        </w:rPr>
-      </w:pPr>
-      <w:r>
-        <w:rPr>
-          <w:rFonts w:ascii="Arial" w:hAnsi="Arial" w:cs="Arial"/>
-        </w:rPr>
-        <w:t xml:space="preserve">I would rather you not publish it, but if I was too worried about </w:t>
-      </w:r>
-      <w:proofErr w:type="gramStart"/>
-      <w:r>
-        <w:rPr>
-          <w:rFonts w:ascii="Arial" w:hAnsi="Arial" w:cs="Arial"/>
-        </w:rPr>
-        <w:t>this</w:t>
-      </w:r>
-      <w:proofErr w:type="gramEnd"/>
-      <w:r>
-        <w:rPr>
-          <w:rFonts w:ascii="Arial" w:hAnsi="Arial" w:cs="Arial"/>
-        </w:rPr>
-        <w:t xml:space="preserve"> I would not be going the open source route</w:t>
-      </w:r>
-      <w:r>
-        <w:rPr>
-          <w:rFonts w:ascii="Arial" w:hAnsi="Arial" w:cs="Arial"/>
-        </w:rPr>
-        <w:t xml:space="preserve">. </w:t>
-      </w:r>
-    </w:p>
-    <w:p>
-      <w:pPr>
-        <w:rPr>
-          <w:rFonts w:ascii="Arial" w:hAnsi="Arial" w:cs="Arial"/>
+        <w:t>Click the link ‘Install DataTier.Net Project Templates.vsix’.</w:t>
+      </w:r>
+    </w:p>
+    <w:p>
+      <w:pPr>
+        <w:rPr>
+          <w:rFonts w:ascii="Arial" w:hAnsi="Arial" w:cs="Arial"/>
+        </w:rPr>
+      </w:pPr>
+    </w:p>
+    <w:p>
+      <w:pPr>
+        <w:rPr>
+          <w:rFonts w:ascii="Arial" w:hAnsi="Arial" w:cs="Arial"/>
+        </w:rPr>
+      </w:pPr>
+      <w:r>
+        <w:rPr>
+          <w:rFonts w:ascii="Arial" w:hAnsi="Arial" w:cs="Arial"/>
+        </w:rPr>
+        <w:t>This will launch the Visual Studio Extension Installer:</w:t>
+      </w:r>
+    </w:p>
+    <w:p>
+      <w:pPr>
+        <w:rPr>
+          <w:rFonts w:ascii="Arial" w:hAnsi="Arial" w:cs="Arial"/>
+        </w:rPr>
+      </w:pPr>
+    </w:p>
+    <w:p>
+      <w:pPr>
+        <w:rPr>
+          <w:rFonts w:ascii="Arial" w:hAnsi="Arial" w:cs="Arial"/>
+        </w:rPr>
+      </w:pPr>
+      <w:r>
+        <w:rPr>
+          <w:rFonts w:ascii="Arial" w:hAnsi="Arial" w:cs="Arial"/>
+          <w:noProof/>
+        </w:rPr>
+        <w:drawing>
+          <wp:inline distT="0" distB="0" distL="0" distR="0" wp14:anchorId="5EEAC40B" wp14:editId="2C48DAAD">
+            <wp:extent cx="3705308" cy="2821472"/>
+            <wp:effectExtent l="0" t="0" r="0" b="0"/>
+            <wp:docPr id="25" name="Picture 25" descr="A screenshot of a cell phone&#10;&#10;Description automatically generated"/>
+            <wp:cNvGraphicFramePr>
+              <a:graphicFrameLocks xmlns:a="http://schemas.openxmlformats.org/drawingml/2006/main" noChangeAspect="1"/>
+            </wp:cNvGraphicFramePr>
+            <a:graphic xmlns:a="http://schemas.openxmlformats.org/drawingml/2006/main">
+              <a:graphicData uri="http://schemas.openxmlformats.org/drawingml/2006/picture">
+                <pic:pic xmlns:pic="http://schemas.openxmlformats.org/drawingml/2006/picture">
+                  <pic:nvPicPr>
+                    <pic:cNvPr id="25" name="DataTier.Net. Project Template Installer.png"/>
+                    <pic:cNvPicPr/>
+                  </pic:nvPicPr>
+                  <pic:blipFill>
+                    <a:blip r:embed="rId11">
+                      <a:extLst>
+                        <a:ext uri="{28A0092B-C50C-407E-A947-70E740481C1C}">
+                          <a14:useLocalDpi xmlns:a14="http://schemas.microsoft.com/office/drawing/2010/main" val="0"/>
+                        </a:ext>
+                      </a:extLst>
+                    </a:blip>
+                    <a:stretch>
+                      <a:fillRect/>
+                    </a:stretch>
+                  </pic:blipFill>
+                  <pic:spPr>
+                    <a:xfrm>
+                      <a:off x="0" y="0"/>
+                      <a:ext cx="3739599" cy="2847584"/>
+                    </a:xfrm>
+                    <a:prstGeom prst="rect">
+                      <a:avLst/>
+                    </a:prstGeom>
+                  </pic:spPr>
+                </pic:pic>
+              </a:graphicData>
+            </a:graphic>
+          </wp:inline>
+        </w:drawing>
+      </w:r>
+    </w:p>
+    <w:p>
+      <w:pPr>
+        <w:rPr>
+          <w:rFonts w:ascii="Arial" w:hAnsi="Arial" w:cs="Arial"/>
+        </w:rPr>
+      </w:pPr>
+    </w:p>
+    <w:p>
+      <w:pPr>
+        <w:rPr>
+          <w:rFonts w:ascii="Arial" w:hAnsi="Arial" w:cs="Arial"/>
+          <w:color w:val="4472C4" w:themeColor="accent5"/>
+        </w:rPr>
+      </w:pPr>
+      <w:r>
+        <w:rPr>
+          <w:rFonts w:ascii="Arial" w:hAnsi="Arial" w:cs="Arial"/>
+          <w:color w:val="4472C4" w:themeColor="accent5"/>
+        </w:rPr>
+        <w:t xml:space="preserve">Note: I only have Visual Studio 2019 installed now. The options show here may be different depending on if you VS 2017, VS2019 or both on your system. </w:t>
+      </w:r>
+    </w:p>
+    <w:p>
+      <w:pPr>
+        <w:rPr>
+          <w:rFonts w:ascii="Arial" w:hAnsi="Arial" w:cs="Arial"/>
+        </w:rPr>
+      </w:pPr>
+    </w:p>
+    <w:p>
+      <w:pPr>
+        <w:rPr>
+          <w:rFonts w:ascii="Arial" w:hAnsi="Arial" w:cs="Arial"/>
+          <w:b/>
+        </w:rPr>
+      </w:pPr>
+      <w:r>
+        <w:rPr>
+          <w:rFonts w:ascii="Arial" w:hAnsi="Arial" w:cs="Arial"/>
+          <w:b/>
+        </w:rPr>
+        <w:t xml:space="preserve">Step 3: Build Connectionstring &amp; Setup </w:t>
+      </w:r>
+      <w:r>
+        <w:rPr>
+          <w:rFonts w:ascii="Arial" w:hAnsi="Arial" w:cs="Arial"/>
+          <w:b/>
+        </w:rPr>
+        <w:t>App.config</w:t>
+      </w:r>
+    </w:p>
+    <w:p>
+      <w:pPr>
+        <w:rPr>
+          <w:rFonts w:ascii="Arial" w:hAnsi="Arial" w:cs="Arial"/>
+          <w:b/>
+        </w:rPr>
+      </w:pPr>
+    </w:p>
+    <w:p>
+      <w:pPr>
+        <w:rPr>
+          <w:rFonts w:ascii="Arial" w:hAnsi="Arial" w:cs="Arial"/>
+          <w:b/>
+        </w:rPr>
+      </w:pPr>
+      <w:r>
+        <w:rPr>
+          <w:rFonts w:ascii="Arial" w:hAnsi="Arial" w:cs="Arial"/>
+          <w:b/>
+          <w:noProof/>
+        </w:rPr>
+        <w:drawing>
+          <wp:inline distT="0" distB="0" distL="0" distR="0" wp14:anchorId="2ECCBE94" wp14:editId="6B8ECAE4">
+            <wp:extent cx="5852160" cy="1011936"/>
+            <wp:effectExtent l="0" t="0" r="0" b="0"/>
+            <wp:docPr id="38" name="Picture 38"/>
+            <wp:cNvGraphicFramePr>
+              <a:graphicFrameLocks xmlns:a="http://schemas.openxmlformats.org/drawingml/2006/main" noChangeAspect="1"/>
+            </wp:cNvGraphicFramePr>
+            <a:graphic xmlns:a="http://schemas.openxmlformats.org/drawingml/2006/main">
+              <a:graphicData uri="http://schemas.openxmlformats.org/drawingml/2006/picture">
+                <pic:pic xmlns:pic="http://schemas.openxmlformats.org/drawingml/2006/picture">
+                  <pic:nvPicPr>
+                    <pic:cNvPr id="38" name="Step 3.jpg"/>
+                    <pic:cNvPicPr/>
+                  </pic:nvPicPr>
+                  <pic:blipFill>
+                    <a:blip r:embed="rId12">
+                      <a:extLst>
+                        <a:ext uri="{28A0092B-C50C-407E-A947-70E740481C1C}">
+                          <a14:useLocalDpi xmlns:a14="http://schemas.microsoft.com/office/drawing/2010/main" val="0"/>
+                        </a:ext>
+                      </a:extLst>
+                    </a:blip>
+                    <a:stretch>
+                      <a:fillRect/>
+                    </a:stretch>
+                  </pic:blipFill>
+                  <pic:spPr>
+                    <a:xfrm>
+                      <a:off x="0" y="0"/>
+                      <a:ext cx="5932234" cy="1025782"/>
+                    </a:xfrm>
+                    <a:prstGeom prst="rect">
+                      <a:avLst/>
+                    </a:prstGeom>
+                  </pic:spPr>
+                </pic:pic>
+              </a:graphicData>
+            </a:graphic>
+          </wp:inline>
+        </w:drawing>
+      </w:r>
+    </w:p>
+    <w:p>
+      <w:pPr>
+        <w:rPr>
+          <w:rFonts w:ascii="Arial" w:hAnsi="Arial" w:cs="Arial"/>
+          <w:b/>
+        </w:rPr>
+      </w:pPr>
+    </w:p>
+    <w:p>
+      <w:pPr>
+        <w:rPr>
+          <w:rFonts w:ascii="Arial" w:hAnsi="Arial" w:cs="Arial"/>
+          <w:bCs/>
+        </w:rPr>
+      </w:pPr>
+      <w:r>
+        <w:rPr>
+          <w:rFonts w:ascii="Arial" w:hAnsi="Arial" w:cs="Arial"/>
+          <w:bCs/>
+        </w:rPr>
+        <w:t>Click</w:t>
+      </w:r>
+      <w:r>
+        <w:rPr>
+          <w:rFonts w:ascii="Arial" w:hAnsi="Arial" w:cs="Arial"/>
+          <w:bCs/>
+        </w:rPr>
+        <w:t xml:space="preserve"> the link ‘Build Connectionstring &amp; Setup </w:t>
+      </w:r>
+      <w:r>
+        <w:rPr>
+          <w:rFonts w:ascii="Arial" w:hAnsi="Arial" w:cs="Arial"/>
+          <w:bCs/>
+        </w:rPr>
+        <w:t>A</w:t>
+      </w:r>
+      <w:r>
+        <w:rPr>
+          <w:rFonts w:ascii="Arial" w:hAnsi="Arial" w:cs="Arial"/>
+          <w:bCs/>
+        </w:rPr>
+        <w:t>pp.config’.</w:t>
+      </w:r>
+    </w:p>
+    <w:p>
+      <w:pPr>
+        <w:rPr>
+          <w:rFonts w:ascii="Arial" w:hAnsi="Arial" w:cs="Arial"/>
+          <w:bCs/>
+        </w:rPr>
+      </w:pPr>
+    </w:p>
+    <w:p>
+      <w:pPr>
+        <w:rPr>
+          <w:rFonts w:ascii="Arial" w:hAnsi="Arial" w:cs="Arial"/>
+          <w:bCs/>
+        </w:rPr>
+      </w:pPr>
+      <w:r>
+        <w:rPr>
+          <w:rFonts w:ascii="Arial" w:hAnsi="Arial" w:cs="Arial"/>
+          <w:bCs/>
+        </w:rPr>
+        <w:t>As the screenshot above indicates, this will launch the ConnectionStringBuilderForm</w:t>
+      </w:r>
+      <w:r>
+        <w:rPr>
+          <w:rFonts w:ascii="Arial" w:hAnsi="Arial" w:cs="Arial"/>
+          <w:bCs/>
+        </w:rPr>
+        <w:t>.</w:t>
+      </w:r>
+    </w:p>
+    <w:p>
+      <w:pPr>
+        <w:rPr>
+          <w:rFonts w:ascii="Arial" w:hAnsi="Arial" w:cs="Arial"/>
+          <w:bCs/>
+        </w:rPr>
+      </w:pPr>
+    </w:p>
+    <w:p>
+      <w:pPr>
+        <w:rPr>
+          <w:rFonts w:ascii="Arial" w:hAnsi="Arial" w:cs="Arial"/>
+          <w:b/>
+        </w:rPr>
+      </w:pPr>
+      <w:r>
+        <w:rPr>
+          <w:rFonts w:ascii="Arial" w:hAnsi="Arial" w:cs="Arial"/>
+          <w:b/>
+        </w:rPr>
+        <w:lastRenderedPageBreak/>
+        <w:t>7.21.2019: New Connection String Builder</w:t>
+      </w:r>
+    </w:p>
+    <w:p>
+      <w:pPr>
+        <w:rPr>
+          <w:rFonts w:ascii="Arial" w:hAnsi="Arial" w:cs="Arial"/>
+          <w:b/>
+        </w:rPr>
+      </w:pPr>
+    </w:p>
+    <w:p>
+      <w:pPr>
+        <w:rPr>
+          <w:rFonts w:ascii="Arial" w:hAnsi="Arial" w:cs="Arial"/>
+          <w:bCs/>
+        </w:rPr>
+      </w:pPr>
+      <w:r>
+        <w:rPr>
+          <w:rFonts w:ascii="Arial" w:hAnsi="Arial" w:cs="Arial"/>
+          <w:bCs/>
+          <w:noProof/>
+        </w:rPr>
+        <w:drawing>
+          <wp:inline distT="0" distB="0" distL="0" distR="0" wp14:anchorId="728F043F" wp14:editId="03B0A15B">
+            <wp:extent cx="5486400" cy="4539615"/>
+            <wp:effectExtent l="0" t="0" r="0" b="0"/>
+            <wp:docPr id="36" name="Picture 36" descr="A screenshot of a cell phone&#10;&#10;Description automatically generated"/>
+            <wp:cNvGraphicFramePr>
+              <a:graphicFrameLocks xmlns:a="http://schemas.openxmlformats.org/drawingml/2006/main" noChangeAspect="1"/>
+            </wp:cNvGraphicFramePr>
+            <a:graphic xmlns:a="http://schemas.openxmlformats.org/drawingml/2006/main">
+              <a:graphicData uri="http://schemas.openxmlformats.org/drawingml/2006/picture">
+                <pic:pic xmlns:pic="http://schemas.openxmlformats.org/drawingml/2006/picture">
+                  <pic:nvPicPr>
+                    <pic:cNvPr id="36" name="New Connection String Builder.png"/>
+                    <pic:cNvPicPr/>
+                  </pic:nvPicPr>
+                  <pic:blipFill>
+                    <a:blip r:embed="rId13">
+                      <a:extLst>
+                        <a:ext uri="{28A0092B-C50C-407E-A947-70E740481C1C}">
+                          <a14:useLocalDpi xmlns:a14="http://schemas.microsoft.com/office/drawing/2010/main" val="0"/>
+                        </a:ext>
+                      </a:extLst>
+                    </a:blip>
+                    <a:stretch>
+                      <a:fillRect/>
+                    </a:stretch>
+                  </pic:blipFill>
+                  <pic:spPr>
+                    <a:xfrm>
+                      <a:off x="0" y="0"/>
+                      <a:ext cx="5486400" cy="4539615"/>
+                    </a:xfrm>
+                    <a:prstGeom prst="rect">
+                      <a:avLst/>
+                    </a:prstGeom>
+                  </pic:spPr>
+                </pic:pic>
+              </a:graphicData>
+            </a:graphic>
+          </wp:inline>
+        </w:drawing>
+      </w:r>
+    </w:p>
+    <w:p>
+      <w:pPr>
+        <w:rPr>
+          <w:rFonts w:ascii="Arial" w:hAnsi="Arial" w:cs="Arial"/>
+          <w:bCs/>
+        </w:rPr>
+      </w:pPr>
+    </w:p>
+    <w:p>
+      <w:pPr>
+        <w:rPr>
+          <w:rFonts w:ascii="Arial" w:hAnsi="Arial" w:cs="Arial"/>
+          <w:bCs/>
+        </w:rPr>
+      </w:pPr>
+      <w:r>
+        <w:rPr>
+          <w:rFonts w:ascii="Arial" w:hAnsi="Arial" w:cs="Arial"/>
+          <w:bCs/>
+        </w:rPr>
+        <w:t>The old Connection String Builder was a stand-alone application. This worked fine</w:t>
+      </w:r>
+      <w:r>
+        <w:rPr>
+          <w:rFonts w:ascii="Arial" w:hAnsi="Arial" w:cs="Arial"/>
+          <w:bCs/>
+        </w:rPr>
+        <w:t xml:space="preserve">, </w:t>
+      </w:r>
+      <w:r>
+        <w:rPr>
+          <w:rFonts w:ascii="Arial" w:hAnsi="Arial" w:cs="Arial"/>
+          <w:bCs/>
+        </w:rPr>
+        <w:t>although it added an extra couple of minutes to every tutorial video</w:t>
+      </w:r>
+      <w:r>
+        <w:rPr>
+          <w:rFonts w:ascii="Arial" w:hAnsi="Arial" w:cs="Arial"/>
+          <w:bCs/>
+        </w:rPr>
+        <w:t>.</w:t>
+      </w:r>
+      <w:r>
+        <w:rPr>
+          <w:rFonts w:ascii="Arial" w:hAnsi="Arial" w:cs="Arial"/>
+          <w:bCs/>
+        </w:rPr>
+        <w:t xml:space="preserve"> </w:t>
+      </w:r>
+      <w:r>
+        <w:rPr>
+          <w:rFonts w:ascii="Arial" w:hAnsi="Arial" w:cs="Arial"/>
+          <w:bCs/>
+        </w:rPr>
+        <w:t xml:space="preserve">I had to </w:t>
+      </w:r>
+      <w:r>
+        <w:rPr>
+          <w:rFonts w:ascii="Arial" w:hAnsi="Arial" w:cs="Arial"/>
+          <w:bCs/>
+        </w:rPr>
+        <w:t xml:space="preserve">explain you </w:t>
+      </w:r>
+      <w:r>
+        <w:rPr>
+          <w:rFonts w:ascii="Arial" w:hAnsi="Arial" w:cs="Arial"/>
+          <w:bCs/>
+        </w:rPr>
+        <w:t>must</w:t>
+      </w:r>
+      <w:r>
+        <w:rPr>
+          <w:rFonts w:ascii="Arial" w:hAnsi="Arial" w:cs="Arial"/>
+          <w:bCs/>
+        </w:rPr>
+        <w:t xml:space="preserve"> compile Connection String Builder before the ‘Launch Conn</w:t>
+      </w:r>
+      <w:r>
+        <w:rPr>
+          <w:rFonts w:ascii="Arial" w:hAnsi="Arial" w:cs="Arial"/>
+          <w:bCs/>
+        </w:rPr>
+        <w:t>ection String Builder’ button is clicked because Git Hub does not include .exe’s when you clone.</w:t>
+      </w:r>
+    </w:p>
+    <w:p>
+      <w:pPr>
+        <w:rPr>
+          <w:rFonts w:ascii="Arial" w:hAnsi="Arial" w:cs="Arial"/>
+          <w:bCs/>
+        </w:rPr>
+      </w:pPr>
+    </w:p>
+    <w:p>
+      <w:pPr>
+        <w:rPr>
+          <w:rFonts w:ascii="Arial" w:hAnsi="Arial" w:cs="Arial"/>
+          <w:bCs/>
+        </w:rPr>
+      </w:pPr>
+      <w:r>
+        <w:rPr>
+          <w:rFonts w:ascii="Arial" w:hAnsi="Arial" w:cs="Arial"/>
+          <w:bCs/>
+        </w:rPr>
+        <w:t>The new version is much easier to use as I now update the app.config for the user with an ‘Install Conn String &amp; Update App.config’ button:</w:t>
+      </w:r>
+    </w:p>
+    <w:p>
+      <w:pPr>
+        <w:rPr>
+          <w:rFonts w:ascii="Arial" w:hAnsi="Arial" w:cs="Arial"/>
+          <w:bCs/>
+        </w:rPr>
+      </w:pPr>
+    </w:p>
+    <w:p>
+      <w:pPr>
+        <w:rPr>
+          <w:rFonts w:ascii="Arial" w:hAnsi="Arial" w:cs="Arial"/>
+          <w:bCs/>
+        </w:rPr>
+      </w:pPr>
+      <w:r>
+        <w:rPr>
+          <w:rFonts w:ascii="Arial" w:hAnsi="Arial" w:cs="Arial"/>
+          <w:bCs/>
+          <w:noProof/>
+        </w:rPr>
+        <w:drawing>
+          <wp:inline distT="0" distB="0" distL="0" distR="0" wp14:anchorId="08A4BA3A" wp14:editId="6017349C">
+            <wp:extent cx="4746929" cy="1466095"/>
+            <wp:effectExtent l="0" t="0" r="0" b="1270"/>
+            <wp:docPr id="39" name="Picture 39"/>
+            <wp:cNvGraphicFramePr>
+              <a:graphicFrameLocks xmlns:a="http://schemas.openxmlformats.org/drawingml/2006/main" noChangeAspect="1"/>
+            </wp:cNvGraphicFramePr>
+            <a:graphic xmlns:a="http://schemas.openxmlformats.org/drawingml/2006/main">
+              <a:graphicData uri="http://schemas.openxmlformats.org/drawingml/2006/picture">
+                <pic:pic xmlns:pic="http://schemas.openxmlformats.org/drawingml/2006/picture">
+                  <pic:nvPicPr>
+                    <pic:cNvPr id="39" name="Install Connection String.jpg"/>
+                    <pic:cNvPicPr/>
+                  </pic:nvPicPr>
+                  <pic:blipFill>
+                    <a:blip r:embed="rId14">
+                      <a:extLst>
+                        <a:ext uri="{28A0092B-C50C-407E-A947-70E740481C1C}">
+                          <a14:useLocalDpi xmlns:a14="http://schemas.microsoft.com/office/drawing/2010/main" val="0"/>
+                        </a:ext>
+                      </a:extLst>
+                    </a:blip>
+                    <a:stretch>
+                      <a:fillRect/>
+                    </a:stretch>
+                  </pic:blipFill>
+                  <pic:spPr>
+                    <a:xfrm>
+                      <a:off x="0" y="0"/>
+                      <a:ext cx="4785003" cy="1477854"/>
+                    </a:xfrm>
+                    <a:prstGeom prst="rect">
+                      <a:avLst/>
+                    </a:prstGeom>
+                  </pic:spPr>
+                </pic:pic>
+              </a:graphicData>
+            </a:graphic>
+          </wp:inline>
+        </w:drawing>
+      </w:r>
+    </w:p>
+    <w:p>
+      <w:pPr>
+        <w:rPr>
+          <w:rFonts w:ascii="Arial" w:hAnsi="Arial" w:cs="Arial"/>
+          <w:bCs/>
+        </w:rPr>
+      </w:pPr>
+      <w:r>
+        <w:rPr>
+          <w:rFonts w:ascii="Arial" w:hAnsi="Arial" w:cs="Arial"/>
+          <w:b/>
+        </w:rPr>
+        <w:lastRenderedPageBreak/>
+        <w:t>Using Connection String Builder</w:t>
+      </w:r>
+    </w:p>
+    <w:p>
+      <w:pPr>
+        <w:rPr>
+          <w:rFonts w:ascii="Arial" w:hAnsi="Arial" w:cs="Arial"/>
+          <w:b/>
           <w:sz w:val="20"/>
           <w:szCs w:val="20"/>
         </w:rPr>
@@ -1441,13 +1126,1365 @@
       <w:pPr>
         <w:rPr>
           <w:rFonts w:ascii="Arial" w:hAnsi="Arial" w:cs="Arial"/>
-        </w:rPr>
-      </w:pPr>
-      <w:r>
-        <w:rPr>
-          <w:rFonts w:ascii="Arial" w:hAnsi="Arial" w:cs="Arial"/>
-        </w:rPr>
-        <w:t>After you build your connection string paste it into the app.config in DataTier.Net.</w:t>
+          <w:b/>
+        </w:rPr>
+      </w:pPr>
+      <w:r>
+        <w:rPr>
+          <w:rFonts w:ascii="Arial" w:hAnsi="Arial" w:cs="Arial"/>
+          <w:b/>
+        </w:rPr>
+        <w:t xml:space="preserve">Windows Authentication </w:t>
+      </w:r>
+      <w:r>
+        <w:rPr>
+          <w:rFonts w:ascii="Arial" w:hAnsi="Arial" w:cs="Arial"/>
+          <w:b/>
+        </w:rPr>
+        <w:t>(recommended)</w:t>
+      </w:r>
+    </w:p>
+    <w:p>
+      <w:pPr>
+        <w:rPr>
+          <w:rFonts w:ascii="Arial" w:hAnsi="Arial" w:cs="Arial"/>
+          <w:b/>
+          <w:sz w:val="20"/>
+          <w:szCs w:val="20"/>
+        </w:rPr>
+      </w:pPr>
+    </w:p>
+    <w:p>
+      <w:pPr>
+        <w:rPr>
+          <w:rFonts w:ascii="Arial" w:hAnsi="Arial" w:cs="Arial"/>
+        </w:rPr>
+      </w:pPr>
+      <w:r>
+        <w:rPr>
+          <w:rFonts w:ascii="Arial" w:hAnsi="Arial" w:cs="Arial"/>
+        </w:rPr>
+        <w:t xml:space="preserve">If you are using Integrated Security, ensure </w:t>
+      </w:r>
+      <w:r>
+        <w:rPr>
+          <w:rFonts w:ascii="Arial" w:hAnsi="Arial" w:cs="Arial"/>
+        </w:rPr>
+        <w:t>your Windows Login has</w:t>
+      </w:r>
+      <w:r>
+        <w:rPr>
+          <w:rFonts w:ascii="Arial" w:hAnsi="Arial" w:cs="Arial"/>
+        </w:rPr>
+        <w:t xml:space="preserve"> permission to execute </w:t>
+      </w:r>
+      <w:r>
+        <w:rPr>
+          <w:rFonts w:ascii="Arial" w:hAnsi="Arial" w:cs="Arial"/>
+        </w:rPr>
+        <w:t xml:space="preserve">stored procedures </w:t>
+      </w:r>
+      <w:r>
+        <w:rPr>
+          <w:rFonts w:ascii="Arial" w:hAnsi="Arial" w:cs="Arial"/>
+        </w:rPr>
+        <w:t>and modify data</w:t>
+      </w:r>
+      <w:r>
+        <w:rPr>
+          <w:rFonts w:ascii="Arial" w:hAnsi="Arial" w:cs="Arial"/>
+        </w:rPr>
+        <w:t xml:space="preserve"> in your SQL Server.</w:t>
+      </w:r>
+    </w:p>
+    <w:p>
+      <w:pPr>
+        <w:rPr>
+          <w:rFonts w:ascii="Arial" w:hAnsi="Arial" w:cs="Arial"/>
+          <w:b/>
+          <w:sz w:val="20"/>
+          <w:szCs w:val="20"/>
+        </w:rPr>
+      </w:pPr>
+    </w:p>
+    <w:p>
+      <w:pPr>
+        <w:rPr>
+          <w:rFonts w:ascii="Arial" w:hAnsi="Arial" w:cs="Arial"/>
+          <w:b/>
+        </w:rPr>
+      </w:pPr>
+      <w:r>
+        <w:rPr>
+          <w:rFonts w:ascii="Arial" w:hAnsi="Arial" w:cs="Arial"/>
+          <w:b/>
+        </w:rPr>
+        <w:t xml:space="preserve">SQL Server Authentication </w:t>
+      </w:r>
+    </w:p>
+    <w:p>
+      <w:pPr>
+        <w:rPr>
+          <w:rFonts w:ascii="Arial" w:hAnsi="Arial" w:cs="Arial"/>
+          <w:b/>
+          <w:sz w:val="20"/>
+          <w:szCs w:val="20"/>
+        </w:rPr>
+      </w:pPr>
+    </w:p>
+    <w:p>
+      <w:pPr>
+        <w:rPr>
+          <w:rFonts w:ascii="Arial" w:hAnsi="Arial" w:cs="Arial"/>
+          <w:bCs/>
+        </w:rPr>
+      </w:pPr>
+      <w:r>
+        <w:rPr>
+          <w:rFonts w:ascii="Arial" w:hAnsi="Arial" w:cs="Arial"/>
+          <w:b/>
+        </w:rPr>
+        <w:t xml:space="preserve">SA login: </w:t>
+      </w:r>
+      <w:r>
+        <w:rPr>
+          <w:rFonts w:ascii="Arial" w:hAnsi="Arial" w:cs="Arial"/>
+          <w:bCs/>
+        </w:rPr>
+        <w:t>If you are using the sa (system administer) account on SQL Server then you can skip the next section.</w:t>
+      </w:r>
+    </w:p>
+    <w:p>
+      <w:pPr>
+        <w:rPr>
+          <w:rFonts w:ascii="Arial" w:hAnsi="Arial" w:cs="Arial"/>
+          <w:bCs/>
+          <w:sz w:val="20"/>
+          <w:szCs w:val="20"/>
+        </w:rPr>
+      </w:pPr>
+    </w:p>
+    <w:p>
+      <w:pPr>
+        <w:rPr>
+          <w:rFonts w:ascii="Arial" w:hAnsi="Arial" w:cs="Arial"/>
+          <w:b/>
+        </w:rPr>
+      </w:pPr>
+      <w:r>
+        <w:rPr>
+          <w:rFonts w:ascii="Arial" w:hAnsi="Arial" w:cs="Arial"/>
+          <w:b/>
+        </w:rPr>
+        <w:t>SQL Server Login:</w:t>
+      </w:r>
+    </w:p>
+    <w:p>
+      <w:pPr>
+        <w:rPr>
+          <w:rFonts w:ascii="Arial" w:hAnsi="Arial" w:cs="Arial"/>
+          <w:b/>
+          <w:sz w:val="20"/>
+          <w:szCs w:val="20"/>
+        </w:rPr>
+      </w:pPr>
+    </w:p>
+    <w:p>
+      <w:pPr>
+        <w:rPr>
+          <w:rFonts w:ascii="Arial" w:hAnsi="Arial" w:cs="Arial"/>
+        </w:rPr>
+      </w:pPr>
+      <w:r>
+        <w:rPr>
+          <w:rFonts w:ascii="Arial" w:hAnsi="Arial" w:cs="Arial"/>
+        </w:rPr>
+        <w:t>Create a new SQL Server login named ‘</w:t>
+      </w:r>
+      <w:r>
+        <w:rPr>
+          <w:rFonts w:ascii="Arial" w:hAnsi="Arial" w:cs="Arial"/>
+        </w:rPr>
+        <w:t>DataTierNet</w:t>
+      </w:r>
+      <w:r>
+        <w:rPr>
+          <w:rFonts w:ascii="Arial" w:hAnsi="Arial" w:cs="Arial"/>
+        </w:rPr>
+        <w:t>User’. Include the user in the following two roles:</w:t>
+      </w:r>
+      <w:r>
+        <w:rPr>
+          <w:rFonts w:ascii="Arial" w:hAnsi="Arial" w:cs="Arial"/>
+        </w:rPr>
+        <w:t xml:space="preserve"> </w:t>
+      </w:r>
+      <w:r>
+        <w:rPr>
+          <w:rFonts w:ascii="Arial" w:hAnsi="Arial" w:cs="Arial"/>
+        </w:rPr>
+        <w:t>DataReader</w:t>
+      </w:r>
+      <w:r>
+        <w:rPr>
+          <w:rFonts w:ascii="Arial" w:hAnsi="Arial" w:cs="Arial"/>
+        </w:rPr>
+        <w:t xml:space="preserve">, </w:t>
+      </w:r>
+      <w:r>
+        <w:rPr>
+          <w:rFonts w:ascii="Arial" w:hAnsi="Arial" w:cs="Arial"/>
+        </w:rPr>
+        <w:t>DataWriter.</w:t>
+      </w:r>
+    </w:p>
+    <w:p>
+      <w:pPr>
+        <w:rPr>
+          <w:rFonts w:ascii="Arial" w:hAnsi="Arial" w:cs="Arial"/>
+          <w:sz w:val="20"/>
+          <w:szCs w:val="20"/>
+        </w:rPr>
+      </w:pPr>
+    </w:p>
+    <w:p>
+      <w:pPr>
+        <w:rPr>
+          <w:rFonts w:ascii="Arial" w:hAnsi="Arial" w:cs="Arial"/>
+        </w:rPr>
+      </w:pPr>
+      <w:r>
+        <w:rPr>
+          <w:rFonts w:ascii="Arial" w:hAnsi="Arial" w:cs="Arial"/>
+        </w:rPr>
+        <w:t>After you fill in the authentication options, the Build Conn String button will become enabled:</w:t>
+      </w:r>
+    </w:p>
+    <w:p>
+      <w:pPr>
+        <w:rPr>
+          <w:rFonts w:ascii="Arial" w:hAnsi="Arial" w:cs="Arial"/>
+          <w:sz w:val="20"/>
+          <w:szCs w:val="20"/>
+        </w:rPr>
+      </w:pPr>
+    </w:p>
+    <w:p>
+      <w:pPr>
+        <w:rPr>
+          <w:rFonts w:ascii="Arial" w:hAnsi="Arial" w:cs="Arial"/>
+        </w:rPr>
+      </w:pPr>
+      <w:r>
+        <w:rPr>
+          <w:rFonts w:ascii="Arial" w:hAnsi="Arial" w:cs="Arial"/>
+          <w:noProof/>
+        </w:rPr>
+        <w:drawing>
+          <wp:inline distT="0" distB="0" distL="0" distR="0" wp14:anchorId="45278DE5" wp14:editId="2C96BF17">
+            <wp:extent cx="3753015" cy="815873"/>
+            <wp:effectExtent l="0" t="0" r="0" b="3810"/>
+            <wp:docPr id="41" name="Picture 41"/>
+            <wp:cNvGraphicFramePr>
+              <a:graphicFrameLocks xmlns:a="http://schemas.openxmlformats.org/drawingml/2006/main" noChangeAspect="1"/>
+            </wp:cNvGraphicFramePr>
+            <a:graphic xmlns:a="http://schemas.openxmlformats.org/drawingml/2006/main">
+              <a:graphicData uri="http://schemas.openxmlformats.org/drawingml/2006/picture">
+                <pic:pic xmlns:pic="http://schemas.openxmlformats.org/drawingml/2006/picture">
+                  <pic:nvPicPr>
+                    <pic:cNvPr id="41" name="Build Conn String Enabled.jpg"/>
+                    <pic:cNvPicPr/>
+                  </pic:nvPicPr>
+                  <pic:blipFill>
+                    <a:blip r:embed="rId15">
+                      <a:extLst>
+                        <a:ext uri="{28A0092B-C50C-407E-A947-70E740481C1C}">
+                          <a14:useLocalDpi xmlns:a14="http://schemas.microsoft.com/office/drawing/2010/main" val="0"/>
+                        </a:ext>
+                      </a:extLst>
+                    </a:blip>
+                    <a:stretch>
+                      <a:fillRect/>
+                    </a:stretch>
+                  </pic:blipFill>
+                  <pic:spPr>
+                    <a:xfrm>
+                      <a:off x="0" y="0"/>
+                      <a:ext cx="3920776" cy="852343"/>
+                    </a:xfrm>
+                    <a:prstGeom prst="rect">
+                      <a:avLst/>
+                    </a:prstGeom>
+                  </pic:spPr>
+                </pic:pic>
+              </a:graphicData>
+            </a:graphic>
+          </wp:inline>
+        </w:drawing>
+      </w:r>
+    </w:p>
+    <w:p>
+      <w:pPr>
+        <w:rPr>
+          <w:rFonts w:ascii="Arial" w:hAnsi="Arial" w:cs="Arial"/>
+          <w:sz w:val="20"/>
+          <w:szCs w:val="20"/>
+        </w:rPr>
+      </w:pPr>
+    </w:p>
+    <w:p>
+      <w:pPr>
+        <w:rPr>
+          <w:rFonts w:ascii="Arial" w:hAnsi="Arial" w:cs="Arial"/>
+        </w:rPr>
+      </w:pPr>
+      <w:r>
+        <w:rPr>
+          <w:rFonts w:ascii="Arial" w:hAnsi="Arial" w:cs="Arial"/>
+        </w:rPr>
+        <w:t>Once you build your connection string, the other buttons will become enabled as shown on the picture at the bottom of the previous page.</w:t>
+      </w:r>
+    </w:p>
+    <w:p>
+      <w:pPr>
+        <w:rPr>
+          <w:rFonts w:ascii="Arial" w:hAnsi="Arial" w:cs="Arial"/>
+        </w:rPr>
+      </w:pPr>
+    </w:p>
+    <w:p>
+      <w:pPr>
+        <w:rPr>
+          <w:rFonts w:ascii="Arial" w:hAnsi="Arial" w:cs="Arial"/>
+        </w:rPr>
+      </w:pPr>
+      <w:r>
+        <w:rPr>
+          <w:rFonts w:ascii="Arial" w:hAnsi="Arial" w:cs="Arial"/>
+          <w:b/>
+          <w:bCs/>
+        </w:rPr>
+        <w:t>Use Encryption</w:t>
+      </w:r>
+      <w:r>
+        <w:rPr>
+          <w:rFonts w:ascii="Arial" w:hAnsi="Arial" w:cs="Arial"/>
+          <w:b/>
+          <w:bCs/>
+        </w:rPr>
+        <w:t xml:space="preserve"> </w:t>
+      </w:r>
+      <w:r>
+        <w:rPr>
+          <w:rFonts w:ascii="Arial" w:hAnsi="Arial" w:cs="Arial"/>
+        </w:rPr>
+        <w:t>(optional)</w:t>
+      </w:r>
+    </w:p>
+    <w:p>
+      <w:pPr>
+        <w:rPr>
+          <w:rFonts w:ascii="Arial" w:hAnsi="Arial" w:cs="Arial"/>
+          <w:b/>
+          <w:bCs/>
+        </w:rPr>
+      </w:pPr>
+    </w:p>
+    <w:p>
+      <w:pPr>
+        <w:rPr>
+          <w:rFonts w:ascii="Arial" w:hAnsi="Arial" w:cs="Arial"/>
+          <w:b/>
+          <w:bCs/>
+        </w:rPr>
+      </w:pPr>
+      <w:r>
+        <w:rPr>
+          <w:rFonts w:ascii="Arial" w:hAnsi="Arial" w:cs="Arial"/>
+          <w:b/>
+          <w:bCs/>
+          <w:noProof/>
+        </w:rPr>
+        <w:drawing>
+          <wp:inline distT="0" distB="0" distL="0" distR="0" wp14:anchorId="588D12A1" wp14:editId="3DB289A5">
+            <wp:extent cx="4762831" cy="604725"/>
+            <wp:effectExtent l="0" t="0" r="0" b="5080"/>
+            <wp:docPr id="34" name="Picture 34" descr="A close up of a logo&#10;&#10;Description automatically generated"/>
+            <wp:cNvGraphicFramePr>
+              <a:graphicFrameLocks xmlns:a="http://schemas.openxmlformats.org/drawingml/2006/main" noChangeAspect="1"/>
+            </wp:cNvGraphicFramePr>
+            <a:graphic xmlns:a="http://schemas.openxmlformats.org/drawingml/2006/main">
+              <a:graphicData uri="http://schemas.openxmlformats.org/drawingml/2006/picture">
+                <pic:pic xmlns:pic="http://schemas.openxmlformats.org/drawingml/2006/picture">
+                  <pic:nvPicPr>
+                    <pic:cNvPr id="34" name="Use Encryption.jpg"/>
+                    <pic:cNvPicPr/>
+                  </pic:nvPicPr>
+                  <pic:blipFill>
+                    <a:blip r:embed="rId16">
+                      <a:extLst>
+                        <a:ext uri="{28A0092B-C50C-407E-A947-70E740481C1C}">
+                          <a14:useLocalDpi xmlns:a14="http://schemas.microsoft.com/office/drawing/2010/main" val="0"/>
+                        </a:ext>
+                      </a:extLst>
+                    </a:blip>
+                    <a:stretch>
+                      <a:fillRect/>
+                    </a:stretch>
+                  </pic:blipFill>
+                  <pic:spPr>
+                    <a:xfrm>
+                      <a:off x="0" y="0"/>
+                      <a:ext cx="4929064" cy="625831"/>
+                    </a:xfrm>
+                    <a:prstGeom prst="rect">
+                      <a:avLst/>
+                    </a:prstGeom>
+                  </pic:spPr>
+                </pic:pic>
+              </a:graphicData>
+            </a:graphic>
+          </wp:inline>
+        </w:drawing>
+      </w:r>
+    </w:p>
+    <w:p>
+      <w:pPr>
+        <w:rPr>
+          <w:rFonts w:ascii="Arial" w:hAnsi="Arial" w:cs="Arial"/>
+          <w:b/>
+          <w:bCs/>
+        </w:rPr>
+      </w:pPr>
+    </w:p>
+    <w:p>
+      <w:pPr>
+        <w:rPr>
+          <w:rFonts w:ascii="Arial" w:hAnsi="Arial" w:cs="Arial"/>
+          <w:b/>
+        </w:rPr>
+      </w:pPr>
+      <w:r>
+        <w:rPr>
+          <w:rFonts w:ascii="Arial" w:hAnsi="Arial" w:cs="Arial"/>
+        </w:rPr>
+        <w:t xml:space="preserve">By </w:t>
+      </w:r>
+      <w:r>
+        <w:rPr>
+          <w:rFonts w:ascii="Arial" w:hAnsi="Arial" w:cs="Arial"/>
+        </w:rPr>
+        <w:t>default,</w:t>
+      </w:r>
+      <w:r>
+        <w:rPr>
+          <w:rFonts w:ascii="Arial" w:hAnsi="Arial" w:cs="Arial"/>
+        </w:rPr>
+        <w:t xml:space="preserve"> </w:t>
+      </w:r>
+      <w:r>
+        <w:rPr>
+          <w:rFonts w:ascii="Arial" w:hAnsi="Arial" w:cs="Arial"/>
+        </w:rPr>
+        <w:t>C</w:t>
+      </w:r>
+      <w:r>
+        <w:rPr>
+          <w:rFonts w:ascii="Arial" w:hAnsi="Arial" w:cs="Arial"/>
+        </w:rPr>
+        <w:t xml:space="preserve">onnectionstrings are stored in plain text in </w:t>
+      </w:r>
+      <w:r>
+        <w:rPr>
+          <w:rFonts w:ascii="Arial" w:hAnsi="Arial" w:cs="Arial"/>
+        </w:rPr>
+        <w:t>the app.</w:t>
+      </w:r>
+      <w:r>
+        <w:rPr>
+          <w:rFonts w:ascii="Arial" w:hAnsi="Arial" w:cs="Arial"/>
+        </w:rPr>
+        <w:t>config file.</w:t>
+      </w:r>
+    </w:p>
+    <w:p>
+      <w:pPr>
+        <w:rPr>
+          <w:rFonts w:ascii="Arial" w:hAnsi="Arial" w:cs="Arial"/>
+        </w:rPr>
+      </w:pPr>
+      <w:r>
+        <w:rPr>
+          <w:rFonts w:ascii="Arial" w:hAnsi="Arial" w:cs="Arial"/>
+        </w:rPr>
+        <w:t xml:space="preserve">If this is a security problem, you may encrypt your </w:t>
+      </w:r>
+      <w:r>
+        <w:rPr>
+          <w:rFonts w:ascii="Arial" w:hAnsi="Arial" w:cs="Arial"/>
+        </w:rPr>
+        <w:t>C</w:t>
+      </w:r>
+      <w:r>
+        <w:rPr>
+          <w:rFonts w:ascii="Arial" w:hAnsi="Arial" w:cs="Arial"/>
+        </w:rPr>
+        <w:t xml:space="preserve">onnectionstring. </w:t>
+      </w:r>
+    </w:p>
+    <w:p>
+      <w:pPr>
+        <w:rPr>
+          <w:rFonts w:ascii="Arial" w:hAnsi="Arial" w:cs="Arial"/>
+        </w:rPr>
+      </w:pPr>
+    </w:p>
+    <w:p>
+      <w:pPr>
+        <w:rPr>
+          <w:rFonts w:ascii="Arial" w:hAnsi="Arial" w:cs="Arial"/>
+        </w:rPr>
+      </w:pPr>
+      <w:r>
+        <w:rPr>
+          <w:rFonts w:ascii="Arial" w:hAnsi="Arial" w:cs="Arial"/>
+        </w:rPr>
+        <w:t xml:space="preserve">Note: </w:t>
+      </w:r>
+      <w:r>
+        <w:rPr>
+          <w:rFonts w:ascii="Arial" w:hAnsi="Arial" w:cs="Arial"/>
+        </w:rPr>
+        <w:t xml:space="preserve">The default encryption key is unpublished for security reasons, but if you step through the code you can of course figure it out. </w:t>
+      </w:r>
+    </w:p>
+    <w:p>
+      <w:pPr>
+        <w:rPr>
+          <w:rFonts w:ascii="Arial" w:hAnsi="Arial" w:cs="Arial"/>
+        </w:rPr>
+      </w:pPr>
+    </w:p>
+    <w:p>
+      <w:pPr>
+        <w:rPr>
+          <w:rFonts w:ascii="Arial" w:hAnsi="Arial" w:cs="Arial"/>
+        </w:rPr>
+      </w:pPr>
+      <w:r>
+        <w:rPr>
+          <w:rFonts w:ascii="Arial" w:hAnsi="Arial" w:cs="Arial"/>
+        </w:rPr>
+        <w:t>To choose your own encryption key, check the ‘Use Custom Key’ checkbox.</w:t>
+      </w:r>
+    </w:p>
+    <w:p>
+      <w:pPr>
+        <w:rPr>
+          <w:rFonts w:ascii="Arial" w:hAnsi="Arial" w:cs="Arial"/>
+        </w:rPr>
+      </w:pPr>
+      <w:r>
+        <w:rPr>
+          <w:rFonts w:ascii="Arial" w:hAnsi="Arial" w:cs="Arial"/>
+        </w:rPr>
+        <w:t>This will enable the Encryption Key Control as shown:</w:t>
+      </w:r>
+    </w:p>
+    <w:p>
+      <w:pPr>
+        <w:rPr>
+          <w:rFonts w:ascii="Arial" w:hAnsi="Arial" w:cs="Arial"/>
+        </w:rPr>
+      </w:pPr>
+    </w:p>
+    <w:p>
+      <w:pPr>
+        <w:rPr>
+          <w:rFonts w:ascii="Arial" w:hAnsi="Arial" w:cs="Arial"/>
+        </w:rPr>
+      </w:pPr>
+      <w:r>
+        <w:rPr>
+          <w:rFonts w:ascii="Arial" w:hAnsi="Arial" w:cs="Arial"/>
+          <w:noProof/>
+        </w:rPr>
+        <w:drawing>
+          <wp:inline distT="0" distB="0" distL="0" distR="0" wp14:anchorId="0A798913" wp14:editId="6A8DA749">
+            <wp:extent cx="4619708" cy="658202"/>
+            <wp:effectExtent l="0" t="0" r="0" b="8890"/>
+            <wp:docPr id="35" name="Picture 35" descr="A close up of a logo&#10;&#10;Description automatically generated"/>
+            <wp:cNvGraphicFramePr>
+              <a:graphicFrameLocks xmlns:a="http://schemas.openxmlformats.org/drawingml/2006/main" noChangeAspect="1"/>
+            </wp:cNvGraphicFramePr>
+            <a:graphic xmlns:a="http://schemas.openxmlformats.org/drawingml/2006/main">
+              <a:graphicData uri="http://schemas.openxmlformats.org/drawingml/2006/picture">
+                <pic:pic xmlns:pic="http://schemas.openxmlformats.org/drawingml/2006/picture">
+                  <pic:nvPicPr>
+                    <pic:cNvPr id="35" name="Encrypion Key.png"/>
+                    <pic:cNvPicPr/>
+                  </pic:nvPicPr>
+                  <pic:blipFill>
+                    <a:blip r:embed="rId17">
+                      <a:extLst>
+                        <a:ext uri="{28A0092B-C50C-407E-A947-70E740481C1C}">
+                          <a14:useLocalDpi xmlns:a14="http://schemas.microsoft.com/office/drawing/2010/main" val="0"/>
+                        </a:ext>
+                      </a:extLst>
+                    </a:blip>
+                    <a:stretch>
+                      <a:fillRect/>
+                    </a:stretch>
+                  </pic:blipFill>
+                  <pic:spPr>
+                    <a:xfrm>
+                      <a:off x="0" y="0"/>
+                      <a:ext cx="4742536" cy="675702"/>
+                    </a:xfrm>
+                    <a:prstGeom prst="rect">
+                      <a:avLst/>
+                    </a:prstGeom>
+                  </pic:spPr>
+                </pic:pic>
+              </a:graphicData>
+            </a:graphic>
+          </wp:inline>
+        </w:drawing>
+      </w:r>
+    </w:p>
+    <w:p>
+      <w:pPr>
+        <w:rPr>
+          <w:rFonts w:ascii="Arial" w:hAnsi="Arial" w:cs="Arial"/>
+        </w:rPr>
+      </w:pPr>
+    </w:p>
+    <w:p>
+      <w:pPr>
+        <w:rPr>
+          <w:rFonts w:ascii="Arial" w:hAnsi="Arial" w:cs="Arial"/>
+          <w:b/>
+          <w:bCs/>
+        </w:rPr>
+      </w:pPr>
+      <w:r>
+        <w:rPr>
+          <w:rFonts w:ascii="Arial" w:hAnsi="Arial" w:cs="Arial"/>
+          <w:b/>
+          <w:bCs/>
+        </w:rPr>
+        <w:t>Test Database Connection</w:t>
+      </w:r>
+    </w:p>
+    <w:p>
+      <w:pPr>
+        <w:rPr>
+          <w:rFonts w:ascii="Arial" w:hAnsi="Arial" w:cs="Arial"/>
+          <w:b/>
+          <w:bCs/>
+        </w:rPr>
+      </w:pPr>
+    </w:p>
+    <w:p>
+      <w:pPr>
+        <w:rPr>
+          <w:rFonts w:ascii="Arial" w:hAnsi="Arial" w:cs="Arial"/>
+        </w:rPr>
+      </w:pPr>
+      <w:r>
+        <w:rPr>
+          <w:rFonts w:ascii="Arial" w:hAnsi="Arial" w:cs="Arial"/>
+        </w:rPr>
+        <w:t>You should test your database connection before you click the ‘Install Connectionstring &amp; Update App.config’ button.</w:t>
+      </w:r>
+    </w:p>
+    <w:p>
+      <w:pPr>
+        <w:rPr>
+          <w:rFonts w:ascii="Arial" w:hAnsi="Arial" w:cs="Arial"/>
+        </w:rPr>
+      </w:pPr>
+    </w:p>
+    <w:p>
+      <w:pPr>
+        <w:rPr>
+          <w:rFonts w:ascii="Arial" w:hAnsi="Arial" w:cs="Arial"/>
+        </w:rPr>
+      </w:pPr>
+      <w:r>
+        <w:rPr>
+          <w:rFonts w:ascii="Arial" w:hAnsi="Arial" w:cs="Arial"/>
+        </w:rPr>
+        <w:t>Provided your Connectionstring works, you should see this message:</w:t>
+      </w:r>
+    </w:p>
+    <w:p>
+      <w:pPr>
+        <w:rPr>
+          <w:rFonts w:ascii="Arial" w:hAnsi="Arial" w:cs="Arial"/>
+        </w:rPr>
+      </w:pPr>
+    </w:p>
+    <w:p>
+      <w:pPr>
+        <w:rPr>
+          <w:rFonts w:ascii="Arial" w:hAnsi="Arial" w:cs="Arial"/>
+        </w:rPr>
+      </w:pPr>
+      <w:r>
+        <w:rPr>
+          <w:rFonts w:ascii="Arial" w:hAnsi="Arial" w:cs="Arial"/>
+          <w:noProof/>
+        </w:rPr>
+        <w:drawing>
+          <wp:inline distT="0" distB="0" distL="0" distR="0" wp14:anchorId="4BDA6DAD" wp14:editId="5B608E37">
+            <wp:extent cx="4800600" cy="590550"/>
+            <wp:effectExtent l="0" t="0" r="0" b="0"/>
+            <wp:docPr id="42" name="Picture 42"/>
+            <wp:cNvGraphicFramePr>
+              <a:graphicFrameLocks xmlns:a="http://schemas.openxmlformats.org/drawingml/2006/main" noChangeAspect="1"/>
+            </wp:cNvGraphicFramePr>
+            <a:graphic xmlns:a="http://schemas.openxmlformats.org/drawingml/2006/main">
+              <a:graphicData uri="http://schemas.openxmlformats.org/drawingml/2006/picture">
+                <pic:pic xmlns:pic="http://schemas.openxmlformats.org/drawingml/2006/picture">
+                  <pic:nvPicPr>
+                    <pic:cNvPr id="42" name="Test Database Passed.jpg"/>
+                    <pic:cNvPicPr/>
+                  </pic:nvPicPr>
+                  <pic:blipFill>
+                    <a:blip r:embed="rId18">
+                      <a:extLst>
+                        <a:ext uri="{28A0092B-C50C-407E-A947-70E740481C1C}">
+                          <a14:useLocalDpi xmlns:a14="http://schemas.microsoft.com/office/drawing/2010/main" val="0"/>
+                        </a:ext>
+                      </a:extLst>
+                    </a:blip>
+                    <a:stretch>
+                      <a:fillRect/>
+                    </a:stretch>
+                  </pic:blipFill>
+                  <pic:spPr>
+                    <a:xfrm>
+                      <a:off x="0" y="0"/>
+                      <a:ext cx="4800600" cy="590550"/>
+                    </a:xfrm>
+                    <a:prstGeom prst="rect">
+                      <a:avLst/>
+                    </a:prstGeom>
+                  </pic:spPr>
+                </pic:pic>
+              </a:graphicData>
+            </a:graphic>
+          </wp:inline>
+        </w:drawing>
+      </w:r>
+    </w:p>
+    <w:p>
+      <w:pPr>
+        <w:rPr>
+          <w:rFonts w:ascii="Arial" w:hAnsi="Arial" w:cs="Arial"/>
+        </w:rPr>
+      </w:pPr>
+    </w:p>
+    <w:p>
+      <w:pPr>
+        <w:rPr>
+          <w:rFonts w:ascii="Arial" w:hAnsi="Arial" w:cs="Arial"/>
+          <w:b/>
+          <w:bCs/>
+        </w:rPr>
+      </w:pPr>
+      <w:r>
+        <w:rPr>
+          <w:rFonts w:ascii="Arial" w:hAnsi="Arial" w:cs="Arial"/>
+          <w:b/>
+          <w:bCs/>
+        </w:rPr>
+        <w:t>Click the ‘Install Conn String &amp; Update App.config’ button:</w:t>
+      </w:r>
+    </w:p>
+    <w:p>
+      <w:pPr>
+        <w:rPr>
+          <w:rFonts w:ascii="Arial" w:hAnsi="Arial" w:cs="Arial"/>
+          <w:b/>
+          <w:bCs/>
+        </w:rPr>
+      </w:pPr>
+    </w:p>
+    <w:p>
+      <w:pPr>
+        <w:rPr>
+          <w:rFonts w:ascii="Arial" w:hAnsi="Arial" w:cs="Arial"/>
+        </w:rPr>
+      </w:pPr>
+      <w:r>
+        <w:rPr>
+          <w:rFonts w:ascii="Arial" w:hAnsi="Arial" w:cs="Arial"/>
+        </w:rPr>
+        <w:t>You should see this message:</w:t>
+      </w:r>
+    </w:p>
+    <w:p>
+      <w:pPr>
+        <w:rPr>
+          <w:rFonts w:ascii="Arial" w:hAnsi="Arial" w:cs="Arial"/>
+        </w:rPr>
+      </w:pPr>
+    </w:p>
+    <w:p>
+      <w:pPr>
+        <w:rPr>
+          <w:rFonts w:ascii="Arial" w:hAnsi="Arial" w:cs="Arial"/>
+        </w:rPr>
+      </w:pPr>
+      <w:r>
+        <w:rPr>
+          <w:rFonts w:ascii="Arial" w:hAnsi="Arial" w:cs="Arial"/>
+          <w:noProof/>
+        </w:rPr>
+        <w:drawing>
+          <wp:inline distT="0" distB="0" distL="0" distR="0" wp14:anchorId="3B726FA8" wp14:editId="22E9C467">
+            <wp:extent cx="4778734" cy="998888"/>
+            <wp:effectExtent l="0" t="0" r="3175" b="0"/>
+            <wp:docPr id="44" name="Picture 44" descr="A close up of a piece of paper&#10;&#10;Description automatically generated"/>
+            <wp:cNvGraphicFramePr>
+              <a:graphicFrameLocks xmlns:a="http://schemas.openxmlformats.org/drawingml/2006/main" noChangeAspect="1"/>
+            </wp:cNvGraphicFramePr>
+            <a:graphic xmlns:a="http://schemas.openxmlformats.org/drawingml/2006/main">
+              <a:graphicData uri="http://schemas.openxmlformats.org/drawingml/2006/picture">
+                <pic:pic xmlns:pic="http://schemas.openxmlformats.org/drawingml/2006/picture">
+                  <pic:nvPicPr>
+                    <pic:cNvPr id="44" name="Installed.jpg"/>
+                    <pic:cNvPicPr/>
+                  </pic:nvPicPr>
+                  <pic:blipFill>
+                    <a:blip r:embed="rId19">
+                      <a:extLst>
+                        <a:ext uri="{28A0092B-C50C-407E-A947-70E740481C1C}">
+                          <a14:useLocalDpi xmlns:a14="http://schemas.microsoft.com/office/drawing/2010/main" val="0"/>
+                        </a:ext>
+                      </a:extLst>
+                    </a:blip>
+                    <a:stretch>
+                      <a:fillRect/>
+                    </a:stretch>
+                  </pic:blipFill>
+                  <pic:spPr>
+                    <a:xfrm>
+                      <a:off x="0" y="0"/>
+                      <a:ext cx="4866454" cy="1017224"/>
+                    </a:xfrm>
+                    <a:prstGeom prst="rect">
+                      <a:avLst/>
+                    </a:prstGeom>
+                  </pic:spPr>
+                </pic:pic>
+              </a:graphicData>
+            </a:graphic>
+          </wp:inline>
+        </w:drawing>
+      </w:r>
+    </w:p>
+    <w:p>
+      <w:pPr>
+        <w:rPr>
+          <w:rFonts w:ascii="Arial" w:hAnsi="Arial" w:cs="Arial"/>
+          <w:color w:val="4472C4" w:themeColor="accent5"/>
+        </w:rPr>
+      </w:pPr>
+      <w:r>
+        <w:rPr>
+          <w:rFonts w:ascii="Arial" w:hAnsi="Arial" w:cs="Arial"/>
+          <w:color w:val="4472C4" w:themeColor="accent5"/>
+        </w:rPr>
+        <w:t xml:space="preserve">Five seconds after you see </w:t>
+      </w:r>
+      <w:r>
+        <w:rPr>
+          <w:rFonts w:ascii="Arial" w:hAnsi="Arial" w:cs="Arial"/>
+          <w:color w:val="4472C4" w:themeColor="accent5"/>
+        </w:rPr>
+        <w:t>the installed</w:t>
+      </w:r>
+      <w:r>
+        <w:rPr>
+          <w:rFonts w:ascii="Arial" w:hAnsi="Arial" w:cs="Arial"/>
+          <w:color w:val="4472C4" w:themeColor="accent5"/>
+        </w:rPr>
+        <w:t xml:space="preserve"> message, the Connection String Builder Form closes, and you are shown a message that a restart is required:</w:t>
+      </w:r>
+    </w:p>
+    <w:p>
+      <w:pPr>
+        <w:rPr>
+          <w:rFonts w:ascii="Arial" w:hAnsi="Arial" w:cs="Arial"/>
+        </w:rPr>
+      </w:pPr>
+    </w:p>
+    <w:p>
+      <w:pPr>
+        <w:rPr>
+          <w:rFonts w:ascii="Arial" w:hAnsi="Arial" w:cs="Arial"/>
+          <w:b/>
+          <w:bCs/>
+        </w:rPr>
+      </w:pPr>
+      <w:r>
+        <w:rPr>
+          <w:rFonts w:ascii="Arial" w:hAnsi="Arial" w:cs="Arial"/>
+          <w:b/>
+          <w:bCs/>
+        </w:rPr>
+        <w:t>Restart Required</w:t>
+      </w:r>
+    </w:p>
+    <w:p>
+      <w:pPr>
+        <w:rPr>
+          <w:rFonts w:ascii="Arial" w:hAnsi="Arial" w:cs="Arial"/>
+        </w:rPr>
+      </w:pPr>
+    </w:p>
+    <w:p>
+      <w:pPr>
+        <w:rPr>
+          <w:rFonts w:ascii="Arial" w:hAnsi="Arial" w:cs="Arial"/>
+        </w:rPr>
+      </w:pPr>
+      <w:r>
+        <w:rPr>
+          <w:rFonts w:ascii="Arial" w:hAnsi="Arial" w:cs="Arial"/>
+          <w:noProof/>
+        </w:rPr>
+        <w:drawing>
+          <wp:inline distT="0" distB="0" distL="0" distR="0" wp14:anchorId="392A80E3" wp14:editId="590AEF6F">
+            <wp:extent cx="3333750" cy="1552575"/>
+            <wp:effectExtent l="0" t="0" r="0" b="9525"/>
+            <wp:docPr id="45" name="Picture 45" descr="A screenshot of a cell phone&#10;&#10;Description automatically generated"/>
+            <wp:cNvGraphicFramePr>
+              <a:graphicFrameLocks xmlns:a="http://schemas.openxmlformats.org/drawingml/2006/main" noChangeAspect="1"/>
+            </wp:cNvGraphicFramePr>
+            <a:graphic xmlns:a="http://schemas.openxmlformats.org/drawingml/2006/main">
+              <a:graphicData uri="http://schemas.openxmlformats.org/drawingml/2006/picture">
+                <pic:pic xmlns:pic="http://schemas.openxmlformats.org/drawingml/2006/picture">
+                  <pic:nvPicPr>
+                    <pic:cNvPr id="45" name="Restart Reqiored.jpg"/>
+                    <pic:cNvPicPr/>
+                  </pic:nvPicPr>
+                  <pic:blipFill>
+                    <a:blip r:embed="rId20">
+                      <a:extLst>
+                        <a:ext uri="{28A0092B-C50C-407E-A947-70E740481C1C}">
+                          <a14:useLocalDpi xmlns:a14="http://schemas.microsoft.com/office/drawing/2010/main" val="0"/>
+                        </a:ext>
+                      </a:extLst>
+                    </a:blip>
+                    <a:stretch>
+                      <a:fillRect/>
+                    </a:stretch>
+                  </pic:blipFill>
+                  <pic:spPr>
+                    <a:xfrm>
+                      <a:off x="0" y="0"/>
+                      <a:ext cx="3333750" cy="1552575"/>
+                    </a:xfrm>
+                    <a:prstGeom prst="rect">
+                      <a:avLst/>
+                    </a:prstGeom>
+                  </pic:spPr>
+                </pic:pic>
+              </a:graphicData>
+            </a:graphic>
+          </wp:inline>
+        </w:drawing>
+      </w:r>
+    </w:p>
+    <w:p>
+      <w:pPr>
+        <w:rPr>
+          <w:rFonts w:ascii="Arial" w:hAnsi="Arial" w:cs="Arial"/>
+        </w:rPr>
+      </w:pPr>
+    </w:p>
+    <w:p>
+      <w:pPr>
+        <w:rPr>
+          <w:rFonts w:ascii="Arial" w:hAnsi="Arial" w:cs="Arial"/>
+        </w:rPr>
+      </w:pPr>
+      <w:r>
+        <w:rPr>
+          <w:rFonts w:ascii="Arial" w:hAnsi="Arial" w:cs="Arial"/>
+        </w:rPr>
+        <w:t>The .Net Framework configuration files cannot be reloaded after app start.</w:t>
+      </w:r>
+    </w:p>
+    <w:p>
+      <w:pPr>
+        <w:rPr>
+          <w:rFonts w:ascii="Arial" w:hAnsi="Arial" w:cs="Arial"/>
+        </w:rPr>
+      </w:pPr>
+    </w:p>
+    <w:p>
+      <w:pPr>
+        <w:rPr>
+          <w:rFonts w:ascii="Arial" w:hAnsi="Arial" w:cs="Arial"/>
+        </w:rPr>
+      </w:pPr>
+      <w:r>
+        <w:rPr>
+          <w:rFonts w:ascii="Arial" w:hAnsi="Arial" w:cs="Arial"/>
+        </w:rPr>
+        <w:t xml:space="preserve">Note: You must update the app.config running DataTier.Net in Visual Studio. I frequently run the executable version via a shortcut on my desktop, but this is after setup is complete. </w:t>
+      </w:r>
+      <w:r>
+        <w:rPr>
+          <w:rFonts w:ascii="Arial" w:hAnsi="Arial" w:cs="Arial"/>
+        </w:rPr>
+        <w:br/>
+      </w:r>
+      <w:r>
+        <w:rPr>
+          <w:rFonts w:ascii="Arial" w:hAnsi="Arial" w:cs="Arial"/>
+        </w:rPr>
+        <w:br/>
+      </w:r>
+    </w:p>
+    <w:p>
+      <w:pPr>
+        <w:rPr>
+          <w:rFonts w:ascii="Arial" w:hAnsi="Arial" w:cs="Arial"/>
+          <w:b/>
+          <w:bCs/>
+        </w:rPr>
+      </w:pPr>
+      <w:r>
+        <w:rPr>
+          <w:rFonts w:ascii="Arial" w:hAnsi="Arial" w:cs="Arial"/>
+          <w:b/>
+          <w:bCs/>
+        </w:rPr>
+        <w:br w:type="page"/>
+      </w:r>
+    </w:p>
+    <w:p>
+      <w:pPr>
+        <w:rPr>
+          <w:rFonts w:ascii="Arial" w:hAnsi="Arial" w:cs="Arial"/>
+          <w:b/>
+          <w:bCs/>
+        </w:rPr>
+      </w:pPr>
+      <w:r>
+        <w:rPr>
+          <w:rFonts w:ascii="Arial" w:hAnsi="Arial" w:cs="Arial"/>
+          <w:b/>
+          <w:bCs/>
+        </w:rPr>
+        <w:lastRenderedPageBreak/>
+        <w:t>Run Setup Again</w:t>
+      </w:r>
+    </w:p>
+    <w:p>
+      <w:pPr>
+        <w:rPr>
+          <w:rFonts w:ascii="Arial" w:hAnsi="Arial" w:cs="Arial"/>
+          <w:b/>
+          <w:bCs/>
+        </w:rPr>
+      </w:pPr>
+    </w:p>
+    <w:p>
+      <w:pPr>
+        <w:rPr>
+          <w:rFonts w:ascii="Arial" w:hAnsi="Arial" w:cs="Arial"/>
+        </w:rPr>
+      </w:pPr>
+      <w:r>
+        <w:rPr>
+          <w:rFonts w:ascii="Arial" w:hAnsi="Arial" w:cs="Arial"/>
+        </w:rPr>
+        <w:t>To run the Setup Control again, click the Run Setup Again button:</w:t>
+      </w:r>
+    </w:p>
+    <w:p>
+      <w:pPr>
+        <w:rPr>
+          <w:rFonts w:ascii="Arial" w:hAnsi="Arial" w:cs="Arial"/>
+        </w:rPr>
+      </w:pPr>
+    </w:p>
+    <w:p>
+      <w:pPr>
+        <w:rPr>
+          <w:rFonts w:ascii="Arial" w:hAnsi="Arial" w:cs="Arial"/>
+        </w:rPr>
+      </w:pPr>
+      <w:r>
+        <w:rPr>
+          <w:rFonts w:ascii="Arial" w:hAnsi="Arial" w:cs="Arial"/>
+        </w:rPr>
+        <w:t xml:space="preserve">Note: The Setup Control only updates the app.config. I could update DataTier.Net.exe.config also, but the Setup Control is intended to help new users get up and running with DataTier.Net quickly. </w:t>
+      </w:r>
+    </w:p>
+    <w:p>
+      <w:pPr>
+        <w:rPr>
+          <w:rFonts w:ascii="Arial" w:hAnsi="Arial" w:cs="Arial"/>
+        </w:rPr>
+      </w:pPr>
+    </w:p>
+    <w:p>
+      <w:pPr>
+        <w:rPr>
+          <w:rFonts w:ascii="Arial" w:hAnsi="Arial" w:cs="Arial"/>
+          <w:b/>
+          <w:bCs/>
+        </w:rPr>
+      </w:pPr>
+      <w:r>
+        <w:rPr>
+          <w:rFonts w:ascii="Arial" w:hAnsi="Arial" w:cs="Arial"/>
+          <w:b/>
+          <w:bCs/>
+        </w:rPr>
+        <w:t>Manual Update App.config</w:t>
+      </w:r>
+    </w:p>
+    <w:p>
+      <w:pPr>
+        <w:rPr>
+          <w:rFonts w:ascii="Arial" w:hAnsi="Arial" w:cs="Arial"/>
+          <w:b/>
+          <w:bCs/>
+        </w:rPr>
+      </w:pPr>
+    </w:p>
+    <w:p>
+      <w:pPr>
+        <w:rPr>
+          <w:rFonts w:ascii="Arial" w:hAnsi="Arial" w:cs="Arial"/>
+        </w:rPr>
+      </w:pPr>
+      <w:r>
+        <w:rPr>
+          <w:rFonts w:ascii="Arial" w:hAnsi="Arial" w:cs="Arial"/>
+        </w:rPr>
+        <w:t xml:space="preserve">If you </w:t>
+      </w:r>
+      <w:r>
+        <w:rPr>
+          <w:rFonts w:ascii="Arial" w:hAnsi="Arial" w:cs="Arial"/>
+        </w:rPr>
+        <w:t>prefer to update the App.config manually, I left the instructions in:</w:t>
+      </w:r>
+    </w:p>
+    <w:p>
+      <w:pPr>
+        <w:rPr>
+          <w:rFonts w:ascii="Arial" w:hAnsi="Arial" w:cs="Arial"/>
+        </w:rPr>
+      </w:pPr>
+    </w:p>
+    <w:p>
+      <w:pPr>
+        <w:rPr>
+          <w:rFonts w:ascii="Arial" w:hAnsi="Arial" w:cs="Arial"/>
+        </w:rPr>
+      </w:pPr>
+      <w:r>
+        <w:rPr>
+          <w:rFonts w:ascii="Arial" w:hAnsi="Arial" w:cs="Arial"/>
+          <w:b/>
+          <w:bCs/>
+        </w:rPr>
+        <w:t>Use Encryption</w:t>
+      </w:r>
+      <w:r>
+        <w:rPr>
+          <w:rFonts w:ascii="Arial" w:hAnsi="Arial" w:cs="Arial"/>
+          <w:b/>
+          <w:bCs/>
+        </w:rPr>
+        <w:t xml:space="preserve"> </w:t>
+      </w:r>
+      <w:r>
+        <w:rPr>
+          <w:rFonts w:ascii="Arial" w:hAnsi="Arial" w:cs="Arial"/>
+        </w:rPr>
+        <w:t>(optional)</w:t>
+      </w:r>
+    </w:p>
+    <w:p>
+      <w:pPr>
+        <w:rPr>
+          <w:rFonts w:ascii="Arial" w:hAnsi="Arial" w:cs="Arial"/>
+          <w:b/>
+          <w:bCs/>
+        </w:rPr>
+      </w:pPr>
+    </w:p>
+    <w:p>
+      <w:pPr>
+        <w:rPr>
+          <w:rFonts w:ascii="Arial" w:hAnsi="Arial" w:cs="Arial"/>
+        </w:rPr>
+      </w:pPr>
+      <w:r>
+        <w:rPr>
+          <w:rFonts w:ascii="Arial" w:hAnsi="Arial" w:cs="Arial"/>
+        </w:rPr>
+        <w:t>To use encryption in the app.config, change the value for UseEncryption to true.</w:t>
+      </w:r>
+    </w:p>
+    <w:p>
+      <w:pPr>
+        <w:rPr>
+          <w:rFonts w:ascii="Arial" w:hAnsi="Arial" w:cs="Arial"/>
+        </w:rPr>
+      </w:pPr>
+      <w:r>
+        <w:rPr>
+          <w:rFonts w:ascii="Arial" w:hAnsi="Arial" w:cs="Arial"/>
+        </w:rPr>
+        <w:t>Also set the EncryptionKey if you prefer to not use the default password.</w:t>
+      </w:r>
+    </w:p>
+    <w:p>
+      <w:pPr>
+        <w:rPr>
+          <w:rFonts w:ascii="Arial" w:hAnsi="Arial" w:cs="Arial"/>
+        </w:rPr>
+      </w:pPr>
+      <w:r>
+        <w:rPr>
+          <w:rFonts w:ascii="Arial" w:hAnsi="Arial" w:cs="Arial"/>
+          <w:noProof/>
+        </w:rPr>
+        <w:drawing>
+          <wp:inline distT="0" distB="0" distL="0" distR="0" wp14:anchorId="38E859A5" wp14:editId="1A5643A6">
+            <wp:extent cx="5486400" cy="603504"/>
+            <wp:effectExtent l="0" t="0" r="0" b="6350"/>
+            <wp:docPr id="5" name="Picture 5"/>
+            <wp:cNvGraphicFramePr>
+              <a:graphicFrameLocks xmlns:a="http://schemas.openxmlformats.org/drawingml/2006/main" noChangeAspect="1"/>
+            </wp:cNvGraphicFramePr>
+            <a:graphic xmlns:a="http://schemas.openxmlformats.org/drawingml/2006/main">
+              <a:graphicData uri="http://schemas.openxmlformats.org/drawingml/2006/picture">
+                <pic:pic xmlns:pic="http://schemas.openxmlformats.org/drawingml/2006/picture">
+                  <pic:nvPicPr>
+                    <pic:cNvPr id="5" name="Use Encryptoin.png"/>
+                    <pic:cNvPicPr/>
+                  </pic:nvPicPr>
+                  <pic:blipFill>
+                    <a:blip r:embed="rId21">
+                      <a:extLst>
+                        <a:ext uri="{28A0092B-C50C-407E-A947-70E740481C1C}">
+                          <a14:useLocalDpi xmlns:a14="http://schemas.microsoft.com/office/drawing/2010/main" val="0"/>
+                        </a:ext>
+                      </a:extLst>
+                    </a:blip>
+                    <a:stretch>
+                      <a:fillRect/>
+                    </a:stretch>
+                  </pic:blipFill>
+                  <pic:spPr>
+                    <a:xfrm>
+                      <a:off x="0" y="0"/>
+                      <a:ext cx="5486400" cy="603504"/>
+                    </a:xfrm>
+                    <a:prstGeom prst="rect">
+                      <a:avLst/>
+                    </a:prstGeom>
+                  </pic:spPr>
+                </pic:pic>
+              </a:graphicData>
+            </a:graphic>
+          </wp:inline>
+        </w:drawing>
+      </w:r>
+    </w:p>
+    <w:p>
+      <w:pPr>
+        <w:rPr>
+          <w:rFonts w:ascii="Arial" w:hAnsi="Arial" w:cs="Arial"/>
+          <w:color w:val="4472C4" w:themeColor="accent5"/>
+        </w:rPr>
+      </w:pPr>
+      <w:r>
+        <w:rPr>
+          <w:rFonts w:ascii="Arial" w:hAnsi="Arial" w:cs="Arial"/>
+          <w:color w:val="4472C4" w:themeColor="accent5"/>
+        </w:rPr>
+        <w:t>As the comment indicates, Connection String Builder is still located in the tools folder of the repo:</w:t>
+      </w:r>
+    </w:p>
+    <w:p>
+      <w:pPr>
+        <w:rPr>
+          <w:rFonts w:ascii="Arial" w:hAnsi="Arial" w:cs="Arial"/>
+        </w:rPr>
+      </w:pPr>
+    </w:p>
+    <w:p>
+      <w:pPr>
+        <w:rPr>
+          <w:rFonts w:ascii="Arial" w:hAnsi="Arial" w:cs="Arial"/>
+        </w:rPr>
+      </w:pPr>
+      <w:r>
+        <w:rPr>
+          <w:rFonts w:ascii="Arial" w:hAnsi="Arial" w:cs="Arial"/>
+          <w:highlight w:val="yellow"/>
+        </w:rPr>
+        <w:t xml:space="preserve">Tools Folder: </w:t>
+      </w:r>
+      <w:r>
+        <w:rPr>
+          <w:rFonts w:ascii="Arial" w:hAnsi="Arial" w:cs="Arial"/>
+          <w:highlight w:val="yellow"/>
+        </w:rPr>
+        <w:t>DataTier.Net\DataTier.Net\Tools</w:t>
+      </w:r>
+    </w:p>
+    <w:p>
+      <w:pPr>
+        <w:rPr>
+          <w:rFonts w:ascii="Arial" w:hAnsi="Arial" w:cs="Arial"/>
+        </w:rPr>
+      </w:pPr>
+    </w:p>
+    <w:p>
+      <w:pPr>
+        <w:rPr>
+          <w:rFonts w:ascii="Arial" w:hAnsi="Arial" w:cs="Arial"/>
+        </w:rPr>
+      </w:pPr>
+      <w:r>
+        <w:rPr>
+          <w:rFonts w:ascii="Arial" w:hAnsi="Arial" w:cs="Arial"/>
+        </w:rPr>
+        <w:t>B</w:t>
+      </w:r>
+      <w:r>
+        <w:rPr>
+          <w:rFonts w:ascii="Arial" w:hAnsi="Arial" w:cs="Arial"/>
+        </w:rPr>
+        <w:t xml:space="preserve">uild your connection string </w:t>
+      </w:r>
+      <w:r>
+        <w:rPr>
+          <w:rFonts w:ascii="Arial" w:hAnsi="Arial" w:cs="Arial"/>
+        </w:rPr>
+        <w:t xml:space="preserve">and </w:t>
+      </w:r>
+      <w:r>
+        <w:rPr>
+          <w:rFonts w:ascii="Arial" w:hAnsi="Arial" w:cs="Arial"/>
+        </w:rPr>
+        <w:t>paste it into the app.config in DataTier.Net.</w:t>
       </w:r>
     </w:p>
     <w:p>
@@ -1477,7 +2514,7 @@
                     <pic:cNvPicPr/>
                   </pic:nvPicPr>
                   <pic:blipFill>
-                    <a:blip r:embed="rId11">
+                    <a:blip r:embed="rId22">
                       <a:extLst>
                         <a:ext uri="{28A0092B-C50C-407E-A947-70E740481C1C}">
                           <a14:useLocalDpi xmlns:a14="http://schemas.microsoft.com/office/drawing/2010/main" val="0"/>
@@ -1554,6 +2591,8 @@
       <w:pPr>
         <w:rPr>
           <w:rFonts w:ascii="Arial" w:hAnsi="Arial" w:cs="Arial"/>
+          <w:b/>
+          <w:bCs/>
         </w:rPr>
       </w:pPr>
       <w:r>
@@ -1562,9 +2601,9 @@
           <w:noProof/>
         </w:rPr>
         <w:drawing>
-          <wp:inline distT="0" distB="0" distL="0" distR="0" wp14:anchorId="26696FA9" wp14:editId="22BDA9B6">
-            <wp:extent cx="3768918" cy="444349"/>
-            <wp:effectExtent l="0" t="0" r="3175" b="0"/>
+          <wp:inline distT="0" distB="0" distL="0" distR="0" wp14:anchorId="26696FA9" wp14:editId="28C95C9C">
+            <wp:extent cx="3339548" cy="393727"/>
+            <wp:effectExtent l="0" t="0" r="0" b="6350"/>
             <wp:docPr id="6" name="Picture 6"/>
             <wp:cNvGraphicFramePr>
               <a:graphicFrameLocks xmlns:a="http://schemas.openxmlformats.org/drawingml/2006/main" noChangeAspect="1"/>
@@ -1577,7 +2616,7 @@
                     <pic:cNvPicPr/>
                   </pic:nvPicPr>
                   <pic:blipFill>
-                    <a:blip r:embed="rId12">
+                    <a:blip r:embed="rId23">
                       <a:extLst>
                         <a:ext uri="{28A0092B-C50C-407E-A947-70E740481C1C}">
                           <a14:useLocalDpi xmlns:a14="http://schemas.microsoft.com/office/drawing/2010/main" val="0"/>
@@ -1591,7 +2630,7 @@
                   <pic:spPr>
                     <a:xfrm>
                       <a:off x="0" y="0"/>
-                      <a:ext cx="4265064" cy="502844"/>
+                      <a:ext cx="3974071" cy="468536"/>
                     </a:xfrm>
                     <a:prstGeom prst="rect">
                       <a:avLst/>
@@ -1656,8 +2695,6 @@
       <w:pPr>
         <w:rPr>
           <w:rFonts w:ascii="Arial" w:hAnsi="Arial" w:cs="Arial"/>
-          <w:sz w:val="20"/>
-          <w:szCs w:val="20"/>
         </w:rPr>
       </w:pPr>
     </w:p>
@@ -1673,9 +2710,9 @@
           <w:noProof/>
         </w:rPr>
         <w:drawing>
-          <wp:inline distT="0" distB="0" distL="0" distR="0" wp14:anchorId="7AC32649" wp14:editId="26A0B6D3">
-            <wp:extent cx="3411109" cy="1860317"/>
-            <wp:effectExtent l="0" t="0" r="0" b="6985"/>
+          <wp:inline distT="0" distB="0" distL="0" distR="0" wp14:anchorId="7AC32649" wp14:editId="752D5072">
+            <wp:extent cx="3076307" cy="1677725"/>
+            <wp:effectExtent l="0" t="0" r="0" b="0"/>
             <wp:docPr id="9" name="Picture 9"/>
             <wp:cNvGraphicFramePr>
               <a:graphicFrameLocks xmlns:a="http://schemas.openxmlformats.org/drawingml/2006/main" noChangeAspect="1"/>
@@ -1688,7 +2725,7 @@
                     <pic:cNvPicPr/>
                   </pic:nvPicPr>
                   <pic:blipFill>
-                    <a:blip r:embed="rId13">
+                    <a:blip r:embed="rId24" cstate="print">
                       <a:extLst>
                         <a:ext uri="{28A0092B-C50C-407E-A947-70E740481C1C}">
                           <a14:useLocalDpi xmlns:a14="http://schemas.microsoft.com/office/drawing/2010/main" val="0"/>
@@ -1702,7 +2739,7 @@
                   <pic:spPr>
                     <a:xfrm>
                       <a:off x="0" y="0"/>
-                      <a:ext cx="3547046" cy="1934453"/>
+                      <a:ext cx="3227508" cy="1760185"/>
                     </a:xfrm>
                     <a:prstGeom prst="rect">
                       <a:avLst/>
@@ -1719,139 +2756,15 @@
       <w:pPr>
         <w:rPr>
           <w:rFonts w:ascii="Arial" w:hAnsi="Arial" w:cs="Arial"/>
-        </w:rPr>
-      </w:pPr>
-    </w:p>
-    <w:p>
-      <w:pPr>
-        <w:rPr>
-          <w:rFonts w:ascii="Arial" w:hAnsi="Arial" w:cs="Arial"/>
-          <w:b/>
-          <w:bCs/>
-        </w:rPr>
-      </w:pPr>
-    </w:p>
-    <w:p>
-      <w:pPr>
-        <w:rPr>
-          <w:rFonts w:ascii="Arial" w:hAnsi="Arial" w:cs="Arial"/>
-          <w:b/>
-          <w:bCs/>
-        </w:rPr>
-      </w:pPr>
-      <w:r>
-        <w:rPr>
-          <w:rFonts w:ascii="Arial" w:hAnsi="Arial" w:cs="Arial"/>
-          <w:b/>
-          <w:bCs/>
-        </w:rPr>
-        <w:t>Database Connection Passed</w:t>
-      </w:r>
-    </w:p>
-    <w:p>
-      <w:pPr>
-        <w:rPr>
-          <w:rFonts w:ascii="Arial" w:hAnsi="Arial" w:cs="Arial"/>
-          <w:b/>
-          <w:bCs/>
-        </w:rPr>
-      </w:pPr>
-    </w:p>
-    <w:p>
-      <w:pPr>
-        <w:rPr>
-          <w:rFonts w:ascii="Arial" w:hAnsi="Arial" w:cs="Arial"/>
-        </w:rPr>
-      </w:pPr>
-      <w:r>
-        <w:rPr>
-          <w:rFonts w:ascii="Arial" w:hAnsi="Arial" w:cs="Arial"/>
-        </w:rPr>
-        <w:t>If your setup is configured correctly, you will see the following message when your run DataTier.Net:</w:t>
-      </w:r>
-    </w:p>
-    <w:p>
-      <w:pPr>
-        <w:rPr>
-          <w:rFonts w:ascii="Arial" w:hAnsi="Arial" w:cs="Arial"/>
-          <w:b/>
-          <w:bCs/>
-        </w:rPr>
-      </w:pPr>
-    </w:p>
-    <w:p>
-      <w:pPr>
-        <w:rPr>
-          <w:rFonts w:ascii="Arial" w:hAnsi="Arial" w:cs="Arial"/>
-        </w:rPr>
-      </w:pPr>
-      <w:r>
-        <w:rPr>
-          <w:rFonts w:ascii="Arial" w:hAnsi="Arial" w:cs="Arial"/>
-          <w:noProof/>
-        </w:rPr>
-        <w:drawing>
-          <wp:inline distT="0" distB="0" distL="0" distR="0" wp14:anchorId="76A07D0D" wp14:editId="0D3F4097">
-            <wp:extent cx="3912042" cy="2100774"/>
-            <wp:effectExtent l="0" t="0" r="0" b="0"/>
-            <wp:docPr id="1" name="Picture 1" descr="A screenshot of a cell phone&#10;&#10;Description automatically generated"/>
-            <wp:cNvGraphicFramePr>
-              <a:graphicFrameLocks xmlns:a="http://schemas.openxmlformats.org/drawingml/2006/main" noChangeAspect="1"/>
-            </wp:cNvGraphicFramePr>
-            <a:graphic xmlns:a="http://schemas.openxmlformats.org/drawingml/2006/main">
-              <a:graphicData uri="http://schemas.openxmlformats.org/drawingml/2006/picture">
-                <pic:pic xmlns:pic="http://schemas.openxmlformats.org/drawingml/2006/picture">
-                  <pic:nvPicPr>
-                    <pic:cNvPr id="1" name="Test Database Connection Passed.png"/>
-                    <pic:cNvPicPr/>
-                  </pic:nvPicPr>
-                  <pic:blipFill>
-                    <a:blip r:embed="rId14">
-                      <a:extLst>
-                        <a:ext uri="{28A0092B-C50C-407E-A947-70E740481C1C}">
-                          <a14:useLocalDpi xmlns:a14="http://schemas.microsoft.com/office/drawing/2010/main" val="0"/>
-                        </a:ext>
-                      </a:extLst>
-                    </a:blip>
-                    <a:stretch>
-                      <a:fillRect/>
-                    </a:stretch>
-                  </pic:blipFill>
-                  <pic:spPr>
-                    <a:xfrm>
-                      <a:off x="0" y="0"/>
-                      <a:ext cx="3986425" cy="2140718"/>
-                    </a:xfrm>
-                    <a:prstGeom prst="rect">
-                      <a:avLst/>
-                    </a:prstGeom>
-                  </pic:spPr>
-                </pic:pic>
-              </a:graphicData>
-            </a:graphic>
-          </wp:inline>
-        </w:drawing>
-      </w:r>
-    </w:p>
-    <w:p>
-      <w:pPr>
-        <w:rPr>
-          <w:rFonts w:ascii="Arial" w:hAnsi="Arial" w:cs="Arial"/>
-        </w:rPr>
-      </w:pPr>
-    </w:p>
-    <w:p>
-      <w:pPr>
-        <w:rPr>
-          <w:rFonts w:ascii="Arial" w:hAnsi="Arial" w:cs="Arial"/>
-          <w:b/>
-        </w:rPr>
-      </w:pPr>
-      <w:r>
-        <w:rPr>
-          <w:rFonts w:ascii="Arial" w:hAnsi="Arial" w:cs="Arial"/>
-          <w:b/>
-        </w:rPr>
+          <w:b/>
+        </w:rPr>
+      </w:pPr>
+      <w:r>
+        <w:rPr>
+          <w:rFonts w:ascii="Arial" w:hAnsi="Arial" w:cs="Arial"/>
+          <w:b/>
+        </w:rPr>
+        <w:lastRenderedPageBreak/>
         <w:t>Troubleshooting</w:t>
       </w:r>
       <w:r>
@@ -1905,15 +2818,142 @@
       <w:pPr>
         <w:rPr>
           <w:rFonts w:ascii="Arial" w:hAnsi="Arial" w:cs="Arial"/>
-          <w:b/>
-        </w:rPr>
-      </w:pPr>
-      <w:r>
-        <w:rPr>
-          <w:rFonts w:ascii="Arial" w:hAnsi="Arial" w:cs="Arial"/>
-          <w:b/>
-        </w:rPr>
-        <w:t>Install the DataTier.Net Project Templates</w:t>
+        </w:rPr>
+      </w:pPr>
+      <w:r>
+        <w:rPr>
+          <w:rFonts w:ascii="Arial" w:hAnsi="Arial" w:cs="Arial"/>
+          <w:b/>
+        </w:rPr>
+        <w:t>Solving Security Problems</w:t>
+      </w:r>
+    </w:p>
+    <w:p>
+      <w:pPr>
+        <w:rPr>
+          <w:rFonts w:ascii="Arial" w:hAnsi="Arial" w:cs="Arial"/>
+          <w:b/>
+        </w:rPr>
+      </w:pPr>
+    </w:p>
+    <w:p>
+      <w:pPr>
+        <w:rPr>
+          <w:rFonts w:ascii="Arial" w:hAnsi="Arial" w:cs="Arial"/>
+        </w:rPr>
+      </w:pPr>
+      <w:r>
+        <w:rPr>
+          <w:rFonts w:ascii="Arial" w:hAnsi="Arial" w:cs="Arial"/>
+        </w:rPr>
+        <w:t>It is outside of the scope of this document to solve SQL permission problems, but one useful stored procedure included in the DataTier.Net.Database could help.</w:t>
+      </w:r>
+    </w:p>
+    <w:p>
+      <w:pPr>
+        <w:rPr>
+          <w:rFonts w:ascii="Arial" w:hAnsi="Arial" w:cs="Arial"/>
+        </w:rPr>
+      </w:pPr>
+      <w:r>
+        <w:rPr>
+          <w:rFonts w:ascii="Arial" w:hAnsi="Arial" w:cs="Arial"/>
+        </w:rPr>
+        <w:t>The script is installed in the DataTier.Net.Database.</w:t>
+      </w:r>
+    </w:p>
+    <w:p>
+      <w:pPr>
+        <w:rPr>
+          <w:rFonts w:ascii="Arial" w:hAnsi="Arial" w:cs="Arial"/>
+        </w:rPr>
+      </w:pPr>
+    </w:p>
+    <w:p>
+      <w:pPr>
+        <w:rPr>
+          <w:rFonts w:ascii="Arial" w:hAnsi="Arial" w:cs="Arial"/>
+        </w:rPr>
+      </w:pPr>
+      <w:r>
+        <w:rPr>
+          <w:rFonts w:ascii="Arial" w:hAnsi="Arial" w:cs="Arial"/>
+        </w:rPr>
+        <w:t>In SQL Server Management Studio, create a new query window and ensure the correct database is selected before running the following query</w:t>
+      </w:r>
+    </w:p>
+    <w:p>
+      <w:pPr>
+        <w:rPr>
+          <w:rFonts w:ascii="Arial" w:hAnsi="Arial" w:cs="Arial"/>
+        </w:rPr>
+      </w:pPr>
+    </w:p>
+    <w:p>
+      <w:pPr>
+        <w:rPr>
+          <w:rFonts w:ascii="Arial" w:hAnsi="Arial" w:cs="Arial"/>
+          <w:color w:val="0070C0"/>
+        </w:rPr>
+      </w:pPr>
+      <w:r>
+        <w:rPr>
+          <w:rFonts w:ascii="Arial" w:hAnsi="Arial" w:cs="Arial"/>
+          <w:color w:val="0070C0"/>
+        </w:rPr>
+        <w:t>UpdateProcPermissions ‘DataTierNetUser’</w:t>
+      </w:r>
+    </w:p>
+    <w:p>
+      <w:pPr>
+        <w:rPr>
+          <w:rFonts w:ascii="Arial" w:hAnsi="Arial" w:cs="Arial"/>
+          <w:color w:val="0070C0"/>
+        </w:rPr>
+      </w:pPr>
+    </w:p>
+    <w:p>
+      <w:pPr>
+        <w:rPr>
+          <w:rFonts w:ascii="Arial" w:hAnsi="Arial" w:cs="Arial"/>
+        </w:rPr>
+      </w:pPr>
+      <w:r>
+        <w:rPr>
+          <w:rFonts w:ascii="Arial" w:hAnsi="Arial" w:cs="Arial"/>
+        </w:rPr>
+        <w:t>I regret not saving the author of this procedure to give them credit, but this has saved me on numerous occasions.</w:t>
+      </w:r>
+    </w:p>
+    <w:p>
+      <w:pPr>
+        <w:rPr>
+          <w:rFonts w:ascii="Arial" w:hAnsi="Arial" w:cs="Arial"/>
+          <w:b/>
+          <w:bCs/>
+        </w:rPr>
+      </w:pPr>
+    </w:p>
+    <w:p>
+      <w:pPr>
+        <w:rPr>
+          <w:rFonts w:ascii="Arial" w:hAnsi="Arial" w:cs="Arial"/>
+          <w:b/>
+        </w:rPr>
+      </w:pPr>
+      <w:r>
+        <w:rPr>
+          <w:rFonts w:ascii="Arial" w:hAnsi="Arial" w:cs="Arial"/>
+          <w:b/>
+        </w:rPr>
+        <w:t>More Info About D</w:t>
+      </w:r>
+      <w:r>
+        <w:rPr>
+          <w:rFonts w:ascii="Arial" w:hAnsi="Arial" w:cs="Arial"/>
+          <w:b/>
+        </w:rPr>
+        <w:t>ataTier.Net Project Templates</w:t>
       </w:r>
     </w:p>
     <w:p>
@@ -1939,7 +2979,31 @@
         <w:rPr>
           <w:rFonts w:ascii="Arial" w:hAnsi="Arial" w:cs="Arial"/>
         </w:rPr>
-        <w:t xml:space="preserve">project templates create a Class Library </w:t>
+        <w:t xml:space="preserve">project templates </w:t>
+      </w:r>
+      <w:r>
+        <w:rPr>
+          <w:rFonts w:ascii="Arial" w:hAnsi="Arial" w:cs="Arial"/>
+        </w:rPr>
+        <w:t xml:space="preserve">are used to help you create your own DataTier.Net projects by </w:t>
+      </w:r>
+      <w:r>
+        <w:rPr>
+          <w:rFonts w:ascii="Arial" w:hAnsi="Arial" w:cs="Arial"/>
+        </w:rPr>
+        <w:t>creat</w:t>
+      </w:r>
+      <w:r>
+        <w:rPr>
+          <w:rFonts w:ascii="Arial" w:hAnsi="Arial" w:cs="Arial"/>
+        </w:rPr>
+        <w:t>ing</w:t>
+      </w:r>
+      <w:r>
+        <w:rPr>
+          <w:rFonts w:ascii="Arial" w:hAnsi="Arial" w:cs="Arial"/>
+        </w:rPr>
+        <w:t xml:space="preserve"> a Class Library </w:t>
       </w:r>
       <w:r>
         <w:rPr>
@@ -2055,13 +3119,6 @@
         </w:rPr>
         <w:t>emplate:</w:t>
       </w:r>
-    </w:p>
-    <w:p>
-      <w:pPr>
-        <w:rPr>
-          <w:rFonts w:ascii="Arial" w:hAnsi="Arial" w:cs="Arial"/>
-        </w:rPr>
-      </w:pPr>
     </w:p>
     <w:p>
       <w:pPr>
@@ -2097,7 +3154,7 @@
                     <pic:cNvPicPr/>
                   </pic:nvPicPr>
                   <pic:blipFill>
-                    <a:blip r:embed="rId15">
+                    <a:blip r:embed="rId25">
                       <a:extLst>
                         <a:ext uri="{28A0092B-C50C-407E-A947-70E740481C1C}">
                           <a14:useLocalDpi xmlns:a14="http://schemas.microsoft.com/office/drawing/2010/main" val="0"/>
@@ -2132,66 +3189,12 @@
           <w:bCs/>
         </w:rPr>
       </w:pPr>
-    </w:p>
-    <w:p>
-      <w:pPr>
-        <w:rPr>
-          <w:rFonts w:ascii="Arial" w:hAnsi="Arial" w:cs="Arial"/>
-          <w:b/>
-          <w:bCs/>
-        </w:rPr>
-      </w:pPr>
-    </w:p>
-    <w:p>
-      <w:pPr>
-        <w:rPr>
-          <w:rFonts w:ascii="Arial" w:hAnsi="Arial" w:cs="Arial"/>
-          <w:b/>
-          <w:bCs/>
-        </w:rPr>
-      </w:pPr>
-    </w:p>
-    <w:p>
-      <w:pPr>
-        <w:rPr>
-          <w:rFonts w:ascii="Arial" w:hAnsi="Arial" w:cs="Arial"/>
-          <w:b/>
-          <w:bCs/>
-        </w:rPr>
-      </w:pPr>
-    </w:p>
-    <w:p>
-      <w:pPr>
-        <w:rPr>
-          <w:rFonts w:ascii="Arial" w:hAnsi="Arial" w:cs="Arial"/>
-          <w:b/>
-          <w:bCs/>
-        </w:rPr>
-      </w:pPr>
-      <w:r>
-        <w:rPr>
-          <w:rFonts w:ascii="Arial" w:hAnsi="Arial" w:cs="Arial"/>
-          <w:b/>
-          <w:bCs/>
-        </w:rPr>
-        <w:br w:type="page"/>
-      </w:r>
-    </w:p>
-    <w:p>
-      <w:pPr>
-        <w:rPr>
-          <w:rFonts w:ascii="Arial" w:hAnsi="Arial" w:cs="Arial"/>
-          <w:b/>
-          <w:bCs/>
-        </w:rPr>
-      </w:pPr>
-      <w:r>
-        <w:rPr>
-          <w:rFonts w:ascii="Arial" w:hAnsi="Arial" w:cs="Arial"/>
-          <w:b/>
-          <w:bCs/>
-        </w:rPr>
-        <w:lastRenderedPageBreak/>
+      <w:r>
+        <w:rPr>
+          <w:rFonts w:ascii="Arial" w:hAnsi="Arial" w:cs="Arial"/>
+          <w:b/>
+          <w:bCs/>
+        </w:rPr>
         <w:t>Install DataTier.Net Project Templates</w:t>
       </w:r>
     </w:p>
@@ -2210,55 +3213,22 @@
       <w:pPr>
         <w:rPr>
           <w:rFonts w:ascii="Arial" w:hAnsi="Arial" w:cs="Arial"/>
-        </w:rPr>
-      </w:pPr>
-      <w:r>
-        <w:rPr>
-          <w:rFonts w:ascii="Arial" w:hAnsi="Arial" w:cs="Arial"/>
-        </w:rPr>
-        <w:t xml:space="preserve">Update 7.13.2019: I </w:t>
-      </w:r>
-      <w:r>
-        <w:rPr>
-          <w:rFonts w:ascii="Arial" w:hAnsi="Arial" w:cs="Arial"/>
-        </w:rPr>
-        <w:t xml:space="preserve">created a </w:t>
-      </w:r>
-      <w:r>
-        <w:rPr>
-          <w:rFonts w:ascii="Arial" w:hAnsi="Arial" w:cs="Arial"/>
-        </w:rPr>
-        <w:t xml:space="preserve">VSIX installer to make </w:t>
-      </w:r>
-      <w:r>
-        <w:rPr>
-          <w:rFonts w:ascii="Arial" w:hAnsi="Arial" w:cs="Arial"/>
-        </w:rPr>
-        <w:t xml:space="preserve">installing the project </w:t>
-      </w:r>
-      <w:r>
-        <w:rPr>
-          <w:rFonts w:ascii="Arial" w:hAnsi="Arial" w:cs="Arial"/>
-        </w:rPr>
-        <w:t xml:space="preserve">templates </w:t>
-      </w:r>
-      <w:r>
-        <w:rPr>
-          <w:rFonts w:ascii="Arial" w:hAnsi="Arial" w:cs="Arial"/>
-        </w:rPr>
-        <w:t>much easier.</w:t>
-      </w:r>
-      <w:r>
-        <w:rPr>
-          <w:rFonts w:ascii="Arial" w:hAnsi="Arial" w:cs="Arial"/>
-        </w:rPr>
-        <w:t xml:space="preserve"> Double click the file:</w:t>
-      </w:r>
-    </w:p>
-    <w:p>
-      <w:pPr>
-        <w:rPr>
-          <w:rFonts w:ascii="Arial" w:hAnsi="Arial" w:cs="Arial"/>
+          <w:bCs/>
+        </w:rPr>
+      </w:pPr>
+      <w:r>
+        <w:rPr>
+          <w:rFonts w:ascii="Arial" w:hAnsi="Arial" w:cs="Arial"/>
+          <w:bCs/>
+        </w:rPr>
+        <w:t>As I mentioned in Step 2, there is now a VSIX installer to help you install the project templates.</w:t>
+      </w:r>
+    </w:p>
+    <w:p>
+      <w:pPr>
+        <w:rPr>
+          <w:rFonts w:ascii="Arial" w:hAnsi="Arial" w:cs="Arial"/>
+          <w:bCs/>
           <w:sz w:val="20"/>
           <w:szCs w:val="20"/>
         </w:rPr>
@@ -2268,22 +3238,44 @@
       <w:pPr>
         <w:rPr>
           <w:rFonts w:ascii="Arial" w:hAnsi="Arial" w:cs="Arial"/>
-          <w:color w:val="FF0000"/>
-        </w:rPr>
-      </w:pPr>
-      <w:r>
-        <w:rPr>
-          <w:rFonts w:ascii="Arial" w:hAnsi="Arial" w:cs="Arial"/>
-          <w:color w:val="FF0000"/>
-        </w:rPr>
-        <w:t>DataTier.Net\VSIX\DataTier.Net.vsix</w:t>
-      </w:r>
-    </w:p>
-    <w:p>
-      <w:pPr>
-        <w:rPr>
-          <w:rFonts w:ascii="Arial" w:hAnsi="Arial" w:cs="Arial"/>
-          <w:b/>
+          <w:bCs/>
+        </w:rPr>
+      </w:pPr>
+      <w:r>
+        <w:rPr>
+          <w:rFonts w:ascii="Arial" w:hAnsi="Arial" w:cs="Arial"/>
+          <w:bCs/>
+          <w:highlight w:val="yellow"/>
+        </w:rPr>
+        <w:t>Tip:</w:t>
+      </w:r>
+      <w:r>
+        <w:rPr>
+          <w:rFonts w:ascii="Arial" w:hAnsi="Arial" w:cs="Arial"/>
+          <w:bCs/>
+        </w:rPr>
+        <w:t xml:space="preserve"> You will need to restart VS after </w:t>
+      </w:r>
+      <w:r>
+        <w:rPr>
+          <w:rFonts w:ascii="Arial" w:hAnsi="Arial" w:cs="Arial"/>
+          <w:bCs/>
+        </w:rPr>
+        <w:t>you run the DataTier.Net Project Templates.vsix installer</w:t>
+      </w:r>
+      <w:r>
+        <w:rPr>
+          <w:rFonts w:ascii="Arial" w:hAnsi="Arial" w:cs="Arial"/>
+          <w:bCs/>
+        </w:rPr>
+        <w:t xml:space="preserve"> to register the templates.</w:t>
+      </w:r>
+    </w:p>
+    <w:p>
+      <w:pPr>
+        <w:rPr>
+          <w:rFonts w:ascii="Arial" w:hAnsi="Arial" w:cs="Arial"/>
+          <w:bCs/>
           <w:sz w:val="20"/>
           <w:szCs w:val="20"/>
         </w:rPr>
@@ -2300,86 +3292,55 @@
         <w:rPr>
           <w:rFonts w:ascii="Arial" w:hAnsi="Arial" w:cs="Arial"/>
           <w:bCs/>
-        </w:rPr>
-        <w:t>Select Visual Studio 2017 or 2019 or both</w:t>
-      </w:r>
-      <w:r>
-        <w:rPr>
-          <w:rFonts w:ascii="Arial" w:hAnsi="Arial" w:cs="Arial"/>
-          <w:bCs/>
-        </w:rPr>
-        <w:t>.</w:t>
-      </w:r>
-    </w:p>
-    <w:p>
-      <w:pPr>
-        <w:rPr>
-          <w:rFonts w:ascii="Arial" w:hAnsi="Arial" w:cs="Arial"/>
-          <w:bCs/>
-          <w:sz w:val="20"/>
-          <w:szCs w:val="20"/>
-        </w:rPr>
-      </w:pPr>
-    </w:p>
-    <w:p>
-      <w:pPr>
-        <w:rPr>
-          <w:rFonts w:ascii="Arial" w:hAnsi="Arial" w:cs="Arial"/>
-          <w:bCs/>
-        </w:rPr>
-      </w:pPr>
-      <w:r>
-        <w:rPr>
-          <w:rFonts w:ascii="Arial" w:hAnsi="Arial" w:cs="Arial"/>
-          <w:bCs/>
           <w:highlight w:val="yellow"/>
         </w:rPr>
-        <w:t>Tip:</w:t>
-      </w:r>
-      <w:r>
-        <w:rPr>
-          <w:rFonts w:ascii="Arial" w:hAnsi="Arial" w:cs="Arial"/>
-          <w:bCs/>
-        </w:rPr>
-        <w:t xml:space="preserve"> You will need to restart VS after installation to register the templates.</w:t>
-      </w:r>
-    </w:p>
-    <w:p>
-      <w:pPr>
-        <w:rPr>
-          <w:rFonts w:ascii="Arial" w:hAnsi="Arial" w:cs="Arial"/>
-          <w:bCs/>
-          <w:sz w:val="20"/>
-          <w:szCs w:val="20"/>
-        </w:rPr>
-      </w:pPr>
-    </w:p>
-    <w:p>
-      <w:pPr>
-        <w:rPr>
-          <w:rFonts w:ascii="Arial" w:hAnsi="Arial" w:cs="Arial"/>
-          <w:b/>
-          <w:color w:val="0070C0"/>
-          <w14:ligatures w14:val="standard"/>
-        </w:rPr>
-      </w:pPr>
-      <w:r>
-        <w:rPr>
-          <w:rFonts w:ascii="Arial" w:hAnsi="Arial" w:cs="Arial"/>
-          <w:b/>
-          <w:color w:val="0070C0"/>
-          <w14:ligatures w14:val="standard"/>
-        </w:rPr>
-        <w:t>Once your database connection passes and the templates are installed, you are ready to create your own DataTier.Net projects!</w:t>
-      </w:r>
-    </w:p>
-    <w:p>
-      <w:pPr>
-        <w:rPr>
-          <w:rFonts w:ascii="Arial" w:hAnsi="Arial" w:cs="Arial"/>
-          <w:b/>
-          <w:color w:val="0070C0"/>
-          <w14:ligatures w14:val="standard"/>
+        <w:t>You are now ready to create your own projects!</w:t>
+      </w:r>
+    </w:p>
+    <w:p>
+      <w:pPr>
+        <w:rPr>
+          <w:rFonts w:ascii="Arial" w:hAnsi="Arial" w:cs="Arial"/>
+          <w:b/>
+        </w:rPr>
+      </w:pPr>
+    </w:p>
+    <w:p>
+      <w:pPr>
+        <w:rPr>
+          <w:rFonts w:ascii="Arial" w:hAnsi="Arial" w:cs="Arial"/>
+          <w:b/>
+        </w:rPr>
+      </w:pPr>
+    </w:p>
+    <w:p>
+      <w:pPr>
+        <w:rPr>
+          <w:rFonts w:ascii="Arial" w:hAnsi="Arial" w:cs="Arial"/>
+          <w:b/>
+        </w:rPr>
+      </w:pPr>
+    </w:p>
+    <w:p>
+      <w:pPr>
+        <w:rPr>
+          <w:rFonts w:ascii="Arial" w:hAnsi="Arial" w:cs="Arial"/>
+          <w:b/>
+        </w:rPr>
+      </w:pPr>
+      <w:r>
+        <w:rPr>
+          <w:rFonts w:ascii="Arial" w:hAnsi="Arial" w:cs="Arial"/>
+          <w:b/>
+        </w:rPr>
+        <w:t>Creating Your Own Projects</w:t>
+      </w:r>
+    </w:p>
+    <w:p>
+      <w:pPr>
+        <w:rPr>
+          <w:rFonts w:ascii="Arial" w:hAnsi="Arial" w:cs="Arial"/>
+          <w:b/>
         </w:rPr>
       </w:pPr>
     </w:p>
@@ -2443,9 +3404,9 @@
           <w:noProof/>
         </w:rPr>
         <w:drawing>
-          <wp:inline distT="0" distB="0" distL="0" distR="0" wp14:anchorId="6833A633" wp14:editId="43C3A327">
-            <wp:extent cx="5486400" cy="3803650"/>
-            <wp:effectExtent l="0" t="0" r="0" b="6350"/>
+          <wp:inline distT="0" distB="0" distL="0" distR="0" wp14:anchorId="6833A633" wp14:editId="3AB00706">
+            <wp:extent cx="4261899" cy="2954719"/>
+            <wp:effectExtent l="0" t="0" r="5715" b="0"/>
             <wp:docPr id="4" name="Picture 4" descr="A screenshot of a cell phone&#10;&#10;Description automatically generated"/>
             <wp:cNvGraphicFramePr>
               <a:graphicFrameLocks xmlns:a="http://schemas.openxmlformats.org/drawingml/2006/main" noChangeAspect="1"/>
@@ -2458,7 +3419,7 @@
                     <pic:cNvPicPr/>
                   </pic:nvPicPr>
                   <pic:blipFill>
-                    <a:blip r:embed="rId16">
+                    <a:blip r:embed="rId26">
                       <a:extLst>
                         <a:ext uri="{28A0092B-C50C-407E-A947-70E740481C1C}">
                           <a14:useLocalDpi xmlns:a14="http://schemas.microsoft.com/office/drawing/2010/main" val="0"/>
@@ -2472,7 +3433,7 @@
                   <pic:spPr>
                     <a:xfrm>
                       <a:off x="0" y="0"/>
-                      <a:ext cx="5486400" cy="3803650"/>
+                      <a:ext cx="4277137" cy="2965284"/>
                     </a:xfrm>
                     <a:prstGeom prst="rect">
                       <a:avLst/>
@@ -2579,7 +3540,14 @@
           <w:rFonts w:ascii="Arial" w:hAnsi="Arial" w:cs="Arial"/>
           <w:bCs/>
         </w:rPr>
-        <w:t>If DataTier.Net.ClassLibrary is not available, install the project templates as described earlier in this section.</w:t>
+        <w:t xml:space="preserve">If DataTier.Net.ClassLibrary is not available, install the project templates as described </w:t>
+      </w:r>
+      <w:r>
+        <w:rPr>
+          <w:rFonts w:ascii="Arial" w:hAnsi="Arial" w:cs="Arial"/>
+          <w:bCs/>
+        </w:rPr>
+        <w:t>in Step 2.</w:t>
       </w:r>
     </w:p>
     <w:p>
@@ -2604,6 +3572,67 @@
         </w:rPr>
         <w:t>Click the Next button.</w:t>
       </w:r>
+      <w:r>
+        <w:rPr>
+          <w:rFonts w:ascii="Arial" w:hAnsi="Arial" w:cs="Arial"/>
+          <w:bCs/>
+        </w:rPr>
+        <w:t xml:space="preserve"> This will create your DataTier.Net.ClassLibrary project.</w:t>
+      </w:r>
+    </w:p>
+    <w:p>
+      <w:pPr>
+        <w:rPr>
+          <w:rFonts w:ascii="Arial" w:hAnsi="Arial" w:cs="Arial"/>
+          <w:bCs/>
+        </w:rPr>
+      </w:pPr>
+    </w:p>
+    <w:p>
+      <w:pPr>
+        <w:rPr>
+          <w:rFonts w:ascii="Arial" w:hAnsi="Arial" w:cs="Arial"/>
+          <w:b/>
+        </w:rPr>
+      </w:pPr>
+      <w:r>
+        <w:rPr>
+          <w:rFonts w:ascii="Arial" w:hAnsi="Arial" w:cs="Arial"/>
+          <w:b/>
+        </w:rPr>
+        <w:t>Install DataJuggler.Net NuGet Package</w:t>
+      </w:r>
+    </w:p>
+    <w:p>
+      <w:pPr>
+        <w:rPr>
+          <w:rFonts w:ascii="Arial" w:hAnsi="Arial" w:cs="Arial"/>
+          <w:b/>
+        </w:rPr>
+      </w:pPr>
+    </w:p>
+    <w:p>
+      <w:pPr>
+        <w:rPr>
+          <w:rFonts w:ascii="Arial" w:hAnsi="Arial" w:cs="Arial"/>
+          <w:bCs/>
+        </w:rPr>
+      </w:pPr>
+      <w:r>
+        <w:rPr>
+          <w:rFonts w:ascii="Arial" w:hAnsi="Arial" w:cs="Arial"/>
+          <w:bCs/>
+        </w:rPr>
+        <w:t>Right click the solution and select ‘Manage NuGet Packages for Solution’ as shown above.</w:t>
+      </w:r>
+    </w:p>
+    <w:p>
+      <w:pPr>
+        <w:rPr>
+          <w:rFonts w:ascii="Arial" w:hAnsi="Arial" w:cs="Arial"/>
+          <w:bCs/>
+        </w:rPr>
+      </w:pPr>
     </w:p>
     <w:p>
       <w:pPr>
@@ -2618,11 +3647,10 @@
           <w:bCs/>
           <w:noProof/>
         </w:rPr>
-        <w:lastRenderedPageBreak/>
         <w:drawing>
-          <wp:inline distT="0" distB="0" distL="0" distR="0" wp14:anchorId="6DE614F7" wp14:editId="7A806057">
-            <wp:extent cx="5486400" cy="1941195"/>
-            <wp:effectExtent l="0" t="0" r="0" b="1905"/>
+          <wp:inline distT="0" distB="0" distL="0" distR="0" wp14:anchorId="6DE614F7" wp14:editId="2807A346">
+            <wp:extent cx="4341412" cy="1536075"/>
+            <wp:effectExtent l="0" t="0" r="2540" b="6985"/>
             <wp:docPr id="14" name="Picture 14" descr="A screenshot of a social media post&#10;&#10;Description automatically generated"/>
             <wp:cNvGraphicFramePr>
               <a:graphicFrameLocks xmlns:a="http://schemas.openxmlformats.org/drawingml/2006/main" noChangeAspect="1"/>
@@ -2635,7 +3663,7 @@
                     <pic:cNvPicPr/>
                   </pic:nvPicPr>
                   <pic:blipFill>
-                    <a:blip r:embed="rId17">
+                    <a:blip r:embed="rId27">
                       <a:extLst>
                         <a:ext uri="{28A0092B-C50C-407E-A947-70E740481C1C}">
                           <a14:useLocalDpi xmlns:a14="http://schemas.microsoft.com/office/drawing/2010/main" val="0"/>
@@ -2649,7 +3677,7 @@
                   <pic:spPr>
                     <a:xfrm>
                       <a:off x="0" y="0"/>
-                      <a:ext cx="5486400" cy="1941195"/>
+                      <a:ext cx="4375763" cy="1548229"/>
                     </a:xfrm>
                     <a:prstGeom prst="rect">
                       <a:avLst/>
@@ -2682,7 +3710,7 @@
           <w:rFonts w:ascii="Arial" w:hAnsi="Arial" w:cs="Arial"/>
           <w:bCs/>
         </w:rPr>
-        <w:t>Once your project is created, right click the solution and select ‘Manage NuGet Packages for Solution’ as shown above.</w:t>
+        <w:t xml:space="preserve">In the search box, type in DataJuggler.Net. </w:t>
       </w:r>
     </w:p>
     <w:p>
@@ -2707,9 +3735,9 @@
           <w:noProof/>
         </w:rPr>
         <w:drawing>
-          <wp:inline distT="0" distB="0" distL="0" distR="0" wp14:anchorId="2C4E44BE" wp14:editId="09BEF98B">
-            <wp:extent cx="5486400" cy="2660650"/>
-            <wp:effectExtent l="0" t="0" r="0" b="6350"/>
+          <wp:inline distT="0" distB="0" distL="0" distR="0" wp14:anchorId="2C4E44BE" wp14:editId="2E0F3966">
+            <wp:extent cx="5224007" cy="2533402"/>
+            <wp:effectExtent l="0" t="0" r="0" b="635"/>
             <wp:docPr id="19" name="Picture 19" descr="A screenshot of a cell phone&#10;&#10;Description automatically generated"/>
             <wp:cNvGraphicFramePr>
               <a:graphicFrameLocks xmlns:a="http://schemas.openxmlformats.org/drawingml/2006/main" noChangeAspect="1"/>
@@ -2722,7 +3750,7 @@
                     <pic:cNvPicPr/>
                   </pic:nvPicPr>
                   <pic:blipFill>
-                    <a:blip r:embed="rId18">
+                    <a:blip r:embed="rId28">
                       <a:extLst>
                         <a:ext uri="{28A0092B-C50C-407E-A947-70E740481C1C}">
                           <a14:useLocalDpi xmlns:a14="http://schemas.microsoft.com/office/drawing/2010/main" val="0"/>
@@ -2736,7 +3764,7 @@
                   <pic:spPr>
                     <a:xfrm>
                       <a:off x="0" y="0"/>
-                      <a:ext cx="5486400" cy="2660650"/>
+                      <a:ext cx="5236728" cy="2539571"/>
                     </a:xfrm>
                     <a:prstGeom prst="rect">
                       <a:avLst/>
@@ -2769,29 +3797,6 @@
           <w:rFonts w:ascii="Arial" w:hAnsi="Arial" w:cs="Arial"/>
           <w:bCs/>
         </w:rPr>
-        <w:t xml:space="preserve">In the search box, type in DataJuggler.Net. </w:t>
-      </w:r>
-    </w:p>
-    <w:p>
-      <w:pPr>
-        <w:rPr>
-          <w:rFonts w:ascii="Arial" w:hAnsi="Arial" w:cs="Arial"/>
-          <w:bCs/>
-        </w:rPr>
-      </w:pPr>
-    </w:p>
-    <w:p>
-      <w:pPr>
-        <w:rPr>
-          <w:rFonts w:ascii="Arial" w:hAnsi="Arial" w:cs="Arial"/>
-          <w:bCs/>
-        </w:rPr>
-      </w:pPr>
-      <w:r>
-        <w:rPr>
-          <w:rFonts w:ascii="Arial" w:hAnsi="Arial" w:cs="Arial"/>
-          <w:bCs/>
-        </w:rPr>
         <w:t>Select DataJuggler.Net and check the DataAccessComponent project.</w:t>
       </w:r>
     </w:p>
@@ -2898,6 +3903,70 @@
       <w:pPr>
         <w:rPr>
           <w:rFonts w:ascii="Arial" w:hAnsi="Arial" w:cs="Arial"/>
+          <w:b/>
+        </w:rPr>
+      </w:pPr>
+    </w:p>
+    <w:p>
+      <w:pPr>
+        <w:rPr>
+          <w:rFonts w:ascii="Arial" w:hAnsi="Arial" w:cs="Arial"/>
+          <w:b/>
+        </w:rPr>
+      </w:pPr>
+      <w:r>
+        <w:rPr>
+          <w:rFonts w:ascii="Arial" w:hAnsi="Arial" w:cs="Arial"/>
+          <w:b/>
+          <w:noProof/>
+        </w:rPr>
+        <w:drawing>
+          <wp:inline distT="0" distB="0" distL="0" distR="0" wp14:anchorId="4BD1DEC2" wp14:editId="00F5BB73">
+            <wp:extent cx="4524292" cy="2750564"/>
+            <wp:effectExtent l="0" t="0" r="0" b="0"/>
+            <wp:docPr id="46" name="Picture 46" descr="A screenshot of a cell phone&#10;&#10;Description automatically generated"/>
+            <wp:cNvGraphicFramePr>
+              <a:graphicFrameLocks xmlns:a="http://schemas.openxmlformats.org/drawingml/2006/main" noChangeAspect="1"/>
+            </wp:cNvGraphicFramePr>
+            <a:graphic xmlns:a="http://schemas.openxmlformats.org/drawingml/2006/main">
+              <a:graphicData uri="http://schemas.openxmlformats.org/drawingml/2006/picture">
+                <pic:pic xmlns:pic="http://schemas.openxmlformats.org/drawingml/2006/picture">
+                  <pic:nvPicPr>
+                    <pic:cNvPr id="46" name="New Project.png"/>
+                    <pic:cNvPicPr/>
+                  </pic:nvPicPr>
+                  <pic:blipFill>
+                    <a:blip r:embed="rId29">
+                      <a:extLst>
+                        <a:ext uri="{28A0092B-C50C-407E-A947-70E740481C1C}">
+                          <a14:useLocalDpi xmlns:a14="http://schemas.microsoft.com/office/drawing/2010/main" val="0"/>
+                        </a:ext>
+                      </a:extLst>
+                    </a:blip>
+                    <a:stretch>
+                      <a:fillRect/>
+                    </a:stretch>
+                  </pic:blipFill>
+                  <pic:spPr>
+                    <a:xfrm>
+                      <a:off x="0" y="0"/>
+                      <a:ext cx="4541314" cy="2760912"/>
+                    </a:xfrm>
+                    <a:prstGeom prst="rect">
+                      <a:avLst/>
+                    </a:prstGeom>
+                  </pic:spPr>
+                </pic:pic>
+              </a:graphicData>
+            </a:graphic>
+          </wp:inline>
+        </w:drawing>
+      </w:r>
+    </w:p>
+    <w:p>
+      <w:pPr>
+        <w:rPr>
+          <w:rFonts w:ascii="Arial" w:hAnsi="Arial" w:cs="Arial"/>
         </w:rPr>
       </w:pPr>
     </w:p>
@@ -2912,28 +3981,6 @@
           <w:rFonts w:ascii="Arial" w:hAnsi="Arial" w:cs="Arial"/>
         </w:rPr>
         <w:t xml:space="preserve">Click the New Project button. This will launch the Project Wizard Control. </w:t>
-      </w:r>
-    </w:p>
-    <w:p>
-      <w:pPr>
-        <w:rPr>
-          <w:rFonts w:ascii="Arial" w:hAnsi="Arial" w:cs="Arial"/>
-        </w:rPr>
-      </w:pPr>
-    </w:p>
-    <w:p>
-      <w:pPr>
-        <w:rPr>
-          <w:rFonts w:ascii="Arial" w:hAnsi="Arial" w:cs="Arial"/>
-          <w:b/>
-        </w:rPr>
-      </w:pPr>
-      <w:r>
-        <w:rPr>
-          <w:rFonts w:ascii="Arial" w:hAnsi="Arial" w:cs="Arial"/>
-          <w:b/>
-        </w:rPr>
-        <w:br w:type="page"/>
       </w:r>
     </w:p>
     <w:p>
@@ -2985,7 +4032,7 @@
                     <pic:cNvPicPr/>
                   </pic:nvPicPr>
                   <pic:blipFill>
-                    <a:blip r:embed="rId19">
+                    <a:blip r:embed="rId30">
                       <a:extLst>
                         <a:ext uri="{28A0092B-C50C-407E-A947-70E740481C1C}">
                           <a14:useLocalDpi xmlns:a14="http://schemas.microsoft.com/office/drawing/2010/main" val="0"/>
@@ -3125,7 +4172,7 @@
                     <pic:cNvPicPr/>
                   </pic:nvPicPr>
                   <pic:blipFill>
-                    <a:blip r:embed="rId20">
+                    <a:blip r:embed="rId31">
                       <a:extLst>
                         <a:ext uri="{28A0092B-C50C-407E-A947-70E740481C1C}">
                           <a14:useLocalDpi xmlns:a14="http://schemas.microsoft.com/office/drawing/2010/main" val="0"/>
@@ -3205,7 +4252,7 @@
                     <pic:cNvPicPr/>
                   </pic:nvPicPr>
                   <pic:blipFill>
-                    <a:blip r:embed="rId21">
+                    <a:blip r:embed="rId32">
                       <a:extLst>
                         <a:ext uri="{28A0092B-C50C-407E-A947-70E740481C1C}">
                           <a14:useLocalDpi xmlns:a14="http://schemas.microsoft.com/office/drawing/2010/main" val="0"/>
@@ -3351,7 +4398,7 @@
                     <pic:cNvPicPr/>
                   </pic:nvPicPr>
                   <pic:blipFill>
-                    <a:blip r:embed="rId22">
+                    <a:blip r:embed="rId33">
                       <a:extLst>
                         <a:ext uri="{28A0092B-C50C-407E-A947-70E740481C1C}">
                           <a14:useLocalDpi xmlns:a14="http://schemas.microsoft.com/office/drawing/2010/main" val="0"/>
@@ -3429,6 +4476,13 @@
           <w:rFonts w:ascii="Arial" w:hAnsi="Arial" w:cs="Arial"/>
         </w:rPr>
       </w:pPr>
+    </w:p>
+    <w:p>
+      <w:pPr>
+        <w:rPr>
+          <w:rFonts w:ascii="Arial" w:hAnsi="Arial" w:cs="Arial"/>
+        </w:rPr>
+      </w:pPr>
       <w:r>
         <w:rPr>
           <w:rFonts w:ascii="Arial" w:hAnsi="Arial" w:cs="Arial"/>
@@ -3527,9 +4581,9 @@
           <w:noProof/>
         </w:rPr>
         <w:drawing>
-          <wp:inline distT="0" distB="0" distL="0" distR="0" wp14:anchorId="79FC5C16" wp14:editId="246C2267">
-            <wp:extent cx="3387255" cy="2691379"/>
-            <wp:effectExtent l="0" t="0" r="3810" b="0"/>
+          <wp:inline distT="0" distB="0" distL="0" distR="0" wp14:anchorId="79FC5C16" wp14:editId="6BA7EAEB">
+            <wp:extent cx="3204375" cy="2546070"/>
+            <wp:effectExtent l="0" t="0" r="0" b="6985"/>
             <wp:docPr id="2" name="Picture 2"/>
             <wp:cNvGraphicFramePr>
               <a:graphicFrameLocks xmlns:a="http://schemas.openxmlformats.org/drawingml/2006/main" noChangeAspect="1"/>
@@ -3542,7 +4596,7 @@
                     <pic:cNvPicPr/>
                   </pic:nvPicPr>
                   <pic:blipFill>
-                    <a:blip r:embed="rId23">
+                    <a:blip r:embed="rId34">
                       <a:extLst>
                         <a:ext uri="{28A0092B-C50C-407E-A947-70E740481C1C}">
                           <a14:useLocalDpi xmlns:a14="http://schemas.microsoft.com/office/drawing/2010/main" val="0"/>
@@ -3556,7 +4610,7 @@
                   <pic:spPr>
                     <a:xfrm>
                       <a:off x="0" y="0"/>
-                      <a:ext cx="3462342" cy="2751041"/>
+                      <a:ext cx="3286793" cy="2611556"/>
                     </a:xfrm>
                     <a:prstGeom prst="rect">
                       <a:avLst/>
@@ -3578,9 +4632,17 @@
       <w:r>
         <w:rPr>
           <w:rFonts w:ascii="Arial" w:hAnsi="Arial" w:cs="Arial"/>
+          <w:b/>
+          <w:bCs/>
         </w:rPr>
         <w:lastRenderedPageBreak/>
-        <w:t xml:space="preserve">Note: this connection is only used by </w:t>
+        <w:t>Note:</w:t>
+      </w:r>
+      <w:r>
+        <w:rPr>
+          <w:rFonts w:ascii="Arial" w:hAnsi="Arial" w:cs="Arial"/>
+        </w:rPr>
+        <w:t xml:space="preserve"> this connection is only used by </w:t>
       </w:r>
       <w:r>
         <w:rPr>
@@ -3844,7 +4906,7 @@
                     <pic:cNvPicPr/>
                   </pic:nvPicPr>
                   <pic:blipFill>
-                    <a:blip r:embed="rId24">
+                    <a:blip r:embed="rId35">
                       <a:extLst>
                         <a:ext uri="{28A0092B-C50C-407E-A947-70E740481C1C}">
                           <a14:useLocalDpi xmlns:a14="http://schemas.microsoft.com/office/drawing/2010/main" val="0"/>
@@ -3914,7 +4976,7 @@
                     <pic:cNvPicPr/>
                   </pic:nvPicPr>
                   <pic:blipFill>
-                    <a:blip r:embed="rId25">
+                    <a:blip r:embed="rId36">
                       <a:extLst>
                         <a:ext uri="{28A0092B-C50C-407E-A947-70E740481C1C}">
                           <a14:useLocalDpi xmlns:a14="http://schemas.microsoft.com/office/drawing/2010/main" val="0"/>
@@ -4095,7 +5157,7 @@
                     <pic:cNvPicPr/>
                   </pic:nvPicPr>
                   <pic:blipFill>
-                    <a:blip r:embed="rId26">
+                    <a:blip r:embed="rId37">
                       <a:extLst>
                         <a:ext uri="{28A0092B-C50C-407E-A947-70E740481C1C}">
                           <a14:useLocalDpi xmlns:a14="http://schemas.microsoft.com/office/drawing/2010/main" val="0"/>
@@ -4222,16 +5284,7 @@
           <w:color w:val="0070C0"/>
           <w14:ligatures w14:val="standard"/>
         </w:rPr>
-        <w:t>You are now ready to build your project</w:t>
-      </w:r>
-      <w:r>
-        <w:rPr>
-          <w:rFonts w:ascii="Arial" w:hAnsi="Arial" w:cs="Arial"/>
-          <w:b/>
-          <w:color w:val="0070C0"/>
-          <w14:ligatures w14:val="standard"/>
-        </w:rPr>
-        <w:t xml:space="preserve"> with DataTier.Net!</w:t>
+        <w:t>You are now ready to build your project with DataTier.Net!</w:t>
       </w:r>
     </w:p>
     <w:p>
@@ -4599,7 +5652,7 @@
                     <pic:cNvPicPr/>
                   </pic:nvPicPr>
                   <pic:blipFill>
-                    <a:blip r:embed="rId27"/>
+                    <a:blip r:embed="rId38"/>
                     <a:stretch>
                       <a:fillRect/>
                     </a:stretch>
@@ -5065,7 +6118,7 @@
                     <pic:cNvPicPr/>
                   </pic:nvPicPr>
                   <pic:blipFill>
-                    <a:blip r:embed="rId28">
+                    <a:blip r:embed="rId39">
                       <a:extLst>
                         <a:ext uri="{28A0092B-C50C-407E-A947-70E740481C1C}">
                           <a14:useLocalDpi xmlns:a14="http://schemas.microsoft.com/office/drawing/2010/main" val="0"/>
@@ -6179,7 +7232,7 @@
                     </pic:cNvPicPr>
                   </pic:nvPicPr>
                   <pic:blipFill>
-                    <a:blip r:embed="rId29">
+                    <a:blip r:embed="rId40">
                       <a:extLst>
                         <a:ext uri="{28A0092B-C50C-407E-A947-70E740481C1C}">
                           <a14:useLocalDpi xmlns:a14="http://schemas.microsoft.com/office/drawing/2010/main" val="0"/>
@@ -6400,7 +7453,21 @@
           <w:rFonts w:ascii="Arial" w:hAnsi="Arial" w:cs="Arial"/>
           <w:color w:val="0070C0"/>
         </w:rPr>
-        <w:t xml:space="preserve"> that now each ‘Active’ table will create a Load method. Tables can now be excluded, but for the remainder of this section, just keep this factor in mind.</w:t>
+        <w:t xml:space="preserve"> that now each ‘Active’ table will create a Load method. Tables can now be excluded, but for the remainder of this section, just keep this </w:t>
+      </w:r>
+      <w:r>
+        <w:rPr>
+          <w:rFonts w:ascii="Arial" w:hAnsi="Arial" w:cs="Arial"/>
+          <w:color w:val="0070C0"/>
+        </w:rPr>
+        <w:t xml:space="preserve">point </w:t>
+      </w:r>
+      <w:r>
+        <w:rPr>
+          <w:rFonts w:ascii="Arial" w:hAnsi="Arial" w:cs="Arial"/>
+          <w:color w:val="0070C0"/>
+        </w:rPr>
+        <w:t>in mind.</w:t>
       </w:r>
     </w:p>
     <w:p>
@@ -6663,7 +7730,7 @@
                     <pic:cNvPicPr/>
                   </pic:nvPicPr>
                   <pic:blipFill>
-                    <a:blip r:embed="rId30">
+                    <a:blip r:embed="rId41">
                       <a:extLst>
                         <a:ext uri="{28A0092B-C50C-407E-A947-70E740481C1C}">
                           <a14:useLocalDpi xmlns:a14="http://schemas.microsoft.com/office/drawing/2010/main" val="0"/>
@@ -6795,7 +7862,7 @@
           <w:rFonts w:ascii="Arial" w:hAnsi="Arial" w:cs="Arial"/>
         </w:rPr>
       </w:pPr>
-      <w:hyperlink r:id="rId31" w:history="1">
+      <w:hyperlink r:id="rId42" w:history="1">
         <w:r>
           <w:rPr>
             <w:rStyle w:val="Hyperlink"/>
@@ -6825,8 +7892,6 @@
         </w:rPr>
         <w:br w:type="page"/>
       </w:r>
-      <w:bookmarkStart w:id="0" w:name="_GoBack"/>
-      <w:bookmarkEnd w:id="0"/>
     </w:p>
     <w:p>
       <w:pPr>
@@ -6880,6 +7945,14 @@
         </w:rPr>
         <w:t xml:space="preserve"> </w:t>
       </w:r>
+      <w:hyperlink r:id="rId43" w:history="1">
+        <w:r>
+          <w:rPr>
+            <w:rStyle w:val="Hyperlink"/>
+          </w:rPr>
+          <w:t>https://github.com/DataJuggler/DBCompare</w:t>
+        </w:r>
+      </w:hyperlink>
     </w:p>
     <w:p>
       <w:pPr>
@@ -6918,7 +7991,7 @@
                     <pic:cNvPicPr/>
                   </pic:nvPicPr>
                   <pic:blipFill>
-                    <a:blip r:embed="rId32">
+                    <a:blip r:embed="rId44">
                       <a:extLst>
                         <a:ext uri="{28A0092B-C50C-407E-A947-70E740481C1C}">
                           <a14:useLocalDpi xmlns:a14="http://schemas.microsoft.com/office/drawing/2010/main" val="0"/>
@@ -7060,6 +8133,23 @@
         </w:rPr>
         <w:t>XML Mirror</w:t>
       </w:r>
+      <w:r>
+        <w:rPr>
+          <w:rFonts w:ascii="Arial" w:hAnsi="Arial" w:cs="Arial"/>
+          <w:b/>
+        </w:rPr>
+        <w:t xml:space="preserve"> </w:t>
+      </w:r>
+      <w:hyperlink r:id="rId45" w:history="1">
+        <w:r>
+          <w:rPr>
+            <w:rStyle w:val="Hyperlink"/>
+          </w:rPr>
+          <w:t>https://github.com/DataJuggler/XmlMirror</w:t>
+        </w:r>
+      </w:hyperlink>
+      <w:bookmarkStart w:id="0" w:name="_GoBack"/>
+      <w:bookmarkEnd w:id="0"/>
     </w:p>
     <w:p>
       <w:pPr>
@@ -7096,7 +8186,7 @@
                     <pic:cNvPicPr/>
                   </pic:nvPicPr>
                   <pic:blipFill>
-                    <a:blip r:embed="rId33">
+                    <a:blip r:embed="rId46">
                       <a:extLst>
                         <a:ext uri="{28A0092B-C50C-407E-A947-70E740481C1C}">
                           <a14:useLocalDpi xmlns:a14="http://schemas.microsoft.com/office/drawing/2010/main" val="0"/>
@@ -8315,7 +9405,7 @@
       </w:pPr>
     </w:p>
     <w:p>
-      <w:hyperlink r:id="rId34" w:history="1">
+      <w:hyperlink r:id="rId47" w:history="1">
         <w:r>
           <w:rPr>
             <w:rStyle w:val="Hyperlink"/>
@@ -8422,7 +9512,7 @@
                     <pic:cNvPicPr/>
                   </pic:nvPicPr>
                   <pic:blipFill>
-                    <a:blip r:embed="rId35">
+                    <a:blip r:embed="rId48">
                       <a:extLst>
                         <a:ext uri="{28A0092B-C50C-407E-A947-70E740481C1C}">
                           <a14:useLocalDpi xmlns:a14="http://schemas.microsoft.com/office/drawing/2010/main" val="0"/>
@@ -9316,7 +10406,6 @@
   <w:style w:type="character" w:default="1" w:styleId="DefaultParagraphFont">
     <w:name w:val="Default Paragraph Font"/>
     <w:uiPriority w:val="1"/>
-    <w:semiHidden/>
     <w:unhideWhenUsed/>
   </w:style>
   <w:style w:type="table" w:default="1" w:styleId="TableNormal">
@@ -9755,7 +10844,7 @@
 </file>
 
 <file path=customXml/itemProps1.xml><?xml version="1.0" encoding="utf-8"?>
-<ds:datastoreItem xmlns:ds="http://schemas.openxmlformats.org/officeDocument/2006/customXml" ds:itemID="{B5D8D68E-3D8C-4C2B-A7F2-CEE887D2072E}">
+<ds:datastoreItem xmlns:ds="http://schemas.openxmlformats.org/officeDocument/2006/customXml" ds:itemID="{86471E99-2196-4D65-867A-8E803D8052C7}">
   <ds:schemaRefs>
     <ds:schemaRef ds:uri="http://schemas.openxmlformats.org/officeDocument/2006/bibliography"/>
   </ds:schemaRefs>

</xml_diff>

<commit_message>
I updated the Quick Start Guide with a little bit of info about usage for Dot Net Core.
More updates are coming to the documentation and new videos, but I have to sleep now.
</commit_message>
<xml_diff>
--- a/DataTier.Net/Class Room/Documents/DataTier.Net Quick Start.docx
+++ b/DataTier.Net/Class Room/Documents/DataTier.Net Quick Start.docx
@@ -94,14 +94,473 @@
       <w:pPr>
         <w:rPr>
           <w:rFonts w:ascii="Arial" w:hAnsi="Arial" w:cs="Arial"/>
-          <w:bCs/>
-        </w:rPr>
-      </w:pPr>
-      <w:r>
-        <w:rPr>
-          <w:rFonts w:ascii="Arial" w:hAnsi="Arial" w:cs="Arial"/>
-          <w:bCs/>
-        </w:rPr>
+          <w:b/>
+        </w:rPr>
+      </w:pPr>
+      <w:r>
+        <w:rPr>
+          <w:rFonts w:ascii="Arial" w:hAnsi="Arial" w:cs="Arial"/>
+          <w:bCs/>
+        </w:rPr>
+        <w:t>Update</w:t>
+      </w:r>
+      <w:r>
+        <w:rPr>
+          <w:rFonts w:ascii="Arial" w:hAnsi="Arial" w:cs="Arial"/>
+          <w:bCs/>
+        </w:rPr>
+        <w:t xml:space="preserve"> 9.16.2019: </w:t>
+      </w:r>
+      <w:r>
+        <w:rPr>
+          <w:rFonts w:ascii="Arial" w:hAnsi="Arial" w:cs="Arial"/>
+          <w:b/>
+        </w:rPr>
+        <w:t>Major Milestone</w:t>
+      </w:r>
+    </w:p>
+    <w:p>
+      <w:pPr>
+        <w:rPr>
+          <w:rFonts w:ascii="Arial" w:hAnsi="Arial" w:cs="Arial"/>
+          <w:b/>
+        </w:rPr>
+      </w:pPr>
+    </w:p>
+    <w:p>
+      <w:pPr>
+        <w:rPr>
+          <w:rFonts w:ascii="Arial" w:hAnsi="Arial" w:cs="Arial"/>
+          <w:bCs/>
+        </w:rPr>
+      </w:pPr>
+      <w:r>
+        <w:rPr>
+          <w:rFonts w:ascii="Arial" w:hAnsi="Arial" w:cs="Arial"/>
+          <w:bCs/>
+        </w:rPr>
+        <w:t>DataTier.Net 2.0.3 has been released</w:t>
+      </w:r>
+      <w:r>
+        <w:rPr>
+          <w:rFonts w:ascii="Arial" w:hAnsi="Arial" w:cs="Arial"/>
+          <w:bCs/>
+        </w:rPr>
+        <w:t xml:space="preserve"> and now works with Dot Net Core.</w:t>
+      </w:r>
+    </w:p>
+    <w:p>
+      <w:pPr>
+        <w:rPr>
+          <w:rFonts w:ascii="Arial" w:hAnsi="Arial" w:cs="Arial"/>
+          <w:bCs/>
+        </w:rPr>
+      </w:pPr>
+    </w:p>
+    <w:p>
+      <w:pPr>
+        <w:rPr>
+          <w:rFonts w:ascii="Arial" w:hAnsi="Arial" w:cs="Arial"/>
+          <w:bCs/>
+        </w:rPr>
+      </w:pPr>
+      <w:r>
+        <w:rPr>
+          <w:rFonts w:ascii="Arial" w:hAnsi="Arial" w:cs="Arial"/>
+          <w:bCs/>
+        </w:rPr>
+        <w:t>The project templates for Step 2</w:t>
+      </w:r>
+      <w:r>
+        <w:rPr>
+          <w:rFonts w:ascii="Arial" w:hAnsi="Arial" w:cs="Arial"/>
+          <w:bCs/>
+        </w:rPr>
+        <w:t xml:space="preserve"> (shown on the following page)</w:t>
+      </w:r>
+      <w:r>
+        <w:rPr>
+          <w:rFonts w:ascii="Arial" w:hAnsi="Arial" w:cs="Arial"/>
+          <w:bCs/>
+        </w:rPr>
+        <w:t xml:space="preserve"> are only for the .Net Framework.</w:t>
+      </w:r>
+    </w:p>
+    <w:p>
+      <w:pPr>
+        <w:rPr>
+          <w:rFonts w:ascii="Arial" w:hAnsi="Arial" w:cs="Arial"/>
+          <w:bCs/>
+        </w:rPr>
+      </w:pPr>
+    </w:p>
+    <w:p>
+      <w:pPr>
+        <w:rPr>
+          <w:rFonts w:ascii="Arial" w:hAnsi="Arial" w:cs="Arial"/>
+          <w:bCs/>
+        </w:rPr>
+      </w:pPr>
+      <w:r>
+        <w:rPr>
+          <w:rFonts w:ascii="Arial" w:hAnsi="Arial" w:cs="Arial"/>
+          <w:bCs/>
+        </w:rPr>
+        <w:t>Dot Net Core project templates are installed via Nuget</w:t>
+      </w:r>
+      <w:r>
+        <w:rPr>
+          <w:rFonts w:ascii="Arial" w:hAnsi="Arial" w:cs="Arial"/>
+          <w:bCs/>
+        </w:rPr>
+        <w:t>.</w:t>
+      </w:r>
+    </w:p>
+    <w:p>
+      <w:pPr>
+        <w:rPr>
+          <w:rFonts w:ascii="Arial" w:hAnsi="Arial" w:cs="Arial"/>
+          <w:bCs/>
+        </w:rPr>
+      </w:pPr>
+    </w:p>
+    <w:p>
+      <w:pPr>
+        <w:rPr>
+          <w:rFonts w:ascii="Arial" w:hAnsi="Arial" w:cs="Arial"/>
+          <w:bCs/>
+        </w:rPr>
+      </w:pPr>
+      <w:r>
+        <w:rPr>
+          <w:rFonts w:ascii="Arial" w:hAnsi="Arial" w:cs="Arial"/>
+          <w:bCs/>
+        </w:rPr>
+        <w:t>Open a command prompt or Power Shell:</w:t>
+      </w:r>
+    </w:p>
+    <w:p>
+      <w:pPr>
+        <w:rPr>
+          <w:rFonts w:ascii="Arial" w:hAnsi="Arial" w:cs="Arial"/>
+          <w:bCs/>
+        </w:rPr>
+      </w:pPr>
+    </w:p>
+    <w:p>
+      <w:pPr>
+        <w:rPr>
+          <w:rFonts w:ascii="Segoe UI" w:hAnsi="Segoe UI" w:cs="Segoe UI"/>
+          <w:b/>
+          <w:bCs/>
+          <w:color w:val="24292E"/>
+          <w:shd w:val="clear" w:color="auto" w:fill="FFFFFF"/>
+        </w:rPr>
+      </w:pPr>
+      <w:r>
+        <w:rPr>
+          <w:rFonts w:ascii="Segoe UI" w:hAnsi="Segoe UI" w:cs="Segoe UI"/>
+          <w:b/>
+          <w:bCs/>
+          <w:color w:val="24292E"/>
+          <w:highlight w:val="yellow"/>
+          <w:shd w:val="clear" w:color="auto" w:fill="FFFFFF"/>
+        </w:rPr>
+        <w:t>dotnet new -i DataJuggler.DataTier.Net.Core.ProjectTemplates</w:t>
+      </w:r>
+    </w:p>
+    <w:p>
+      <w:pPr>
+        <w:rPr>
+          <w:rFonts w:ascii="Segoe UI" w:hAnsi="Segoe UI" w:cs="Segoe UI"/>
+          <w:b/>
+          <w:bCs/>
+          <w:color w:val="24292E"/>
+          <w:shd w:val="clear" w:color="auto" w:fill="FFFFFF"/>
+        </w:rPr>
+      </w:pPr>
+    </w:p>
+    <w:p>
+      <w:pPr>
+        <w:rPr>
+          <w:rFonts w:ascii="Segoe UI" w:hAnsi="Segoe UI" w:cs="Segoe UI"/>
+          <w:color w:val="24292E"/>
+          <w:shd w:val="clear" w:color="auto" w:fill="FFFFFF"/>
+        </w:rPr>
+      </w:pPr>
+      <w:r>
+        <w:rPr>
+          <w:rFonts w:ascii="Segoe UI" w:hAnsi="Segoe UI" w:cs="Segoe UI"/>
+          <w:color w:val="24292E"/>
+          <w:shd w:val="clear" w:color="auto" w:fill="FFFFFF"/>
+        </w:rPr>
+        <w:t>When you create a DataTier for Dot Net Core, open a command prompt to the directory you wish to create your four projects of a DataTier.Net.Core data tier.</w:t>
+      </w:r>
+    </w:p>
+    <w:p>
+      <w:pPr>
+        <w:rPr>
+          <w:rFonts w:ascii="Segoe UI" w:hAnsi="Segoe UI" w:cs="Segoe UI"/>
+          <w:color w:val="24292E"/>
+          <w:shd w:val="clear" w:color="auto" w:fill="FFFFFF"/>
+        </w:rPr>
+      </w:pPr>
+    </w:p>
+    <w:p>
+      <w:pPr>
+        <w:pStyle w:val="NormalWeb"/>
+        <w:spacing w:before="0" w:beforeAutospacing="0" w:after="240" w:afterAutospacing="0"/>
+        <w:rPr>
+          <w:rFonts w:ascii="Segoe UI" w:hAnsi="Segoe UI" w:cs="Segoe UI"/>
+          <w:b/>
+          <w:bCs/>
+          <w:color w:val="24292E"/>
+          <w:shd w:val="clear" w:color="auto" w:fill="FFFFFF"/>
+        </w:rPr>
+      </w:pPr>
+      <w:r>
+        <w:rPr>
+          <w:rFonts w:ascii="Segoe UI" w:hAnsi="Segoe UI" w:cs="Segoe UI"/>
+          <w:b/>
+          <w:bCs/>
+          <w:color w:val="24292E"/>
+          <w:shd w:val="clear" w:color="auto" w:fill="FFFFFF"/>
+        </w:rPr>
+        <w:t>cd (full path to project directory)</w:t>
+      </w:r>
+    </w:p>
+    <w:p>
+      <w:pPr>
+        <w:pStyle w:val="NormalWeb"/>
+        <w:spacing w:before="0" w:beforeAutospacing="0" w:after="240" w:afterAutospacing="0"/>
+        <w:rPr>
+          <w:rFonts w:ascii="Segoe UI" w:hAnsi="Segoe UI" w:cs="Segoe UI"/>
+          <w:b/>
+          <w:bCs/>
+          <w:color w:val="24292E"/>
+          <w:shd w:val="clear" w:color="auto" w:fill="FFFFFF"/>
+        </w:rPr>
+      </w:pPr>
+      <w:r>
+        <w:rPr>
+          <w:rFonts w:ascii="Segoe UI" w:hAnsi="Segoe UI" w:cs="Segoe UI"/>
+          <w:b/>
+          <w:bCs/>
+          <w:color w:val="24292E"/>
+          <w:shd w:val="clear" w:color="auto" w:fill="FFFFFF"/>
+        </w:rPr>
+        <w:t>Example:</w:t>
+      </w:r>
+    </w:p>
+    <w:p>
+      <w:pPr>
+        <w:pStyle w:val="NormalWeb"/>
+        <w:spacing w:before="0" w:beforeAutospacing="0" w:after="240" w:afterAutospacing="0"/>
+        <w:rPr>
+          <w:rFonts w:ascii="Segoe UI" w:hAnsi="Segoe UI" w:cs="Segoe UI"/>
+          <w:b/>
+          <w:bCs/>
+          <w:color w:val="24292E"/>
+          <w:shd w:val="clear" w:color="auto" w:fill="FFFFFF"/>
+        </w:rPr>
+      </w:pPr>
+      <w:r>
+        <w:rPr>
+          <w:rFonts w:ascii="Segoe UI" w:hAnsi="Segoe UI" w:cs="Segoe UI"/>
+          <w:b/>
+          <w:bCs/>
+          <w:color w:val="24292E"/>
+          <w:shd w:val="clear" w:color="auto" w:fill="FFFFFF"/>
+        </w:rPr>
+        <w:t>cd c:\Projects\DotNetCoreTest</w:t>
+      </w:r>
+    </w:p>
+    <w:p>
+      <w:pPr>
+        <w:pStyle w:val="NormalWeb"/>
+        <w:spacing w:before="0" w:beforeAutospacing="0" w:after="240" w:afterAutospacing="0"/>
+        <w:rPr>
+          <w:rFonts w:ascii="Segoe UI" w:hAnsi="Segoe UI" w:cs="Segoe UI"/>
+          <w:b/>
+          <w:bCs/>
+          <w:color w:val="24292E"/>
+          <w:shd w:val="clear" w:color="auto" w:fill="FFFFFF"/>
+        </w:rPr>
+      </w:pPr>
+      <w:r>
+        <w:rPr>
+          <w:rFonts w:ascii="Segoe UI" w:hAnsi="Segoe UI" w:cs="Segoe UI"/>
+          <w:b/>
+          <w:bCs/>
+          <w:color w:val="24292E"/>
+          <w:shd w:val="clear" w:color="auto" w:fill="FFFFFF"/>
+        </w:rPr>
+        <w:t>c:\Projects\DotNetCoreTest&gt;</w:t>
+      </w:r>
+      <w:bookmarkStart w:id="0" w:name="_GoBack"/>
+      <w:bookmarkEnd w:id="0"/>
+    </w:p>
+    <w:p>
+      <w:pPr>
+        <w:pStyle w:val="NormalWeb"/>
+        <w:spacing w:before="0" w:beforeAutospacing="0" w:after="240" w:afterAutospacing="0"/>
+        <w:rPr>
+          <w:rFonts w:ascii="Segoe UI" w:hAnsi="Segoe UI" w:cs="Segoe UI"/>
+          <w:b/>
+          <w:bCs/>
+          <w:color w:val="24292E"/>
+          <w:shd w:val="clear" w:color="auto" w:fill="FFFFFF"/>
+        </w:rPr>
+      </w:pPr>
+      <w:r>
+        <w:rPr>
+          <w:rFonts w:ascii="Segoe UI" w:hAnsi="Segoe UI" w:cs="Segoe UI"/>
+          <w:b/>
+          <w:bCs/>
+          <w:color w:val="24292E"/>
+          <w:shd w:val="clear" w:color="auto" w:fill="FFFFFF"/>
+        </w:rPr>
+        <w:t>To c</w:t>
+      </w:r>
+      <w:r>
+        <w:rPr>
+          <w:rFonts w:ascii="Segoe UI" w:hAnsi="Segoe UI" w:cs="Segoe UI"/>
+          <w:b/>
+          <w:bCs/>
+          <w:color w:val="24292E"/>
+          <w:shd w:val="clear" w:color="auto" w:fill="FFFFFF"/>
+        </w:rPr>
+        <w:t>reate</w:t>
+      </w:r>
+      <w:r>
+        <w:rPr>
+          <w:rFonts w:ascii="Segoe UI" w:hAnsi="Segoe UI" w:cs="Segoe UI"/>
+          <w:b/>
+          <w:bCs/>
+          <w:color w:val="24292E"/>
+          <w:shd w:val="clear" w:color="auto" w:fill="FFFFFF"/>
+        </w:rPr>
+        <w:t xml:space="preserve"> a</w:t>
+      </w:r>
+      <w:r>
+        <w:rPr>
+          <w:rFonts w:ascii="Segoe UI" w:hAnsi="Segoe UI" w:cs="Segoe UI"/>
+          <w:b/>
+          <w:bCs/>
+          <w:color w:val="24292E"/>
+          <w:shd w:val="clear" w:color="auto" w:fill="FFFFFF"/>
+        </w:rPr>
+        <w:t xml:space="preserve"> DataTier.Net Dot Net Core DataTier:</w:t>
+      </w:r>
+    </w:p>
+    <w:p>
+      <w:pPr>
+        <w:pStyle w:val="NormalWeb"/>
+        <w:spacing w:before="0" w:beforeAutospacing="0" w:after="240" w:afterAutospacing="0"/>
+        <w:rPr>
+          <w:rFonts w:ascii="Segoe UI" w:hAnsi="Segoe UI" w:cs="Segoe UI"/>
+          <w:b/>
+          <w:bCs/>
+          <w:shd w:val="clear" w:color="auto" w:fill="FFFFFF"/>
+        </w:rPr>
+      </w:pPr>
+      <w:r>
+        <w:rPr>
+          <w:rFonts w:ascii="Segoe UI" w:hAnsi="Segoe UI" w:cs="Segoe UI"/>
+          <w:b/>
+          <w:bCs/>
+          <w:highlight w:val="yellow"/>
+          <w:shd w:val="clear" w:color="auto" w:fill="FFFFFF"/>
+        </w:rPr>
+        <w:t>dotnet new DataTier.Net.Core.ProjectTemplates</w:t>
+      </w:r>
+    </w:p>
+    <w:p>
+      <w:pPr>
+        <w:rPr>
+          <w:rFonts w:ascii="Arial" w:hAnsi="Arial" w:cs="Arial"/>
+        </w:rPr>
+      </w:pPr>
+      <w:r>
+        <w:rPr>
+          <w:rFonts w:ascii="Arial" w:hAnsi="Arial" w:cs="Arial"/>
+        </w:rPr>
+        <w:t>This will create four projects and a solution file.</w:t>
+      </w:r>
+    </w:p>
+    <w:p>
+      <w:pPr>
+        <w:rPr>
+          <w:rFonts w:ascii="Arial" w:hAnsi="Arial" w:cs="Arial"/>
+        </w:rPr>
+      </w:pPr>
+      <w:r>
+        <w:rPr>
+          <w:rFonts w:ascii="Arial" w:hAnsi="Arial" w:cs="Arial"/>
+        </w:rPr>
+        <w:br/>
+        <w:t>Ensure your data tier compiles before building with DataTier.Net.</w:t>
+      </w:r>
+    </w:p>
+    <w:p>
+      <w:pPr>
+        <w:rPr>
+          <w:rFonts w:ascii="Arial" w:hAnsi="Arial" w:cs="Arial"/>
+          <w:b/>
+        </w:rPr>
+      </w:pPr>
+    </w:p>
+    <w:p>
+      <w:pPr>
+        <w:rPr>
+          <w:rFonts w:ascii="Arial" w:hAnsi="Arial" w:cs="Arial"/>
+          <w:bCs/>
+        </w:rPr>
+      </w:pPr>
+      <w:r>
+        <w:rPr>
+          <w:rFonts w:ascii="Arial" w:hAnsi="Arial" w:cs="Arial"/>
+          <w:bCs/>
+        </w:rPr>
+        <w:t>New videos and tutorials are coming soon.</w:t>
+      </w:r>
+    </w:p>
+    <w:p>
+      <w:pPr>
+        <w:rPr>
+          <w:rFonts w:ascii="Arial" w:hAnsi="Arial" w:cs="Arial"/>
+          <w:bCs/>
+        </w:rPr>
+      </w:pPr>
+    </w:p>
+    <w:p>
+      <w:pPr>
+        <w:rPr>
+          <w:rFonts w:ascii="Arial" w:hAnsi="Arial" w:cs="Arial"/>
+          <w:bCs/>
+        </w:rPr>
+      </w:pPr>
+      <w:r>
+        <w:rPr>
+          <w:rFonts w:ascii="Arial" w:hAnsi="Arial" w:cs="Arial"/>
+          <w:bCs/>
+        </w:rPr>
+        <w:br w:type="page"/>
+      </w:r>
+    </w:p>
+    <w:p>
+      <w:pPr>
+        <w:rPr>
+          <w:rFonts w:ascii="Arial" w:hAnsi="Arial" w:cs="Arial"/>
+          <w:bCs/>
+        </w:rPr>
+      </w:pPr>
+      <w:r>
+        <w:rPr>
+          <w:rFonts w:ascii="Arial" w:hAnsi="Arial" w:cs="Arial"/>
+          <w:bCs/>
+        </w:rPr>
+        <w:lastRenderedPageBreak/>
         <w:t>Update 7.21.2019: I created a new setup control</w:t>
       </w:r>
       <w:r>
@@ -388,25 +847,7 @@
         <w:rPr>
           <w:rFonts w:ascii="Arial" w:hAnsi="Arial" w:cs="Arial"/>
         </w:rPr>
-        <w:t>Execute th</w:t>
-      </w:r>
-      <w:r>
-        <w:rPr>
-          <w:rFonts w:ascii="Arial" w:hAnsi="Arial" w:cs="Arial"/>
-        </w:rPr>
-        <w:t>is</w:t>
-      </w:r>
-      <w:r>
-        <w:rPr>
-          <w:rFonts w:ascii="Arial" w:hAnsi="Arial" w:cs="Arial"/>
-        </w:rPr>
-        <w:t xml:space="preserve"> SQL script  to create the tables and procedure</w:t>
-      </w:r>
-      <w:r>
-        <w:rPr>
-          <w:rFonts w:ascii="Arial" w:hAnsi="Arial" w:cs="Arial"/>
-        </w:rPr>
-        <w:t>s:</w:t>
+        <w:t>Execute this SQL script  to create the tables and procedures:</w:t>
       </w:r>
     </w:p>
     <w:p>
@@ -421,87 +862,59 @@
           <w:rFonts w:ascii="Arial" w:hAnsi="Arial" w:cs="Arial"/>
           <w:color w:val="7030A0"/>
         </w:rPr>
-        <w:t>DataTier.Net\DataTier.Net\Database\SQL Scripts</w:t>
-      </w:r>
-      <w:r>
-        <w:rPr>
-          <w:rFonts w:ascii="Arial" w:hAnsi="Arial" w:cs="Arial"/>
-          <w:color w:val="7030A0"/>
-        </w:rPr>
-        <w:t>\</w:t>
-      </w:r>
-      <w:r>
-        <w:rPr>
-          <w:rFonts w:ascii="Arial" w:hAnsi="Arial" w:cs="Arial"/>
-          <w:color w:val="7030A0"/>
-        </w:rPr>
-        <w:t>DataTier.Net.</w:t>
-      </w:r>
-      <w:r>
-        <w:rPr>
-          <w:rFonts w:ascii="Arial" w:hAnsi="Arial" w:cs="Arial"/>
-          <w:color w:val="7030A0"/>
-        </w:rPr>
-        <w:t>Schema</w:t>
-      </w:r>
-      <w:r>
-        <w:rPr>
-          <w:rFonts w:ascii="Arial" w:hAnsi="Arial" w:cs="Arial"/>
-          <w:color w:val="7030A0"/>
-        </w:rPr>
-        <w:t>.sql</w:t>
-      </w:r>
-    </w:p>
-    <w:p>
-      <w:pPr>
-        <w:rPr>
-          <w:rFonts w:ascii="Arial" w:hAnsi="Arial" w:cs="Arial"/>
-          <w:b/>
-          <w:bCs/>
-        </w:rPr>
-      </w:pPr>
-      <w:r>
-        <w:rPr>
-          <w:rFonts w:ascii="Arial" w:hAnsi="Arial" w:cs="Arial"/>
-          <w:b/>
-          <w:bCs/>
+        <w:t>DataTier.Net\DataTier.Net\Database\SQL Scripts\DataTier.Net.Schema.sql</w:t>
+      </w:r>
+    </w:p>
+    <w:p>
+      <w:pPr>
+        <w:rPr>
+          <w:rFonts w:ascii="Arial" w:hAnsi="Arial" w:cs="Arial"/>
+          <w:b/>
+          <w:bCs/>
+        </w:rPr>
+      </w:pPr>
+      <w:r>
+        <w:rPr>
+          <w:rFonts w:ascii="Arial" w:hAnsi="Arial" w:cs="Arial"/>
+          <w:b/>
+          <w:bCs/>
+        </w:rPr>
+        <w:t xml:space="preserve">Step 2: </w:t>
+      </w:r>
+      <w:r>
+        <w:rPr>
+          <w:rFonts w:ascii="Arial" w:hAnsi="Arial" w:cs="Arial"/>
+          <w:b/>
+          <w:bCs/>
+        </w:rPr>
+        <w:t>Install DataTier.Net Project Templates:</w:t>
+      </w:r>
+    </w:p>
+    <w:p>
+      <w:pPr>
+        <w:rPr>
+          <w:rFonts w:ascii="Arial" w:hAnsi="Arial" w:cs="Arial"/>
+          <w:b/>
+          <w:bCs/>
+        </w:rPr>
+      </w:pPr>
+    </w:p>
+    <w:p>
+      <w:pPr>
+        <w:rPr>
+          <w:rFonts w:ascii="Arial" w:hAnsi="Arial" w:cs="Arial"/>
+          <w:b/>
+          <w:bCs/>
+        </w:rPr>
+      </w:pPr>
+      <w:r>
+        <w:rPr>
+          <w:rFonts w:ascii="Arial" w:hAnsi="Arial" w:cs="Arial"/>
+          <w:b/>
+          <w:bCs/>
+          <w:noProof/>
         </w:rPr>
         <w:lastRenderedPageBreak/>
-        <w:t xml:space="preserve">Step 2: </w:t>
-      </w:r>
-      <w:r>
-        <w:rPr>
-          <w:rFonts w:ascii="Arial" w:hAnsi="Arial" w:cs="Arial"/>
-          <w:b/>
-          <w:bCs/>
-        </w:rPr>
-        <w:t>Install DataTier.Net Project Templates:</w:t>
-      </w:r>
-    </w:p>
-    <w:p>
-      <w:pPr>
-        <w:rPr>
-          <w:rFonts w:ascii="Arial" w:hAnsi="Arial" w:cs="Arial"/>
-          <w:b/>
-          <w:bCs/>
-        </w:rPr>
-      </w:pPr>
-    </w:p>
-    <w:p>
-      <w:pPr>
-        <w:rPr>
-          <w:rFonts w:ascii="Arial" w:hAnsi="Arial" w:cs="Arial"/>
-          <w:b/>
-          <w:bCs/>
-        </w:rPr>
-      </w:pPr>
-      <w:r>
-        <w:rPr>
-          <w:rFonts w:ascii="Arial" w:hAnsi="Arial" w:cs="Arial"/>
-          <w:b/>
-          <w:bCs/>
-          <w:noProof/>
-        </w:rPr>
         <w:drawing>
           <wp:inline distT="0" distB="0" distL="0" distR="0" wp14:anchorId="18349F4C" wp14:editId="40900644">
             <wp:extent cx="5954530" cy="1065475"/>
@@ -855,31 +1268,31 @@
           <w:rFonts w:ascii="Arial" w:hAnsi="Arial" w:cs="Arial"/>
           <w:b/>
         </w:rPr>
+        <w:t>7.21.2019: New Connection String Builder</w:t>
+      </w:r>
+    </w:p>
+    <w:p>
+      <w:pPr>
+        <w:rPr>
+          <w:rFonts w:ascii="Arial" w:hAnsi="Arial" w:cs="Arial"/>
+          <w:b/>
+        </w:rPr>
+      </w:pPr>
+    </w:p>
+    <w:p>
+      <w:pPr>
+        <w:rPr>
+          <w:rFonts w:ascii="Arial" w:hAnsi="Arial" w:cs="Arial"/>
+          <w:bCs/>
+        </w:rPr>
+      </w:pPr>
+      <w:r>
+        <w:rPr>
+          <w:rFonts w:ascii="Arial" w:hAnsi="Arial" w:cs="Arial"/>
+          <w:bCs/>
+          <w:noProof/>
+        </w:rPr>
         <w:lastRenderedPageBreak/>
-        <w:t>7.21.2019: New Connection String Builder</w:t>
-      </w:r>
-    </w:p>
-    <w:p>
-      <w:pPr>
-        <w:rPr>
-          <w:rFonts w:ascii="Arial" w:hAnsi="Arial" w:cs="Arial"/>
-          <w:b/>
-        </w:rPr>
-      </w:pPr>
-    </w:p>
-    <w:p>
-      <w:pPr>
-        <w:rPr>
-          <w:rFonts w:ascii="Arial" w:hAnsi="Arial" w:cs="Arial"/>
-          <w:bCs/>
-        </w:rPr>
-      </w:pPr>
-      <w:r>
-        <w:rPr>
-          <w:rFonts w:ascii="Arial" w:hAnsi="Arial" w:cs="Arial"/>
-          <w:bCs/>
-          <w:noProof/>
-        </w:rPr>
         <w:drawing>
           <wp:inline distT="0" distB="0" distL="0" distR="0" wp14:anchorId="728F043F" wp14:editId="03B0A15B">
             <wp:extent cx="5486400" cy="4539615"/>
@@ -1108,7 +1521,6 @@
           <w:rFonts w:ascii="Arial" w:hAnsi="Arial" w:cs="Arial"/>
           <w:b/>
         </w:rPr>
-        <w:lastRenderedPageBreak/>
         <w:t>Using Connection String Builder</w:t>
       </w:r>
     </w:p>
@@ -1134,6 +1546,7 @@
           <w:rFonts w:ascii="Arial" w:hAnsi="Arial" w:cs="Arial"/>
           <w:b/>
         </w:rPr>
+        <w:lastRenderedPageBreak/>
         <w:t xml:space="preserve">Windows Authentication </w:t>
       </w:r>
       <w:r>
@@ -2439,14 +2852,7 @@
           <w:rFonts w:ascii="Arial" w:hAnsi="Arial" w:cs="Arial"/>
           <w:highlight w:val="yellow"/>
         </w:rPr>
-        <w:t xml:space="preserve">Tools Folder: </w:t>
-      </w:r>
-      <w:r>
-        <w:rPr>
-          <w:rFonts w:ascii="Arial" w:hAnsi="Arial" w:cs="Arial"/>
-          <w:highlight w:val="yellow"/>
-        </w:rPr>
-        <w:t>DataTier.Net\DataTier.Net\Tools</w:t>
+        <w:t>Tools Folder: DataTier.Net\DataTier.Net\Tools</w:t>
       </w:r>
     </w:p>
     <w:p>
@@ -8148,8 +8554,6 @@
           <w:t>https://github.com/DataJuggler/XmlMirror</w:t>
         </w:r>
       </w:hyperlink>
-      <w:bookmarkStart w:id="0" w:name="_GoBack"/>
-      <w:bookmarkEnd w:id="0"/>
     </w:p>
     <w:p>
       <w:pPr>
@@ -10108,7 +10512,7 @@
     </w:rPrDefault>
     <w:pPrDefault/>
   </w:docDefaults>
-  <w:latentStyles w:defLockedState="0" w:defUIPriority="0" w:defSemiHidden="0" w:defUnhideWhenUsed="0" w:defQFormat="0" w:count="376">
+  <w:latentStyles w:defLockedState="0" w:defUIPriority="0" w:defSemiHidden="0" w:defUnhideWhenUsed="0" w:defQFormat="0" w:count="377">
     <w:lsdException w:name="Normal" w:qFormat="1"/>
     <w:lsdException w:name="heading 1" w:qFormat="1"/>
     <w:lsdException w:name="heading 2" w:semiHidden="1" w:unhideWhenUsed="1" w:qFormat="1"/>
@@ -10124,9 +10528,9 @@
     <w:lsdException w:name="Subtitle" w:qFormat="1"/>
     <w:lsdException w:name="Strong" w:qFormat="1"/>
     <w:lsdException w:name="Emphasis" w:qFormat="1"/>
+    <w:lsdException w:name="Normal (Web)" w:uiPriority="99"/>
     <w:lsdException w:name="HTML Sample" w:semiHidden="1" w:unhideWhenUsed="1"/>
     <w:lsdException w:name="HTML Variable" w:semiHidden="1" w:unhideWhenUsed="1"/>
-    <w:lsdException w:name="Normal Table" w:semiHidden="1" w:unhideWhenUsed="1"/>
     <w:lsdException w:name="Outline List 1" w:semiHidden="1" w:unhideWhenUsed="1"/>
     <w:lsdException w:name="Outline List 2" w:semiHidden="1" w:unhideWhenUsed="1"/>
     <w:lsdException w:name="Outline List 3" w:semiHidden="1" w:unhideWhenUsed="1"/>
@@ -10171,9 +10575,7 @@
     <w:lsdException w:name="Table Subtle 2" w:semiHidden="1" w:unhideWhenUsed="1"/>
     <w:lsdException w:name="Table Web 1" w:semiHidden="1" w:unhideWhenUsed="1"/>
     <w:lsdException w:name="Table Web 2" w:semiHidden="1" w:unhideWhenUsed="1"/>
-    <w:lsdException w:name="Table Web 3" w:semiHidden="1" w:unhideWhenUsed="1"/>
     <w:lsdException w:name="Balloon Text" w:semiHidden="1" w:unhideWhenUsed="1"/>
-    <w:lsdException w:name="Table Theme" w:semiHidden="1" w:unhideWhenUsed="1"/>
     <w:lsdException w:name="Placeholder Text" w:semiHidden="1" w:uiPriority="99"/>
     <w:lsdException w:name="No Spacing" w:uiPriority="1" w:qFormat="1"/>
     <w:lsdException w:name="Light Shading" w:uiPriority="60"/>
@@ -10394,6 +10796,7 @@
     <w:lsdException w:name="Hashtag" w:semiHidden="1" w:uiPriority="99" w:unhideWhenUsed="1"/>
     <w:lsdException w:name="Unresolved Mention" w:semiHidden="1" w:uiPriority="99" w:unhideWhenUsed="1"/>
     <w:lsdException w:name="Smart Link" w:semiHidden="1" w:uiPriority="99" w:unhideWhenUsed="1"/>
+    <w:lsdException w:name="Smart Link Error" w:semiHidden="1" w:uiPriority="99" w:unhideWhenUsed="1"/>
   </w:latentStyles>
   <w:style w:type="paragraph" w:default="1" w:styleId="Normal">
     <w:name w:val="Normal"/>
@@ -10406,6 +10809,7 @@
   <w:style w:type="character" w:default="1" w:styleId="DefaultParagraphFont">
     <w:name w:val="Default Paragraph Font"/>
     <w:uiPriority w:val="1"/>
+    <w:semiHidden/>
     <w:unhideWhenUsed/>
   </w:style>
   <w:style w:type="table" w:default="1" w:styleId="TableNormal">
@@ -10574,6 +10978,16 @@
       <w:sz w:val="24"/>
       <w:szCs w:val="24"/>
     </w:rPr>
+  </w:style>
+  <w:style w:type="paragraph" w:styleId="NormalWeb">
+    <w:name w:val="Normal (Web)"/>
+    <w:basedOn w:val="Normal"/>
+    <w:uiPriority w:val="99"/>
+    <w:unhideWhenUsed/>
+    <w:rsid w:val="00F44BF8"/>
+    <w:pPr>
+      <w:spacing w:before="100" w:beforeAutospacing="1" w:after="100" w:afterAutospacing="1"/>
+    </w:pPr>
   </w:style>
 </w:styles>
 </file>
@@ -10844,7 +11258,7 @@
 </file>
 
 <file path=customXml/itemProps1.xml><?xml version="1.0" encoding="utf-8"?>
-<ds:datastoreItem xmlns:ds="http://schemas.openxmlformats.org/officeDocument/2006/customXml" ds:itemID="{86471E99-2196-4D65-867A-8E803D8052C7}">
+<ds:datastoreItem xmlns:ds="http://schemas.openxmlformats.org/officeDocument/2006/customXml" ds:itemID="{3022B19B-43C6-4FD0-9296-20BD9E99BABF}">
   <ds:schemaRefs>
     <ds:schemaRef ds:uri="http://schemas.openxmlformats.org/officeDocument/2006/bibliography"/>
   </ds:schemaRefs>

</xml_diff>

<commit_message>
I updated the Quick Start Guide with some more informaiton about usage for Dot Net Core.
</commit_message>
<xml_diff>
--- a/DataTier.Net/Class Room/Documents/DataTier.Net Quick Start.docx
+++ b/DataTier.Net/Class Room/Documents/DataTier.Net Quick Start.docx
@@ -294,16 +294,32 @@
           <w:color w:val="24292E"/>
           <w:shd w:val="clear" w:color="auto" w:fill="FFFFFF"/>
         </w:rPr>
-        <w:t>When you create a DataTier for Dot Net Core, open a command prompt to the directory you wish to create your four projects of a DataTier.Net.Core data tier.</w:t>
-      </w:r>
-    </w:p>
-    <w:p>
-      <w:pPr>
+        <w:t xml:space="preserve">When you create a DataTier for Dot Net Core, open a command prompt </w:t>
+      </w:r>
+      <w:r>
         <w:rPr>
           <w:rFonts w:ascii="Segoe UI" w:hAnsi="Segoe UI" w:cs="Segoe UI"/>
           <w:color w:val="24292E"/>
           <w:shd w:val="clear" w:color="auto" w:fill="FFFFFF"/>
         </w:rPr>
+        <w:t>in</w:t>
+      </w:r>
+      <w:r>
+        <w:rPr>
+          <w:rFonts w:ascii="Segoe UI" w:hAnsi="Segoe UI" w:cs="Segoe UI"/>
+          <w:color w:val="24292E"/>
+          <w:shd w:val="clear" w:color="auto" w:fill="FFFFFF"/>
+        </w:rPr>
+        <w:t xml:space="preserve"> the directory you wish to create your four projects of a DataTier.Net.Core data tier.</w:t>
+      </w:r>
+    </w:p>
+    <w:p>
+      <w:pPr>
+        <w:rPr>
+          <w:rFonts w:ascii="Segoe UI" w:hAnsi="Segoe UI" w:cs="Segoe UI"/>
+          <w:color w:val="24292E"/>
+          <w:shd w:val="clear" w:color="auto" w:fill="FFFFFF"/>
+        </w:rPr>
       </w:pPr>
     </w:p>
     <w:p>
@@ -397,155 +413,204 @@
         </w:rPr>
         <w:t>c:\Projects\DotNetCoreTest&gt;</w:t>
       </w:r>
+    </w:p>
+    <w:p>
+      <w:pPr>
+        <w:pStyle w:val="NormalWeb"/>
+        <w:spacing w:before="0" w:beforeAutospacing="0" w:after="240" w:afterAutospacing="0"/>
+        <w:rPr>
+          <w:rFonts w:ascii="Segoe UI" w:hAnsi="Segoe UI" w:cs="Segoe UI"/>
+          <w:b/>
+          <w:bCs/>
+          <w:shd w:val="clear" w:color="auto" w:fill="FFFFFF"/>
+        </w:rPr>
+      </w:pPr>
+      <w:r>
+        <w:rPr>
+          <w:rFonts w:ascii="Segoe UI" w:hAnsi="Segoe UI" w:cs="Segoe UI"/>
+          <w:b/>
+          <w:bCs/>
+          <w:highlight w:val="yellow"/>
+          <w:shd w:val="clear" w:color="auto" w:fill="FFFFFF"/>
+        </w:rPr>
+        <w:t>dotnet new DataTier.Net.Core.ProjectTemplates</w:t>
+      </w:r>
+    </w:p>
+    <w:p>
+      <w:pPr>
+        <w:rPr>
+          <w:rFonts w:ascii="Arial" w:hAnsi="Arial" w:cs="Arial"/>
+        </w:rPr>
+      </w:pPr>
+      <w:r>
+        <w:rPr>
+          <w:rFonts w:ascii="Arial" w:hAnsi="Arial" w:cs="Arial"/>
+        </w:rPr>
+        <w:t>This will create four projects and a solution file.</w:t>
+      </w:r>
+      <w:r>
+        <w:rPr>
+          <w:rFonts w:ascii="Arial" w:hAnsi="Arial" w:cs="Arial"/>
+        </w:rPr>
+        <w:t xml:space="preserve"> </w:t>
+      </w:r>
+      <w:r>
+        <w:rPr>
+          <w:rFonts w:ascii="Arial" w:hAnsi="Arial" w:cs="Arial"/>
+        </w:rPr>
+        <w:t>Ensure your data tier compiles before building with DataTier.Net.</w:t>
+      </w:r>
+    </w:p>
+    <w:p>
+      <w:pPr>
+        <w:rPr>
+          <w:rFonts w:ascii="Arial" w:hAnsi="Arial" w:cs="Arial"/>
+        </w:rPr>
+      </w:pPr>
+    </w:p>
+    <w:p>
+      <w:pPr>
+        <w:rPr>
+          <w:rFonts w:ascii="Arial" w:hAnsi="Arial" w:cs="Arial"/>
+        </w:rPr>
+      </w:pPr>
+    </w:p>
+    <w:p>
+      <w:pPr>
+        <w:rPr>
+          <w:rFonts w:ascii="Arial" w:hAnsi="Arial" w:cs="Arial"/>
+          <w:b/>
+        </w:rPr>
+      </w:pPr>
+      <w:r>
+        <w:rPr>
+          <w:rFonts w:ascii="Arial" w:hAnsi="Arial" w:cs="Arial"/>
+          <w:b/>
+        </w:rPr>
+        <w:t>.Net Framework vs .Net Core</w:t>
+      </w:r>
+    </w:p>
+    <w:p>
+      <w:pPr>
+        <w:rPr>
+          <w:rFonts w:ascii="Arial" w:hAnsi="Arial" w:cs="Arial"/>
+          <w:b/>
+        </w:rPr>
+      </w:pPr>
+      <w:r>
+        <w:rPr>
+          <w:rFonts w:ascii="Arial" w:hAnsi="Arial" w:cs="Arial"/>
+          <w:bCs/>
+        </w:rPr>
+        <w:t>The only usage difference is with Dot Net Core</w:t>
+      </w:r>
       <w:bookmarkStart w:id="0" w:name="_GoBack"/>
       <w:bookmarkEnd w:id="0"/>
-    </w:p>
-    <w:p>
-      <w:pPr>
-        <w:pStyle w:val="NormalWeb"/>
-        <w:spacing w:before="0" w:beforeAutospacing="0" w:after="240" w:afterAutospacing="0"/>
-        <w:rPr>
-          <w:rFonts w:ascii="Segoe UI" w:hAnsi="Segoe UI" w:cs="Segoe UI"/>
-          <w:b/>
-          <w:bCs/>
-          <w:color w:val="24292E"/>
-          <w:shd w:val="clear" w:color="auto" w:fill="FFFFFF"/>
-        </w:rPr>
-      </w:pPr>
-      <w:r>
-        <w:rPr>
-          <w:rFonts w:ascii="Segoe UI" w:hAnsi="Segoe UI" w:cs="Segoe UI"/>
-          <w:b/>
-          <w:bCs/>
-          <w:color w:val="24292E"/>
-          <w:shd w:val="clear" w:color="auto" w:fill="FFFFFF"/>
-        </w:rPr>
-        <w:t>To c</w:t>
-      </w:r>
-      <w:r>
-        <w:rPr>
-          <w:rFonts w:ascii="Segoe UI" w:hAnsi="Segoe UI" w:cs="Segoe UI"/>
-          <w:b/>
-          <w:bCs/>
-          <w:color w:val="24292E"/>
-          <w:shd w:val="clear" w:color="auto" w:fill="FFFFFF"/>
-        </w:rPr>
-        <w:t>reate</w:t>
-      </w:r>
-      <w:r>
-        <w:rPr>
-          <w:rFonts w:ascii="Segoe UI" w:hAnsi="Segoe UI" w:cs="Segoe UI"/>
-          <w:b/>
-          <w:bCs/>
-          <w:color w:val="24292E"/>
-          <w:shd w:val="clear" w:color="auto" w:fill="FFFFFF"/>
-        </w:rPr>
-        <w:t xml:space="preserve"> a</w:t>
-      </w:r>
-      <w:r>
-        <w:rPr>
-          <w:rFonts w:ascii="Segoe UI" w:hAnsi="Segoe UI" w:cs="Segoe UI"/>
-          <w:b/>
-          <w:bCs/>
-          <w:color w:val="24292E"/>
-          <w:shd w:val="clear" w:color="auto" w:fill="FFFFFF"/>
-        </w:rPr>
-        <w:t xml:space="preserve"> DataTier.Net Dot Net Core DataTier:</w:t>
-      </w:r>
-    </w:p>
-    <w:p>
-      <w:pPr>
-        <w:pStyle w:val="NormalWeb"/>
-        <w:spacing w:before="0" w:beforeAutospacing="0" w:after="240" w:afterAutospacing="0"/>
-        <w:rPr>
-          <w:rFonts w:ascii="Segoe UI" w:hAnsi="Segoe UI" w:cs="Segoe UI"/>
-          <w:b/>
-          <w:bCs/>
-          <w:shd w:val="clear" w:color="auto" w:fill="FFFFFF"/>
-        </w:rPr>
-      </w:pPr>
-      <w:r>
-        <w:rPr>
-          <w:rFonts w:ascii="Segoe UI" w:hAnsi="Segoe UI" w:cs="Segoe UI"/>
-          <w:b/>
-          <w:bCs/>
-          <w:highlight w:val="yellow"/>
-          <w:shd w:val="clear" w:color="auto" w:fill="FFFFFF"/>
-        </w:rPr>
-        <w:t>dotnet new DataTier.Net.Core.ProjectTemplates</w:t>
-      </w:r>
-    </w:p>
-    <w:p>
-      <w:pPr>
-        <w:rPr>
-          <w:rFonts w:ascii="Arial" w:hAnsi="Arial" w:cs="Arial"/>
-        </w:rPr>
-      </w:pPr>
-      <w:r>
-        <w:rPr>
-          <w:rFonts w:ascii="Arial" w:hAnsi="Arial" w:cs="Arial"/>
-        </w:rPr>
-        <w:t>This will create four projects and a solution file.</w:t>
-      </w:r>
-    </w:p>
-    <w:p>
-      <w:pPr>
-        <w:rPr>
-          <w:rFonts w:ascii="Arial" w:hAnsi="Arial" w:cs="Arial"/>
-        </w:rPr>
-      </w:pPr>
-      <w:r>
-        <w:rPr>
-          <w:rFonts w:ascii="Arial" w:hAnsi="Arial" w:cs="Arial"/>
+      <w:r>
+        <w:rPr>
+          <w:rFonts w:ascii="Arial" w:hAnsi="Arial" w:cs="Arial"/>
+          <w:bCs/>
+        </w:rPr>
+        <w:t>, you must create a system environment variable to hold the connection string.</w:t>
+      </w:r>
+      <w:r>
+        <w:rPr>
+          <w:rFonts w:ascii="Arial" w:hAnsi="Arial" w:cs="Arial"/>
+          <w:bCs/>
         </w:rPr>
         <w:br/>
-        <w:t>Ensure your data tier compiles before building with DataTier.Net.</w:t>
-      </w:r>
-    </w:p>
-    <w:p>
-      <w:pPr>
-        <w:rPr>
-          <w:rFonts w:ascii="Arial" w:hAnsi="Arial" w:cs="Arial"/>
-          <w:b/>
-        </w:rPr>
-      </w:pPr>
-    </w:p>
-    <w:p>
-      <w:pPr>
-        <w:rPr>
-          <w:rFonts w:ascii="Arial" w:hAnsi="Arial" w:cs="Arial"/>
-          <w:bCs/>
-        </w:rPr>
-      </w:pPr>
-      <w:r>
-        <w:rPr>
-          <w:rFonts w:ascii="Arial" w:hAnsi="Arial" w:cs="Arial"/>
-          <w:bCs/>
-        </w:rPr>
-        <w:t>New videos and tutorials are coming soon.</w:t>
-      </w:r>
-    </w:p>
-    <w:p>
-      <w:pPr>
-        <w:rPr>
-          <w:rFonts w:ascii="Arial" w:hAnsi="Arial" w:cs="Arial"/>
-          <w:bCs/>
-        </w:rPr>
-      </w:pPr>
-    </w:p>
-    <w:p>
-      <w:pPr>
-        <w:rPr>
-          <w:rFonts w:ascii="Arial" w:hAnsi="Arial" w:cs="Arial"/>
-          <w:bCs/>
-        </w:rPr>
-      </w:pPr>
-      <w:r>
-        <w:rPr>
-          <w:rFonts w:ascii="Arial" w:hAnsi="Arial" w:cs="Arial"/>
-          <w:bCs/>
-        </w:rPr>
-        <w:br w:type="page"/>
+      </w:r>
+      <w:r>
+        <w:rPr>
+          <w:rFonts w:ascii="Arial" w:hAnsi="Arial" w:cs="Arial"/>
+          <w:bCs/>
+        </w:rPr>
+        <w:br/>
+      </w:r>
+      <w:r>
+        <w:rPr>
+          <w:rFonts w:ascii="Arial" w:hAnsi="Arial" w:cs="Arial"/>
+          <w:b/>
+        </w:rPr>
+        <w:t>DataGateway</w:t>
+      </w:r>
+    </w:p>
+    <w:p>
+      <w:pPr>
+        <w:rPr>
+          <w:rFonts w:ascii="Arial" w:hAnsi="Arial" w:cs="Arial"/>
+          <w:bCs/>
+        </w:rPr>
+      </w:pPr>
+    </w:p>
+    <w:p>
+      <w:pPr>
+        <w:rPr>
+          <w:rFonts w:ascii="Arial" w:hAnsi="Arial" w:cs="Arial"/>
+          <w:bCs/>
+        </w:rPr>
+      </w:pPr>
+      <w:r>
+        <w:rPr>
+          <w:rFonts w:ascii="Arial" w:hAnsi="Arial" w:cs="Arial"/>
+          <w:bCs/>
+        </w:rPr>
+        <w:t>Create a new instance of a Gateway object, pass in the environment variable name.</w:t>
+      </w:r>
+      <w:r>
+        <w:rPr>
+          <w:rFonts w:ascii="Arial" w:hAnsi="Arial" w:cs="Arial"/>
+          <w:bCs/>
+        </w:rPr>
+        <w:br/>
+      </w:r>
+    </w:p>
+    <w:p>
+      <w:pPr>
+        <w:rPr>
+          <w:rFonts w:ascii="Arial" w:hAnsi="Arial" w:cs="Arial"/>
+          <w:bCs/>
+          <w:color w:val="00B050"/>
+        </w:rPr>
+      </w:pPr>
+      <w:r>
+        <w:rPr>
+          <w:rFonts w:ascii="Arial" w:hAnsi="Arial" w:cs="Arial"/>
+          <w:bCs/>
+          <w:color w:val="00B050"/>
+        </w:rPr>
+        <w:t>// create a new gateway object and pass in the connectionName</w:t>
+      </w:r>
+    </w:p>
+    <w:p>
+      <w:pPr>
+        <w:rPr>
+          <w:rFonts w:ascii="Arial" w:hAnsi="Arial" w:cs="Arial"/>
+          <w:bCs/>
+        </w:rPr>
+      </w:pPr>
+      <w:r>
+        <w:rPr>
+          <w:rFonts w:ascii="Arial" w:hAnsi="Arial" w:cs="Arial"/>
+          <w:bCs/>
+        </w:rPr>
+        <w:t xml:space="preserve">Gateway </w:t>
+      </w:r>
+      <w:proofErr w:type="spellStart"/>
+      <w:r>
+        <w:rPr>
+          <w:rFonts w:ascii="Arial" w:hAnsi="Arial" w:cs="Arial"/>
+          <w:bCs/>
+        </w:rPr>
+        <w:t>gateway</w:t>
+      </w:r>
+      <w:proofErr w:type="spellEnd"/>
+      <w:r>
+        <w:rPr>
+          <w:rFonts w:ascii="Arial" w:hAnsi="Arial" w:cs="Arial"/>
+          <w:bCs/>
+        </w:rPr>
+        <w:t xml:space="preserve"> = new Gateway(connectionName);</w:t>
       </w:r>
     </w:p>
     <w:p>
@@ -11258,7 +11323,7 @@
 </file>
 
 <file path=customXml/itemProps1.xml><?xml version="1.0" encoding="utf-8"?>
-<ds:datastoreItem xmlns:ds="http://schemas.openxmlformats.org/officeDocument/2006/customXml" ds:itemID="{3022B19B-43C6-4FD0-9296-20BD9E99BABF}">
+<ds:datastoreItem xmlns:ds="http://schemas.openxmlformats.org/officeDocument/2006/customXml" ds:itemID="{C7AB395A-13AA-4996-8DC0-6D8BF820F873}">
   <ds:schemaRefs>
     <ds:schemaRef ds:uri="http://schemas.openxmlformats.org/officeDocument/2006/bibliography"/>
   </ds:schemaRefs>

</xml_diff>

<commit_message>
I added a way to create projects for Dot Net Core via the Project Editor.
When I started writing out opening a command prompt I realized I had created the UI wrong.

I also updated the Quick Start Guide a little.

I still need to add the Blazor Features.
</commit_message>
<xml_diff>
--- a/DataTier.Net/Class Room/Documents/DataTier.Net Quick Start.docx
+++ b/DataTier.Net/Class Room/Documents/DataTier.Net Quick Start.docx
@@ -109,7 +109,21 @@
           <w:rFonts w:ascii="Arial" w:hAnsi="Arial" w:cs="Arial"/>
           <w:bCs/>
         </w:rPr>
-        <w:t xml:space="preserve"> 9.16.2019: </w:t>
+        <w:t xml:space="preserve"> 9.</w:t>
+      </w:r>
+      <w:r>
+        <w:rPr>
+          <w:rFonts w:ascii="Arial" w:hAnsi="Arial" w:cs="Arial"/>
+          <w:bCs/>
+        </w:rPr>
+        <w:t>23</w:t>
+      </w:r>
+      <w:r>
+        <w:rPr>
+          <w:rFonts w:ascii="Arial" w:hAnsi="Arial" w:cs="Arial"/>
+          <w:bCs/>
+        </w:rPr>
+        <w:t xml:space="preserve">.2019: </w:t>
       </w:r>
       <w:r>
         <w:rPr>
@@ -139,51 +153,51 @@
           <w:rFonts w:ascii="Arial" w:hAnsi="Arial" w:cs="Arial"/>
           <w:bCs/>
         </w:rPr>
-        <w:t>DataTier.Net 2.0.3 has been released</w:t>
-      </w:r>
-      <w:r>
-        <w:rPr>
-          <w:rFonts w:ascii="Arial" w:hAnsi="Arial" w:cs="Arial"/>
-          <w:bCs/>
-        </w:rPr>
-        <w:t xml:space="preserve"> and now works with Dot Net Core.</w:t>
-      </w:r>
-    </w:p>
-    <w:p>
-      <w:pPr>
-        <w:rPr>
-          <w:rFonts w:ascii="Arial" w:hAnsi="Arial" w:cs="Arial"/>
-          <w:bCs/>
-        </w:rPr>
-      </w:pPr>
-    </w:p>
-    <w:p>
-      <w:pPr>
-        <w:rPr>
-          <w:rFonts w:ascii="Arial" w:hAnsi="Arial" w:cs="Arial"/>
-          <w:bCs/>
-        </w:rPr>
-      </w:pPr>
-      <w:r>
-        <w:rPr>
-          <w:rFonts w:ascii="Arial" w:hAnsi="Arial" w:cs="Arial"/>
-          <w:bCs/>
-        </w:rPr>
-        <w:t>The project templates for Step 2</w:t>
-      </w:r>
-      <w:r>
-        <w:rPr>
-          <w:rFonts w:ascii="Arial" w:hAnsi="Arial" w:cs="Arial"/>
-          <w:bCs/>
-        </w:rPr>
-        <w:t xml:space="preserve"> (shown on the following page)</w:t>
-      </w:r>
-      <w:r>
-        <w:rPr>
-          <w:rFonts w:ascii="Arial" w:hAnsi="Arial" w:cs="Arial"/>
-          <w:bCs/>
-        </w:rPr>
-        <w:t xml:space="preserve"> are only for the .Net Framework.</w:t>
+        <w:t>DataTier.Net 2.0.</w:t>
+      </w:r>
+      <w:r>
+        <w:rPr>
+          <w:rFonts w:ascii="Arial" w:hAnsi="Arial" w:cs="Arial"/>
+          <w:bCs/>
+        </w:rPr>
+        <w:t>11</w:t>
+      </w:r>
+      <w:r>
+        <w:rPr>
+          <w:rFonts w:ascii="Arial" w:hAnsi="Arial" w:cs="Arial"/>
+          <w:bCs/>
+        </w:rPr>
+        <w:t xml:space="preserve"> has been released and now works with Dot Net Core.</w:t>
+      </w:r>
+    </w:p>
+    <w:p>
+      <w:pPr>
+        <w:rPr>
+          <w:rFonts w:ascii="Arial" w:hAnsi="Arial" w:cs="Arial"/>
+          <w:bCs/>
+        </w:rPr>
+      </w:pPr>
+    </w:p>
+    <w:p>
+      <w:pPr>
+        <w:rPr>
+          <w:rFonts w:ascii="Arial" w:hAnsi="Arial" w:cs="Arial"/>
+          <w:bCs/>
+        </w:rPr>
+      </w:pPr>
+      <w:r>
+        <w:rPr>
+          <w:rFonts w:ascii="Arial" w:hAnsi="Arial" w:cs="Arial"/>
+          <w:bCs/>
+        </w:rPr>
+        <w:t>The project templates</w:t>
+      </w:r>
+      <w:r>
+        <w:rPr>
+          <w:rFonts w:ascii="Arial" w:hAnsi="Arial" w:cs="Arial"/>
+          <w:bCs/>
+        </w:rPr>
+        <w:t xml:space="preserve"> are different for .Net Framework and .Net Core.</w:t>
       </w:r>
     </w:p>
     <w:p>
@@ -220,258 +234,6 @@
       <w:pPr>
         <w:rPr>
           <w:rFonts w:ascii="Arial" w:hAnsi="Arial" w:cs="Arial"/>
-          <w:bCs/>
-        </w:rPr>
-      </w:pPr>
-    </w:p>
-    <w:p>
-      <w:pPr>
-        <w:rPr>
-          <w:rFonts w:ascii="Arial" w:hAnsi="Arial" w:cs="Arial"/>
-          <w:bCs/>
-        </w:rPr>
-      </w:pPr>
-      <w:r>
-        <w:rPr>
-          <w:rFonts w:ascii="Arial" w:hAnsi="Arial" w:cs="Arial"/>
-          <w:bCs/>
-        </w:rPr>
-        <w:t>Open a command prompt or Power Shell:</w:t>
-      </w:r>
-    </w:p>
-    <w:p>
-      <w:pPr>
-        <w:rPr>
-          <w:rFonts w:ascii="Arial" w:hAnsi="Arial" w:cs="Arial"/>
-          <w:bCs/>
-        </w:rPr>
-      </w:pPr>
-    </w:p>
-    <w:p>
-      <w:pPr>
-        <w:rPr>
-          <w:rFonts w:ascii="Segoe UI" w:hAnsi="Segoe UI" w:cs="Segoe UI"/>
-          <w:b/>
-          <w:bCs/>
-          <w:color w:val="24292E"/>
-          <w:shd w:val="clear" w:color="auto" w:fill="FFFFFF"/>
-        </w:rPr>
-      </w:pPr>
-      <w:r>
-        <w:rPr>
-          <w:rFonts w:ascii="Segoe UI" w:hAnsi="Segoe UI" w:cs="Segoe UI"/>
-          <w:b/>
-          <w:bCs/>
-          <w:color w:val="24292E"/>
-          <w:highlight w:val="yellow"/>
-          <w:shd w:val="clear" w:color="auto" w:fill="FFFFFF"/>
-        </w:rPr>
-        <w:t>dotnet new -i DataJuggler.DataTier.Net.Core.ProjectTemplates</w:t>
-      </w:r>
-    </w:p>
-    <w:p>
-      <w:pPr>
-        <w:rPr>
-          <w:rFonts w:ascii="Segoe UI" w:hAnsi="Segoe UI" w:cs="Segoe UI"/>
-          <w:b/>
-          <w:bCs/>
-          <w:color w:val="24292E"/>
-          <w:shd w:val="clear" w:color="auto" w:fill="FFFFFF"/>
-        </w:rPr>
-      </w:pPr>
-    </w:p>
-    <w:p>
-      <w:pPr>
-        <w:rPr>
-          <w:rFonts w:ascii="Segoe UI" w:hAnsi="Segoe UI" w:cs="Segoe UI"/>
-          <w:color w:val="24292E"/>
-          <w:shd w:val="clear" w:color="auto" w:fill="FFFFFF"/>
-        </w:rPr>
-      </w:pPr>
-      <w:r>
-        <w:rPr>
-          <w:rFonts w:ascii="Segoe UI" w:hAnsi="Segoe UI" w:cs="Segoe UI"/>
-          <w:color w:val="24292E"/>
-          <w:shd w:val="clear" w:color="auto" w:fill="FFFFFF"/>
-        </w:rPr>
-        <w:t xml:space="preserve">When you create a DataTier for Dot Net Core, open a command prompt </w:t>
-      </w:r>
-      <w:r>
-        <w:rPr>
-          <w:rFonts w:ascii="Segoe UI" w:hAnsi="Segoe UI" w:cs="Segoe UI"/>
-          <w:color w:val="24292E"/>
-          <w:shd w:val="clear" w:color="auto" w:fill="FFFFFF"/>
-        </w:rPr>
-        <w:t>in</w:t>
-      </w:r>
-      <w:r>
-        <w:rPr>
-          <w:rFonts w:ascii="Segoe UI" w:hAnsi="Segoe UI" w:cs="Segoe UI"/>
-          <w:color w:val="24292E"/>
-          <w:shd w:val="clear" w:color="auto" w:fill="FFFFFF"/>
-        </w:rPr>
-        <w:t xml:space="preserve"> the directory you wish to create your four projects of a DataTier.Net.Core data tier.</w:t>
-      </w:r>
-    </w:p>
-    <w:p>
-      <w:pPr>
-        <w:rPr>
-          <w:rFonts w:ascii="Segoe UI" w:hAnsi="Segoe UI" w:cs="Segoe UI"/>
-          <w:color w:val="24292E"/>
-          <w:shd w:val="clear" w:color="auto" w:fill="FFFFFF"/>
-        </w:rPr>
-      </w:pPr>
-    </w:p>
-    <w:p>
-      <w:pPr>
-        <w:pStyle w:val="NormalWeb"/>
-        <w:spacing w:before="0" w:beforeAutospacing="0" w:after="240" w:afterAutospacing="0"/>
-        <w:rPr>
-          <w:rFonts w:ascii="Segoe UI" w:hAnsi="Segoe UI" w:cs="Segoe UI"/>
-          <w:b/>
-          <w:bCs/>
-          <w:color w:val="24292E"/>
-          <w:shd w:val="clear" w:color="auto" w:fill="FFFFFF"/>
-        </w:rPr>
-      </w:pPr>
-      <w:r>
-        <w:rPr>
-          <w:rFonts w:ascii="Segoe UI" w:hAnsi="Segoe UI" w:cs="Segoe UI"/>
-          <w:b/>
-          <w:bCs/>
-          <w:color w:val="24292E"/>
-          <w:shd w:val="clear" w:color="auto" w:fill="FFFFFF"/>
-        </w:rPr>
-        <w:t>cd (full path to project directory)</w:t>
-      </w:r>
-    </w:p>
-    <w:p>
-      <w:pPr>
-        <w:pStyle w:val="NormalWeb"/>
-        <w:spacing w:before="0" w:beforeAutospacing="0" w:after="240" w:afterAutospacing="0"/>
-        <w:rPr>
-          <w:rFonts w:ascii="Segoe UI" w:hAnsi="Segoe UI" w:cs="Segoe UI"/>
-          <w:b/>
-          <w:bCs/>
-          <w:color w:val="24292E"/>
-          <w:shd w:val="clear" w:color="auto" w:fill="FFFFFF"/>
-        </w:rPr>
-      </w:pPr>
-      <w:r>
-        <w:rPr>
-          <w:rFonts w:ascii="Segoe UI" w:hAnsi="Segoe UI" w:cs="Segoe UI"/>
-          <w:b/>
-          <w:bCs/>
-          <w:color w:val="24292E"/>
-          <w:shd w:val="clear" w:color="auto" w:fill="FFFFFF"/>
-        </w:rPr>
-        <w:t>Example:</w:t>
-      </w:r>
-    </w:p>
-    <w:p>
-      <w:pPr>
-        <w:pStyle w:val="NormalWeb"/>
-        <w:spacing w:before="0" w:beforeAutospacing="0" w:after="240" w:afterAutospacing="0"/>
-        <w:rPr>
-          <w:rFonts w:ascii="Segoe UI" w:hAnsi="Segoe UI" w:cs="Segoe UI"/>
-          <w:b/>
-          <w:bCs/>
-          <w:color w:val="24292E"/>
-          <w:shd w:val="clear" w:color="auto" w:fill="FFFFFF"/>
-        </w:rPr>
-      </w:pPr>
-      <w:r>
-        <w:rPr>
-          <w:rFonts w:ascii="Segoe UI" w:hAnsi="Segoe UI" w:cs="Segoe UI"/>
-          <w:b/>
-          <w:bCs/>
-          <w:color w:val="24292E"/>
-          <w:shd w:val="clear" w:color="auto" w:fill="FFFFFF"/>
-        </w:rPr>
-        <w:t>cd c:\Projects\DotNetCoreTest</w:t>
-      </w:r>
-    </w:p>
-    <w:p>
-      <w:pPr>
-        <w:pStyle w:val="NormalWeb"/>
-        <w:spacing w:before="0" w:beforeAutospacing="0" w:after="240" w:afterAutospacing="0"/>
-        <w:rPr>
-          <w:rFonts w:ascii="Segoe UI" w:hAnsi="Segoe UI" w:cs="Segoe UI"/>
-          <w:b/>
-          <w:bCs/>
-          <w:color w:val="24292E"/>
-          <w:shd w:val="clear" w:color="auto" w:fill="FFFFFF"/>
-        </w:rPr>
-      </w:pPr>
-      <w:r>
-        <w:rPr>
-          <w:rFonts w:ascii="Segoe UI" w:hAnsi="Segoe UI" w:cs="Segoe UI"/>
-          <w:b/>
-          <w:bCs/>
-          <w:color w:val="24292E"/>
-          <w:shd w:val="clear" w:color="auto" w:fill="FFFFFF"/>
-        </w:rPr>
-        <w:t>c:\Projects\DotNetCoreTest&gt;</w:t>
-      </w:r>
-    </w:p>
-    <w:p>
-      <w:pPr>
-        <w:pStyle w:val="NormalWeb"/>
-        <w:spacing w:before="0" w:beforeAutospacing="0" w:after="240" w:afterAutospacing="0"/>
-        <w:rPr>
-          <w:rFonts w:ascii="Segoe UI" w:hAnsi="Segoe UI" w:cs="Segoe UI"/>
-          <w:b/>
-          <w:bCs/>
-          <w:shd w:val="clear" w:color="auto" w:fill="FFFFFF"/>
-        </w:rPr>
-      </w:pPr>
-      <w:r>
-        <w:rPr>
-          <w:rFonts w:ascii="Segoe UI" w:hAnsi="Segoe UI" w:cs="Segoe UI"/>
-          <w:b/>
-          <w:bCs/>
-          <w:highlight w:val="yellow"/>
-          <w:shd w:val="clear" w:color="auto" w:fill="FFFFFF"/>
-        </w:rPr>
-        <w:t>dotnet new DataTier.Net.Core.ProjectTemplates</w:t>
-      </w:r>
-    </w:p>
-    <w:p>
-      <w:pPr>
-        <w:rPr>
-          <w:rFonts w:ascii="Arial" w:hAnsi="Arial" w:cs="Arial"/>
-        </w:rPr>
-      </w:pPr>
-      <w:r>
-        <w:rPr>
-          <w:rFonts w:ascii="Arial" w:hAnsi="Arial" w:cs="Arial"/>
-        </w:rPr>
-        <w:t>This will create four projects and a solution file.</w:t>
-      </w:r>
-      <w:r>
-        <w:rPr>
-          <w:rFonts w:ascii="Arial" w:hAnsi="Arial" w:cs="Arial"/>
-        </w:rPr>
-        <w:t xml:space="preserve"> </w:t>
-      </w:r>
-      <w:r>
-        <w:rPr>
-          <w:rFonts w:ascii="Arial" w:hAnsi="Arial" w:cs="Arial"/>
-        </w:rPr>
-        <w:t>Ensure your data tier compiles before building with DataTier.Net.</w:t>
-      </w:r>
-    </w:p>
-    <w:p>
-      <w:pPr>
-        <w:rPr>
-          <w:rFonts w:ascii="Arial" w:hAnsi="Arial" w:cs="Arial"/>
-        </w:rPr>
-      </w:pPr>
-    </w:p>
-    <w:p>
-      <w:pPr>
-        <w:rPr>
-          <w:rFonts w:ascii="Arial" w:hAnsi="Arial" w:cs="Arial"/>
         </w:rPr>
       </w:pPr>
     </w:p>
@@ -502,16 +264,7 @@
           <w:rFonts w:ascii="Arial" w:hAnsi="Arial" w:cs="Arial"/>
           <w:bCs/>
         </w:rPr>
-        <w:t>The only usage difference is with Dot Net Core</w:t>
-      </w:r>
-      <w:bookmarkStart w:id="0" w:name="_GoBack"/>
-      <w:bookmarkEnd w:id="0"/>
-      <w:r>
-        <w:rPr>
-          <w:rFonts w:ascii="Arial" w:hAnsi="Arial" w:cs="Arial"/>
-          <w:bCs/>
-        </w:rPr>
-        <w:t>, you must create a system environment variable to hold the connection string.</w:t>
+        <w:t>The only usage difference is with Dot Net Core, you must create a system environment variable to hold the connection string.</w:t>
       </w:r>
       <w:r>
         <w:rPr>
@@ -620,12 +373,42 @@
           <w:bCs/>
         </w:rPr>
       </w:pPr>
-      <w:r>
-        <w:rPr>
-          <w:rFonts w:ascii="Arial" w:hAnsi="Arial" w:cs="Arial"/>
-          <w:bCs/>
-        </w:rPr>
-        <w:lastRenderedPageBreak/>
+    </w:p>
+    <w:p>
+      <w:pPr>
+        <w:rPr>
+          <w:rFonts w:ascii="Arial" w:hAnsi="Arial" w:cs="Arial"/>
+          <w:bCs/>
+        </w:rPr>
+      </w:pPr>
+      <w:r>
+        <w:rPr>
+          <w:rFonts w:ascii="Arial" w:hAnsi="Arial" w:cs="Arial"/>
+          <w:bCs/>
+        </w:rPr>
+        <w:t>The User’s Guide contains more information about using Dot Net Core &amp; Blazor.</w:t>
+      </w:r>
+    </w:p>
+    <w:p>
+      <w:pPr>
+        <w:rPr>
+          <w:rFonts w:ascii="Arial" w:hAnsi="Arial" w:cs="Arial"/>
+          <w:bCs/>
+        </w:rPr>
+      </w:pPr>
+    </w:p>
+    <w:p>
+      <w:pPr>
+        <w:rPr>
+          <w:rFonts w:ascii="Arial" w:hAnsi="Arial" w:cs="Arial"/>
+          <w:bCs/>
+        </w:rPr>
+      </w:pPr>
+      <w:r>
+        <w:rPr>
+          <w:rFonts w:ascii="Arial" w:hAnsi="Arial" w:cs="Arial"/>
+          <w:bCs/>
+        </w:rPr>
         <w:t>Update 7.21.2019: I created a new setup control</w:t>
       </w:r>
       <w:r>
@@ -681,10 +464,10 @@
           <w:noProof/>
         </w:rPr>
         <w:drawing>
-          <wp:inline distT="0" distB="0" distL="0" distR="0" wp14:anchorId="4AB79DD1" wp14:editId="170417E2">
-            <wp:extent cx="5486400" cy="3813175"/>
+          <wp:inline distT="0" distB="0" distL="0" distR="0" wp14:anchorId="45140687" wp14:editId="35141FE1">
+            <wp:extent cx="3949311" cy="2744863"/>
             <wp:effectExtent l="0" t="0" r="0" b="0"/>
-            <wp:docPr id="37" name="Picture 37" descr="A screenshot of a computer&#10;&#10;Description automatically generated"/>
+            <wp:docPr id="13" name="Picture 13" descr="A screenshot of a cell phone&#10;&#10;Description automatically generated"/>
             <wp:cNvGraphicFramePr>
               <a:graphicFrameLocks xmlns:a="http://schemas.openxmlformats.org/drawingml/2006/main" noChangeAspect="1"/>
             </wp:cNvGraphicFramePr>
@@ -692,11 +475,11 @@
               <a:graphicData uri="http://schemas.openxmlformats.org/drawingml/2006/picture">
                 <pic:pic xmlns:pic="http://schemas.openxmlformats.org/drawingml/2006/picture">
                   <pic:nvPicPr>
-                    <pic:cNvPr id="37" name="New Setup Control.jpg"/>
+                    <pic:cNvPr id="13" name="3 Easy Steps.png"/>
                     <pic:cNvPicPr/>
                   </pic:nvPicPr>
                   <pic:blipFill>
-                    <a:blip r:embed="rId8">
+                    <a:blip r:embed="rId8" cstate="print">
                       <a:extLst>
                         <a:ext uri="{28A0092B-C50C-407E-A947-70E740481C1C}">
                           <a14:useLocalDpi xmlns:a14="http://schemas.microsoft.com/office/drawing/2010/main" val="0"/>
@@ -710,7 +493,7 @@
                   <pic:spPr>
                     <a:xfrm>
                       <a:off x="0" y="0"/>
-                      <a:ext cx="5486400" cy="3813175"/>
+                      <a:ext cx="3972604" cy="2761052"/>
                     </a:xfrm>
                     <a:prstGeom prst="rect">
                       <a:avLst/>
@@ -727,23 +510,16 @@
       <w:pPr>
         <w:rPr>
           <w:rFonts w:ascii="Arial" w:hAnsi="Arial" w:cs="Arial"/>
-          <w:b/>
-        </w:rPr>
-      </w:pPr>
-    </w:p>
-    <w:p>
-      <w:pPr>
-        <w:rPr>
-          <w:rFonts w:ascii="Arial" w:hAnsi="Arial" w:cs="Arial"/>
-          <w:b/>
-        </w:rPr>
-      </w:pPr>
-      <w:r>
-        <w:rPr>
-          <w:rFonts w:ascii="Arial" w:hAnsi="Arial" w:cs="Arial"/>
-          <w:b/>
-          <w:bCs/>
-        </w:rPr>
+          <w:bCs/>
+        </w:rPr>
+      </w:pPr>
+      <w:r>
+        <w:rPr>
+          <w:rFonts w:ascii="Arial" w:hAnsi="Arial" w:cs="Arial"/>
+          <w:b/>
+          <w:bCs/>
+        </w:rPr>
+        <w:lastRenderedPageBreak/>
         <w:t xml:space="preserve">Step 1. </w:t>
       </w:r>
       <w:r>
@@ -938,6 +714,15 @@
           <w:bCs/>
         </w:rPr>
       </w:pPr>
+    </w:p>
+    <w:p>
+      <w:pPr>
+        <w:rPr>
+          <w:rFonts w:ascii="Arial" w:hAnsi="Arial" w:cs="Arial"/>
+          <w:b/>
+          <w:bCs/>
+        </w:rPr>
+      </w:pPr>
       <w:r>
         <w:rPr>
           <w:rFonts w:ascii="Arial" w:hAnsi="Arial" w:cs="Arial"/>
@@ -979,12 +764,11 @@
           <w:bCs/>
           <w:noProof/>
         </w:rPr>
-        <w:lastRenderedPageBreak/>
         <w:drawing>
-          <wp:inline distT="0" distB="0" distL="0" distR="0" wp14:anchorId="18349F4C" wp14:editId="40900644">
-            <wp:extent cx="5954530" cy="1065475"/>
-            <wp:effectExtent l="0" t="0" r="0" b="1905"/>
-            <wp:docPr id="23" name="Picture 23" descr="A screenshot of a computer screen&#10;&#10;Description automatically generated"/>
+          <wp:inline distT="0" distB="0" distL="0" distR="0" wp14:anchorId="7FCB7ACA" wp14:editId="126ED06F">
+            <wp:extent cx="4568706" cy="1240996"/>
+            <wp:effectExtent l="0" t="0" r="3810" b="0"/>
+            <wp:docPr id="31" name="Picture 31" descr="A screenshot of a cell phone&#10;&#10;Description automatically generated"/>
             <wp:cNvGraphicFramePr>
               <a:graphicFrameLocks xmlns:a="http://schemas.openxmlformats.org/drawingml/2006/main" noChangeAspect="1"/>
             </wp:cNvGraphicFramePr>
@@ -992,7 +776,7 @@
               <a:graphicData uri="http://schemas.openxmlformats.org/drawingml/2006/picture">
                 <pic:pic xmlns:pic="http://schemas.openxmlformats.org/drawingml/2006/picture">
                   <pic:nvPicPr>
-                    <pic:cNvPr id="23" name="Step 2.png"/>
+                    <pic:cNvPr id="31" name="Step 2.png"/>
                     <pic:cNvPicPr/>
                   </pic:nvPicPr>
                   <pic:blipFill>
@@ -1010,7 +794,7 @@
                   <pic:spPr>
                     <a:xfrm>
                       <a:off x="0" y="0"/>
-                      <a:ext cx="6017000" cy="1076653"/>
+                      <a:ext cx="4753337" cy="1291147"/>
                     </a:xfrm>
                     <a:prstGeom prst="rect">
                       <a:avLst/>
@@ -1034,6 +818,39 @@
       <w:pPr>
         <w:rPr>
           <w:rFonts w:ascii="Arial" w:hAnsi="Arial" w:cs="Arial"/>
+          <w:b/>
+          <w:bCs/>
+        </w:rPr>
+      </w:pPr>
+    </w:p>
+    <w:p>
+      <w:pPr>
+        <w:rPr>
+          <w:rFonts w:ascii="Arial" w:hAnsi="Arial" w:cs="Arial"/>
+          <w:b/>
+          <w:bCs/>
+        </w:rPr>
+      </w:pPr>
+      <w:r>
+        <w:rPr>
+          <w:rFonts w:ascii="Arial" w:hAnsi="Arial" w:cs="Arial"/>
+          <w:b/>
+          <w:bCs/>
+        </w:rPr>
+        <w:t>.Net Framework</w:t>
+      </w:r>
+    </w:p>
+    <w:p>
+      <w:pPr>
+        <w:rPr>
+          <w:rFonts w:ascii="Arial" w:hAnsi="Arial" w:cs="Arial"/>
+        </w:rPr>
+      </w:pPr>
+    </w:p>
+    <w:p>
+      <w:pPr>
+        <w:rPr>
+          <w:rFonts w:ascii="Arial" w:hAnsi="Arial" w:cs="Arial"/>
         </w:rPr>
       </w:pPr>
       <w:r>
@@ -1082,8 +899,8 @@
           <w:noProof/>
         </w:rPr>
         <w:drawing>
-          <wp:inline distT="0" distB="0" distL="0" distR="0" wp14:anchorId="5EEAC40B" wp14:editId="2C48DAAD">
-            <wp:extent cx="3705308" cy="2821472"/>
+          <wp:inline distT="0" distB="0" distL="0" distR="0" wp14:anchorId="5EEAC40B" wp14:editId="6554A017">
+            <wp:extent cx="2633202" cy="2005100"/>
             <wp:effectExtent l="0" t="0" r="0" b="0"/>
             <wp:docPr id="25" name="Picture 25" descr="A screenshot of a cell phone&#10;&#10;Description automatically generated"/>
             <wp:cNvGraphicFramePr>
@@ -1111,7 +928,7 @@
                   <pic:spPr>
                     <a:xfrm>
                       <a:off x="0" y="0"/>
-                      <a:ext cx="3739599" cy="2847584"/>
+                      <a:ext cx="2756139" cy="2098713"/>
                     </a:xfrm>
                     <a:prstGeom prst="rect">
                       <a:avLst/>
@@ -1128,28 +945,232 @@
       <w:pPr>
         <w:rPr>
           <w:rFonts w:ascii="Arial" w:hAnsi="Arial" w:cs="Arial"/>
-        </w:rPr>
-      </w:pPr>
-    </w:p>
-    <w:p>
-      <w:pPr>
-        <w:rPr>
-          <w:rFonts w:ascii="Arial" w:hAnsi="Arial" w:cs="Arial"/>
           <w:color w:val="4472C4" w:themeColor="accent5"/>
+          <w:sz w:val="22"/>
+          <w:szCs w:val="22"/>
         </w:rPr>
       </w:pPr>
       <w:r>
         <w:rPr>
           <w:rFonts w:ascii="Arial" w:hAnsi="Arial" w:cs="Arial"/>
           <w:color w:val="4472C4" w:themeColor="accent5"/>
-        </w:rPr>
-        <w:t xml:space="preserve">Note: I only have Visual Studio 2019 installed now. The options show here may be different depending on if you VS 2017, VS2019 or both on your system. </w:t>
-      </w:r>
-    </w:p>
-    <w:p>
-      <w:pPr>
-        <w:rPr>
-          <w:rFonts w:ascii="Arial" w:hAnsi="Arial" w:cs="Arial"/>
+          <w:sz w:val="22"/>
+          <w:szCs w:val="22"/>
+        </w:rPr>
+        <w:t>Note: I only have Visual Studio 2019 installed now. The options show here may be different depending on if you VS 2017, VS2019 or both on your system.</w:t>
+      </w:r>
+    </w:p>
+    <w:p>
+      <w:pPr>
+        <w:rPr>
+          <w:rFonts w:ascii="Arial" w:hAnsi="Arial" w:cs="Arial"/>
+          <w:color w:val="4472C4" w:themeColor="accent5"/>
+        </w:rPr>
+      </w:pPr>
+    </w:p>
+    <w:p>
+      <w:pPr>
+        <w:rPr>
+          <w:rFonts w:ascii="Arial" w:hAnsi="Arial" w:cs="Arial"/>
+          <w:b/>
+          <w:bCs/>
+        </w:rPr>
+      </w:pPr>
+      <w:r>
+        <w:rPr>
+          <w:rFonts w:ascii="Arial" w:hAnsi="Arial" w:cs="Arial"/>
+          <w:b/>
+          <w:bCs/>
+        </w:rPr>
+        <w:lastRenderedPageBreak/>
+        <w:t>.Net Core</w:t>
+      </w:r>
+    </w:p>
+    <w:p>
+      <w:pPr>
+        <w:rPr>
+          <w:rFonts w:ascii="Arial" w:hAnsi="Arial" w:cs="Arial"/>
+          <w:b/>
+          <w:bCs/>
+        </w:rPr>
+      </w:pPr>
+    </w:p>
+    <w:p>
+      <w:pPr>
+        <w:rPr>
+          <w:rFonts w:ascii="Arial" w:hAnsi="Arial" w:cs="Arial"/>
+        </w:rPr>
+      </w:pPr>
+      <w:r>
+        <w:rPr>
+          <w:rFonts w:ascii="Arial" w:hAnsi="Arial" w:cs="Arial"/>
+        </w:rPr>
+        <w:t xml:space="preserve">Make sure you are connected to the internet and click the link for </w:t>
+      </w:r>
+      <w:r>
+        <w:rPr>
+          <w:rFonts w:ascii="Arial" w:hAnsi="Arial" w:cs="Arial"/>
+        </w:rPr>
+        <w:t>DotNetCore Project Templates.</w:t>
+      </w:r>
+      <w:r>
+        <w:rPr>
+          <w:rFonts w:ascii="Arial" w:hAnsi="Arial" w:cs="Arial"/>
+        </w:rPr>
+        <w:t xml:space="preserve"> This will install the Nuget package DataJuggler.DataTier.Net.Core.ProjectTemplates via Dot Net Core CLI:</w:t>
+      </w:r>
+    </w:p>
+    <w:p>
+      <w:pPr>
+        <w:rPr>
+          <w:rFonts w:ascii="Arial" w:hAnsi="Arial" w:cs="Arial"/>
+        </w:rPr>
+      </w:pPr>
+    </w:p>
+    <w:p>
+      <w:pPr>
+        <w:rPr>
+          <w:rFonts w:ascii="Arial" w:hAnsi="Arial" w:cs="Arial"/>
+          <w:b/>
+        </w:rPr>
+      </w:pPr>
+      <w:r>
+        <w:rPr>
+          <w:rFonts w:ascii="Arial" w:hAnsi="Arial" w:cs="Arial"/>
+          <w:b/>
+        </w:rPr>
+        <w:t>Command Line</w:t>
+      </w:r>
+    </w:p>
+    <w:p>
+      <w:pPr>
+        <w:rPr>
+          <w:rFonts w:ascii="Arial" w:hAnsi="Arial" w:cs="Arial"/>
+          <w:color w:val="FFFFFF" w:themeColor="background1"/>
+        </w:rPr>
+      </w:pPr>
+      <w:r>
+        <w:rPr>
+          <w:rFonts w:ascii="Arial" w:hAnsi="Arial" w:cs="Arial"/>
+          <w:color w:val="FFFFFF" w:themeColor="background1"/>
+          <w:highlight w:val="black"/>
+        </w:rPr>
+        <w:t>dotnet new -i DataJuggler.DataTier.Net.Core.ProjectTemplates</w:t>
+      </w:r>
+    </w:p>
+    <w:p>
+      <w:pPr>
+        <w:rPr>
+          <w:rFonts w:ascii="Arial" w:hAnsi="Arial" w:cs="Arial"/>
+        </w:rPr>
+      </w:pPr>
+    </w:p>
+    <w:p>
+      <w:pPr>
+        <w:rPr>
+          <w:rFonts w:ascii="Arial" w:hAnsi="Arial" w:cs="Arial"/>
+          <w:b/>
+        </w:rPr>
+      </w:pPr>
+      <w:r>
+        <w:rPr>
+          <w:rFonts w:ascii="Arial" w:hAnsi="Arial" w:cs="Arial"/>
+          <w:b/>
+        </w:rPr>
+        <w:t>Uninstall</w:t>
+      </w:r>
+    </w:p>
+    <w:p>
+      <w:pPr>
+        <w:rPr>
+          <w:rFonts w:ascii="Arial" w:hAnsi="Arial" w:cs="Arial"/>
+          <w:bCs/>
+        </w:rPr>
+      </w:pPr>
+      <w:r>
+        <w:rPr>
+          <w:rFonts w:ascii="Arial" w:hAnsi="Arial" w:cs="Arial"/>
+          <w:bCs/>
+        </w:rPr>
+        <w:t>For .Net Framework manage extensions in Visual Studio.</w:t>
+      </w:r>
+    </w:p>
+    <w:p>
+      <w:pPr>
+        <w:rPr>
+          <w:rFonts w:ascii="Arial" w:hAnsi="Arial" w:cs="Arial"/>
+          <w:bCs/>
+        </w:rPr>
+      </w:pPr>
+    </w:p>
+    <w:p>
+      <w:pPr>
+        <w:rPr>
+          <w:rFonts w:ascii="Arial" w:hAnsi="Arial" w:cs="Arial"/>
+          <w:bCs/>
+        </w:rPr>
+      </w:pPr>
+      <w:r>
+        <w:rPr>
+          <w:rFonts w:ascii="Arial" w:hAnsi="Arial" w:cs="Arial"/>
+          <w:bCs/>
+        </w:rPr>
+        <w:t>For .Net Core click the Uninstall DotNetCore Project Templates label.</w:t>
+      </w:r>
+    </w:p>
+    <w:p>
+      <w:pPr>
+        <w:rPr>
+          <w:rFonts w:ascii="Arial" w:hAnsi="Arial" w:cs="Arial"/>
+          <w:b/>
+        </w:rPr>
+      </w:pPr>
+    </w:p>
+    <w:p>
+      <w:pPr>
+        <w:rPr>
+          <w:rFonts w:ascii="Arial" w:hAnsi="Arial" w:cs="Arial"/>
+          <w:b/>
+        </w:rPr>
+      </w:pPr>
+      <w:r>
+        <w:rPr>
+          <w:rFonts w:ascii="Arial" w:hAnsi="Arial" w:cs="Arial"/>
+          <w:b/>
+        </w:rPr>
+        <w:t>Command Line</w:t>
+      </w:r>
+    </w:p>
+    <w:p>
+      <w:pPr>
+        <w:rPr>
+          <w:rFonts w:ascii="Arial" w:hAnsi="Arial" w:cs="Arial"/>
+          <w:b/>
+        </w:rPr>
+      </w:pPr>
+      <w:r>
+        <w:rPr>
+          <w:rFonts w:ascii="Arial" w:hAnsi="Arial" w:cs="Arial"/>
+          <w:bCs/>
+          <w:color w:val="FFFFFF" w:themeColor="background1"/>
+          <w:highlight w:val="black"/>
+        </w:rPr>
+        <w:t xml:space="preserve">dotnet new -u </w:t>
+      </w:r>
+      <w:r>
+        <w:rPr>
+          <w:rFonts w:ascii="Arial" w:hAnsi="Arial" w:cs="Arial"/>
+          <w:color w:val="FFFFFF" w:themeColor="background1"/>
+          <w:highlight w:val="black"/>
+        </w:rPr>
+        <w:t>DataJuggler.DataTier.Net.Core.ProjectTemplates</w:t>
+      </w:r>
+    </w:p>
+    <w:p>
+      <w:pPr>
+        <w:rPr>
+          <w:rFonts w:ascii="Arial" w:hAnsi="Arial" w:cs="Arial"/>
+          <w:b/>
         </w:rPr>
       </w:pPr>
     </w:p>
@@ -1197,9 +1218,9 @@
           <w:noProof/>
         </w:rPr>
         <w:drawing>
-          <wp:inline distT="0" distB="0" distL="0" distR="0" wp14:anchorId="2ECCBE94" wp14:editId="6B8ECAE4">
-            <wp:extent cx="5852160" cy="1011936"/>
-            <wp:effectExtent l="0" t="0" r="0" b="0"/>
+          <wp:inline distT="0" distB="0" distL="0" distR="0" wp14:anchorId="2ECCBE94" wp14:editId="4B9B1969">
+            <wp:extent cx="4184923" cy="723642"/>
+            <wp:effectExtent l="0" t="0" r="6350" b="635"/>
             <wp:docPr id="38" name="Picture 38"/>
             <wp:cNvGraphicFramePr>
               <a:graphicFrameLocks xmlns:a="http://schemas.openxmlformats.org/drawingml/2006/main" noChangeAspect="1"/>
@@ -1226,7 +1247,7 @@
                   <pic:spPr>
                     <a:xfrm>
                       <a:off x="0" y="0"/>
-                      <a:ext cx="5932234" cy="1025782"/>
+                      <a:ext cx="4495188" cy="777292"/>
                     </a:xfrm>
                     <a:prstGeom prst="rect">
                       <a:avLst/>
@@ -1357,11 +1378,10 @@
           <w:bCs/>
           <w:noProof/>
         </w:rPr>
-        <w:lastRenderedPageBreak/>
         <w:drawing>
-          <wp:inline distT="0" distB="0" distL="0" distR="0" wp14:anchorId="728F043F" wp14:editId="03B0A15B">
-            <wp:extent cx="5486400" cy="4539615"/>
-            <wp:effectExtent l="0" t="0" r="0" b="0"/>
+          <wp:inline distT="0" distB="0" distL="0" distR="0" wp14:anchorId="728F043F" wp14:editId="71E46891">
+            <wp:extent cx="3124668" cy="2585444"/>
+            <wp:effectExtent l="0" t="0" r="0" b="5715"/>
             <wp:docPr id="36" name="Picture 36" descr="A screenshot of a cell phone&#10;&#10;Description automatically generated"/>
             <wp:cNvGraphicFramePr>
               <a:graphicFrameLocks xmlns:a="http://schemas.openxmlformats.org/drawingml/2006/main" noChangeAspect="1"/>
@@ -1374,7 +1394,7 @@
                     <pic:cNvPicPr/>
                   </pic:nvPicPr>
                   <pic:blipFill>
-                    <a:blip r:embed="rId13">
+                    <a:blip r:embed="rId13" cstate="print">
                       <a:extLst>
                         <a:ext uri="{28A0092B-C50C-407E-A947-70E740481C1C}">
                           <a14:useLocalDpi xmlns:a14="http://schemas.microsoft.com/office/drawing/2010/main" val="0"/>
@@ -1388,7 +1408,7 @@
                   <pic:spPr>
                     <a:xfrm>
                       <a:off x="0" y="0"/>
-                      <a:ext cx="5486400" cy="4539615"/>
+                      <a:ext cx="3189243" cy="2638875"/>
                     </a:xfrm>
                     <a:prstGeom prst="rect">
                       <a:avLst/>
@@ -1408,20 +1428,41 @@
           <w:bCs/>
         </w:rPr>
       </w:pPr>
-    </w:p>
-    <w:p>
-      <w:pPr>
-        <w:rPr>
-          <w:rFonts w:ascii="Arial" w:hAnsi="Arial" w:cs="Arial"/>
-          <w:bCs/>
-        </w:rPr>
-      </w:pPr>
-      <w:r>
-        <w:rPr>
-          <w:rFonts w:ascii="Arial" w:hAnsi="Arial" w:cs="Arial"/>
-          <w:bCs/>
-        </w:rPr>
-        <w:t>The old Connection String Builder was a stand-alone application. This worked fine</w:t>
+      <w:r>
+        <w:rPr>
+          <w:rFonts w:ascii="Arial" w:hAnsi="Arial" w:cs="Arial"/>
+          <w:bCs/>
+        </w:rPr>
+        <w:lastRenderedPageBreak/>
+        <w:t>The old Connection String Builder was a stand-alone application</w:t>
+      </w:r>
+      <w:r>
+        <w:rPr>
+          <w:rFonts w:ascii="Arial" w:hAnsi="Arial" w:cs="Arial"/>
+          <w:bCs/>
+        </w:rPr>
+        <w:t xml:space="preserve"> and is still in the Tools folder</w:t>
+      </w:r>
+      <w:r>
+        <w:rPr>
+          <w:rFonts w:ascii="Arial" w:hAnsi="Arial" w:cs="Arial"/>
+          <w:bCs/>
+        </w:rPr>
+        <w:t>. This work</w:t>
+      </w:r>
+      <w:r>
+        <w:rPr>
+          <w:rFonts w:ascii="Arial" w:hAnsi="Arial" w:cs="Arial"/>
+          <w:bCs/>
+        </w:rPr>
+        <w:t>s</w:t>
+      </w:r>
+      <w:r>
+        <w:rPr>
+          <w:rFonts w:ascii="Arial" w:hAnsi="Arial" w:cs="Arial"/>
+          <w:bCs/>
+        </w:rPr>
+        <w:t xml:space="preserve"> fine</w:t>
       </w:r>
       <w:r>
         <w:rPr>
@@ -1532,9 +1573,9 @@
           <w:noProof/>
         </w:rPr>
         <w:drawing>
-          <wp:inline distT="0" distB="0" distL="0" distR="0" wp14:anchorId="08A4BA3A" wp14:editId="6017349C">
-            <wp:extent cx="4746929" cy="1466095"/>
-            <wp:effectExtent l="0" t="0" r="0" b="1270"/>
+          <wp:inline distT="0" distB="0" distL="0" distR="0" wp14:anchorId="08A4BA3A" wp14:editId="14370105">
+            <wp:extent cx="2771250" cy="855904"/>
+            <wp:effectExtent l="0" t="0" r="0" b="1905"/>
             <wp:docPr id="39" name="Picture 39"/>
             <wp:cNvGraphicFramePr>
               <a:graphicFrameLocks xmlns:a="http://schemas.openxmlformats.org/drawingml/2006/main" noChangeAspect="1"/>
@@ -1561,7 +1602,7 @@
                   <pic:spPr>
                     <a:xfrm>
                       <a:off x="0" y="0"/>
-                      <a:ext cx="4785003" cy="1477854"/>
+                      <a:ext cx="2894335" cy="893919"/>
                     </a:xfrm>
                     <a:prstGeom prst="rect">
                       <a:avLst/>
@@ -1581,6 +1622,14 @@
           <w:bCs/>
         </w:rPr>
       </w:pPr>
+    </w:p>
+    <w:p>
+      <w:pPr>
+        <w:rPr>
+          <w:rFonts w:ascii="Arial" w:hAnsi="Arial" w:cs="Arial"/>
+          <w:bCs/>
+        </w:rPr>
+      </w:pPr>
       <w:r>
         <w:rPr>
           <w:rFonts w:ascii="Arial" w:hAnsi="Arial" w:cs="Arial"/>
@@ -1611,7 +1660,6 @@
           <w:rFonts w:ascii="Arial" w:hAnsi="Arial" w:cs="Arial"/>
           <w:b/>
         </w:rPr>
-        <w:lastRenderedPageBreak/>
         <w:t xml:space="preserve">Windows Authentication </w:t>
       </w:r>
       <w:r>
@@ -1859,9 +1907,9 @@
           <w:noProof/>
         </w:rPr>
         <w:drawing>
-          <wp:inline distT="0" distB="0" distL="0" distR="0" wp14:anchorId="45278DE5" wp14:editId="2C96BF17">
-            <wp:extent cx="3753015" cy="815873"/>
-            <wp:effectExtent l="0" t="0" r="0" b="3810"/>
+          <wp:inline distT="0" distB="0" distL="0" distR="0" wp14:anchorId="45278DE5" wp14:editId="729134A9">
+            <wp:extent cx="2939544" cy="639032"/>
+            <wp:effectExtent l="0" t="0" r="0" b="8890"/>
             <wp:docPr id="41" name="Picture 41"/>
             <wp:cNvGraphicFramePr>
               <a:graphicFrameLocks xmlns:a="http://schemas.openxmlformats.org/drawingml/2006/main" noChangeAspect="1"/>
@@ -1888,7 +1936,7 @@
                   <pic:spPr>
                     <a:xfrm>
                       <a:off x="0" y="0"/>
-                      <a:ext cx="3920776" cy="852343"/>
+                      <a:ext cx="3264163" cy="709602"/>
                     </a:xfrm>
                     <a:prstGeom prst="rect">
                       <a:avLst/>
@@ -1914,6 +1962,8 @@
       <w:pPr>
         <w:rPr>
           <w:rFonts w:ascii="Arial" w:hAnsi="Arial" w:cs="Arial"/>
+          <w:b/>
+          <w:bCs/>
         </w:rPr>
       </w:pPr>
       <w:r>
@@ -1927,6 +1977,8 @@
       <w:pPr>
         <w:rPr>
           <w:rFonts w:ascii="Arial" w:hAnsi="Arial" w:cs="Arial"/>
+          <w:b/>
+          <w:bCs/>
         </w:rPr>
       </w:pPr>
     </w:p>
@@ -2034,18 +2086,11 @@
           <w:bCs/>
         </w:rPr>
       </w:pPr>
-    </w:p>
-    <w:p>
-      <w:pPr>
-        <w:rPr>
-          <w:rFonts w:ascii="Arial" w:hAnsi="Arial" w:cs="Arial"/>
-          <w:b/>
-        </w:rPr>
-      </w:pPr>
-      <w:r>
-        <w:rPr>
-          <w:rFonts w:ascii="Arial" w:hAnsi="Arial" w:cs="Arial"/>
-        </w:rPr>
+      <w:r>
+        <w:rPr>
+          <w:rFonts w:ascii="Arial" w:hAnsi="Arial" w:cs="Arial"/>
+        </w:rPr>
+        <w:lastRenderedPageBreak/>
         <w:t xml:space="preserve">By </w:t>
       </w:r>
       <w:r>
@@ -2060,6 +2105,7 @@
         </w:rPr>
         <w:t xml:space="preserve"> </w:t>
       </w:r>
+      <w:proofErr w:type="spellStart"/>
       <w:r>
         <w:rPr>
           <w:rFonts w:ascii="Arial" w:hAnsi="Arial" w:cs="Arial"/>
@@ -2070,7 +2116,14 @@
         <w:rPr>
           <w:rFonts w:ascii="Arial" w:hAnsi="Arial" w:cs="Arial"/>
         </w:rPr>
-        <w:t xml:space="preserve">onnectionstrings are stored in plain text in </w:t>
+        <w:t>onnectionstrings</w:t>
+      </w:r>
+      <w:proofErr w:type="spellEnd"/>
+      <w:r>
+        <w:rPr>
+          <w:rFonts w:ascii="Arial" w:hAnsi="Arial" w:cs="Arial"/>
+        </w:rPr>
+        <w:t xml:space="preserve"> are stored in plain text in </w:t>
       </w:r>
       <w:r>
         <w:rPr>
@@ -2315,8 +2368,8 @@
           <w:noProof/>
         </w:rPr>
         <w:drawing>
-          <wp:inline distT="0" distB="0" distL="0" distR="0" wp14:anchorId="4BDA6DAD" wp14:editId="5B608E37">
-            <wp:extent cx="4800600" cy="590550"/>
+          <wp:inline distT="0" distB="0" distL="0" distR="0" wp14:anchorId="4BDA6DAD" wp14:editId="1F399E0B">
+            <wp:extent cx="3893213" cy="478927"/>
             <wp:effectExtent l="0" t="0" r="0" b="0"/>
             <wp:docPr id="42" name="Picture 42"/>
             <wp:cNvGraphicFramePr>
@@ -2344,7 +2397,7 @@
                   <pic:spPr>
                     <a:xfrm>
                       <a:off x="0" y="0"/>
-                      <a:ext cx="4800600" cy="590550"/>
+                      <a:ext cx="4455505" cy="548098"/>
                     </a:xfrm>
                     <a:prstGeom prst="rect">
                       <a:avLst/>
@@ -2422,9 +2475,9 @@
           <w:noProof/>
         </w:rPr>
         <w:drawing>
-          <wp:inline distT="0" distB="0" distL="0" distR="0" wp14:anchorId="3B726FA8" wp14:editId="22E9C467">
-            <wp:extent cx="4778734" cy="998888"/>
-            <wp:effectExtent l="0" t="0" r="3175" b="0"/>
+          <wp:inline distT="0" distB="0" distL="0" distR="0" wp14:anchorId="3B726FA8" wp14:editId="513DF294">
+            <wp:extent cx="4723465" cy="987335"/>
+            <wp:effectExtent l="0" t="0" r="1270" b="3810"/>
             <wp:docPr id="44" name="Picture 44" descr="A close up of a piece of paper&#10;&#10;Description automatically generated"/>
             <wp:cNvGraphicFramePr>
               <a:graphicFrameLocks xmlns:a="http://schemas.openxmlformats.org/drawingml/2006/main" noChangeAspect="1"/>
@@ -2451,7 +2504,7 @@
                   <pic:spPr>
                     <a:xfrm>
                       <a:off x="0" y="0"/>
-                      <a:ext cx="4866454" cy="1017224"/>
+                      <a:ext cx="4911970" cy="1026738"/>
                     </a:xfrm>
                     <a:prstGeom prst="rect">
                       <a:avLst/>
@@ -2468,6 +2521,13 @@
       <w:pPr>
         <w:rPr>
           <w:rFonts w:ascii="Arial" w:hAnsi="Arial" w:cs="Arial"/>
+        </w:rPr>
+      </w:pPr>
+    </w:p>
+    <w:p>
+      <w:pPr>
+        <w:rPr>
+          <w:rFonts w:ascii="Arial" w:hAnsi="Arial" w:cs="Arial"/>
           <w:color w:val="4472C4" w:themeColor="accent5"/>
         </w:rPr>
       </w:pPr>
@@ -2536,9 +2596,9 @@
           <w:noProof/>
         </w:rPr>
         <w:drawing>
-          <wp:inline distT="0" distB="0" distL="0" distR="0" wp14:anchorId="392A80E3" wp14:editId="590AEF6F">
-            <wp:extent cx="3333750" cy="1552575"/>
-            <wp:effectExtent l="0" t="0" r="0" b="9525"/>
+          <wp:inline distT="0" distB="0" distL="0" distR="0" wp14:anchorId="392A80E3" wp14:editId="0B95C816">
+            <wp:extent cx="2334468" cy="1087197"/>
+            <wp:effectExtent l="0" t="0" r="8890" b="0"/>
             <wp:docPr id="45" name="Picture 45" descr="A screenshot of a cell phone&#10;&#10;Description automatically generated"/>
             <wp:cNvGraphicFramePr>
               <a:graphicFrameLocks xmlns:a="http://schemas.openxmlformats.org/drawingml/2006/main" noChangeAspect="1"/>
@@ -2565,7 +2625,7 @@
                   <pic:spPr>
                     <a:xfrm>
                       <a:off x="0" y="0"/>
-                      <a:ext cx="3333750" cy="1552575"/>
+                      <a:ext cx="2399766" cy="1117607"/>
                     </a:xfrm>
                     <a:prstGeom prst="rect">
                       <a:avLst/>
@@ -2584,17 +2644,11 @@
           <w:rFonts w:ascii="Arial" w:hAnsi="Arial" w:cs="Arial"/>
         </w:rPr>
       </w:pPr>
-    </w:p>
-    <w:p>
-      <w:pPr>
-        <w:rPr>
-          <w:rFonts w:ascii="Arial" w:hAnsi="Arial" w:cs="Arial"/>
-        </w:rPr>
-      </w:pPr>
-      <w:r>
-        <w:rPr>
-          <w:rFonts w:ascii="Arial" w:hAnsi="Arial" w:cs="Arial"/>
-        </w:rPr>
+      <w:r>
+        <w:rPr>
+          <w:rFonts w:ascii="Arial" w:hAnsi="Arial" w:cs="Arial"/>
+        </w:rPr>
+        <w:lastRenderedPageBreak/>
         <w:t>The .Net Framework configuration files cannot be reloaded after app start.</w:t>
       </w:r>
     </w:p>
@@ -2609,6 +2663,8 @@
       <w:pPr>
         <w:rPr>
           <w:rFonts w:ascii="Arial" w:hAnsi="Arial" w:cs="Arial"/>
+          <w:b/>
+          <w:bCs/>
         </w:rPr>
       </w:pPr>
       <w:r>
@@ -2629,39 +2685,12 @@
         </w:rPr>
         <w:br/>
       </w:r>
-    </w:p>
-    <w:p>
-      <w:pPr>
-        <w:rPr>
-          <w:rFonts w:ascii="Arial" w:hAnsi="Arial" w:cs="Arial"/>
-          <w:b/>
-          <w:bCs/>
-        </w:rPr>
-      </w:pPr>
-      <w:r>
-        <w:rPr>
-          <w:rFonts w:ascii="Arial" w:hAnsi="Arial" w:cs="Arial"/>
-          <w:b/>
-          <w:bCs/>
-        </w:rPr>
-        <w:br w:type="page"/>
-      </w:r>
-    </w:p>
-    <w:p>
-      <w:pPr>
-        <w:rPr>
-          <w:rFonts w:ascii="Arial" w:hAnsi="Arial" w:cs="Arial"/>
-          <w:b/>
-          <w:bCs/>
-        </w:rPr>
-      </w:pPr>
-      <w:r>
-        <w:rPr>
-          <w:rFonts w:ascii="Arial" w:hAnsi="Arial" w:cs="Arial"/>
-          <w:b/>
-          <w:bCs/>
-        </w:rPr>
-        <w:lastRenderedPageBreak/>
+      <w:r>
+        <w:rPr>
+          <w:rFonts w:ascii="Arial" w:hAnsi="Arial" w:cs="Arial"/>
+          <w:b/>
+          <w:bCs/>
+        </w:rPr>
         <w:t>Run Setup Again</w:t>
       </w:r>
     </w:p>
@@ -2842,9 +2871,9 @@
           <w:noProof/>
         </w:rPr>
         <w:drawing>
-          <wp:inline distT="0" distB="0" distL="0" distR="0" wp14:anchorId="38E859A5" wp14:editId="1A5643A6">
-            <wp:extent cx="5486400" cy="603504"/>
-            <wp:effectExtent l="0" t="0" r="0" b="6350"/>
+          <wp:inline distT="0" distB="0" distL="0" distR="0" wp14:anchorId="38E859A5" wp14:editId="09913859">
+            <wp:extent cx="6402064" cy="704227"/>
+            <wp:effectExtent l="0" t="0" r="0" b="635"/>
             <wp:docPr id="5" name="Picture 5"/>
             <wp:cNvGraphicFramePr>
               <a:graphicFrameLocks xmlns:a="http://schemas.openxmlformats.org/drawingml/2006/main" noChangeAspect="1"/>
@@ -2871,7 +2900,7 @@
                   <pic:spPr>
                     <a:xfrm>
                       <a:off x="0" y="0"/>
-                      <a:ext cx="5486400" cy="603504"/>
+                      <a:ext cx="6515621" cy="716718"/>
                     </a:xfrm>
                     <a:prstGeom prst="rect">
                       <a:avLst/>
@@ -2970,9 +2999,9 @@
           <w:noProof/>
         </w:rPr>
         <w:drawing>
-          <wp:inline distT="0" distB="0" distL="0" distR="0" wp14:anchorId="7217D651" wp14:editId="099AF5B3">
-            <wp:extent cx="3478828" cy="492981"/>
-            <wp:effectExtent l="0" t="0" r="7620" b="2540"/>
+          <wp:inline distT="0" distB="0" distL="0" distR="0" wp14:anchorId="7217D651" wp14:editId="13F951D2">
+            <wp:extent cx="3814675" cy="540573"/>
+            <wp:effectExtent l="0" t="0" r="0" b="0"/>
             <wp:docPr id="11" name="Picture 11"/>
             <wp:cNvGraphicFramePr>
               <a:graphicFrameLocks xmlns:a="http://schemas.openxmlformats.org/drawingml/2006/main" noChangeAspect="1"/>
@@ -2999,7 +3028,7 @@
                   <pic:spPr>
                     <a:xfrm>
                       <a:off x="0" y="0"/>
-                      <a:ext cx="3688725" cy="522725"/>
+                      <a:ext cx="4317670" cy="611852"/>
                     </a:xfrm>
                     <a:prstGeom prst="rect">
                       <a:avLst/>
@@ -3072,9 +3101,9 @@
           <w:noProof/>
         </w:rPr>
         <w:drawing>
-          <wp:inline distT="0" distB="0" distL="0" distR="0" wp14:anchorId="26696FA9" wp14:editId="28C95C9C">
-            <wp:extent cx="3339548" cy="393727"/>
-            <wp:effectExtent l="0" t="0" r="0" b="6350"/>
+          <wp:inline distT="0" distB="0" distL="0" distR="0" wp14:anchorId="26696FA9" wp14:editId="6BADA205">
+            <wp:extent cx="4274680" cy="503977"/>
+            <wp:effectExtent l="0" t="0" r="0" b="0"/>
             <wp:docPr id="6" name="Picture 6"/>
             <wp:cNvGraphicFramePr>
               <a:graphicFrameLocks xmlns:a="http://schemas.openxmlformats.org/drawingml/2006/main" noChangeAspect="1"/>
@@ -3101,7 +3130,7 @@
                   <pic:spPr>
                     <a:xfrm>
                       <a:off x="0" y="0"/>
-                      <a:ext cx="3974071" cy="468536"/>
+                      <a:ext cx="5371043" cy="633236"/>
                     </a:xfrm>
                     <a:prstGeom prst="rect">
                       <a:avLst/>
@@ -3122,6 +3151,15 @@
           <w:bCs/>
         </w:rPr>
       </w:pPr>
+    </w:p>
+    <w:p>
+      <w:pPr>
+        <w:rPr>
+          <w:rFonts w:ascii="Arial" w:hAnsi="Arial" w:cs="Arial"/>
+          <w:b/>
+          <w:bCs/>
+        </w:rPr>
+      </w:pPr>
       <w:r>
         <w:rPr>
           <w:rFonts w:ascii="Arial" w:hAnsi="Arial" w:cs="Arial"/>
@@ -3146,13 +3184,21 @@
       <w:pPr>
         <w:rPr>
           <w:rFonts w:ascii="Arial" w:hAnsi="Arial" w:cs="Arial"/>
-        </w:rPr>
-      </w:pPr>
-      <w:r>
-        <w:rPr>
-          <w:rFonts w:ascii="Arial" w:hAnsi="Arial" w:cs="Arial"/>
           <w:highlight w:val="yellow"/>
         </w:rPr>
+      </w:pPr>
+    </w:p>
+    <w:p>
+      <w:pPr>
+        <w:rPr>
+          <w:rFonts w:ascii="Arial" w:hAnsi="Arial" w:cs="Arial"/>
+        </w:rPr>
+      </w:pPr>
+      <w:r>
+        <w:rPr>
+          <w:rFonts w:ascii="Arial" w:hAnsi="Arial" w:cs="Arial"/>
+          <w:highlight w:val="yellow"/>
+        </w:rPr>
         <w:t>Tip:</w:t>
       </w:r>
       <w:r>
@@ -3180,6 +3226,7 @@
           <w:rFonts w:ascii="Arial" w:hAnsi="Arial" w:cs="Arial"/>
           <w:noProof/>
         </w:rPr>
+        <w:lastRenderedPageBreak/>
         <w:drawing>
           <wp:inline distT="0" distB="0" distL="0" distR="0" wp14:anchorId="7AC32649" wp14:editId="752D5072">
             <wp:extent cx="3076307" cy="1677725"/>
@@ -3227,388 +3274,402 @@
       <w:pPr>
         <w:rPr>
           <w:rFonts w:ascii="Arial" w:hAnsi="Arial" w:cs="Arial"/>
-          <w:b/>
-        </w:rPr>
-      </w:pPr>
-      <w:r>
-        <w:rPr>
-          <w:rFonts w:ascii="Arial" w:hAnsi="Arial" w:cs="Arial"/>
-          <w:b/>
+        </w:rPr>
+      </w:pPr>
+    </w:p>
+    <w:p>
+      <w:pPr>
+        <w:rPr>
+          <w:rFonts w:ascii="Arial" w:hAnsi="Arial" w:cs="Arial"/>
+        </w:rPr>
+      </w:pPr>
+    </w:p>
+    <w:p>
+      <w:pPr>
+        <w:rPr>
+          <w:rFonts w:ascii="Arial" w:hAnsi="Arial" w:cs="Arial"/>
+          <w:b/>
+        </w:rPr>
+      </w:pPr>
+      <w:r>
+        <w:rPr>
+          <w:rFonts w:ascii="Arial" w:hAnsi="Arial" w:cs="Arial"/>
+          <w:b/>
+        </w:rPr>
+        <w:t>Troubleshooting</w:t>
+      </w:r>
+      <w:r>
+        <w:rPr>
+          <w:rFonts w:ascii="Arial" w:hAnsi="Arial" w:cs="Arial"/>
+          <w:b/>
+        </w:rPr>
+        <w:t xml:space="preserve"> Connection Issues</w:t>
+      </w:r>
+    </w:p>
+    <w:p>
+      <w:pPr>
+        <w:rPr>
+          <w:rFonts w:ascii="Arial" w:hAnsi="Arial" w:cs="Arial"/>
+        </w:rPr>
+      </w:pPr>
+    </w:p>
+    <w:p>
+      <w:pPr>
+        <w:rPr>
+          <w:rFonts w:ascii="Arial" w:hAnsi="Arial" w:cs="Arial"/>
+        </w:rPr>
+      </w:pPr>
+      <w:r>
+        <w:rPr>
+          <w:rFonts w:ascii="Arial" w:hAnsi="Arial" w:cs="Arial"/>
+        </w:rPr>
+        <w:t xml:space="preserve">If you cannot connect to the Data Tier.Net database, the most likely cause is either the Data Tier.Net SQL Server database is not installed or the connection string is invalid in the file </w:t>
+      </w:r>
+      <w:r>
+        <w:rPr>
+          <w:rFonts w:ascii="Arial" w:hAnsi="Arial" w:cs="Arial"/>
+        </w:rPr>
+        <w:t>DataTier.Net.Client</w:t>
+      </w:r>
+      <w:r>
+        <w:rPr>
+          <w:rFonts w:ascii="Arial" w:hAnsi="Arial" w:cs="Arial"/>
+        </w:rPr>
+        <w:t>.app.config.</w:t>
+      </w:r>
+    </w:p>
+    <w:p>
+      <w:pPr>
+        <w:rPr>
+          <w:rFonts w:ascii="Arial" w:hAnsi="Arial" w:cs="Arial"/>
+        </w:rPr>
+      </w:pPr>
+    </w:p>
+    <w:p>
+      <w:pPr>
+        <w:rPr>
+          <w:rFonts w:ascii="Arial" w:hAnsi="Arial" w:cs="Arial"/>
+        </w:rPr>
+      </w:pPr>
+      <w:r>
+        <w:rPr>
+          <w:rFonts w:ascii="Arial" w:hAnsi="Arial" w:cs="Arial"/>
+          <w:b/>
+        </w:rPr>
+        <w:t>Solving Security Problems</w:t>
+      </w:r>
+    </w:p>
+    <w:p>
+      <w:pPr>
+        <w:rPr>
+          <w:rFonts w:ascii="Arial" w:hAnsi="Arial" w:cs="Arial"/>
+          <w:b/>
+        </w:rPr>
+      </w:pPr>
+    </w:p>
+    <w:p>
+      <w:pPr>
+        <w:rPr>
+          <w:rFonts w:ascii="Arial" w:hAnsi="Arial" w:cs="Arial"/>
+        </w:rPr>
+      </w:pPr>
+      <w:r>
+        <w:rPr>
+          <w:rFonts w:ascii="Arial" w:hAnsi="Arial" w:cs="Arial"/>
+        </w:rPr>
+        <w:t>It is outside of the scope of this document to solve SQL permission problems, but one useful stored procedure included in the DataTier.Net.Database could help.</w:t>
+      </w:r>
+    </w:p>
+    <w:p>
+      <w:pPr>
+        <w:rPr>
+          <w:rFonts w:ascii="Arial" w:hAnsi="Arial" w:cs="Arial"/>
+        </w:rPr>
+      </w:pPr>
+      <w:r>
+        <w:rPr>
+          <w:rFonts w:ascii="Arial" w:hAnsi="Arial" w:cs="Arial"/>
+        </w:rPr>
+        <w:t>The script is installed in the DataTier.Net.Database.</w:t>
+      </w:r>
+    </w:p>
+    <w:p>
+      <w:pPr>
+        <w:rPr>
+          <w:rFonts w:ascii="Arial" w:hAnsi="Arial" w:cs="Arial"/>
+        </w:rPr>
+      </w:pPr>
+    </w:p>
+    <w:p>
+      <w:pPr>
+        <w:rPr>
+          <w:rFonts w:ascii="Arial" w:hAnsi="Arial" w:cs="Arial"/>
+        </w:rPr>
+      </w:pPr>
+      <w:r>
+        <w:rPr>
+          <w:rFonts w:ascii="Arial" w:hAnsi="Arial" w:cs="Arial"/>
+        </w:rPr>
+        <w:t>In SQL Server Management Studio, create a new query window and ensure the correct database is selected before running the following query</w:t>
+      </w:r>
+    </w:p>
+    <w:p>
+      <w:pPr>
+        <w:rPr>
+          <w:rFonts w:ascii="Arial" w:hAnsi="Arial" w:cs="Arial"/>
+        </w:rPr>
+      </w:pPr>
+    </w:p>
+    <w:p>
+      <w:pPr>
+        <w:rPr>
+          <w:rFonts w:ascii="Arial" w:hAnsi="Arial" w:cs="Arial"/>
+          <w:color w:val="0070C0"/>
+        </w:rPr>
+      </w:pPr>
+      <w:r>
+        <w:rPr>
+          <w:rFonts w:ascii="Arial" w:hAnsi="Arial" w:cs="Arial"/>
+          <w:color w:val="0070C0"/>
+        </w:rPr>
+        <w:t>UpdateProcPermissions ‘DataTierNetUser’</w:t>
+      </w:r>
+    </w:p>
+    <w:p>
+      <w:pPr>
+        <w:rPr>
+          <w:rFonts w:ascii="Arial" w:hAnsi="Arial" w:cs="Arial"/>
+          <w:color w:val="0070C0"/>
+        </w:rPr>
+      </w:pPr>
+    </w:p>
+    <w:p>
+      <w:pPr>
+        <w:rPr>
+          <w:rFonts w:ascii="Arial" w:hAnsi="Arial" w:cs="Arial"/>
+        </w:rPr>
+      </w:pPr>
+      <w:r>
+        <w:rPr>
+          <w:rFonts w:ascii="Arial" w:hAnsi="Arial" w:cs="Arial"/>
+        </w:rPr>
+        <w:t>I regret not saving the author of this procedure to give them credit, but this has saved me on numerous occasions.</w:t>
+      </w:r>
+    </w:p>
+    <w:p>
+      <w:pPr>
+        <w:rPr>
+          <w:rFonts w:ascii="Arial" w:hAnsi="Arial" w:cs="Arial"/>
+          <w:b/>
+          <w:bCs/>
+        </w:rPr>
+      </w:pPr>
+    </w:p>
+    <w:p>
+      <w:pPr>
+        <w:rPr>
+          <w:rFonts w:ascii="Arial" w:hAnsi="Arial" w:cs="Arial"/>
+          <w:b/>
+        </w:rPr>
+      </w:pPr>
+      <w:r>
+        <w:rPr>
+          <w:rFonts w:ascii="Arial" w:hAnsi="Arial" w:cs="Arial"/>
+          <w:b/>
+        </w:rPr>
+        <w:t>More Info About D</w:t>
+      </w:r>
+      <w:r>
+        <w:rPr>
+          <w:rFonts w:ascii="Arial" w:hAnsi="Arial" w:cs="Arial"/>
+          <w:b/>
+        </w:rPr>
+        <w:t>ataTier.Net Project Templates</w:t>
+      </w:r>
+    </w:p>
+    <w:p>
+      <w:pPr>
+        <w:rPr>
+          <w:rFonts w:ascii="Arial" w:hAnsi="Arial" w:cs="Arial"/>
+        </w:rPr>
+      </w:pPr>
+      <w:r>
+        <w:rPr>
+          <w:rFonts w:ascii="Arial" w:hAnsi="Arial" w:cs="Arial"/>
+          <w:b/>
+        </w:rPr>
+        <w:br/>
+      </w:r>
+      <w:r>
+        <w:rPr>
+          <w:rFonts w:ascii="Arial" w:hAnsi="Arial" w:cs="Arial"/>
+        </w:rPr>
+        <w:t xml:space="preserve">The </w:t>
+      </w:r>
+      <w:r>
+        <w:rPr>
+          <w:rFonts w:ascii="Arial" w:hAnsi="Arial" w:cs="Arial"/>
+        </w:rPr>
+        <w:t xml:space="preserve">project templates </w:t>
+      </w:r>
+      <w:r>
+        <w:rPr>
+          <w:rFonts w:ascii="Arial" w:hAnsi="Arial" w:cs="Arial"/>
+        </w:rPr>
+        <w:t xml:space="preserve">are used to help you create your own DataTier.Net projects by </w:t>
+      </w:r>
+      <w:r>
+        <w:rPr>
+          <w:rFonts w:ascii="Arial" w:hAnsi="Arial" w:cs="Arial"/>
+        </w:rPr>
+        <w:t>creat</w:t>
+      </w:r>
+      <w:r>
+        <w:rPr>
+          <w:rFonts w:ascii="Arial" w:hAnsi="Arial" w:cs="Arial"/>
+        </w:rPr>
+        <w:t>ing</w:t>
+      </w:r>
+      <w:r>
+        <w:rPr>
+          <w:rFonts w:ascii="Arial" w:hAnsi="Arial" w:cs="Arial"/>
+        </w:rPr>
+        <w:t xml:space="preserve"> a Class Library </w:t>
+      </w:r>
+      <w:r>
+        <w:rPr>
+          <w:rFonts w:ascii="Arial" w:hAnsi="Arial" w:cs="Arial"/>
+        </w:rPr>
+        <w:t>which includes</w:t>
+      </w:r>
+      <w:r>
+        <w:rPr>
+          <w:rFonts w:ascii="Arial" w:hAnsi="Arial" w:cs="Arial"/>
+        </w:rPr>
+        <w:t xml:space="preserve"> all</w:t>
+      </w:r>
+      <w:r>
+        <w:rPr>
+          <w:rFonts w:ascii="Arial" w:hAnsi="Arial" w:cs="Arial"/>
+        </w:rPr>
+        <w:t xml:space="preserve"> the required </w:t>
+      </w:r>
+      <w:r>
+        <w:rPr>
+          <w:rFonts w:ascii="Arial" w:hAnsi="Arial" w:cs="Arial"/>
+        </w:rPr>
+        <w:t xml:space="preserve">references and </w:t>
+      </w:r>
+      <w:r>
+        <w:rPr>
+          <w:rFonts w:ascii="Arial" w:hAnsi="Arial" w:cs="Arial"/>
+        </w:rPr>
+        <w:t>projects required</w:t>
+      </w:r>
+      <w:r>
+        <w:rPr>
+          <w:rFonts w:ascii="Arial" w:hAnsi="Arial" w:cs="Arial"/>
+        </w:rPr>
+        <w:t xml:space="preserve"> to build a DataTier.Net solution.</w:t>
+      </w:r>
+      <w:r>
+        <w:rPr>
+          <w:rFonts w:ascii="Arial" w:hAnsi="Arial" w:cs="Arial"/>
+        </w:rPr>
+        <w:t xml:space="preserve"> The </w:t>
+      </w:r>
+      <w:r>
+        <w:rPr>
+          <w:rFonts w:ascii="Arial" w:hAnsi="Arial" w:cs="Arial"/>
+        </w:rPr>
+        <w:t>image</w:t>
+      </w:r>
+      <w:r>
+        <w:rPr>
+          <w:rFonts w:ascii="Arial" w:hAnsi="Arial" w:cs="Arial"/>
+        </w:rPr>
+        <w:t xml:space="preserve"> below show</w:t>
+      </w:r>
+      <w:r>
+        <w:rPr>
+          <w:rFonts w:ascii="Arial" w:hAnsi="Arial" w:cs="Arial"/>
+        </w:rPr>
+        <w:t>s</w:t>
+      </w:r>
+      <w:r>
+        <w:rPr>
+          <w:rFonts w:ascii="Arial" w:hAnsi="Arial" w:cs="Arial"/>
+        </w:rPr>
+        <w:t xml:space="preserve"> the directory structure </w:t>
+      </w:r>
+      <w:r>
+        <w:rPr>
+          <w:rFonts w:ascii="Arial" w:hAnsi="Arial" w:cs="Arial"/>
+        </w:rPr>
+        <w:t xml:space="preserve">of </w:t>
+      </w:r>
+      <w:r>
+        <w:rPr>
+          <w:rFonts w:ascii="Arial" w:hAnsi="Arial" w:cs="Arial"/>
+        </w:rPr>
+        <w:t xml:space="preserve">a </w:t>
+      </w:r>
+      <w:r>
+        <w:rPr>
+          <w:rFonts w:ascii="Arial" w:hAnsi="Arial" w:cs="Arial"/>
+        </w:rPr>
+        <w:t>Data Tier.Net</w:t>
+      </w:r>
+      <w:r>
+        <w:rPr>
+          <w:rFonts w:ascii="Arial" w:hAnsi="Arial" w:cs="Arial"/>
+        </w:rPr>
+        <w:t xml:space="preserve"> </w:t>
+      </w:r>
+      <w:r>
+        <w:rPr>
+          <w:rFonts w:ascii="Arial" w:hAnsi="Arial" w:cs="Arial"/>
+        </w:rPr>
+        <w:t>Project</w:t>
+      </w:r>
+      <w:r>
+        <w:rPr>
+          <w:rFonts w:ascii="Arial" w:hAnsi="Arial" w:cs="Arial"/>
+        </w:rPr>
+        <w:t xml:space="preserve"> </w:t>
+      </w:r>
+      <w:r>
+        <w:rPr>
+          <w:rFonts w:ascii="Arial" w:hAnsi="Arial" w:cs="Arial"/>
+        </w:rPr>
+        <w:t>T</w:t>
+      </w:r>
+      <w:r>
+        <w:rPr>
+          <w:rFonts w:ascii="Arial" w:hAnsi="Arial" w:cs="Arial"/>
+        </w:rPr>
+        <w:t>emplate:</w:t>
+      </w:r>
+    </w:p>
+    <w:p>
+      <w:pPr>
+        <w:rPr>
+          <w:rFonts w:ascii="Arial" w:hAnsi="Arial" w:cs="Arial"/>
+        </w:rPr>
+      </w:pPr>
+    </w:p>
+    <w:p>
+      <w:pPr>
+        <w:rPr>
+          <w:rFonts w:ascii="Arial" w:hAnsi="Arial" w:cs="Arial"/>
+        </w:rPr>
+      </w:pPr>
+      <w:r>
+        <w:rPr>
+          <w:rFonts w:ascii="Arial" w:hAnsi="Arial" w:cs="Arial"/>
+          <w:noProof/>
         </w:rPr>
         <w:lastRenderedPageBreak/>
-        <w:t>Troubleshooting</w:t>
-      </w:r>
-      <w:r>
-        <w:rPr>
-          <w:rFonts w:ascii="Arial" w:hAnsi="Arial" w:cs="Arial"/>
-          <w:b/>
-        </w:rPr>
-        <w:t xml:space="preserve"> Connection Issues</w:t>
-      </w:r>
-    </w:p>
-    <w:p>
-      <w:pPr>
-        <w:rPr>
-          <w:rFonts w:ascii="Arial" w:hAnsi="Arial" w:cs="Arial"/>
-        </w:rPr>
-      </w:pPr>
-    </w:p>
-    <w:p>
-      <w:pPr>
-        <w:rPr>
-          <w:rFonts w:ascii="Arial" w:hAnsi="Arial" w:cs="Arial"/>
-        </w:rPr>
-      </w:pPr>
-      <w:r>
-        <w:rPr>
-          <w:rFonts w:ascii="Arial" w:hAnsi="Arial" w:cs="Arial"/>
-        </w:rPr>
-        <w:t xml:space="preserve">If you cannot connect to the Data Tier.Net database, the most likely cause is either the Data Tier.Net SQL Server database is not installed or the connection string is invalid in the file </w:t>
-      </w:r>
-      <w:r>
-        <w:rPr>
-          <w:rFonts w:ascii="Arial" w:hAnsi="Arial" w:cs="Arial"/>
-        </w:rPr>
-        <w:t>DataTier.Net.Client</w:t>
-      </w:r>
-      <w:r>
-        <w:rPr>
-          <w:rFonts w:ascii="Arial" w:hAnsi="Arial" w:cs="Arial"/>
-        </w:rPr>
-        <w:t>.app.config.</w:t>
-      </w:r>
-    </w:p>
-    <w:p>
-      <w:pPr>
-        <w:rPr>
-          <w:rFonts w:ascii="Arial" w:hAnsi="Arial" w:cs="Arial"/>
-        </w:rPr>
-      </w:pPr>
-    </w:p>
-    <w:p>
-      <w:pPr>
-        <w:rPr>
-          <w:rFonts w:ascii="Arial" w:hAnsi="Arial" w:cs="Arial"/>
-        </w:rPr>
-      </w:pPr>
-      <w:r>
-        <w:rPr>
-          <w:rFonts w:ascii="Arial" w:hAnsi="Arial" w:cs="Arial"/>
-          <w:b/>
-        </w:rPr>
-        <w:t>Solving Security Problems</w:t>
-      </w:r>
-    </w:p>
-    <w:p>
-      <w:pPr>
-        <w:rPr>
-          <w:rFonts w:ascii="Arial" w:hAnsi="Arial" w:cs="Arial"/>
-          <w:b/>
-        </w:rPr>
-      </w:pPr>
-    </w:p>
-    <w:p>
-      <w:pPr>
-        <w:rPr>
-          <w:rFonts w:ascii="Arial" w:hAnsi="Arial" w:cs="Arial"/>
-        </w:rPr>
-      </w:pPr>
-      <w:r>
-        <w:rPr>
-          <w:rFonts w:ascii="Arial" w:hAnsi="Arial" w:cs="Arial"/>
-        </w:rPr>
-        <w:t>It is outside of the scope of this document to solve SQL permission problems, but one useful stored procedure included in the DataTier.Net.Database could help.</w:t>
-      </w:r>
-    </w:p>
-    <w:p>
-      <w:pPr>
-        <w:rPr>
-          <w:rFonts w:ascii="Arial" w:hAnsi="Arial" w:cs="Arial"/>
-        </w:rPr>
-      </w:pPr>
-      <w:r>
-        <w:rPr>
-          <w:rFonts w:ascii="Arial" w:hAnsi="Arial" w:cs="Arial"/>
-        </w:rPr>
-        <w:t>The script is installed in the DataTier.Net.Database.</w:t>
-      </w:r>
-    </w:p>
-    <w:p>
-      <w:pPr>
-        <w:rPr>
-          <w:rFonts w:ascii="Arial" w:hAnsi="Arial" w:cs="Arial"/>
-        </w:rPr>
-      </w:pPr>
-    </w:p>
-    <w:p>
-      <w:pPr>
-        <w:rPr>
-          <w:rFonts w:ascii="Arial" w:hAnsi="Arial" w:cs="Arial"/>
-        </w:rPr>
-      </w:pPr>
-      <w:r>
-        <w:rPr>
-          <w:rFonts w:ascii="Arial" w:hAnsi="Arial" w:cs="Arial"/>
-        </w:rPr>
-        <w:t>In SQL Server Management Studio, create a new query window and ensure the correct database is selected before running the following query</w:t>
-      </w:r>
-    </w:p>
-    <w:p>
-      <w:pPr>
-        <w:rPr>
-          <w:rFonts w:ascii="Arial" w:hAnsi="Arial" w:cs="Arial"/>
-        </w:rPr>
-      </w:pPr>
-    </w:p>
-    <w:p>
-      <w:pPr>
-        <w:rPr>
-          <w:rFonts w:ascii="Arial" w:hAnsi="Arial" w:cs="Arial"/>
-          <w:color w:val="0070C0"/>
-        </w:rPr>
-      </w:pPr>
-      <w:r>
-        <w:rPr>
-          <w:rFonts w:ascii="Arial" w:hAnsi="Arial" w:cs="Arial"/>
-          <w:color w:val="0070C0"/>
-        </w:rPr>
-        <w:t>UpdateProcPermissions ‘DataTierNetUser’</w:t>
-      </w:r>
-    </w:p>
-    <w:p>
-      <w:pPr>
-        <w:rPr>
-          <w:rFonts w:ascii="Arial" w:hAnsi="Arial" w:cs="Arial"/>
-          <w:color w:val="0070C0"/>
-        </w:rPr>
-      </w:pPr>
-    </w:p>
-    <w:p>
-      <w:pPr>
-        <w:rPr>
-          <w:rFonts w:ascii="Arial" w:hAnsi="Arial" w:cs="Arial"/>
-        </w:rPr>
-      </w:pPr>
-      <w:r>
-        <w:rPr>
-          <w:rFonts w:ascii="Arial" w:hAnsi="Arial" w:cs="Arial"/>
-        </w:rPr>
-        <w:t>I regret not saving the author of this procedure to give them credit, but this has saved me on numerous occasions.</w:t>
-      </w:r>
-    </w:p>
-    <w:p>
-      <w:pPr>
-        <w:rPr>
-          <w:rFonts w:ascii="Arial" w:hAnsi="Arial" w:cs="Arial"/>
-          <w:b/>
-          <w:bCs/>
-        </w:rPr>
-      </w:pPr>
-    </w:p>
-    <w:p>
-      <w:pPr>
-        <w:rPr>
-          <w:rFonts w:ascii="Arial" w:hAnsi="Arial" w:cs="Arial"/>
-          <w:b/>
-        </w:rPr>
-      </w:pPr>
-      <w:r>
-        <w:rPr>
-          <w:rFonts w:ascii="Arial" w:hAnsi="Arial" w:cs="Arial"/>
-          <w:b/>
-        </w:rPr>
-        <w:t>More Info About D</w:t>
-      </w:r>
-      <w:r>
-        <w:rPr>
-          <w:rFonts w:ascii="Arial" w:hAnsi="Arial" w:cs="Arial"/>
-          <w:b/>
-        </w:rPr>
-        <w:t>ataTier.Net Project Templates</w:t>
-      </w:r>
-    </w:p>
-    <w:p>
-      <w:pPr>
-        <w:rPr>
-          <w:rFonts w:ascii="Arial" w:hAnsi="Arial" w:cs="Arial"/>
-        </w:rPr>
-      </w:pPr>
-      <w:r>
-        <w:rPr>
-          <w:rFonts w:ascii="Arial" w:hAnsi="Arial" w:cs="Arial"/>
-          <w:b/>
-        </w:rPr>
-        <w:br/>
-      </w:r>
-      <w:r>
-        <w:rPr>
-          <w:rFonts w:ascii="Arial" w:hAnsi="Arial" w:cs="Arial"/>
-        </w:rPr>
-        <w:t xml:space="preserve">The </w:t>
-      </w:r>
-      <w:r>
-        <w:rPr>
-          <w:rFonts w:ascii="Arial" w:hAnsi="Arial" w:cs="Arial"/>
-        </w:rPr>
-        <w:t xml:space="preserve">project templates </w:t>
-      </w:r>
-      <w:r>
-        <w:rPr>
-          <w:rFonts w:ascii="Arial" w:hAnsi="Arial" w:cs="Arial"/>
-        </w:rPr>
-        <w:t xml:space="preserve">are used to help you create your own DataTier.Net projects by </w:t>
-      </w:r>
-      <w:r>
-        <w:rPr>
-          <w:rFonts w:ascii="Arial" w:hAnsi="Arial" w:cs="Arial"/>
-        </w:rPr>
-        <w:t>creat</w:t>
-      </w:r>
-      <w:r>
-        <w:rPr>
-          <w:rFonts w:ascii="Arial" w:hAnsi="Arial" w:cs="Arial"/>
-        </w:rPr>
-        <w:t>ing</w:t>
-      </w:r>
-      <w:r>
-        <w:rPr>
-          <w:rFonts w:ascii="Arial" w:hAnsi="Arial" w:cs="Arial"/>
-        </w:rPr>
-        <w:t xml:space="preserve"> a Class Library </w:t>
-      </w:r>
-      <w:r>
-        <w:rPr>
-          <w:rFonts w:ascii="Arial" w:hAnsi="Arial" w:cs="Arial"/>
-        </w:rPr>
-        <w:t>which includes</w:t>
-      </w:r>
-      <w:r>
-        <w:rPr>
-          <w:rFonts w:ascii="Arial" w:hAnsi="Arial" w:cs="Arial"/>
-        </w:rPr>
-        <w:t xml:space="preserve"> all</w:t>
-      </w:r>
-      <w:r>
-        <w:rPr>
-          <w:rFonts w:ascii="Arial" w:hAnsi="Arial" w:cs="Arial"/>
-        </w:rPr>
-        <w:t xml:space="preserve"> the required </w:t>
-      </w:r>
-      <w:r>
-        <w:rPr>
-          <w:rFonts w:ascii="Arial" w:hAnsi="Arial" w:cs="Arial"/>
-        </w:rPr>
-        <w:t xml:space="preserve">references and </w:t>
-      </w:r>
-      <w:r>
-        <w:rPr>
-          <w:rFonts w:ascii="Arial" w:hAnsi="Arial" w:cs="Arial"/>
-        </w:rPr>
-        <w:t>projects required</w:t>
-      </w:r>
-      <w:r>
-        <w:rPr>
-          <w:rFonts w:ascii="Arial" w:hAnsi="Arial" w:cs="Arial"/>
-        </w:rPr>
-        <w:t xml:space="preserve"> to build a DataTier.Net solution.</w:t>
-      </w:r>
-      <w:r>
-        <w:rPr>
-          <w:rFonts w:ascii="Arial" w:hAnsi="Arial" w:cs="Arial"/>
-        </w:rPr>
-        <w:t xml:space="preserve"> The </w:t>
-      </w:r>
-      <w:r>
-        <w:rPr>
-          <w:rFonts w:ascii="Arial" w:hAnsi="Arial" w:cs="Arial"/>
-        </w:rPr>
-        <w:t>image</w:t>
-      </w:r>
-      <w:r>
-        <w:rPr>
-          <w:rFonts w:ascii="Arial" w:hAnsi="Arial" w:cs="Arial"/>
-        </w:rPr>
-        <w:t xml:space="preserve"> below show</w:t>
-      </w:r>
-      <w:r>
-        <w:rPr>
-          <w:rFonts w:ascii="Arial" w:hAnsi="Arial" w:cs="Arial"/>
-        </w:rPr>
-        <w:t>s</w:t>
-      </w:r>
-      <w:r>
-        <w:rPr>
-          <w:rFonts w:ascii="Arial" w:hAnsi="Arial" w:cs="Arial"/>
-        </w:rPr>
-        <w:t xml:space="preserve"> the directory structure </w:t>
-      </w:r>
-      <w:r>
-        <w:rPr>
-          <w:rFonts w:ascii="Arial" w:hAnsi="Arial" w:cs="Arial"/>
-        </w:rPr>
-        <w:t xml:space="preserve">of </w:t>
-      </w:r>
-      <w:r>
-        <w:rPr>
-          <w:rFonts w:ascii="Arial" w:hAnsi="Arial" w:cs="Arial"/>
-        </w:rPr>
-        <w:t xml:space="preserve">a </w:t>
-      </w:r>
-      <w:r>
-        <w:rPr>
-          <w:rFonts w:ascii="Arial" w:hAnsi="Arial" w:cs="Arial"/>
-        </w:rPr>
-        <w:t>Data Tier.Net</w:t>
-      </w:r>
-      <w:r>
-        <w:rPr>
-          <w:rFonts w:ascii="Arial" w:hAnsi="Arial" w:cs="Arial"/>
-        </w:rPr>
-        <w:t xml:space="preserve"> </w:t>
-      </w:r>
-      <w:r>
-        <w:rPr>
-          <w:rFonts w:ascii="Arial" w:hAnsi="Arial" w:cs="Arial"/>
-        </w:rPr>
-        <w:t>Project</w:t>
-      </w:r>
-      <w:r>
-        <w:rPr>
-          <w:rFonts w:ascii="Arial" w:hAnsi="Arial" w:cs="Arial"/>
-        </w:rPr>
-        <w:t xml:space="preserve"> </w:t>
-      </w:r>
-      <w:r>
-        <w:rPr>
-          <w:rFonts w:ascii="Arial" w:hAnsi="Arial" w:cs="Arial"/>
-        </w:rPr>
-        <w:t>T</w:t>
-      </w:r>
-      <w:r>
-        <w:rPr>
-          <w:rFonts w:ascii="Arial" w:hAnsi="Arial" w:cs="Arial"/>
-        </w:rPr>
-        <w:t>emplate:</w:t>
-      </w:r>
-    </w:p>
-    <w:p>
-      <w:pPr>
-        <w:rPr>
-          <w:rFonts w:ascii="Arial" w:hAnsi="Arial" w:cs="Arial"/>
-        </w:rPr>
-      </w:pPr>
-    </w:p>
-    <w:p>
-      <w:pPr>
-        <w:rPr>
-          <w:rFonts w:ascii="Arial" w:hAnsi="Arial" w:cs="Arial"/>
-        </w:rPr>
-      </w:pPr>
-      <w:r>
-        <w:rPr>
-          <w:rFonts w:ascii="Arial" w:hAnsi="Arial" w:cs="Arial"/>
-          <w:noProof/>
-        </w:rPr>
         <w:drawing>
           <wp:inline distT="0" distB="0" distL="0" distR="0" wp14:anchorId="35391B6E" wp14:editId="7CC28EB6">
             <wp:extent cx="2767054" cy="1506326"/>
@@ -3783,28 +3844,33 @@
           <w:b/>
         </w:rPr>
       </w:pPr>
-    </w:p>
-    <w:p>
-      <w:pPr>
-        <w:rPr>
-          <w:rFonts w:ascii="Arial" w:hAnsi="Arial" w:cs="Arial"/>
-          <w:b/>
-        </w:rPr>
-      </w:pPr>
-    </w:p>
-    <w:p>
-      <w:pPr>
-        <w:rPr>
-          <w:rFonts w:ascii="Arial" w:hAnsi="Arial" w:cs="Arial"/>
-          <w:b/>
-        </w:rPr>
-      </w:pPr>
-      <w:r>
-        <w:rPr>
-          <w:rFonts w:ascii="Arial" w:hAnsi="Arial" w:cs="Arial"/>
-          <w:b/>
-        </w:rPr>
-        <w:t>Creating Your Own Projects</w:t>
+      <w:r>
+        <w:rPr>
+          <w:rFonts w:ascii="Arial" w:hAnsi="Arial" w:cs="Arial"/>
+          <w:b/>
+        </w:rPr>
+        <w:t xml:space="preserve">.Net Framework </w:t>
+      </w:r>
+      <w:r>
+        <w:rPr>
+          <w:rFonts w:ascii="Arial" w:hAnsi="Arial" w:cs="Arial"/>
+          <w:b/>
+        </w:rPr>
+        <w:t xml:space="preserve">Creating </w:t>
+      </w:r>
+      <w:r>
+        <w:rPr>
+          <w:rFonts w:ascii="Arial" w:hAnsi="Arial" w:cs="Arial"/>
+          <w:b/>
+        </w:rPr>
+        <w:t xml:space="preserve">a </w:t>
+      </w:r>
+      <w:r>
+        <w:rPr>
+          <w:rFonts w:ascii="Arial" w:hAnsi="Arial" w:cs="Arial"/>
+          <w:b/>
+        </w:rPr>
+        <w:t>DataTier.Net DataTier</w:t>
       </w:r>
     </w:p>
     <w:p>
@@ -3875,9 +3941,9 @@
           <w:noProof/>
         </w:rPr>
         <w:drawing>
-          <wp:inline distT="0" distB="0" distL="0" distR="0" wp14:anchorId="6833A633" wp14:editId="3AB00706">
-            <wp:extent cx="4261899" cy="2954719"/>
-            <wp:effectExtent l="0" t="0" r="5715" b="0"/>
+          <wp:inline distT="0" distB="0" distL="0" distR="0" wp14:anchorId="6833A633" wp14:editId="75FA5538">
+            <wp:extent cx="3831505" cy="2656334"/>
+            <wp:effectExtent l="0" t="0" r="0" b="0"/>
             <wp:docPr id="4" name="Picture 4" descr="A screenshot of a cell phone&#10;&#10;Description automatically generated"/>
             <wp:cNvGraphicFramePr>
               <a:graphicFrameLocks xmlns:a="http://schemas.openxmlformats.org/drawingml/2006/main" noChangeAspect="1"/>
@@ -3890,7 +3956,7 @@
                     <pic:cNvPicPr/>
                   </pic:nvPicPr>
                   <pic:blipFill>
-                    <a:blip r:embed="rId26">
+                    <a:blip r:embed="rId26" cstate="print">
                       <a:extLst>
                         <a:ext uri="{28A0092B-C50C-407E-A947-70E740481C1C}">
                           <a14:useLocalDpi xmlns:a14="http://schemas.microsoft.com/office/drawing/2010/main" val="0"/>
@@ -3904,7 +3970,7 @@
                   <pic:spPr>
                     <a:xfrm>
                       <a:off x="0" y="0"/>
-                      <a:ext cx="4277137" cy="2965284"/>
+                      <a:ext cx="3881959" cy="2691313"/>
                     </a:xfrm>
                     <a:prstGeom prst="rect">
                       <a:avLst/>
@@ -4011,36 +4077,6 @@
           <w:rFonts w:ascii="Arial" w:hAnsi="Arial" w:cs="Arial"/>
           <w:bCs/>
         </w:rPr>
-        <w:t xml:space="preserve">If DataTier.Net.ClassLibrary is not available, install the project templates as described </w:t>
-      </w:r>
-      <w:r>
-        <w:rPr>
-          <w:rFonts w:ascii="Arial" w:hAnsi="Arial" w:cs="Arial"/>
-          <w:bCs/>
-        </w:rPr>
-        <w:t>in Step 2.</w:t>
-      </w:r>
-    </w:p>
-    <w:p>
-      <w:pPr>
-        <w:rPr>
-          <w:rFonts w:ascii="Arial" w:hAnsi="Arial" w:cs="Arial"/>
-          <w:bCs/>
-        </w:rPr>
-      </w:pPr>
-    </w:p>
-    <w:p>
-      <w:pPr>
-        <w:rPr>
-          <w:rFonts w:ascii="Arial" w:hAnsi="Arial" w:cs="Arial"/>
-          <w:bCs/>
-        </w:rPr>
-      </w:pPr>
-      <w:r>
-        <w:rPr>
-          <w:rFonts w:ascii="Arial" w:hAnsi="Arial" w:cs="Arial"/>
-          <w:bCs/>
-        </w:rPr>
         <w:t>Click the Next button.</w:t>
       </w:r>
       <w:r>
@@ -4056,22 +4092,78 @@
         <w:rPr>
           <w:rFonts w:ascii="Arial" w:hAnsi="Arial" w:cs="Arial"/>
           <w:bCs/>
-        </w:rPr>
-      </w:pPr>
-    </w:p>
-    <w:p>
-      <w:pPr>
-        <w:rPr>
-          <w:rFonts w:ascii="Arial" w:hAnsi="Arial" w:cs="Arial"/>
-          <w:b/>
-        </w:rPr>
-      </w:pPr>
-      <w:r>
-        <w:rPr>
-          <w:rFonts w:ascii="Arial" w:hAnsi="Arial" w:cs="Arial"/>
-          <w:b/>
-        </w:rPr>
+          <w:color w:val="A6A6A6" w:themeColor="background1" w:themeShade="A6"/>
+        </w:rPr>
+      </w:pPr>
+      <w:r>
+        <w:rPr>
+          <w:rFonts w:ascii="Arial" w:hAnsi="Arial" w:cs="Arial"/>
+          <w:bCs/>
+          <w:color w:val="A6A6A6" w:themeColor="background1" w:themeShade="A6"/>
+        </w:rPr>
+        <w:t>If DataTier.Net.ClassLibrary is not available, install the project templates as described in Step 2. Run Setup Again if needed.</w:t>
+      </w:r>
+      <w:r>
+        <w:rPr>
+          <w:rFonts w:ascii="Arial" w:hAnsi="Arial" w:cs="Arial"/>
+          <w:bCs/>
+          <w:color w:val="A6A6A6" w:themeColor="background1" w:themeShade="A6"/>
+        </w:rPr>
+        <w:t xml:space="preserve"> </w:t>
+      </w:r>
+    </w:p>
+    <w:p>
+      <w:pPr>
+        <w:rPr>
+          <w:rFonts w:ascii="Arial" w:hAnsi="Arial" w:cs="Arial"/>
+          <w:bCs/>
+        </w:rPr>
+      </w:pPr>
+    </w:p>
+    <w:p>
+      <w:pPr>
+        <w:rPr>
+          <w:rFonts w:ascii="Arial" w:hAnsi="Arial" w:cs="Arial"/>
+          <w:b/>
+        </w:rPr>
+      </w:pPr>
+      <w:r>
+        <w:rPr>
+          <w:rFonts w:ascii="Arial" w:hAnsi="Arial" w:cs="Arial"/>
+          <w:b/>
+        </w:rPr>
+        <w:lastRenderedPageBreak/>
         <w:t>Install DataJuggler.Net NuGet Package</w:t>
+      </w:r>
+    </w:p>
+    <w:p>
+      <w:pPr>
+        <w:rPr>
+          <w:rFonts w:ascii="Arial" w:hAnsi="Arial" w:cs="Arial"/>
+          <w:b/>
+        </w:rPr>
+      </w:pPr>
+    </w:p>
+    <w:p>
+      <w:pPr>
+        <w:rPr>
+          <w:rFonts w:ascii="Arial" w:hAnsi="Arial" w:cs="Arial"/>
+          <w:bCs/>
+        </w:rPr>
+      </w:pPr>
+      <w:r>
+        <w:rPr>
+          <w:rFonts w:ascii="Arial" w:hAnsi="Arial" w:cs="Arial"/>
+          <w:bCs/>
+        </w:rPr>
+        <w:t>.Net Framework Only</w:t>
+      </w:r>
+      <w:r>
+        <w:rPr>
+          <w:rFonts w:ascii="Arial" w:hAnsi="Arial" w:cs="Arial"/>
+          <w:bCs/>
+        </w:rPr>
+        <w:t>. Dot Net Core packages are already installed.</w:t>
       </w:r>
     </w:p>
     <w:p>
@@ -4329,15 +4421,200 @@
       <w:pPr>
         <w:rPr>
           <w:rFonts w:ascii="Arial" w:hAnsi="Arial" w:cs="Arial"/>
-          <w:bCs/>
-        </w:rPr>
-      </w:pPr>
-      <w:r>
-        <w:rPr>
-          <w:rFonts w:ascii="Arial" w:hAnsi="Arial" w:cs="Arial"/>
-          <w:bCs/>
-        </w:rPr>
-        <w:t>You are now ready to build your project in DataTier.Net.</w:t>
+          <w:b/>
+        </w:rPr>
+      </w:pPr>
+    </w:p>
+    <w:p>
+      <w:pPr>
+        <w:rPr>
+          <w:rFonts w:ascii="Arial" w:hAnsi="Arial" w:cs="Arial"/>
+          <w:b/>
+        </w:rPr>
+      </w:pPr>
+      <w:r>
+        <w:rPr>
+          <w:rFonts w:ascii="Arial" w:hAnsi="Arial" w:cs="Arial"/>
+          <w:b/>
+        </w:rPr>
+        <w:t xml:space="preserve">.Net </w:t>
+      </w:r>
+      <w:r>
+        <w:rPr>
+          <w:rFonts w:ascii="Arial" w:hAnsi="Arial" w:cs="Arial"/>
+          <w:b/>
+        </w:rPr>
+        <w:t>Core</w:t>
+      </w:r>
+      <w:r>
+        <w:rPr>
+          <w:rFonts w:ascii="Arial" w:hAnsi="Arial" w:cs="Arial"/>
+          <w:b/>
+        </w:rPr>
+        <w:t xml:space="preserve"> </w:t>
+      </w:r>
+      <w:r>
+        <w:rPr>
+          <w:rFonts w:ascii="Arial" w:hAnsi="Arial" w:cs="Arial"/>
+          <w:b/>
+        </w:rPr>
+        <w:t>Create DataTier.Net DataTier</w:t>
+      </w:r>
+    </w:p>
+    <w:p>
+      <w:pPr>
+        <w:rPr>
+          <w:rFonts w:ascii="Arial" w:hAnsi="Arial" w:cs="Arial"/>
+          <w:bCs/>
+        </w:rPr>
+      </w:pPr>
+    </w:p>
+    <w:p>
+      <w:pPr>
+        <w:rPr>
+          <w:rFonts w:ascii="Arial" w:hAnsi="Arial" w:cs="Arial"/>
+          <w:bCs/>
+        </w:rPr>
+      </w:pPr>
+      <w:r>
+        <w:rPr>
+          <w:rFonts w:ascii="Arial" w:hAnsi="Arial" w:cs="Arial"/>
+          <w:bCs/>
+        </w:rPr>
+        <w:t>.Net Core projects are different as you start by creating a new project:</w:t>
+      </w:r>
+    </w:p>
+    <w:p>
+      <w:pPr>
+        <w:rPr>
+          <w:rFonts w:ascii="Arial" w:hAnsi="Arial" w:cs="Arial"/>
+          <w:bCs/>
+        </w:rPr>
+      </w:pPr>
+    </w:p>
+    <w:p>
+      <w:pPr>
+        <w:rPr>
+          <w:rFonts w:ascii="Arial" w:hAnsi="Arial" w:cs="Arial"/>
+          <w:bCs/>
+        </w:rPr>
+      </w:pPr>
+      <w:r>
+        <w:rPr>
+          <w:rFonts w:ascii="Arial" w:hAnsi="Arial" w:cs="Arial"/>
+          <w:bCs/>
+        </w:rPr>
+        <w:t>Click the New Project button and set the name and project folder.</w:t>
+      </w:r>
+    </w:p>
+    <w:p>
+      <w:pPr>
+        <w:rPr>
+          <w:rFonts w:ascii="Arial" w:hAnsi="Arial" w:cs="Arial"/>
+          <w:bCs/>
+        </w:rPr>
+      </w:pPr>
+    </w:p>
+    <w:p>
+      <w:pPr>
+        <w:rPr>
+          <w:rFonts w:ascii="Arial" w:hAnsi="Arial" w:cs="Arial"/>
+          <w:bCs/>
+        </w:rPr>
+      </w:pPr>
+      <w:r>
+        <w:rPr>
+          <w:rFonts w:ascii="Arial" w:hAnsi="Arial" w:cs="Arial"/>
+          <w:bCs/>
+        </w:rPr>
+        <w:t>Check the box for Dot Net Core Project, and this will show the Create Data Tier</w:t>
+      </w:r>
+    </w:p>
+    <w:p>
+      <w:pPr>
+        <w:rPr>
+          <w:rFonts w:ascii="Arial" w:hAnsi="Arial" w:cs="Arial"/>
+          <w:bCs/>
+        </w:rPr>
+      </w:pPr>
+    </w:p>
+    <w:p>
+      <w:pPr>
+        <w:rPr>
+          <w:rFonts w:ascii="Arial" w:hAnsi="Arial" w:cs="Arial"/>
+          <w:bCs/>
+        </w:rPr>
+      </w:pPr>
+      <w:r>
+        <w:rPr>
+          <w:rFonts w:ascii="Arial" w:hAnsi="Arial" w:cs="Arial"/>
+          <w:bCs/>
+          <w:noProof/>
+        </w:rPr>
+        <w:drawing>
+          <wp:inline distT="0" distB="0" distL="0" distR="0" wp14:anchorId="3D091718" wp14:editId="76F8B2AC">
+            <wp:extent cx="4785173" cy="2196527"/>
+            <wp:effectExtent l="0" t="0" r="0" b="0"/>
+            <wp:docPr id="33" name="Picture 33" descr="A screenshot of a cell phone&#10;&#10;Description automatically generated"/>
+            <wp:cNvGraphicFramePr>
+              <a:graphicFrameLocks xmlns:a="http://schemas.openxmlformats.org/drawingml/2006/main" noChangeAspect="1"/>
+            </wp:cNvGraphicFramePr>
+            <a:graphic xmlns:a="http://schemas.openxmlformats.org/drawingml/2006/main">
+              <a:graphicData uri="http://schemas.openxmlformats.org/drawingml/2006/picture">
+                <pic:pic xmlns:pic="http://schemas.openxmlformats.org/drawingml/2006/picture">
+                  <pic:nvPicPr>
+                    <pic:cNvPr id="33" name="Create DataTier.png"/>
+                    <pic:cNvPicPr/>
+                  </pic:nvPicPr>
+                  <pic:blipFill>
+                    <a:blip r:embed="rId29">
+                      <a:extLst>
+                        <a:ext uri="{28A0092B-C50C-407E-A947-70E740481C1C}">
+                          <a14:useLocalDpi xmlns:a14="http://schemas.microsoft.com/office/drawing/2010/main" val="0"/>
+                        </a:ext>
+                      </a:extLst>
+                    </a:blip>
+                    <a:stretch>
+                      <a:fillRect/>
+                    </a:stretch>
+                  </pic:blipFill>
+                  <pic:spPr>
+                    <a:xfrm>
+                      <a:off x="0" y="0"/>
+                      <a:ext cx="4814374" cy="2209931"/>
+                    </a:xfrm>
+                    <a:prstGeom prst="rect">
+                      <a:avLst/>
+                    </a:prstGeom>
+                  </pic:spPr>
+                </pic:pic>
+              </a:graphicData>
+            </a:graphic>
+          </wp:inline>
+        </w:drawing>
+      </w:r>
+    </w:p>
+    <w:p>
+      <w:pPr>
+        <w:rPr>
+          <w:rFonts w:ascii="Arial" w:hAnsi="Arial" w:cs="Arial"/>
+          <w:bCs/>
+        </w:rPr>
+      </w:pPr>
+    </w:p>
+    <w:p>
+      <w:pPr>
+        <w:rPr>
+          <w:rFonts w:ascii="Arial" w:hAnsi="Arial" w:cs="Arial"/>
+          <w:bCs/>
+        </w:rPr>
+      </w:pPr>
+      <w:r>
+        <w:rPr>
+          <w:rFonts w:ascii="Arial" w:hAnsi="Arial" w:cs="Arial"/>
+          <w:bCs/>
+        </w:rPr>
+        <w:t>Ignore the .Net Framework instructions below when they tell you to create a new project. Other than that, almost everything is the same with .Net Framework and .Net Core.</w:t>
       </w:r>
     </w:p>
     <w:p>
@@ -4407,7 +4684,7 @@
                     <pic:cNvPicPr/>
                   </pic:nvPicPr>
                   <pic:blipFill>
-                    <a:blip r:embed="rId29">
+                    <a:blip r:embed="rId30">
                       <a:extLst>
                         <a:ext uri="{28A0092B-C50C-407E-A947-70E740481C1C}">
                           <a14:useLocalDpi xmlns:a14="http://schemas.microsoft.com/office/drawing/2010/main" val="0"/>
@@ -4465,33 +4742,40 @@
           <w:rFonts w:ascii="Arial" w:hAnsi="Arial" w:cs="Arial"/>
           <w:b/>
         </w:rPr>
+        <w:t>Project Wizard</w:t>
+      </w:r>
+      <w:r>
+        <w:rPr>
+          <w:rFonts w:ascii="Arial" w:hAnsi="Arial" w:cs="Arial"/>
+          <w:b/>
+        </w:rPr>
+        <w:t>.</w:t>
+      </w:r>
+    </w:p>
+    <w:p>
+      <w:pPr>
+        <w:rPr>
+          <w:rFonts w:ascii="Arial" w:hAnsi="Arial" w:cs="Arial"/>
+        </w:rPr>
+      </w:pPr>
+    </w:p>
+    <w:p>
+      <w:pPr>
+        <w:rPr>
+          <w:rFonts w:ascii="Arial" w:hAnsi="Arial" w:cs="Arial"/>
+        </w:rPr>
+      </w:pPr>
+      <w:r>
+        <w:rPr>
+          <w:rFonts w:ascii="Arial" w:hAnsi="Arial" w:cs="Arial"/>
+          <w:noProof/>
+        </w:rPr>
         <w:lastRenderedPageBreak/>
-        <w:t>Project Wizard</w:t>
-      </w:r>
-    </w:p>
-    <w:p>
-      <w:pPr>
-        <w:rPr>
-          <w:rFonts w:ascii="Arial" w:hAnsi="Arial" w:cs="Arial"/>
-        </w:rPr>
-      </w:pPr>
-    </w:p>
-    <w:p>
-      <w:pPr>
-        <w:rPr>
-          <w:rFonts w:ascii="Arial" w:hAnsi="Arial" w:cs="Arial"/>
-        </w:rPr>
-      </w:pPr>
-      <w:r>
-        <w:rPr>
-          <w:rFonts w:ascii="Arial" w:hAnsi="Arial" w:cs="Arial"/>
-          <w:noProof/>
-        </w:rPr>
         <w:drawing>
-          <wp:inline distT="0" distB="0" distL="0" distR="0" wp14:anchorId="66BFCA28" wp14:editId="5D342794">
-            <wp:extent cx="4866198" cy="2221328"/>
-            <wp:effectExtent l="0" t="0" r="0" b="7620"/>
-            <wp:docPr id="20" name="Picture 20" descr="A screenshot of a cell phone&#10;&#10;Description automatically generated"/>
+          <wp:inline distT="0" distB="0" distL="0" distR="0" wp14:anchorId="22858785" wp14:editId="21D5427A">
+            <wp:extent cx="5486400" cy="2518410"/>
+            <wp:effectExtent l="0" t="0" r="0" b="0"/>
+            <wp:docPr id="43" name="Picture 43" descr="A screenshot of a cell phone&#10;&#10;Description automatically generated"/>
             <wp:cNvGraphicFramePr>
               <a:graphicFrameLocks xmlns:a="http://schemas.openxmlformats.org/drawingml/2006/main" noChangeAspect="1"/>
             </wp:cNvGraphicFramePr>
@@ -4499,147 +4783,7 @@
               <a:graphicData uri="http://schemas.openxmlformats.org/drawingml/2006/picture">
                 <pic:pic xmlns:pic="http://schemas.openxmlformats.org/drawingml/2006/picture">
                   <pic:nvPicPr>
-                    <pic:cNvPr id="20" name="New Project Editor.png"/>
-                    <pic:cNvPicPr/>
-                  </pic:nvPicPr>
-                  <pic:blipFill>
-                    <a:blip r:embed="rId30">
-                      <a:extLst>
-                        <a:ext uri="{28A0092B-C50C-407E-A947-70E740481C1C}">
-                          <a14:useLocalDpi xmlns:a14="http://schemas.microsoft.com/office/drawing/2010/main" val="0"/>
-                        </a:ext>
-                      </a:extLst>
-                    </a:blip>
-                    <a:stretch>
-                      <a:fillRect/>
-                    </a:stretch>
-                  </pic:blipFill>
-                  <pic:spPr>
-                    <a:xfrm>
-                      <a:off x="0" y="0"/>
-                      <a:ext cx="4919302" cy="2245569"/>
-                    </a:xfrm>
-                    <a:prstGeom prst="rect">
-                      <a:avLst/>
-                    </a:prstGeom>
-                  </pic:spPr>
-                </pic:pic>
-              </a:graphicData>
-            </a:graphic>
-          </wp:inline>
-        </w:drawing>
-      </w:r>
-    </w:p>
-    <w:p>
-      <w:pPr>
-        <w:rPr>
-          <w:rFonts w:ascii="Arial" w:hAnsi="Arial" w:cs="Arial"/>
-        </w:rPr>
-      </w:pPr>
-    </w:p>
-    <w:p>
-      <w:pPr>
-        <w:rPr>
-          <w:rFonts w:ascii="Arial" w:hAnsi="Arial" w:cs="Arial"/>
-        </w:rPr>
-      </w:pPr>
-      <w:r>
-        <w:rPr>
-          <w:rFonts w:ascii="Arial" w:hAnsi="Arial" w:cs="Arial"/>
-        </w:rPr>
-        <w:t xml:space="preserve">Type in a Name for your project and </w:t>
-      </w:r>
-      <w:r>
-        <w:rPr>
-          <w:rFonts w:ascii="Arial" w:hAnsi="Arial" w:cs="Arial"/>
-        </w:rPr>
-        <w:t>browse for</w:t>
-      </w:r>
-      <w:r>
-        <w:rPr>
-          <w:rFonts w:ascii="Arial" w:hAnsi="Arial" w:cs="Arial"/>
-        </w:rPr>
-        <w:t xml:space="preserve"> or enter a Project Folder.</w:t>
-      </w:r>
-    </w:p>
-    <w:p>
-      <w:pPr>
-        <w:rPr>
-          <w:rFonts w:ascii="Arial" w:hAnsi="Arial" w:cs="Arial"/>
-        </w:rPr>
-      </w:pPr>
-    </w:p>
-    <w:p>
-      <w:pPr>
-        <w:rPr>
-          <w:rFonts w:ascii="Arial" w:hAnsi="Arial" w:cs="Arial"/>
-        </w:rPr>
-      </w:pPr>
-      <w:r>
-        <w:rPr>
-          <w:rFonts w:ascii="Arial" w:hAnsi="Arial" w:cs="Arial"/>
-        </w:rPr>
-        <w:t>The project folder is the folder above the four projects in your data library.</w:t>
-      </w:r>
-    </w:p>
-    <w:p>
-      <w:pPr>
-        <w:rPr>
-          <w:rFonts w:ascii="Arial" w:hAnsi="Arial" w:cs="Arial"/>
-        </w:rPr>
-      </w:pPr>
-    </w:p>
-    <w:p>
-      <w:pPr>
-        <w:rPr>
-          <w:rFonts w:ascii="Arial" w:hAnsi="Arial" w:cs="Arial"/>
-        </w:rPr>
-      </w:pPr>
-      <w:r>
-        <w:rPr>
-          <w:rFonts w:ascii="Arial" w:hAnsi="Arial" w:cs="Arial"/>
-          <w:highlight w:val="yellow"/>
-        </w:rPr>
-        <w:t>Tip:</w:t>
-      </w:r>
-      <w:r>
-        <w:rPr>
-          <w:rFonts w:ascii="Arial" w:hAnsi="Arial" w:cs="Arial"/>
-        </w:rPr>
-        <w:t xml:space="preserve"> An easy way to find your project folder is to right click your solution in Visual Studio and select ‘Open Folder in File Explorer’.</w:t>
-      </w:r>
-    </w:p>
-    <w:p>
-      <w:pPr>
-        <w:rPr>
-          <w:rFonts w:ascii="Arial" w:hAnsi="Arial" w:cs="Arial"/>
-        </w:rPr>
-      </w:pPr>
-    </w:p>
-    <w:p>
-      <w:pPr>
-        <w:rPr>
-          <w:rFonts w:ascii="Arial" w:hAnsi="Arial" w:cs="Arial"/>
-        </w:rPr>
-      </w:pPr>
-      <w:r>
-        <w:rPr>
-          <w:rFonts w:ascii="Arial" w:hAnsi="Arial" w:cs="Arial"/>
-          <w:noProof/>
-        </w:rPr>
-        <w:drawing>
-          <wp:inline distT="0" distB="0" distL="0" distR="0" wp14:anchorId="275D1682" wp14:editId="1FCB9C9D">
-            <wp:extent cx="4635610" cy="4231603"/>
-            <wp:effectExtent l="0" t="0" r="0" b="0"/>
-            <wp:docPr id="22" name="Picture 22" descr="A screenshot of a social media post&#10;&#10;Description automatically generated"/>
-            <wp:cNvGraphicFramePr>
-              <a:graphicFrameLocks xmlns:a="http://schemas.openxmlformats.org/drawingml/2006/main" noChangeAspect="1"/>
-            </wp:cNvGraphicFramePr>
-            <a:graphic xmlns:a="http://schemas.openxmlformats.org/drawingml/2006/main">
-              <a:graphicData uri="http://schemas.openxmlformats.org/drawingml/2006/picture">
-                <pic:pic xmlns:pic="http://schemas.openxmlformats.org/drawingml/2006/picture">
-                  <pic:nvPicPr>
-                    <pic:cNvPr id="22" name="Open Folder in File Explorer.png"/>
+                    <pic:cNvPr id="43" name="Project Editor.png"/>
                     <pic:cNvPicPr/>
                   </pic:nvPicPr>
                   <pic:blipFill>
@@ -4657,7 +4801,7 @@
                   <pic:spPr>
                     <a:xfrm>
                       <a:off x="0" y="0"/>
-                      <a:ext cx="4664752" cy="4258205"/>
+                      <a:ext cx="5486400" cy="2518410"/>
                     </a:xfrm>
                     <a:prstGeom prst="rect">
                       <a:avLst/>
@@ -4674,16 +4818,199 @@
       <w:pPr>
         <w:rPr>
           <w:rFonts w:ascii="Arial" w:hAnsi="Arial" w:cs="Arial"/>
-          <w:b/>
-        </w:rPr>
-      </w:pPr>
-      <w:r>
-        <w:rPr>
-          <w:rFonts w:ascii="Arial" w:hAnsi="Arial" w:cs="Arial"/>
-          <w:b/>
-        </w:rPr>
-        <w:lastRenderedPageBreak/>
-        <w:t>Project Folder for a DataTier.Net Project</w:t>
+        </w:rPr>
+      </w:pPr>
+    </w:p>
+    <w:p>
+      <w:pPr>
+        <w:rPr>
+          <w:rFonts w:ascii="Arial" w:hAnsi="Arial" w:cs="Arial"/>
+        </w:rPr>
+      </w:pPr>
+      <w:r>
+        <w:rPr>
+          <w:rFonts w:ascii="Arial" w:hAnsi="Arial" w:cs="Arial"/>
+        </w:rPr>
+        <w:t xml:space="preserve">Type in a Name for your project and </w:t>
+      </w:r>
+      <w:r>
+        <w:rPr>
+          <w:rFonts w:ascii="Arial" w:hAnsi="Arial" w:cs="Arial"/>
+        </w:rPr>
+        <w:t>browse for</w:t>
+      </w:r>
+      <w:r>
+        <w:rPr>
+          <w:rFonts w:ascii="Arial" w:hAnsi="Arial" w:cs="Arial"/>
+        </w:rPr>
+        <w:t xml:space="preserve"> or enter a Project Folder.</w:t>
+      </w:r>
+    </w:p>
+    <w:p>
+      <w:pPr>
+        <w:rPr>
+          <w:rFonts w:ascii="Arial" w:hAnsi="Arial" w:cs="Arial"/>
+        </w:rPr>
+      </w:pPr>
+    </w:p>
+    <w:p>
+      <w:pPr>
+        <w:rPr>
+          <w:rFonts w:ascii="Arial" w:hAnsi="Arial" w:cs="Arial"/>
+        </w:rPr>
+      </w:pPr>
+      <w:r>
+        <w:rPr>
+          <w:rFonts w:ascii="Arial" w:hAnsi="Arial" w:cs="Arial"/>
+        </w:rPr>
+        <w:t>The project folder is the folder above the four projects in your data library.</w:t>
+      </w:r>
+    </w:p>
+    <w:p>
+      <w:pPr>
+        <w:rPr>
+          <w:rFonts w:ascii="Arial" w:hAnsi="Arial" w:cs="Arial"/>
+        </w:rPr>
+      </w:pPr>
+    </w:p>
+    <w:p>
+      <w:pPr>
+        <w:rPr>
+          <w:rFonts w:ascii="Arial" w:hAnsi="Arial" w:cs="Arial"/>
+        </w:rPr>
+      </w:pPr>
+      <w:r>
+        <w:rPr>
+          <w:rFonts w:ascii="Arial" w:hAnsi="Arial" w:cs="Arial"/>
+          <w:highlight w:val="yellow"/>
+        </w:rPr>
+        <w:t>Tip:</w:t>
+      </w:r>
+      <w:r>
+        <w:rPr>
+          <w:rFonts w:ascii="Arial" w:hAnsi="Arial" w:cs="Arial"/>
+        </w:rPr>
+        <w:t xml:space="preserve"> An easy way to find your project folder is to right click your solution in Visual Studio and select ‘Open Folder in File Explorer’.</w:t>
+      </w:r>
+    </w:p>
+    <w:p>
+      <w:pPr>
+        <w:rPr>
+          <w:rFonts w:ascii="Arial" w:hAnsi="Arial" w:cs="Arial"/>
+        </w:rPr>
+      </w:pPr>
+    </w:p>
+    <w:p>
+      <w:pPr>
+        <w:rPr>
+          <w:rFonts w:ascii="Arial" w:hAnsi="Arial" w:cs="Arial"/>
+        </w:rPr>
+      </w:pPr>
+      <w:r>
+        <w:rPr>
+          <w:rFonts w:ascii="Arial" w:hAnsi="Arial" w:cs="Arial"/>
+          <w:noProof/>
+        </w:rPr>
+        <w:drawing>
+          <wp:inline distT="0" distB="0" distL="0" distR="0" wp14:anchorId="275D1682" wp14:editId="140FEECB">
+            <wp:extent cx="4038851" cy="3686853"/>
+            <wp:effectExtent l="0" t="0" r="0" b="8890"/>
+            <wp:docPr id="22" name="Picture 22" descr="A screenshot of a social media post&#10;&#10;Description automatically generated"/>
+            <wp:cNvGraphicFramePr>
+              <a:graphicFrameLocks xmlns:a="http://schemas.openxmlformats.org/drawingml/2006/main" noChangeAspect="1"/>
+            </wp:cNvGraphicFramePr>
+            <a:graphic xmlns:a="http://schemas.openxmlformats.org/drawingml/2006/main">
+              <a:graphicData uri="http://schemas.openxmlformats.org/drawingml/2006/picture">
+                <pic:pic xmlns:pic="http://schemas.openxmlformats.org/drawingml/2006/picture">
+                  <pic:nvPicPr>
+                    <pic:cNvPr id="22" name="Open Folder in File Explorer.png"/>
+                    <pic:cNvPicPr/>
+                  </pic:nvPicPr>
+                  <pic:blipFill>
+                    <a:blip r:embed="rId32">
+                      <a:extLst>
+                        <a:ext uri="{28A0092B-C50C-407E-A947-70E740481C1C}">
+                          <a14:useLocalDpi xmlns:a14="http://schemas.microsoft.com/office/drawing/2010/main" val="0"/>
+                        </a:ext>
+                      </a:extLst>
+                    </a:blip>
+                    <a:stretch>
+                      <a:fillRect/>
+                    </a:stretch>
+                  </pic:blipFill>
+                  <pic:spPr>
+                    <a:xfrm>
+                      <a:off x="0" y="0"/>
+                      <a:ext cx="4082257" cy="3726476"/>
+                    </a:xfrm>
+                    <a:prstGeom prst="rect">
+                      <a:avLst/>
+                    </a:prstGeom>
+                  </pic:spPr>
+                </pic:pic>
+              </a:graphicData>
+            </a:graphic>
+          </wp:inline>
+        </w:drawing>
+      </w:r>
+    </w:p>
+    <w:p>
+      <w:pPr>
+        <w:rPr>
+          <w:rFonts w:ascii="Arial" w:hAnsi="Arial" w:cs="Arial"/>
+          <w:b/>
+        </w:rPr>
+      </w:pPr>
+    </w:p>
+    <w:p>
+      <w:pPr>
+        <w:rPr>
+          <w:rFonts w:ascii="Arial" w:hAnsi="Arial" w:cs="Arial"/>
+          <w:b/>
+        </w:rPr>
+      </w:pPr>
+    </w:p>
+    <w:p>
+      <w:pPr>
+        <w:rPr>
+          <w:rFonts w:ascii="Arial" w:hAnsi="Arial" w:cs="Arial"/>
+          <w:b/>
+        </w:rPr>
+      </w:pPr>
+      <w:r>
+        <w:rPr>
+          <w:rFonts w:ascii="Arial" w:hAnsi="Arial" w:cs="Arial"/>
+          <w:b/>
+        </w:rPr>
+        <w:t xml:space="preserve">Project </w:t>
+      </w:r>
+      <w:r>
+        <w:rPr>
+          <w:rFonts w:ascii="Arial" w:hAnsi="Arial" w:cs="Arial"/>
+          <w:b/>
+        </w:rPr>
+        <w:t>Structure</w:t>
+      </w:r>
+      <w:r>
+        <w:rPr>
+          <w:rFonts w:ascii="Arial" w:hAnsi="Arial" w:cs="Arial"/>
+          <w:b/>
+        </w:rPr>
+        <w:t xml:space="preserve"> </w:t>
+      </w:r>
+      <w:r>
+        <w:rPr>
+          <w:rFonts w:ascii="Arial" w:hAnsi="Arial" w:cs="Arial"/>
+          <w:b/>
+        </w:rPr>
+        <w:t>of</w:t>
+      </w:r>
+      <w:r>
+        <w:rPr>
+          <w:rFonts w:ascii="Arial" w:hAnsi="Arial" w:cs="Arial"/>
+          <w:b/>
+        </w:rPr>
+        <w:t xml:space="preserve"> a DataTier.Net Project</w:t>
       </w:r>
     </w:p>
     <w:p>
@@ -4723,7 +5050,7 @@
                     <pic:cNvPicPr/>
                   </pic:nvPicPr>
                   <pic:blipFill>
-                    <a:blip r:embed="rId32">
+                    <a:blip r:embed="rId33">
                       <a:extLst>
                         <a:ext uri="{28A0092B-C50C-407E-A947-70E740481C1C}">
                           <a14:useLocalDpi xmlns:a14="http://schemas.microsoft.com/office/drawing/2010/main" val="0"/>
@@ -4869,7 +5196,7 @@
                     <pic:cNvPicPr/>
                   </pic:nvPicPr>
                   <pic:blipFill>
-                    <a:blip r:embed="rId33">
+                    <a:blip r:embed="rId34">
                       <a:extLst>
                         <a:ext uri="{28A0092B-C50C-407E-A947-70E740481C1C}">
                           <a14:useLocalDpi xmlns:a14="http://schemas.microsoft.com/office/drawing/2010/main" val="0"/>
@@ -5067,7 +5394,7 @@
                     <pic:cNvPicPr/>
                   </pic:nvPicPr>
                   <pic:blipFill>
-                    <a:blip r:embed="rId34">
+                    <a:blip r:embed="rId35">
                       <a:extLst>
                         <a:ext uri="{28A0092B-C50C-407E-A947-70E740481C1C}">
                           <a14:useLocalDpi xmlns:a14="http://schemas.microsoft.com/office/drawing/2010/main" val="0"/>
@@ -5377,7 +5704,7 @@
                     <pic:cNvPicPr/>
                   </pic:nvPicPr>
                   <pic:blipFill>
-                    <a:blip r:embed="rId35">
+                    <a:blip r:embed="rId36">
                       <a:extLst>
                         <a:ext uri="{28A0092B-C50C-407E-A947-70E740481C1C}">
                           <a14:useLocalDpi xmlns:a14="http://schemas.microsoft.com/office/drawing/2010/main" val="0"/>
@@ -5447,7 +5774,7 @@
                     <pic:cNvPicPr/>
                   </pic:nvPicPr>
                   <pic:blipFill>
-                    <a:blip r:embed="rId36">
+                    <a:blip r:embed="rId37">
                       <a:extLst>
                         <a:ext uri="{28A0092B-C50C-407E-A947-70E740481C1C}">
                           <a14:useLocalDpi xmlns:a14="http://schemas.microsoft.com/office/drawing/2010/main" val="0"/>
@@ -5613,10 +5940,10 @@
           <w:noProof/>
         </w:rPr>
         <w:drawing>
-          <wp:inline distT="0" distB="0" distL="0" distR="0" wp14:anchorId="2FCC6CE5" wp14:editId="1B41C2F7">
+          <wp:inline distT="0" distB="0" distL="0" distR="0" wp14:anchorId="0CF8EDE0" wp14:editId="3F1D87C0">
             <wp:extent cx="5486400" cy="2998470"/>
             <wp:effectExtent l="0" t="0" r="0" b="0"/>
-            <wp:docPr id="30" name="Picture 30" descr="A screenshot of a cell phone&#10;&#10;Description automatically generated"/>
+            <wp:docPr id="47" name="Picture 47" descr="A screenshot of a cell phone&#10;&#10;Description automatically generated"/>
             <wp:cNvGraphicFramePr>
               <a:graphicFrameLocks xmlns:a="http://schemas.openxmlformats.org/drawingml/2006/main" noChangeAspect="1"/>
             </wp:cNvGraphicFramePr>
@@ -5624,11 +5951,11 @@
               <a:graphicData uri="http://schemas.openxmlformats.org/drawingml/2006/picture">
                 <pic:pic xmlns:pic="http://schemas.openxmlformats.org/drawingml/2006/picture">
                   <pic:nvPicPr>
-                    <pic:cNvPr id="30" name="Manage Data.png"/>
+                    <pic:cNvPr id="47" name="Data Editor.png"/>
                     <pic:cNvPicPr/>
                   </pic:nvPicPr>
                   <pic:blipFill>
-                    <a:blip r:embed="rId37">
+                    <a:blip r:embed="rId38">
                       <a:extLst>
                         <a:ext uri="{28A0092B-C50C-407E-A947-70E740481C1C}">
                           <a14:useLocalDpi xmlns:a14="http://schemas.microsoft.com/office/drawing/2010/main" val="0"/>
@@ -5745,18 +6072,28 @@
       <w:pPr>
         <w:rPr>
           <w:rFonts w:ascii="Arial" w:hAnsi="Arial" w:cs="Arial"/>
-          <w:bCs/>
-        </w:rPr>
-      </w:pPr>
-      <w:r>
-        <w:rPr>
-          <w:rFonts w:ascii="Arial" w:hAnsi="Arial" w:cs="Arial"/>
           <w:b/>
           <w:color w:val="0070C0"/>
           <w14:ligatures w14:val="standard"/>
         </w:rPr>
+      </w:pPr>
+      <w:r>
+        <w:rPr>
+          <w:rFonts w:ascii="Arial" w:hAnsi="Arial" w:cs="Arial"/>
+          <w:b/>
+          <w:color w:val="0070C0"/>
+          <w14:ligatures w14:val="standard"/>
+        </w:rPr>
         <w:t>You are now ready to build your project with DataTier.Net!</w:t>
       </w:r>
+    </w:p>
+    <w:p>
+      <w:pPr>
+        <w:rPr>
+          <w:rFonts w:ascii="Arial" w:hAnsi="Arial" w:cs="Arial"/>
+          <w:bCs/>
+        </w:rPr>
+      </w:pPr>
     </w:p>
     <w:p>
       <w:pPr>
@@ -5987,6 +6324,29 @@
           <w:b/>
         </w:rPr>
         <w:t xml:space="preserve"> Control</w:t>
+      </w:r>
+    </w:p>
+    <w:p>
+      <w:pPr>
+        <w:rPr>
+          <w:rFonts w:ascii="Arial" w:hAnsi="Arial" w:cs="Arial"/>
+          <w:b/>
+        </w:rPr>
+      </w:pPr>
+    </w:p>
+    <w:p>
+      <w:pPr>
+        <w:rPr>
+          <w:rFonts w:ascii="Arial" w:hAnsi="Arial" w:cs="Arial"/>
+          <w:b/>
+        </w:rPr>
+      </w:pPr>
+      <w:r>
+        <w:rPr>
+          <w:rFonts w:ascii="Arial" w:hAnsi="Arial" w:cs="Arial"/>
+          <w:b/>
+        </w:rPr>
+        <w:t>.Net Framework Only</w:t>
       </w:r>
     </w:p>
     <w:p>
@@ -6123,7 +6483,7 @@
                     <pic:cNvPicPr/>
                   </pic:nvPicPr>
                   <pic:blipFill>
-                    <a:blip r:embed="rId38"/>
+                    <a:blip r:embed="rId39"/>
                     <a:stretch>
                       <a:fillRect/>
                     </a:stretch>
@@ -6410,6 +6770,8 @@
         </w:rPr>
         <w:t>The Include Project Files Button Is now clicked on your behalf.</w:t>
       </w:r>
+      <w:bookmarkStart w:id="0" w:name="_GoBack"/>
+      <w:bookmarkEnd w:id="0"/>
     </w:p>
     <w:p>
       <w:pPr>
@@ -6519,6 +6881,7 @@
         <w:rPr>
           <w:rFonts w:ascii="Arial" w:hAnsi="Arial" w:cs="Arial"/>
         </w:rPr>
+        <w:lastRenderedPageBreak/>
         <w:t xml:space="preserve">Step 1: </w:t>
       </w:r>
       <w:r>
@@ -6589,7 +6952,7 @@
                     <pic:cNvPicPr/>
                   </pic:nvPicPr>
                   <pic:blipFill>
-                    <a:blip r:embed="rId39">
+                    <a:blip r:embed="rId40">
                       <a:extLst>
                         <a:ext uri="{28A0092B-C50C-407E-A947-70E740481C1C}">
                           <a14:useLocalDpi xmlns:a14="http://schemas.microsoft.com/office/drawing/2010/main" val="0"/>
@@ -7327,6 +7690,7 @@
         <w:rPr>
           <w:rFonts w:ascii="Arial" w:hAnsi="Arial" w:cs="Arial"/>
         </w:rPr>
+        <w:lastRenderedPageBreak/>
         <w:t xml:space="preserve">The following </w:t>
       </w:r>
       <w:r>
@@ -7359,7 +7723,6 @@
         <w:rPr>
           <w:rFonts w:ascii="Arial" w:hAnsi="Arial" w:cs="Arial"/>
         </w:rPr>
-        <w:lastRenderedPageBreak/>
         <w:t xml:space="preserve">The Fetch Procedures will create a find (single instance returned) and a FetchAll method returns a </w:t>
       </w:r>
       <w:r>
@@ -7703,7 +8066,7 @@
                     </pic:cNvPicPr>
                   </pic:nvPicPr>
                   <pic:blipFill>
-                    <a:blip r:embed="rId40">
+                    <a:blip r:embed="rId41">
                       <a:extLst>
                         <a:ext uri="{28A0092B-C50C-407E-A947-70E740481C1C}">
                           <a14:useLocalDpi xmlns:a14="http://schemas.microsoft.com/office/drawing/2010/main" val="0"/>
@@ -8201,7 +8564,7 @@
                     <pic:cNvPicPr/>
                   </pic:nvPicPr>
                   <pic:blipFill>
-                    <a:blip r:embed="rId41">
+                    <a:blip r:embed="rId42">
                       <a:extLst>
                         <a:ext uri="{28A0092B-C50C-407E-A947-70E740481C1C}">
                           <a14:useLocalDpi xmlns:a14="http://schemas.microsoft.com/office/drawing/2010/main" val="0"/>
@@ -8333,7 +8696,7 @@
           <w:rFonts w:ascii="Arial" w:hAnsi="Arial" w:cs="Arial"/>
         </w:rPr>
       </w:pPr>
-      <w:hyperlink r:id="rId42" w:history="1">
+      <w:hyperlink r:id="rId43" w:history="1">
         <w:r>
           <w:rPr>
             <w:rStyle w:val="Hyperlink"/>
@@ -8416,7 +8779,7 @@
         </w:rPr>
         <w:t xml:space="preserve"> </w:t>
       </w:r>
-      <w:hyperlink r:id="rId43" w:history="1">
+      <w:hyperlink r:id="rId44" w:history="1">
         <w:r>
           <w:rPr>
             <w:rStyle w:val="Hyperlink"/>
@@ -8462,7 +8825,7 @@
                     <pic:cNvPicPr/>
                   </pic:nvPicPr>
                   <pic:blipFill>
-                    <a:blip r:embed="rId44">
+                    <a:blip r:embed="rId45">
                       <a:extLst>
                         <a:ext uri="{28A0092B-C50C-407E-A947-70E740481C1C}">
                           <a14:useLocalDpi xmlns:a14="http://schemas.microsoft.com/office/drawing/2010/main" val="0"/>
@@ -8611,7 +8974,7 @@
         </w:rPr>
         <w:t xml:space="preserve"> </w:t>
       </w:r>
-      <w:hyperlink r:id="rId45" w:history="1">
+      <w:hyperlink r:id="rId46" w:history="1">
         <w:r>
           <w:rPr>
             <w:rStyle w:val="Hyperlink"/>
@@ -8655,7 +9018,7 @@
                     <pic:cNvPicPr/>
                   </pic:nvPicPr>
                   <pic:blipFill>
-                    <a:blip r:embed="rId46">
+                    <a:blip r:embed="rId47">
                       <a:extLst>
                         <a:ext uri="{28A0092B-C50C-407E-A947-70E740481C1C}">
                           <a14:useLocalDpi xmlns:a14="http://schemas.microsoft.com/office/drawing/2010/main" val="0"/>
@@ -9874,7 +10237,7 @@
       </w:pPr>
     </w:p>
     <w:p>
-      <w:hyperlink r:id="rId47" w:history="1">
+      <w:hyperlink r:id="rId48" w:history="1">
         <w:r>
           <w:rPr>
             <w:rStyle w:val="Hyperlink"/>
@@ -9981,7 +10344,7 @@
                     <pic:cNvPicPr/>
                   </pic:nvPicPr>
                   <pic:blipFill>
-                    <a:blip r:embed="rId48">
+                    <a:blip r:embed="rId49">
                       <a:extLst>
                         <a:ext uri="{28A0092B-C50C-407E-A947-70E740481C1C}">
                           <a14:useLocalDpi xmlns:a14="http://schemas.microsoft.com/office/drawing/2010/main" val="0"/>
@@ -10596,6 +10959,7 @@
     <w:lsdException w:name="Normal (Web)" w:uiPriority="99"/>
     <w:lsdException w:name="HTML Sample" w:semiHidden="1" w:unhideWhenUsed="1"/>
     <w:lsdException w:name="HTML Variable" w:semiHidden="1" w:unhideWhenUsed="1"/>
+    <w:lsdException w:name="Normal Table" w:semiHidden="1" w:unhideWhenUsed="1"/>
     <w:lsdException w:name="Outline List 1" w:semiHidden="1" w:unhideWhenUsed="1"/>
     <w:lsdException w:name="Outline List 2" w:semiHidden="1" w:unhideWhenUsed="1"/>
     <w:lsdException w:name="Outline List 3" w:semiHidden="1" w:unhideWhenUsed="1"/>
@@ -10640,7 +11004,9 @@
     <w:lsdException w:name="Table Subtle 2" w:semiHidden="1" w:unhideWhenUsed="1"/>
     <w:lsdException w:name="Table Web 1" w:semiHidden="1" w:unhideWhenUsed="1"/>
     <w:lsdException w:name="Table Web 2" w:semiHidden="1" w:unhideWhenUsed="1"/>
+    <w:lsdException w:name="Table Web 3" w:semiHidden="1" w:unhideWhenUsed="1"/>
     <w:lsdException w:name="Balloon Text" w:semiHidden="1" w:unhideWhenUsed="1"/>
+    <w:lsdException w:name="Table Theme" w:semiHidden="1" w:unhideWhenUsed="1"/>
     <w:lsdException w:name="Placeholder Text" w:semiHidden="1" w:uiPriority="99"/>
     <w:lsdException w:name="No Spacing" w:uiPriority="1" w:qFormat="1"/>
     <w:lsdException w:name="Light Shading" w:uiPriority="60"/>
@@ -11323,7 +11689,7 @@
 </file>
 
 <file path=customXml/itemProps1.xml><?xml version="1.0" encoding="utf-8"?>
-<ds:datastoreItem xmlns:ds="http://schemas.openxmlformats.org/officeDocument/2006/customXml" ds:itemID="{C7AB395A-13AA-4996-8DC0-6D8BF820F873}">
+<ds:datastoreItem xmlns:ds="http://schemas.openxmlformats.org/officeDocument/2006/customXml" ds:itemID="{2D84A5D0-FEC9-4CB5-923F-05E872F69046}">
   <ds:schemaRefs>
     <ds:schemaRef ds:uri="http://schemas.openxmlformats.org/officeDocument/2006/bibliography"/>
   </ds:schemaRefs>

</xml_diff>

<commit_message>
I updated the Getting Started Guide with information about Blazor.
</commit_message>
<xml_diff>
--- a/DataTier.Net/Class Room/Documents/DataTier.Net Quick Start.docx
+++ b/DataTier.Net/Class Room/Documents/DataTier.Net Quick Start.docx
@@ -364,29 +364,6 @@
           <w:bCs/>
         </w:rPr>
         <w:t xml:space="preserve"> = new Gateway(connectionName);</w:t>
-      </w:r>
-    </w:p>
-    <w:p>
-      <w:pPr>
-        <w:rPr>
-          <w:rFonts w:ascii="Arial" w:hAnsi="Arial" w:cs="Arial"/>
-          <w:bCs/>
-        </w:rPr>
-      </w:pPr>
-    </w:p>
-    <w:p>
-      <w:pPr>
-        <w:rPr>
-          <w:rFonts w:ascii="Arial" w:hAnsi="Arial" w:cs="Arial"/>
-          <w:bCs/>
-        </w:rPr>
-      </w:pPr>
-      <w:r>
-        <w:rPr>
-          <w:rFonts w:ascii="Arial" w:hAnsi="Arial" w:cs="Arial"/>
-          <w:bCs/>
-        </w:rPr>
-        <w:t>The User’s Guide contains more information about using Dot Net Core &amp; Blazor.</w:t>
       </w:r>
     </w:p>
     <w:p>
@@ -519,49 +496,49 @@
           <w:b/>
           <w:bCs/>
         </w:rPr>
+        <w:t xml:space="preserve">Step 1. </w:t>
+      </w:r>
+      <w:r>
+        <w:rPr>
+          <w:rFonts w:ascii="Arial" w:hAnsi="Arial" w:cs="Arial"/>
+          <w:b/>
+        </w:rPr>
+        <w:t xml:space="preserve">Create DataTier.Net </w:t>
+      </w:r>
+      <w:r>
+        <w:rPr>
+          <w:rFonts w:ascii="Arial" w:hAnsi="Arial" w:cs="Arial"/>
+          <w:b/>
+        </w:rPr>
+        <w:t xml:space="preserve">SQL Server </w:t>
+      </w:r>
+      <w:r>
+        <w:rPr>
+          <w:rFonts w:ascii="Arial" w:hAnsi="Arial" w:cs="Arial"/>
+          <w:b/>
+        </w:rPr>
+        <w:t>Database</w:t>
+      </w:r>
+    </w:p>
+    <w:p>
+      <w:pPr>
+        <w:rPr>
+          <w:rFonts w:ascii="Arial" w:hAnsi="Arial" w:cs="Arial"/>
+          <w:b/>
+        </w:rPr>
+      </w:pPr>
+    </w:p>
+    <w:p>
+      <w:pPr>
+        <w:rPr>
+          <w:rFonts w:ascii="Arial" w:hAnsi="Arial" w:cs="Arial"/>
+        </w:rPr>
+      </w:pPr>
+      <w:r>
+        <w:rPr>
+          <w:rFonts w:ascii="Arial" w:hAnsi="Arial" w:cs="Arial"/>
+        </w:rPr>
         <w:lastRenderedPageBreak/>
-        <w:t xml:space="preserve">Step 1. </w:t>
-      </w:r>
-      <w:r>
-        <w:rPr>
-          <w:rFonts w:ascii="Arial" w:hAnsi="Arial" w:cs="Arial"/>
-          <w:b/>
-        </w:rPr>
-        <w:t xml:space="preserve">Create DataTier.Net </w:t>
-      </w:r>
-      <w:r>
-        <w:rPr>
-          <w:rFonts w:ascii="Arial" w:hAnsi="Arial" w:cs="Arial"/>
-          <w:b/>
-        </w:rPr>
-        <w:t xml:space="preserve">SQL Server </w:t>
-      </w:r>
-      <w:r>
-        <w:rPr>
-          <w:rFonts w:ascii="Arial" w:hAnsi="Arial" w:cs="Arial"/>
-          <w:b/>
-        </w:rPr>
-        <w:t>Database</w:t>
-      </w:r>
-    </w:p>
-    <w:p>
-      <w:pPr>
-        <w:rPr>
-          <w:rFonts w:ascii="Arial" w:hAnsi="Arial" w:cs="Arial"/>
-          <w:b/>
-        </w:rPr>
-      </w:pPr>
-    </w:p>
-    <w:p>
-      <w:pPr>
-        <w:rPr>
-          <w:rFonts w:ascii="Arial" w:hAnsi="Arial" w:cs="Arial"/>
-        </w:rPr>
-      </w:pPr>
-      <w:r>
-        <w:rPr>
-          <w:rFonts w:ascii="Arial" w:hAnsi="Arial" w:cs="Arial"/>
-        </w:rPr>
         <w:t>Create a new database named ‘</w:t>
       </w:r>
       <w:r>
@@ -982,42 +959,30 @@
           <w:b/>
           <w:bCs/>
         </w:rPr>
+        <w:t>.Net Core</w:t>
+      </w:r>
+    </w:p>
+    <w:p>
+      <w:pPr>
+        <w:rPr>
+          <w:rFonts w:ascii="Arial" w:hAnsi="Arial" w:cs="Arial"/>
+          <w:b/>
+          <w:bCs/>
+        </w:rPr>
+      </w:pPr>
+    </w:p>
+    <w:p>
+      <w:pPr>
+        <w:rPr>
+          <w:rFonts w:ascii="Arial" w:hAnsi="Arial" w:cs="Arial"/>
+        </w:rPr>
+      </w:pPr>
+      <w:r>
+        <w:rPr>
+          <w:rFonts w:ascii="Arial" w:hAnsi="Arial" w:cs="Arial"/>
+        </w:rPr>
         <w:lastRenderedPageBreak/>
-        <w:t>.Net Core</w:t>
-      </w:r>
-    </w:p>
-    <w:p>
-      <w:pPr>
-        <w:rPr>
-          <w:rFonts w:ascii="Arial" w:hAnsi="Arial" w:cs="Arial"/>
-          <w:b/>
-          <w:bCs/>
-        </w:rPr>
-      </w:pPr>
-    </w:p>
-    <w:p>
-      <w:pPr>
-        <w:rPr>
-          <w:rFonts w:ascii="Arial" w:hAnsi="Arial" w:cs="Arial"/>
-        </w:rPr>
-      </w:pPr>
-      <w:r>
-        <w:rPr>
-          <w:rFonts w:ascii="Arial" w:hAnsi="Arial" w:cs="Arial"/>
-        </w:rPr>
-        <w:t xml:space="preserve">Make sure you are connected to the internet and click the link for </w:t>
-      </w:r>
-      <w:r>
-        <w:rPr>
-          <w:rFonts w:ascii="Arial" w:hAnsi="Arial" w:cs="Arial"/>
-        </w:rPr>
-        <w:t>DotNetCore Project Templates.</w:t>
-      </w:r>
-      <w:r>
-        <w:rPr>
-          <w:rFonts w:ascii="Arial" w:hAnsi="Arial" w:cs="Arial"/>
-        </w:rPr>
-        <w:t xml:space="preserve"> This will install the Nuget package DataJuggler.DataTier.Net.Core.ProjectTemplates via Dot Net Core CLI:</w:t>
+        <w:t>Make sure you are connected to the internet and click the link for DotNetCore Project Templates. This will install the Nuget package DataJuggler.DataTier.Net.Core.ProjectTemplates via Dot Net Core CLI:</w:t>
       </w:r>
     </w:p>
     <w:p>
@@ -1379,9 +1344,9 @@
           <w:noProof/>
         </w:rPr>
         <w:drawing>
-          <wp:inline distT="0" distB="0" distL="0" distR="0" wp14:anchorId="728F043F" wp14:editId="71E46891">
-            <wp:extent cx="3124668" cy="2585444"/>
-            <wp:effectExtent l="0" t="0" r="0" b="5715"/>
+          <wp:inline distT="0" distB="0" distL="0" distR="0" wp14:anchorId="728F043F" wp14:editId="361C02AE">
+            <wp:extent cx="3287353" cy="2720053"/>
+            <wp:effectExtent l="0" t="0" r="8890" b="4445"/>
             <wp:docPr id="36" name="Picture 36" descr="A screenshot of a cell phone&#10;&#10;Description automatically generated"/>
             <wp:cNvGraphicFramePr>
               <a:graphicFrameLocks xmlns:a="http://schemas.openxmlformats.org/drawingml/2006/main" noChangeAspect="1"/>
@@ -1408,7 +1373,7 @@
                   <pic:spPr>
                     <a:xfrm>
                       <a:off x="0" y="0"/>
-                      <a:ext cx="3189243" cy="2638875"/>
+                      <a:ext cx="3389004" cy="2804162"/>
                     </a:xfrm>
                     <a:prstGeom prst="rect">
                       <a:avLst/>
@@ -1433,50 +1398,57 @@
           <w:rFonts w:ascii="Arial" w:hAnsi="Arial" w:cs="Arial"/>
           <w:bCs/>
         </w:rPr>
+        <w:t>The old Connection String Builder was a stand-alone application</w:t>
+      </w:r>
+      <w:r>
+        <w:rPr>
+          <w:rFonts w:ascii="Arial" w:hAnsi="Arial" w:cs="Arial"/>
+          <w:bCs/>
+        </w:rPr>
+        <w:t xml:space="preserve"> and is still in the Tools folder</w:t>
+      </w:r>
+      <w:r>
+        <w:rPr>
+          <w:rFonts w:ascii="Arial" w:hAnsi="Arial" w:cs="Arial"/>
+          <w:bCs/>
+        </w:rPr>
+        <w:t>. This work</w:t>
+      </w:r>
+      <w:r>
+        <w:rPr>
+          <w:rFonts w:ascii="Arial" w:hAnsi="Arial" w:cs="Arial"/>
+          <w:bCs/>
+        </w:rPr>
+        <w:t>s</w:t>
+      </w:r>
+      <w:r>
+        <w:rPr>
+          <w:rFonts w:ascii="Arial" w:hAnsi="Arial" w:cs="Arial"/>
+          <w:bCs/>
+        </w:rPr>
+        <w:t xml:space="preserve"> fine</w:t>
+      </w:r>
+      <w:r>
+        <w:rPr>
+          <w:rFonts w:ascii="Arial" w:hAnsi="Arial" w:cs="Arial"/>
+          <w:bCs/>
+        </w:rPr>
+        <w:t xml:space="preserve">, </w:t>
+      </w:r>
+      <w:r>
+        <w:rPr>
+          <w:rFonts w:ascii="Arial" w:hAnsi="Arial" w:cs="Arial"/>
+          <w:bCs/>
+        </w:rPr>
+        <w:t xml:space="preserve">although it added an extra couple of minutes to </w:t>
+      </w:r>
+      <w:r>
+        <w:rPr>
+          <w:rFonts w:ascii="Arial" w:hAnsi="Arial" w:cs="Arial"/>
+          <w:bCs/>
+        </w:rPr>
         <w:lastRenderedPageBreak/>
-        <w:t>The old Connection String Builder was a stand-alone application</w:t>
-      </w:r>
-      <w:r>
-        <w:rPr>
-          <w:rFonts w:ascii="Arial" w:hAnsi="Arial" w:cs="Arial"/>
-          <w:bCs/>
-        </w:rPr>
-        <w:t xml:space="preserve"> and is still in the Tools folder</w:t>
-      </w:r>
-      <w:r>
-        <w:rPr>
-          <w:rFonts w:ascii="Arial" w:hAnsi="Arial" w:cs="Arial"/>
-          <w:bCs/>
-        </w:rPr>
-        <w:t>. This work</w:t>
-      </w:r>
-      <w:r>
-        <w:rPr>
-          <w:rFonts w:ascii="Arial" w:hAnsi="Arial" w:cs="Arial"/>
-          <w:bCs/>
-        </w:rPr>
-        <w:t>s</w:t>
-      </w:r>
-      <w:r>
-        <w:rPr>
-          <w:rFonts w:ascii="Arial" w:hAnsi="Arial" w:cs="Arial"/>
-          <w:bCs/>
-        </w:rPr>
-        <w:t xml:space="preserve"> fine</w:t>
-      </w:r>
-      <w:r>
-        <w:rPr>
-          <w:rFonts w:ascii="Arial" w:hAnsi="Arial" w:cs="Arial"/>
-          <w:bCs/>
-        </w:rPr>
-        <w:t xml:space="preserve">, </w:t>
-      </w:r>
-      <w:r>
-        <w:rPr>
-          <w:rFonts w:ascii="Arial" w:hAnsi="Arial" w:cs="Arial"/>
-          <w:bCs/>
-        </w:rPr>
-        <w:t>although it added an extra couple of minutes to every tutorial video</w:t>
+        <w:t>every tutorial video</w:t>
       </w:r>
       <w:r>
         <w:rPr>
@@ -2090,7 +2062,6 @@
         <w:rPr>
           <w:rFonts w:ascii="Arial" w:hAnsi="Arial" w:cs="Arial"/>
         </w:rPr>
-        <w:lastRenderedPageBreak/>
         <w:t xml:space="preserve">By </w:t>
       </w:r>
       <w:r>
@@ -2644,11 +2615,17 @@
           <w:rFonts w:ascii="Arial" w:hAnsi="Arial" w:cs="Arial"/>
         </w:rPr>
       </w:pPr>
-      <w:r>
-        <w:rPr>
-          <w:rFonts w:ascii="Arial" w:hAnsi="Arial" w:cs="Arial"/>
-        </w:rPr>
-        <w:lastRenderedPageBreak/>
+    </w:p>
+    <w:p>
+      <w:pPr>
+        <w:rPr>
+          <w:rFonts w:ascii="Arial" w:hAnsi="Arial" w:cs="Arial"/>
+        </w:rPr>
+      </w:pPr>
+      <w:r>
+        <w:rPr>
+          <w:rFonts w:ascii="Arial" w:hAnsi="Arial" w:cs="Arial"/>
+        </w:rPr>
         <w:t>The .Net Framework configuration files cannot be reloaded after app start.</w:t>
       </w:r>
     </w:p>
@@ -4101,15 +4078,7 @@
           <w:bCs/>
           <w:color w:val="A6A6A6" w:themeColor="background1" w:themeShade="A6"/>
         </w:rPr>
-        <w:t>If DataTier.Net.ClassLibrary is not available, install the project templates as described in Step 2. Run Setup Again if needed.</w:t>
-      </w:r>
-      <w:r>
-        <w:rPr>
-          <w:rFonts w:ascii="Arial" w:hAnsi="Arial" w:cs="Arial"/>
-          <w:bCs/>
-          <w:color w:val="A6A6A6" w:themeColor="background1" w:themeShade="A6"/>
-        </w:rPr>
-        <w:t xml:space="preserve"> </w:t>
+        <w:t xml:space="preserve">If DataTier.Net.ClassLibrary is not available, install the project templates as described in Step 2. Run Setup Again if needed. </w:t>
       </w:r>
     </w:p>
     <w:p>
@@ -4437,28 +4406,7 @@
           <w:rFonts w:ascii="Arial" w:hAnsi="Arial" w:cs="Arial"/>
           <w:b/>
         </w:rPr>
-        <w:t xml:space="preserve">.Net </w:t>
-      </w:r>
-      <w:r>
-        <w:rPr>
-          <w:rFonts w:ascii="Arial" w:hAnsi="Arial" w:cs="Arial"/>
-          <w:b/>
-        </w:rPr>
-        <w:t>Core</w:t>
-      </w:r>
-      <w:r>
-        <w:rPr>
-          <w:rFonts w:ascii="Arial" w:hAnsi="Arial" w:cs="Arial"/>
-          <w:b/>
-        </w:rPr>
-        <w:t xml:space="preserve"> </w:t>
-      </w:r>
-      <w:r>
-        <w:rPr>
-          <w:rFonts w:ascii="Arial" w:hAnsi="Arial" w:cs="Arial"/>
-          <w:b/>
-        </w:rPr>
-        <w:t>Create DataTier.Net DataTier</w:t>
+        <w:t>.Net Core Create DataTier.Net DataTier</w:t>
       </w:r>
     </w:p>
     <w:p>
@@ -4637,6 +4585,382 @@
           <w:rFonts w:ascii="Arial" w:hAnsi="Arial" w:cs="Arial"/>
           <w:b/>
         </w:rPr>
+        <w:t>Enable Blazor Features:</w:t>
+      </w:r>
+    </w:p>
+    <w:p>
+      <w:pPr>
+        <w:rPr>
+          <w:rFonts w:ascii="Arial" w:hAnsi="Arial" w:cs="Arial"/>
+          <w:bCs/>
+        </w:rPr>
+      </w:pPr>
+    </w:p>
+    <w:p>
+      <w:pPr>
+        <w:rPr>
+          <w:rFonts w:ascii="Arial" w:hAnsi="Arial" w:cs="Arial"/>
+          <w:bCs/>
+        </w:rPr>
+      </w:pPr>
+      <w:r>
+        <w:rPr>
+          <w:rFonts w:ascii="Arial" w:hAnsi="Arial" w:cs="Arial"/>
+          <w:bCs/>
+        </w:rPr>
+        <w:t>If your project is a Dot Net Core project, you have the option to enable Blazor Features. If enabled, new features are available.</w:t>
+      </w:r>
+    </w:p>
+    <w:p>
+      <w:pPr>
+        <w:rPr>
+          <w:rFonts w:ascii="Arial" w:hAnsi="Arial" w:cs="Arial"/>
+          <w:bCs/>
+        </w:rPr>
+      </w:pPr>
+    </w:p>
+    <w:p>
+      <w:pPr>
+        <w:rPr>
+          <w:rFonts w:ascii="Arial" w:hAnsi="Arial" w:cs="Arial"/>
+          <w:bCs/>
+        </w:rPr>
+      </w:pPr>
+      <w:r>
+        <w:rPr>
+          <w:rFonts w:ascii="Arial" w:hAnsi="Arial" w:cs="Arial"/>
+          <w:bCs/>
+          <w:noProof/>
+        </w:rPr>
+        <w:drawing>
+          <wp:inline distT="0" distB="0" distL="0" distR="0" wp14:anchorId="7085D1F3" wp14:editId="58D4523C">
+            <wp:extent cx="5486400" cy="2518410"/>
+            <wp:effectExtent l="0" t="0" r="0" b="0"/>
+            <wp:docPr id="1" name="Picture 1" descr="A screenshot of a cell phone&#10;&#10;Description automatically generated"/>
+            <wp:cNvGraphicFramePr>
+              <a:graphicFrameLocks xmlns:a="http://schemas.openxmlformats.org/drawingml/2006/main" noChangeAspect="1"/>
+            </wp:cNvGraphicFramePr>
+            <a:graphic xmlns:a="http://schemas.openxmlformats.org/drawingml/2006/main">
+              <a:graphicData uri="http://schemas.openxmlformats.org/drawingml/2006/picture">
+                <pic:pic xmlns:pic="http://schemas.openxmlformats.org/drawingml/2006/picture">
+                  <pic:nvPicPr>
+                    <pic:cNvPr id="1" name="Enable Blazor Features.png"/>
+                    <pic:cNvPicPr/>
+                  </pic:nvPicPr>
+                  <pic:blipFill>
+                    <a:blip r:embed="rId30">
+                      <a:extLst>
+                        <a:ext uri="{28A0092B-C50C-407E-A947-70E740481C1C}">
+                          <a14:useLocalDpi xmlns:a14="http://schemas.microsoft.com/office/drawing/2010/main" val="0"/>
+                        </a:ext>
+                      </a:extLst>
+                    </a:blip>
+                    <a:stretch>
+                      <a:fillRect/>
+                    </a:stretch>
+                  </pic:blipFill>
+                  <pic:spPr>
+                    <a:xfrm>
+                      <a:off x="0" y="0"/>
+                      <a:ext cx="5486400" cy="2518410"/>
+                    </a:xfrm>
+                    <a:prstGeom prst="rect">
+                      <a:avLst/>
+                    </a:prstGeom>
+                  </pic:spPr>
+                </pic:pic>
+              </a:graphicData>
+            </a:graphic>
+          </wp:inline>
+        </w:drawing>
+      </w:r>
+    </w:p>
+    <w:p>
+      <w:pPr>
+        <w:rPr>
+          <w:rFonts w:ascii="Arial" w:hAnsi="Arial" w:cs="Arial"/>
+          <w:bCs/>
+        </w:rPr>
+      </w:pPr>
+    </w:p>
+    <w:p>
+      <w:pPr>
+        <w:rPr>
+          <w:rFonts w:ascii="Arial" w:hAnsi="Arial" w:cs="Arial"/>
+          <w:bCs/>
+        </w:rPr>
+      </w:pPr>
+    </w:p>
+    <w:p>
+      <w:pPr>
+        <w:rPr>
+          <w:rFonts w:ascii="Arial" w:hAnsi="Arial" w:cs="Arial"/>
+          <w:b/>
+        </w:rPr>
+      </w:pPr>
+      <w:r>
+        <w:rPr>
+          <w:rFonts w:ascii="Arial" w:hAnsi="Arial" w:cs="Arial"/>
+          <w:b/>
+        </w:rPr>
+        <w:t>Bindings</w:t>
+      </w:r>
+    </w:p>
+    <w:p>
+      <w:pPr>
+        <w:rPr>
+          <w:rFonts w:ascii="Arial" w:hAnsi="Arial" w:cs="Arial"/>
+          <w:bCs/>
+        </w:rPr>
+      </w:pPr>
+    </w:p>
+    <w:p>
+      <w:pPr>
+        <w:rPr>
+          <w:rFonts w:ascii="Arial" w:hAnsi="Arial" w:cs="Arial"/>
+          <w:bCs/>
+        </w:rPr>
+      </w:pPr>
+      <w:r>
+        <w:rPr>
+          <w:rFonts w:ascii="Arial" w:hAnsi="Arial" w:cs="Arial"/>
+          <w:bCs/>
+        </w:rPr>
+        <w:t>I added a new enumeration to handle the BindingType.</w:t>
+      </w:r>
+    </w:p>
+    <w:p>
+      <w:pPr>
+        <w:rPr>
+          <w:rFonts w:ascii="Arial" w:hAnsi="Arial" w:cs="Arial"/>
+          <w:bCs/>
+        </w:rPr>
+      </w:pPr>
+    </w:p>
+    <w:p>
+      <w:pPr>
+        <w:rPr>
+          <w:rFonts w:ascii="Arial" w:hAnsi="Arial" w:cs="Arial"/>
+          <w:bCs/>
+        </w:rPr>
+      </w:pPr>
+      <w:r>
+        <w:rPr>
+          <w:rFonts w:ascii="Arial" w:hAnsi="Arial" w:cs="Arial"/>
+          <w:bCs/>
+        </w:rPr>
+        <w:t>You can select No Bindings, Allow Binding &amp; Create Bindings.</w:t>
+      </w:r>
+    </w:p>
+    <w:p>
+      <w:pPr>
+        <w:rPr>
+          <w:rFonts w:ascii="Arial" w:hAnsi="Arial" w:cs="Arial"/>
+          <w:b/>
+        </w:rPr>
+      </w:pPr>
+      <w:r>
+        <w:rPr>
+          <w:rFonts w:ascii="Arial" w:hAnsi="Arial" w:cs="Arial"/>
+          <w:b/>
+        </w:rPr>
+        <w:lastRenderedPageBreak/>
+        <w:t>No Binding</w:t>
+      </w:r>
+    </w:p>
+    <w:p>
+      <w:pPr>
+        <w:rPr>
+          <w:rFonts w:ascii="Arial" w:hAnsi="Arial" w:cs="Arial"/>
+          <w:b/>
+        </w:rPr>
+      </w:pPr>
+    </w:p>
+    <w:p>
+      <w:pPr>
+        <w:rPr>
+          <w:rFonts w:ascii="Arial" w:hAnsi="Arial" w:cs="Arial"/>
+          <w:bCs/>
+        </w:rPr>
+      </w:pPr>
+      <w:r>
+        <w:rPr>
+          <w:rFonts w:ascii="Arial" w:hAnsi="Arial" w:cs="Arial"/>
+          <w:bCs/>
+        </w:rPr>
+        <w:t>No Binding is the default option and your data objects will not be generated with callbacks enabled if changes occur.</w:t>
+      </w:r>
+    </w:p>
+    <w:p>
+      <w:pPr>
+        <w:rPr>
+          <w:rFonts w:ascii="Arial" w:hAnsi="Arial" w:cs="Arial"/>
+          <w:bCs/>
+        </w:rPr>
+      </w:pPr>
+    </w:p>
+    <w:p>
+      <w:pPr>
+        <w:rPr>
+          <w:rFonts w:ascii="Arial" w:hAnsi="Arial" w:cs="Arial"/>
+          <w:b/>
+        </w:rPr>
+      </w:pPr>
+      <w:r>
+        <w:rPr>
+          <w:rFonts w:ascii="Arial" w:hAnsi="Arial" w:cs="Arial"/>
+          <w:b/>
+        </w:rPr>
+        <w:t>Allow Binding</w:t>
+      </w:r>
+    </w:p>
+    <w:p>
+      <w:pPr>
+        <w:rPr>
+          <w:rFonts w:ascii="Arial" w:hAnsi="Arial" w:cs="Arial"/>
+          <w:bCs/>
+        </w:rPr>
+      </w:pPr>
+    </w:p>
+    <w:p>
+      <w:pPr>
+        <w:rPr>
+          <w:rFonts w:ascii="Arial" w:hAnsi="Arial" w:cs="Arial"/>
+          <w:bCs/>
+        </w:rPr>
+      </w:pPr>
+      <w:r>
+        <w:rPr>
+          <w:rFonts w:ascii="Arial" w:hAnsi="Arial" w:cs="Arial"/>
+          <w:bCs/>
+        </w:rPr>
+        <w:t>With Allow Binding, you must turn on binding for any tables you want binding.</w:t>
+      </w:r>
+    </w:p>
+    <w:p>
+      <w:pPr>
+        <w:rPr>
+          <w:rFonts w:ascii="Arial" w:hAnsi="Arial" w:cs="Arial"/>
+          <w:bCs/>
+        </w:rPr>
+      </w:pPr>
+    </w:p>
+    <w:p>
+      <w:pPr>
+        <w:rPr>
+          <w:rFonts w:ascii="Arial" w:hAnsi="Arial" w:cs="Arial"/>
+          <w:bCs/>
+        </w:rPr>
+      </w:pPr>
+      <w:r>
+        <w:rPr>
+          <w:rFonts w:ascii="Arial" w:hAnsi="Arial" w:cs="Arial"/>
+          <w:bCs/>
+          <w:noProof/>
+        </w:rPr>
+        <w:drawing>
+          <wp:inline distT="0" distB="0" distL="0" distR="0" wp14:anchorId="6D6AF62F" wp14:editId="02D98696">
+            <wp:extent cx="3680040" cy="2011670"/>
+            <wp:effectExtent l="0" t="0" r="0" b="8255"/>
+            <wp:docPr id="7" name="Picture 7" descr="A screenshot of a cell phone&#10;&#10;Description automatically generated"/>
+            <wp:cNvGraphicFramePr>
+              <a:graphicFrameLocks xmlns:a="http://schemas.openxmlformats.org/drawingml/2006/main" noChangeAspect="1"/>
+            </wp:cNvGraphicFramePr>
+            <a:graphic xmlns:a="http://schemas.openxmlformats.org/drawingml/2006/main">
+              <a:graphicData uri="http://schemas.openxmlformats.org/drawingml/2006/picture">
+                <pic:pic xmlns:pic="http://schemas.openxmlformats.org/drawingml/2006/picture">
+                  <pic:nvPicPr>
+                    <pic:cNvPr id="7" name="Create Callback.png"/>
+                    <pic:cNvPicPr/>
+                  </pic:nvPicPr>
+                  <pic:blipFill>
+                    <a:blip r:embed="rId31" cstate="print">
+                      <a:extLst>
+                        <a:ext uri="{28A0092B-C50C-407E-A947-70E740481C1C}">
+                          <a14:useLocalDpi xmlns:a14="http://schemas.microsoft.com/office/drawing/2010/main" val="0"/>
+                        </a:ext>
+                      </a:extLst>
+                    </a:blip>
+                    <a:stretch>
+                      <a:fillRect/>
+                    </a:stretch>
+                  </pic:blipFill>
+                  <pic:spPr>
+                    <a:xfrm>
+                      <a:off x="0" y="0"/>
+                      <a:ext cx="3686840" cy="2015387"/>
+                    </a:xfrm>
+                    <a:prstGeom prst="rect">
+                      <a:avLst/>
+                    </a:prstGeom>
+                  </pic:spPr>
+                </pic:pic>
+              </a:graphicData>
+            </a:graphic>
+          </wp:inline>
+        </w:drawing>
+      </w:r>
+    </w:p>
+    <w:p>
+      <w:pPr>
+        <w:rPr>
+          <w:rFonts w:ascii="Arial" w:hAnsi="Arial" w:cs="Arial"/>
+          <w:bCs/>
+        </w:rPr>
+      </w:pPr>
+    </w:p>
+    <w:p>
+      <w:pPr>
+        <w:rPr>
+          <w:rFonts w:ascii="Arial" w:hAnsi="Arial" w:cs="Arial"/>
+          <w:bCs/>
+        </w:rPr>
+      </w:pPr>
+      <w:r>
+        <w:rPr>
+          <w:rFonts w:ascii="Arial" w:hAnsi="Arial" w:cs="Arial"/>
+          <w:bCs/>
+        </w:rPr>
+        <w:t>I published a project on Git Hub with a working example of callbacks:</w:t>
+      </w:r>
+    </w:p>
+    <w:p>
+      <w:pPr>
+        <w:rPr>
+          <w:rFonts w:ascii="Verdana" w:hAnsi="Verdana" w:cs="Arial"/>
+          <w:bCs/>
+        </w:rPr>
+      </w:pPr>
+      <w:hyperlink r:id="rId32" w:history="1">
+        <w:r>
+          <w:rPr>
+            <w:rStyle w:val="Hyperlink"/>
+            <w:rFonts w:ascii="Verdana" w:hAnsi="Verdana"/>
+          </w:rPr>
+          <w:t>https://github.com/DataJuggler/BlazorToDoList</w:t>
+        </w:r>
+      </w:hyperlink>
+    </w:p>
+    <w:p>
+      <w:pPr>
+        <w:rPr>
+          <w:rFonts w:ascii="Arial" w:hAnsi="Arial" w:cs="Arial"/>
+          <w:bCs/>
+        </w:rPr>
+      </w:pPr>
+    </w:p>
+    <w:p>
+      <w:pPr>
+        <w:rPr>
+          <w:rFonts w:ascii="Arial" w:hAnsi="Arial" w:cs="Arial"/>
+          <w:b/>
+        </w:rPr>
+      </w:pPr>
+      <w:r>
+        <w:rPr>
+          <w:rFonts w:ascii="Arial" w:hAnsi="Arial" w:cs="Arial"/>
+          <w:b/>
+        </w:rPr>
         <w:t xml:space="preserve">Create </w:t>
       </w:r>
       <w:r>
@@ -4684,7 +5008,7 @@
                     <pic:cNvPicPr/>
                   </pic:nvPicPr>
                   <pic:blipFill>
-                    <a:blip r:embed="rId30">
+                    <a:blip r:embed="rId33">
                       <a:extLst>
                         <a:ext uri="{28A0092B-C50C-407E-A947-70E740481C1C}">
                           <a14:useLocalDpi xmlns:a14="http://schemas.microsoft.com/office/drawing/2010/main" val="0"/>
@@ -4724,6 +5048,13 @@
           <w:rFonts w:ascii="Arial" w:hAnsi="Arial" w:cs="Arial"/>
         </w:rPr>
       </w:pPr>
+    </w:p>
+    <w:p>
+      <w:pPr>
+        <w:rPr>
+          <w:rFonts w:ascii="Arial" w:hAnsi="Arial" w:cs="Arial"/>
+        </w:rPr>
+      </w:pPr>
       <w:r>
         <w:rPr>
           <w:rFonts w:ascii="Arial" w:hAnsi="Arial" w:cs="Arial"/>
@@ -4756,6 +5087,26 @@
       <w:pPr>
         <w:rPr>
           <w:rFonts w:ascii="Arial" w:hAnsi="Arial" w:cs="Arial"/>
+          <w:b/>
+          <w:bCs/>
+        </w:rPr>
+      </w:pPr>
+      <w:r>
+        <w:rPr>
+          <w:rFonts w:ascii="Arial" w:hAnsi="Arial" w:cs="Arial"/>
+          <w:b/>
+          <w:bCs/>
+        </w:rPr>
+        <w:lastRenderedPageBreak/>
+        <w:t>New Project Wizard</w:t>
+      </w:r>
+    </w:p>
+    <w:p>
+      <w:pPr>
+        <w:rPr>
+          <w:rFonts w:ascii="Arial" w:hAnsi="Arial" w:cs="Arial"/>
+          <w:b/>
+          <w:bCs/>
         </w:rPr>
       </w:pPr>
     </w:p>
@@ -4770,7 +5121,6 @@
           <w:rFonts w:ascii="Arial" w:hAnsi="Arial" w:cs="Arial"/>
           <w:noProof/>
         </w:rPr>
-        <w:lastRenderedPageBreak/>
         <w:drawing>
           <wp:inline distT="0" distB="0" distL="0" distR="0" wp14:anchorId="22858785" wp14:editId="21D5427A">
             <wp:extent cx="5486400" cy="2518410"/>
@@ -4787,7 +5137,7 @@
                     <pic:cNvPicPr/>
                   </pic:nvPicPr>
                   <pic:blipFill>
-                    <a:blip r:embed="rId31">
+                    <a:blip r:embed="rId34">
                       <a:extLst>
                         <a:ext uri="{28A0092B-C50C-407E-A947-70E740481C1C}">
                           <a14:useLocalDpi xmlns:a14="http://schemas.microsoft.com/office/drawing/2010/main" val="0"/>
@@ -4927,7 +5277,7 @@
                     <pic:cNvPicPr/>
                   </pic:nvPicPr>
                   <pic:blipFill>
-                    <a:blip r:embed="rId32">
+                    <a:blip r:embed="rId35">
                       <a:extLst>
                         <a:ext uri="{28A0092B-C50C-407E-A947-70E740481C1C}">
                           <a14:useLocalDpi xmlns:a14="http://schemas.microsoft.com/office/drawing/2010/main" val="0"/>
@@ -5035,9 +5385,9 @@
           <w:noProof/>
         </w:rPr>
         <w:drawing>
-          <wp:inline distT="0" distB="0" distL="0" distR="0" wp14:anchorId="66C7B196" wp14:editId="1C5CC2AB">
-            <wp:extent cx="3371353" cy="1817128"/>
-            <wp:effectExtent l="0" t="0" r="635" b="0"/>
+          <wp:inline distT="0" distB="0" distL="0" distR="0" wp14:anchorId="66C7B196" wp14:editId="319D542B">
+            <wp:extent cx="2530027" cy="1363661"/>
+            <wp:effectExtent l="0" t="0" r="3810" b="8255"/>
             <wp:docPr id="26" name="Picture 26" descr="A screenshot of a cell phone&#10;&#10;Description automatically generated"/>
             <wp:cNvGraphicFramePr>
               <a:graphicFrameLocks xmlns:a="http://schemas.openxmlformats.org/drawingml/2006/main" noChangeAspect="1"/>
@@ -5050,7 +5400,7 @@
                     <pic:cNvPicPr/>
                   </pic:nvPicPr>
                   <pic:blipFill>
-                    <a:blip r:embed="rId33">
+                    <a:blip r:embed="rId36">
                       <a:extLst>
                         <a:ext uri="{28A0092B-C50C-407E-A947-70E740481C1C}">
                           <a14:useLocalDpi xmlns:a14="http://schemas.microsoft.com/office/drawing/2010/main" val="0"/>
@@ -5064,7 +5414,7 @@
                   <pic:spPr>
                     <a:xfrm>
                       <a:off x="0" y="0"/>
-                      <a:ext cx="3402550" cy="1833943"/>
+                      <a:ext cx="2572715" cy="1386669"/>
                     </a:xfrm>
                     <a:prstGeom prst="rect">
                       <a:avLst/>
@@ -5181,9 +5531,9 @@
           <w:noProof/>
         </w:rPr>
         <w:drawing>
-          <wp:inline distT="0" distB="0" distL="0" distR="0" wp14:anchorId="724413DD" wp14:editId="071CD9A9">
-            <wp:extent cx="3347499" cy="1010565"/>
-            <wp:effectExtent l="0" t="0" r="5715" b="0"/>
+          <wp:inline distT="0" distB="0" distL="0" distR="0" wp14:anchorId="724413DD" wp14:editId="6D5319CF">
+            <wp:extent cx="2647834" cy="799346"/>
+            <wp:effectExtent l="0" t="0" r="635" b="1270"/>
             <wp:docPr id="12" name="Picture 12"/>
             <wp:cNvGraphicFramePr>
               <a:graphicFrameLocks xmlns:a="http://schemas.openxmlformats.org/drawingml/2006/main" noChangeAspect="1"/>
@@ -5196,7 +5546,7 @@
                     <pic:cNvPicPr/>
                   </pic:nvPicPr>
                   <pic:blipFill>
-                    <a:blip r:embed="rId34">
+                    <a:blip r:embed="rId37">
                       <a:extLst>
                         <a:ext uri="{28A0092B-C50C-407E-A947-70E740481C1C}">
                           <a14:useLocalDpi xmlns:a14="http://schemas.microsoft.com/office/drawing/2010/main" val="0"/>
@@ -5210,7 +5560,7 @@
                   <pic:spPr>
                     <a:xfrm>
                       <a:off x="0" y="0"/>
-                      <a:ext cx="3692403" cy="1114687"/>
+                      <a:ext cx="2961631" cy="894077"/>
                     </a:xfrm>
                     <a:prstGeom prst="rect">
                       <a:avLst/>
@@ -5394,7 +5744,7 @@
                     <pic:cNvPicPr/>
                   </pic:nvPicPr>
                   <pic:blipFill>
-                    <a:blip r:embed="rId35">
+                    <a:blip r:embed="rId38">
                       <a:extLst>
                         <a:ext uri="{28A0092B-C50C-407E-A947-70E740481C1C}">
                           <a14:useLocalDpi xmlns:a14="http://schemas.microsoft.com/office/drawing/2010/main" val="0"/>
@@ -5704,7 +6054,7 @@
                     <pic:cNvPicPr/>
                   </pic:nvPicPr>
                   <pic:blipFill>
-                    <a:blip r:embed="rId36">
+                    <a:blip r:embed="rId39">
                       <a:extLst>
                         <a:ext uri="{28A0092B-C50C-407E-A947-70E740481C1C}">
                           <a14:useLocalDpi xmlns:a14="http://schemas.microsoft.com/office/drawing/2010/main" val="0"/>
@@ -5774,7 +6124,7 @@
                     <pic:cNvPicPr/>
                   </pic:nvPicPr>
                   <pic:blipFill>
-                    <a:blip r:embed="rId37">
+                    <a:blip r:embed="rId40">
                       <a:extLst>
                         <a:ext uri="{28A0092B-C50C-407E-A947-70E740481C1C}">
                           <a14:useLocalDpi xmlns:a14="http://schemas.microsoft.com/office/drawing/2010/main" val="0"/>
@@ -5874,23 +6224,17 @@
           <w:bCs/>
         </w:rPr>
       </w:pPr>
-      <w:r>
-        <w:rPr>
-          <w:rFonts w:ascii="Arial" w:hAnsi="Arial" w:cs="Arial"/>
-          <w:b/>
-          <w:bCs/>
-        </w:rPr>
-        <w:br w:type="page"/>
-      </w:r>
-    </w:p>
-    <w:p>
-      <w:pPr>
-        <w:rPr>
-          <w:rFonts w:ascii="Arial" w:hAnsi="Arial" w:cs="Arial"/>
-          <w:b/>
-          <w:bCs/>
-        </w:rPr>
-      </w:pPr>
+    </w:p>
+    <w:p>
+      <w:pPr>
+        <w:rPr>
+          <w:rFonts w:ascii="Arial" w:hAnsi="Arial" w:cs="Arial"/>
+          <w:b/>
+          <w:bCs/>
+        </w:rPr>
+      </w:pPr>
+      <w:bookmarkStart w:id="0" w:name="_GoBack"/>
+      <w:bookmarkEnd w:id="0"/>
       <w:r>
         <w:rPr>
           <w:rFonts w:ascii="Arial" w:hAnsi="Arial" w:cs="Arial"/>
@@ -5955,7 +6299,7 @@
                     <pic:cNvPicPr/>
                   </pic:nvPicPr>
                   <pic:blipFill>
-                    <a:blip r:embed="rId38">
+                    <a:blip r:embed="rId41">
                       <a:extLst>
                         <a:ext uri="{28A0092B-C50C-407E-A947-70E740481C1C}">
                           <a14:useLocalDpi xmlns:a14="http://schemas.microsoft.com/office/drawing/2010/main" val="0"/>
@@ -6483,7 +6827,7 @@
                     <pic:cNvPicPr/>
                   </pic:nvPicPr>
                   <pic:blipFill>
-                    <a:blip r:embed="rId39"/>
+                    <a:blip r:embed="rId42"/>
                     <a:stretch>
                       <a:fillRect/>
                     </a:stretch>
@@ -6770,8 +7114,6 @@
         </w:rPr>
         <w:t>The Include Project Files Button Is now clicked on your behalf.</w:t>
       </w:r>
-      <w:bookmarkStart w:id="0" w:name="_GoBack"/>
-      <w:bookmarkEnd w:id="0"/>
     </w:p>
     <w:p>
       <w:pPr>
@@ -6952,7 +7294,7 @@
                     <pic:cNvPicPr/>
                   </pic:nvPicPr>
                   <pic:blipFill>
-                    <a:blip r:embed="rId40">
+                    <a:blip r:embed="rId43">
                       <a:extLst>
                         <a:ext uri="{28A0092B-C50C-407E-A947-70E740481C1C}">
                           <a14:useLocalDpi xmlns:a14="http://schemas.microsoft.com/office/drawing/2010/main" val="0"/>
@@ -8066,7 +8408,7 @@
                     </pic:cNvPicPr>
                   </pic:nvPicPr>
                   <pic:blipFill>
-                    <a:blip r:embed="rId41">
+                    <a:blip r:embed="rId44">
                       <a:extLst>
                         <a:ext uri="{28A0092B-C50C-407E-A947-70E740481C1C}">
                           <a14:useLocalDpi xmlns:a14="http://schemas.microsoft.com/office/drawing/2010/main" val="0"/>
@@ -8564,7 +8906,7 @@
                     <pic:cNvPicPr/>
                   </pic:nvPicPr>
                   <pic:blipFill>
-                    <a:blip r:embed="rId42">
+                    <a:blip r:embed="rId45">
                       <a:extLst>
                         <a:ext uri="{28A0092B-C50C-407E-A947-70E740481C1C}">
                           <a14:useLocalDpi xmlns:a14="http://schemas.microsoft.com/office/drawing/2010/main" val="0"/>
@@ -8696,7 +9038,7 @@
           <w:rFonts w:ascii="Arial" w:hAnsi="Arial" w:cs="Arial"/>
         </w:rPr>
       </w:pPr>
-      <w:hyperlink r:id="rId43" w:history="1">
+      <w:hyperlink r:id="rId46" w:history="1">
         <w:r>
           <w:rPr>
             <w:rStyle w:val="Hyperlink"/>
@@ -8779,7 +9121,7 @@
         </w:rPr>
         <w:t xml:space="preserve"> </w:t>
       </w:r>
-      <w:hyperlink r:id="rId44" w:history="1">
+      <w:hyperlink r:id="rId47" w:history="1">
         <w:r>
           <w:rPr>
             <w:rStyle w:val="Hyperlink"/>
@@ -8825,7 +9167,7 @@
                     <pic:cNvPicPr/>
                   </pic:nvPicPr>
                   <pic:blipFill>
-                    <a:blip r:embed="rId45">
+                    <a:blip r:embed="rId48">
                       <a:extLst>
                         <a:ext uri="{28A0092B-C50C-407E-A947-70E740481C1C}">
                           <a14:useLocalDpi xmlns:a14="http://schemas.microsoft.com/office/drawing/2010/main" val="0"/>
@@ -8974,7 +9316,7 @@
         </w:rPr>
         <w:t xml:space="preserve"> </w:t>
       </w:r>
-      <w:hyperlink r:id="rId46" w:history="1">
+      <w:hyperlink r:id="rId49" w:history="1">
         <w:r>
           <w:rPr>
             <w:rStyle w:val="Hyperlink"/>
@@ -9018,7 +9360,7 @@
                     <pic:cNvPicPr/>
                   </pic:nvPicPr>
                   <pic:blipFill>
-                    <a:blip r:embed="rId47">
+                    <a:blip r:embed="rId50">
                       <a:extLst>
                         <a:ext uri="{28A0092B-C50C-407E-A947-70E740481C1C}">
                           <a14:useLocalDpi xmlns:a14="http://schemas.microsoft.com/office/drawing/2010/main" val="0"/>
@@ -10237,7 +10579,7 @@
       </w:pPr>
     </w:p>
     <w:p>
-      <w:hyperlink r:id="rId48" w:history="1">
+      <w:hyperlink r:id="rId51" w:history="1">
         <w:r>
           <w:rPr>
             <w:rStyle w:val="Hyperlink"/>
@@ -10344,7 +10686,7 @@
                     <pic:cNvPicPr/>
                   </pic:nvPicPr>
                   <pic:blipFill>
-                    <a:blip r:embed="rId49">
+                    <a:blip r:embed="rId52">
                       <a:extLst>
                         <a:ext uri="{28A0092B-C50C-407E-A947-70E740481C1C}">
                           <a14:useLocalDpi xmlns:a14="http://schemas.microsoft.com/office/drawing/2010/main" val="0"/>
@@ -11689,7 +12031,7 @@
 </file>
 
 <file path=customXml/itemProps1.xml><?xml version="1.0" encoding="utf-8"?>
-<ds:datastoreItem xmlns:ds="http://schemas.openxmlformats.org/officeDocument/2006/customXml" ds:itemID="{2D84A5D0-FEC9-4CB5-923F-05E872F69046}">
+<ds:datastoreItem xmlns:ds="http://schemas.openxmlformats.org/officeDocument/2006/customXml" ds:itemID="{067552DC-63B4-45F2-B921-F95BC511FE57}">
   <ds:schemaRefs>
     <ds:schemaRef ds:uri="http://schemas.openxmlformats.org/officeDocument/2006/bibliography"/>
   </ds:schemaRefs>

</xml_diff>

<commit_message>
I added some more information to the Quick Start guide regarding Blazor.
</commit_message>
<xml_diff>
--- a/DataTier.Net/Class Room/Documents/DataTier.Net Quick Start.docx
+++ b/DataTier.Net/Class Room/Documents/DataTier.Net Quick Start.docx
@@ -953,12 +953,31 @@
           <w:bCs/>
         </w:rPr>
       </w:pPr>
-      <w:r>
-        <w:rPr>
-          <w:rFonts w:ascii="Arial" w:hAnsi="Arial" w:cs="Arial"/>
-          <w:b/>
-          <w:bCs/>
-        </w:rPr>
+    </w:p>
+    <w:p>
+      <w:pPr>
+        <w:rPr>
+          <w:rFonts w:ascii="Arial" w:hAnsi="Arial" w:cs="Arial"/>
+          <w:b/>
+          <w:bCs/>
+        </w:rPr>
+      </w:pPr>
+    </w:p>
+    <w:p>
+      <w:pPr>
+        <w:rPr>
+          <w:rFonts w:ascii="Arial" w:hAnsi="Arial" w:cs="Arial"/>
+          <w:b/>
+          <w:bCs/>
+        </w:rPr>
+      </w:pPr>
+      <w:r>
+        <w:rPr>
+          <w:rFonts w:ascii="Arial" w:hAnsi="Arial" w:cs="Arial"/>
+          <w:b/>
+          <w:bCs/>
+        </w:rPr>
+        <w:lastRenderedPageBreak/>
         <w:t>.Net Core</w:t>
       </w:r>
     </w:p>
@@ -981,7 +1000,6 @@
         <w:rPr>
           <w:rFonts w:ascii="Arial" w:hAnsi="Arial" w:cs="Arial"/>
         </w:rPr>
-        <w:lastRenderedPageBreak/>
         <w:t>Make sure you are connected to the internet and click the link for DotNetCore Project Templates. This will install the Nuget package DataJuggler.DataTier.Net.Core.ProjectTemplates via Dot Net Core CLI:</w:t>
       </w:r>
     </w:p>
@@ -1398,6 +1416,7 @@
           <w:rFonts w:ascii="Arial" w:hAnsi="Arial" w:cs="Arial"/>
           <w:bCs/>
         </w:rPr>
+        <w:lastRenderedPageBreak/>
         <w:t>The old Connection String Builder was a stand-alone application</w:t>
       </w:r>
       <w:r>
@@ -1440,15 +1459,7 @@
           <w:rFonts w:ascii="Arial" w:hAnsi="Arial" w:cs="Arial"/>
           <w:bCs/>
         </w:rPr>
-        <w:t xml:space="preserve">although it added an extra couple of minutes to </w:t>
-      </w:r>
-      <w:r>
-        <w:rPr>
-          <w:rFonts w:ascii="Arial" w:hAnsi="Arial" w:cs="Arial"/>
-          <w:bCs/>
-        </w:rPr>
-        <w:lastRenderedPageBreak/>
-        <w:t>every tutorial video</w:t>
+        <w:t>although it added an extra couple of minutes to every tutorial video</w:t>
       </w:r>
       <w:r>
         <w:rPr>
@@ -2062,6 +2073,7 @@
         <w:rPr>
           <w:rFonts w:ascii="Arial" w:hAnsi="Arial" w:cs="Arial"/>
         </w:rPr>
+        <w:lastRenderedPageBreak/>
         <w:t xml:space="preserve">By </w:t>
       </w:r>
       <w:r>
@@ -2076,7 +2088,6 @@
         </w:rPr>
         <w:t xml:space="preserve"> </w:t>
       </w:r>
-      <w:proofErr w:type="spellStart"/>
       <w:r>
         <w:rPr>
           <w:rFonts w:ascii="Arial" w:hAnsi="Arial" w:cs="Arial"/>
@@ -2087,14 +2098,7 @@
         <w:rPr>
           <w:rFonts w:ascii="Arial" w:hAnsi="Arial" w:cs="Arial"/>
         </w:rPr>
-        <w:t>onnectionstrings</w:t>
-      </w:r>
-      <w:proofErr w:type="spellEnd"/>
-      <w:r>
-        <w:rPr>
-          <w:rFonts w:ascii="Arial" w:hAnsi="Arial" w:cs="Arial"/>
-        </w:rPr>
-        <w:t xml:space="preserve"> are stored in plain text in </w:t>
+        <w:t xml:space="preserve">onnectionstrings are stored in plain text in </w:t>
       </w:r>
       <w:r>
         <w:rPr>
@@ -3203,7 +3207,6 @@
           <w:rFonts w:ascii="Arial" w:hAnsi="Arial" w:cs="Arial"/>
           <w:noProof/>
         </w:rPr>
-        <w:lastRenderedPageBreak/>
         <w:drawing>
           <wp:inline distT="0" distB="0" distL="0" distR="0" wp14:anchorId="7AC32649" wp14:editId="752D5072">
             <wp:extent cx="3076307" cy="1677725"/>
@@ -4927,8 +4930,8 @@
     <w:p>
       <w:pPr>
         <w:rPr>
-          <w:rFonts w:ascii="Verdana" w:hAnsi="Verdana" w:cs="Arial"/>
-          <w:bCs/>
+          <w:rStyle w:val="Hyperlink"/>
+          <w:rFonts w:ascii="Verdana" w:hAnsi="Verdana"/>
         </w:rPr>
       </w:pPr>
       <w:hyperlink r:id="rId32" w:history="1">
@@ -4944,8 +4947,410 @@
     <w:p>
       <w:pPr>
         <w:rPr>
-          <w:rFonts w:ascii="Arial" w:hAnsi="Arial" w:cs="Arial"/>
-          <w:bCs/>
+          <w:rStyle w:val="Hyperlink"/>
+          <w:rFonts w:ascii="Verdana" w:hAnsi="Verdana"/>
+        </w:rPr>
+      </w:pPr>
+    </w:p>
+    <w:p>
+      <w:pPr>
+        <w:rPr>
+          <w:rFonts w:ascii="Arial" w:hAnsi="Arial" w:cs="Arial"/>
+          <w:b/>
+        </w:rPr>
+      </w:pPr>
+      <w:r>
+        <w:rPr>
+          <w:rFonts w:ascii="Arial" w:hAnsi="Arial" w:cs="Arial"/>
+          <w:b/>
+        </w:rPr>
+        <w:t>Blazor Data Factory</w:t>
+      </w:r>
+    </w:p>
+    <w:p>
+      <w:pPr>
+        <w:rPr>
+          <w:rFonts w:ascii="Arial" w:hAnsi="Arial" w:cs="Arial"/>
+          <w:b/>
+        </w:rPr>
+      </w:pPr>
+    </w:p>
+    <w:p>
+      <w:pPr>
+        <w:rPr>
+          <w:rFonts w:ascii="Arial" w:hAnsi="Arial" w:cs="Arial"/>
+          <w:bCs/>
+        </w:rPr>
+      </w:pPr>
+      <w:r>
+        <w:rPr>
+          <w:rFonts w:ascii="Arial" w:hAnsi="Arial" w:cs="Arial"/>
+          <w:bCs/>
+        </w:rPr>
+        <w:t>After I built my first project with Blazor, I realized I needed a way to intercept calls when changes occur so I can save the changes. I suspect as Blazor matures Microsoft is going to rethink their not letting you have an OnChange event with a bind property set. Until then, I think this is cool the way I did it.</w:t>
+      </w:r>
+    </w:p>
+    <w:p>
+      <w:pPr>
+        <w:rPr>
+          <w:rFonts w:ascii="Arial" w:hAnsi="Arial" w:cs="Arial"/>
+          <w:bCs/>
+        </w:rPr>
+      </w:pPr>
+    </w:p>
+    <w:p>
+      <w:pPr>
+        <w:rPr>
+          <w:rFonts w:ascii="Arial" w:hAnsi="Arial" w:cs="Arial"/>
+          <w:bCs/>
+        </w:rPr>
+      </w:pPr>
+      <w:r>
+        <w:rPr>
+          <w:rFonts w:ascii="Arial" w:hAnsi="Arial" w:cs="Arial"/>
+          <w:bCs/>
+          <w:noProof/>
+        </w:rPr>
+        <w:drawing>
+          <wp:inline distT="0" distB="0" distL="0" distR="0" wp14:anchorId="4AC431F5" wp14:editId="204E8F7C">
+            <wp:extent cx="3904432" cy="2113545"/>
+            <wp:effectExtent l="0" t="0" r="1270" b="1270"/>
+            <wp:docPr id="3" name="Picture 3" descr="A screenshot of a computer&#10;&#10;Description automatically generated"/>
+            <wp:cNvGraphicFramePr>
+              <a:graphicFrameLocks xmlns:a="http://schemas.openxmlformats.org/drawingml/2006/main" noChangeAspect="1"/>
+            </wp:cNvGraphicFramePr>
+            <a:graphic xmlns:a="http://schemas.openxmlformats.org/drawingml/2006/main">
+              <a:graphicData uri="http://schemas.openxmlformats.org/drawingml/2006/picture">
+                <pic:pic xmlns:pic="http://schemas.openxmlformats.org/drawingml/2006/picture">
+                  <pic:nvPicPr>
+                    <pic:cNvPr id="3" name="Blazor Data Factory.png"/>
+                    <pic:cNvPicPr/>
+                  </pic:nvPicPr>
+                  <pic:blipFill>
+                    <a:blip r:embed="rId33">
+                      <a:extLst>
+                        <a:ext uri="{28A0092B-C50C-407E-A947-70E740481C1C}">
+                          <a14:useLocalDpi xmlns:a14="http://schemas.microsoft.com/office/drawing/2010/main" val="0"/>
+                        </a:ext>
+                      </a:extLst>
+                    </a:blip>
+                    <a:stretch>
+                      <a:fillRect/>
+                    </a:stretch>
+                  </pic:blipFill>
+                  <pic:spPr>
+                    <a:xfrm>
+                      <a:off x="0" y="0"/>
+                      <a:ext cx="3919259" cy="2121571"/>
+                    </a:xfrm>
+                    <a:prstGeom prst="rect">
+                      <a:avLst/>
+                    </a:prstGeom>
+                  </pic:spPr>
+                </pic:pic>
+              </a:graphicData>
+            </a:graphic>
+          </wp:inline>
+        </w:drawing>
+      </w:r>
+    </w:p>
+    <w:p>
+      <w:pPr>
+        <w:rPr>
+          <w:rFonts w:ascii="Arial" w:hAnsi="Arial" w:cs="Arial"/>
+          <w:bCs/>
+        </w:rPr>
+      </w:pPr>
+    </w:p>
+    <w:p>
+      <w:pPr>
+        <w:rPr>
+          <w:rFonts w:ascii="Arial" w:hAnsi="Arial" w:cs="Arial"/>
+          <w:b/>
+        </w:rPr>
+      </w:pPr>
+      <w:r>
+        <w:rPr>
+          <w:rFonts w:ascii="Arial" w:hAnsi="Arial" w:cs="Arial"/>
+          <w:b/>
+        </w:rPr>
+        <w:t>Services Folder</w:t>
+      </w:r>
+    </w:p>
+    <w:p>
+      <w:pPr>
+        <w:rPr>
+          <w:rFonts w:ascii="Arial" w:hAnsi="Arial" w:cs="Arial"/>
+          <w:bCs/>
+        </w:rPr>
+      </w:pPr>
+      <w:r>
+        <w:rPr>
+          <w:rFonts w:ascii="Arial" w:hAnsi="Arial" w:cs="Arial"/>
+          <w:bCs/>
+        </w:rPr>
+        <w:t>The Services Folder defaults to DataGateway\Services, but you may change it.</w:t>
+      </w:r>
+    </w:p>
+    <w:p>
+      <w:pPr>
+        <w:rPr>
+          <w:rFonts w:ascii="Arial" w:hAnsi="Arial" w:cs="Arial"/>
+          <w:b/>
+        </w:rPr>
+      </w:pPr>
+      <w:r>
+        <w:rPr>
+          <w:rFonts w:ascii="Arial" w:hAnsi="Arial" w:cs="Arial"/>
+          <w:b/>
+        </w:rPr>
+        <w:lastRenderedPageBreak/>
+        <w:t>Create Data Services (for table)</w:t>
+      </w:r>
+    </w:p>
+    <w:p>
+      <w:pPr>
+        <w:rPr>
+          <w:rFonts w:ascii="Arial" w:hAnsi="Arial" w:cs="Arial"/>
+          <w:bCs/>
+        </w:rPr>
+      </w:pPr>
+      <w:r>
+        <w:rPr>
+          <w:rFonts w:ascii="Arial" w:hAnsi="Arial" w:cs="Arial"/>
+          <w:bCs/>
+        </w:rPr>
+        <w:t>First you must install the Nuget package DataJuggler.DataTier.Net.Core.ItemTemplates.</w:t>
+      </w:r>
+      <w:r>
+        <w:rPr>
+          <w:rFonts w:ascii="Arial" w:hAnsi="Arial" w:cs="Arial"/>
+          <w:bCs/>
+        </w:rPr>
+        <w:t>BlazorDataServices.</w:t>
+      </w:r>
+    </w:p>
+    <w:p>
+      <w:pPr>
+        <w:rPr>
+          <w:rFonts w:ascii="Arial" w:hAnsi="Arial" w:cs="Arial"/>
+          <w:bCs/>
+        </w:rPr>
+      </w:pPr>
+    </w:p>
+    <w:p>
+      <w:pPr>
+        <w:rPr>
+          <w:rFonts w:ascii="Arial" w:hAnsi="Arial" w:cs="Arial"/>
+          <w:bCs/>
+        </w:rPr>
+      </w:pPr>
+      <w:r>
+        <w:rPr>
+          <w:rFonts w:ascii="Arial" w:hAnsi="Arial" w:cs="Arial"/>
+          <w:bCs/>
+        </w:rPr>
+        <w:t>Then click the Create Data Services For (table) button.</w:t>
+      </w:r>
+    </w:p>
+    <w:p>
+      <w:pPr>
+        <w:rPr>
+          <w:rFonts w:ascii="Arial" w:hAnsi="Arial" w:cs="Arial"/>
+          <w:bCs/>
+        </w:rPr>
+      </w:pPr>
+    </w:p>
+    <w:p>
+      <w:pPr>
+        <w:rPr>
+          <w:rFonts w:ascii="Arial" w:hAnsi="Arial" w:cs="Arial"/>
+          <w:bCs/>
+        </w:rPr>
+      </w:pPr>
+      <w:r>
+        <w:rPr>
+          <w:rFonts w:ascii="Arial" w:hAnsi="Arial" w:cs="Arial"/>
+          <w:bCs/>
+        </w:rPr>
+        <w:t>This will create a DataWatcher and a DataService class tailored for the Selected Table.</w:t>
+      </w:r>
+    </w:p>
+    <w:p>
+      <w:pPr>
+        <w:rPr>
+          <w:rFonts w:ascii="Arial" w:hAnsi="Arial" w:cs="Arial"/>
+          <w:b/>
+        </w:rPr>
+      </w:pPr>
+    </w:p>
+    <w:p>
+      <w:pPr>
+        <w:rPr>
+          <w:rFonts w:ascii="Arial" w:hAnsi="Arial" w:cs="Arial"/>
+          <w:b/>
+        </w:rPr>
+      </w:pPr>
+      <w:r>
+        <w:rPr>
+          <w:rFonts w:ascii="Arial" w:hAnsi="Arial" w:cs="Arial"/>
+          <w:b/>
+        </w:rPr>
+        <w:t>Example Data Watcher</w:t>
+      </w:r>
+      <w:r>
+        <w:rPr>
+          <w:rFonts w:ascii="Arial" w:hAnsi="Arial" w:cs="Arial"/>
+          <w:b/>
+        </w:rPr>
+        <w:t xml:space="preserve"> &amp; Data Service</w:t>
+      </w:r>
+      <w:r>
+        <w:rPr>
+          <w:rFonts w:ascii="Arial" w:hAnsi="Arial" w:cs="Arial"/>
+          <w:b/>
+        </w:rPr>
+        <w:t>:</w:t>
+      </w:r>
+    </w:p>
+    <w:p>
+      <w:pPr>
+        <w:rPr>
+          <w:rFonts w:ascii="Arial" w:hAnsi="Arial" w:cs="Arial"/>
+          <w:b/>
+        </w:rPr>
+      </w:pPr>
+    </w:p>
+    <w:p>
+      <w:pPr>
+        <w:rPr>
+          <w:rFonts w:ascii="Verdana" w:hAnsi="Verdana" w:cs="Arial"/>
+          <w:b/>
+        </w:rPr>
+      </w:pPr>
+      <w:hyperlink r:id="rId34" w:history="1">
+        <w:r>
+          <w:rPr>
+            <w:rStyle w:val="Hyperlink"/>
+            <w:rFonts w:ascii="Verdana" w:hAnsi="Verdana"/>
+          </w:rPr>
+          <w:t>https://github.com/DataJuggler/BlazorToDoList/tree/master/Data/DataGateway/Services</w:t>
+        </w:r>
+      </w:hyperlink>
+    </w:p>
+    <w:p>
+      <w:pPr>
+        <w:rPr>
+          <w:rFonts w:ascii="Arial" w:hAnsi="Arial" w:cs="Arial"/>
+          <w:bCs/>
+        </w:rPr>
+      </w:pPr>
+    </w:p>
+    <w:p>
+      <w:pPr>
+        <w:rPr>
+          <w:rFonts w:ascii="Arial" w:hAnsi="Arial" w:cs="Arial"/>
+          <w:b/>
+        </w:rPr>
+      </w:pPr>
+      <w:r>
+        <w:rPr>
+          <w:rFonts w:ascii="Arial" w:hAnsi="Arial" w:cs="Arial"/>
+          <w:b/>
+        </w:rPr>
+        <w:t>Data Watcher</w:t>
+      </w:r>
+    </w:p>
+    <w:p>
+      <w:pPr>
+        <w:rPr>
+          <w:rFonts w:ascii="Arial" w:hAnsi="Arial" w:cs="Arial"/>
+          <w:b/>
+        </w:rPr>
+      </w:pPr>
+    </w:p>
+    <w:p>
+      <w:pPr>
+        <w:rPr>
+          <w:rFonts w:ascii="Arial" w:hAnsi="Arial" w:cs="Arial"/>
+          <w:bCs/>
+        </w:rPr>
+      </w:pPr>
+      <w:r>
+        <w:rPr>
+          <w:rFonts w:ascii="Arial" w:hAnsi="Arial" w:cs="Arial"/>
+          <w:bCs/>
+        </w:rPr>
+        <w:t>The Data Watcher is set after you load the data from SQL. Whenever data is saved or reloaded, the data watcher is set again to detect any changes.</w:t>
+      </w:r>
+    </w:p>
+    <w:p>
+      <w:pPr>
+        <w:rPr>
+          <w:rFonts w:ascii="Arial" w:hAnsi="Arial" w:cs="Arial"/>
+          <w:bCs/>
+        </w:rPr>
+      </w:pPr>
+    </w:p>
+    <w:p>
+      <w:pPr>
+        <w:rPr>
+          <w:rFonts w:ascii="Arial" w:hAnsi="Arial" w:cs="Arial"/>
+          <w:b/>
+        </w:rPr>
+      </w:pPr>
+      <w:r>
+        <w:rPr>
+          <w:rFonts w:ascii="Arial" w:hAnsi="Arial" w:cs="Arial"/>
+          <w:b/>
+        </w:rPr>
+        <w:t>Data Service</w:t>
+      </w:r>
+    </w:p>
+    <w:p>
+      <w:pPr>
+        <w:rPr>
+          <w:rFonts w:ascii="Arial" w:hAnsi="Arial" w:cs="Arial"/>
+          <w:b/>
+        </w:rPr>
+      </w:pPr>
+    </w:p>
+    <w:p>
+      <w:pPr>
+        <w:rPr>
+          <w:rFonts w:ascii="Arial" w:hAnsi="Arial" w:cs="Arial"/>
+          <w:bCs/>
+        </w:rPr>
+      </w:pPr>
+      <w:r>
+        <w:rPr>
+          <w:rFonts w:ascii="Arial" w:hAnsi="Arial" w:cs="Arial"/>
+          <w:bCs/>
+        </w:rPr>
+        <w:t xml:space="preserve">The Data Service calls Gateway methods and creates an easy way for the website to communicate with the </w:t>
+      </w:r>
+      <w:proofErr w:type="spellStart"/>
+      <w:r>
+        <w:rPr>
+          <w:rFonts w:ascii="Arial" w:hAnsi="Arial" w:cs="Arial"/>
+          <w:bCs/>
+        </w:rPr>
+        <w:t>datatier</w:t>
+      </w:r>
+      <w:proofErr w:type="spellEnd"/>
+      <w:r>
+        <w:rPr>
+          <w:rFonts w:ascii="Arial" w:hAnsi="Arial" w:cs="Arial"/>
+          <w:bCs/>
+        </w:rPr>
+        <w:t>.</w:t>
+      </w:r>
+    </w:p>
+    <w:p>
+      <w:pPr>
+        <w:rPr>
+          <w:rFonts w:ascii="Arial" w:hAnsi="Arial" w:cs="Arial"/>
+          <w:b/>
         </w:rPr>
       </w:pPr>
     </w:p>
@@ -5008,7 +5413,7 @@
                     <pic:cNvPicPr/>
                   </pic:nvPicPr>
                   <pic:blipFill>
-                    <a:blip r:embed="rId33">
+                    <a:blip r:embed="rId35">
                       <a:extLst>
                         <a:ext uri="{28A0092B-C50C-407E-A947-70E740481C1C}">
                           <a14:useLocalDpi xmlns:a14="http://schemas.microsoft.com/office/drawing/2010/main" val="0"/>
@@ -5066,6 +5471,7 @@
       <w:pPr>
         <w:rPr>
           <w:rFonts w:ascii="Arial" w:hAnsi="Arial" w:cs="Arial"/>
+          <w:b/>
         </w:rPr>
       </w:pPr>
       <w:r>
@@ -5082,6 +5488,15 @@
         </w:rPr>
         <w:t>.</w:t>
       </w:r>
+    </w:p>
+    <w:p>
+      <w:pPr>
+        <w:rPr>
+          <w:rFonts w:ascii="Arial" w:hAnsi="Arial" w:cs="Arial"/>
+        </w:rPr>
+      </w:pPr>
+      <w:bookmarkStart w:id="0" w:name="_GoBack"/>
+      <w:bookmarkEnd w:id="0"/>
     </w:p>
     <w:p>
       <w:pPr>
@@ -5137,7 +5552,7 @@
                     <pic:cNvPicPr/>
                   </pic:nvPicPr>
                   <pic:blipFill>
-                    <a:blip r:embed="rId34">
+                    <a:blip r:embed="rId36">
                       <a:extLst>
                         <a:ext uri="{28A0092B-C50C-407E-A947-70E740481C1C}">
                           <a14:useLocalDpi xmlns:a14="http://schemas.microsoft.com/office/drawing/2010/main" val="0"/>
@@ -5277,7 +5692,7 @@
                     <pic:cNvPicPr/>
                   </pic:nvPicPr>
                   <pic:blipFill>
-                    <a:blip r:embed="rId35">
+                    <a:blip r:embed="rId37">
                       <a:extLst>
                         <a:ext uri="{28A0092B-C50C-407E-A947-70E740481C1C}">
                           <a14:useLocalDpi xmlns:a14="http://schemas.microsoft.com/office/drawing/2010/main" val="0"/>
@@ -5400,7 +5815,7 @@
                     <pic:cNvPicPr/>
                   </pic:nvPicPr>
                   <pic:blipFill>
-                    <a:blip r:embed="rId36">
+                    <a:blip r:embed="rId38">
                       <a:extLst>
                         <a:ext uri="{28A0092B-C50C-407E-A947-70E740481C1C}">
                           <a14:useLocalDpi xmlns:a14="http://schemas.microsoft.com/office/drawing/2010/main" val="0"/>
@@ -5546,7 +5961,7 @@
                     <pic:cNvPicPr/>
                   </pic:nvPicPr>
                   <pic:blipFill>
-                    <a:blip r:embed="rId37">
+                    <a:blip r:embed="rId39">
                       <a:extLst>
                         <a:ext uri="{28A0092B-C50C-407E-A947-70E740481C1C}">
                           <a14:useLocalDpi xmlns:a14="http://schemas.microsoft.com/office/drawing/2010/main" val="0"/>
@@ -5744,7 +6159,7 @@
                     <pic:cNvPicPr/>
                   </pic:nvPicPr>
                   <pic:blipFill>
-                    <a:blip r:embed="rId38">
+                    <a:blip r:embed="rId40">
                       <a:extLst>
                         <a:ext uri="{28A0092B-C50C-407E-A947-70E740481C1C}">
                           <a14:useLocalDpi xmlns:a14="http://schemas.microsoft.com/office/drawing/2010/main" val="0"/>
@@ -6054,7 +6469,7 @@
                     <pic:cNvPicPr/>
                   </pic:nvPicPr>
                   <pic:blipFill>
-                    <a:blip r:embed="rId39">
+                    <a:blip r:embed="rId41">
                       <a:extLst>
                         <a:ext uri="{28A0092B-C50C-407E-A947-70E740481C1C}">
                           <a14:useLocalDpi xmlns:a14="http://schemas.microsoft.com/office/drawing/2010/main" val="0"/>
@@ -6124,7 +6539,7 @@
                     <pic:cNvPicPr/>
                   </pic:nvPicPr>
                   <pic:blipFill>
-                    <a:blip r:embed="rId40">
+                    <a:blip r:embed="rId42">
                       <a:extLst>
                         <a:ext uri="{28A0092B-C50C-407E-A947-70E740481C1C}">
                           <a14:useLocalDpi xmlns:a14="http://schemas.microsoft.com/office/drawing/2010/main" val="0"/>
@@ -6233,8 +6648,6 @@
           <w:bCs/>
         </w:rPr>
       </w:pPr>
-      <w:bookmarkStart w:id="0" w:name="_GoBack"/>
-      <w:bookmarkEnd w:id="0"/>
       <w:r>
         <w:rPr>
           <w:rFonts w:ascii="Arial" w:hAnsi="Arial" w:cs="Arial"/>
@@ -6299,7 +6712,7 @@
                     <pic:cNvPicPr/>
                   </pic:nvPicPr>
                   <pic:blipFill>
-                    <a:blip r:embed="rId41">
+                    <a:blip r:embed="rId43">
                       <a:extLst>
                         <a:ext uri="{28A0092B-C50C-407E-A947-70E740481C1C}">
                           <a14:useLocalDpi xmlns:a14="http://schemas.microsoft.com/office/drawing/2010/main" val="0"/>
@@ -6827,7 +7240,7 @@
                     <pic:cNvPicPr/>
                   </pic:nvPicPr>
                   <pic:blipFill>
-                    <a:blip r:embed="rId42"/>
+                    <a:blip r:embed="rId44"/>
                     <a:stretch>
                       <a:fillRect/>
                     </a:stretch>
@@ -7294,7 +7707,7 @@
                     <pic:cNvPicPr/>
                   </pic:nvPicPr>
                   <pic:blipFill>
-                    <a:blip r:embed="rId43">
+                    <a:blip r:embed="rId45">
                       <a:extLst>
                         <a:ext uri="{28A0092B-C50C-407E-A947-70E740481C1C}">
                           <a14:useLocalDpi xmlns:a14="http://schemas.microsoft.com/office/drawing/2010/main" val="0"/>
@@ -8408,7 +8821,7 @@
                     </pic:cNvPicPr>
                   </pic:nvPicPr>
                   <pic:blipFill>
-                    <a:blip r:embed="rId44">
+                    <a:blip r:embed="rId46">
                       <a:extLst>
                         <a:ext uri="{28A0092B-C50C-407E-A947-70E740481C1C}">
                           <a14:useLocalDpi xmlns:a14="http://schemas.microsoft.com/office/drawing/2010/main" val="0"/>
@@ -8906,7 +9319,7 @@
                     <pic:cNvPicPr/>
                   </pic:nvPicPr>
                   <pic:blipFill>
-                    <a:blip r:embed="rId45">
+                    <a:blip r:embed="rId47">
                       <a:extLst>
                         <a:ext uri="{28A0092B-C50C-407E-A947-70E740481C1C}">
                           <a14:useLocalDpi xmlns:a14="http://schemas.microsoft.com/office/drawing/2010/main" val="0"/>
@@ -9038,7 +9451,7 @@
           <w:rFonts w:ascii="Arial" w:hAnsi="Arial" w:cs="Arial"/>
         </w:rPr>
       </w:pPr>
-      <w:hyperlink r:id="rId46" w:history="1">
+      <w:hyperlink r:id="rId48" w:history="1">
         <w:r>
           <w:rPr>
             <w:rStyle w:val="Hyperlink"/>
@@ -9121,7 +9534,7 @@
         </w:rPr>
         <w:t xml:space="preserve"> </w:t>
       </w:r>
-      <w:hyperlink r:id="rId47" w:history="1">
+      <w:hyperlink r:id="rId49" w:history="1">
         <w:r>
           <w:rPr>
             <w:rStyle w:val="Hyperlink"/>
@@ -9167,7 +9580,7 @@
                     <pic:cNvPicPr/>
                   </pic:nvPicPr>
                   <pic:blipFill>
-                    <a:blip r:embed="rId48">
+                    <a:blip r:embed="rId50">
                       <a:extLst>
                         <a:ext uri="{28A0092B-C50C-407E-A947-70E740481C1C}">
                           <a14:useLocalDpi xmlns:a14="http://schemas.microsoft.com/office/drawing/2010/main" val="0"/>
@@ -9316,7 +9729,7 @@
         </w:rPr>
         <w:t xml:space="preserve"> </w:t>
       </w:r>
-      <w:hyperlink r:id="rId49" w:history="1">
+      <w:hyperlink r:id="rId51" w:history="1">
         <w:r>
           <w:rPr>
             <w:rStyle w:val="Hyperlink"/>
@@ -9360,7 +9773,7 @@
                     <pic:cNvPicPr/>
                   </pic:nvPicPr>
                   <pic:blipFill>
-                    <a:blip r:embed="rId50">
+                    <a:blip r:embed="rId52">
                       <a:extLst>
                         <a:ext uri="{28A0092B-C50C-407E-A947-70E740481C1C}">
                           <a14:useLocalDpi xmlns:a14="http://schemas.microsoft.com/office/drawing/2010/main" val="0"/>
@@ -10579,7 +10992,7 @@
       </w:pPr>
     </w:p>
     <w:p>
-      <w:hyperlink r:id="rId51" w:history="1">
+      <w:hyperlink r:id="rId53" w:history="1">
         <w:r>
           <w:rPr>
             <w:rStyle w:val="Hyperlink"/>
@@ -10686,7 +11099,7 @@
                     <pic:cNvPicPr/>
                   </pic:nvPicPr>
                   <pic:blipFill>
-                    <a:blip r:embed="rId52">
+                    <a:blip r:embed="rId54">
                       <a:extLst>
                         <a:ext uri="{28A0092B-C50C-407E-A947-70E740481C1C}">
                           <a14:useLocalDpi xmlns:a14="http://schemas.microsoft.com/office/drawing/2010/main" val="0"/>
@@ -12031,7 +12444,7 @@
 </file>
 
 <file path=customXml/itemProps1.xml><?xml version="1.0" encoding="utf-8"?>
-<ds:datastoreItem xmlns:ds="http://schemas.openxmlformats.org/officeDocument/2006/customXml" ds:itemID="{067552DC-63B4-45F2-B921-F95BC511FE57}">
+<ds:datastoreItem xmlns:ds="http://schemas.openxmlformats.org/officeDocument/2006/customXml" ds:itemID="{18712437-B41C-402A-AE2C-691BA2C45498}">
   <ds:schemaRefs>
     <ds:schemaRef ds:uri="http://schemas.openxmlformats.org/officeDocument/2006/bibliography"/>
   </ds:schemaRefs>

</xml_diff>

<commit_message>
I updated the Quick Start guide. The User's Manual needs an update also I am sure.
</commit_message>
<xml_diff>
--- a/DataTier.Net/Class Room/Documents/DataTier.Net Quick Start.docx
+++ b/DataTier.Net/Class Room/Documents/DataTier.Net Quick Start.docx
@@ -1,6 +1,6 @@
 
 <file path=word/document.xml><?xml version="1.0" encoding="utf-8"?>
-<w:document xmlns:wpc="http://schemas.microsoft.com/office/word/2010/wordprocessingCanvas" xmlns:cx="http://schemas.microsoft.com/office/drawing/2014/chartex" xmlns:cx1="http://schemas.microsoft.com/office/drawing/2015/9/8/chartex" xmlns:cx2="http://schemas.microsoft.com/office/drawing/2015/10/21/chartex" xmlns:cx3="http://schemas.microsoft.com/office/drawing/2016/5/9/chartex" xmlns:cx4="http://schemas.microsoft.com/office/drawing/2016/5/10/chartex" xmlns:cx5="http://schemas.microsoft.com/office/drawing/2016/5/11/chartex" xmlns:cx6="http://schemas.microsoft.com/office/drawing/2016/5/12/chartex" xmlns:cx7="http://schemas.microsoft.com/office/drawing/2016/5/13/chartex" xmlns:cx8="http://schemas.microsoft.com/office/drawing/2016/5/14/chartex" xmlns:mc="http://schemas.openxmlformats.org/markup-compatibility/2006" xmlns:aink="http://schemas.microsoft.com/office/drawing/2016/ink" xmlns:am3d="http://schemas.microsoft.com/office/drawing/2017/model3d" xmlns:o="urn:schemas-microsoft-com:office:office" xmlns:r="http://schemas.openxmlformats.org/officeDocument/2006/relationships" xmlns:m="http://schemas.openxmlformats.org/officeDocument/2006/math" xmlns:v="urn:schemas-microsoft-com:vml" xmlns:wp14="http://schemas.microsoft.com/office/word/2010/wordprocessingDrawing" xmlns:wp="http://schemas.openxmlformats.org/drawingml/2006/wordprocessingDrawing" xmlns:w10="urn:schemas-microsoft-com:office:word" xmlns:w="http://schemas.openxmlformats.org/wordprocessingml/2006/main" xmlns:w14="http://schemas.microsoft.com/office/word/2010/wordml" xmlns:w15="http://schemas.microsoft.com/office/word/2012/wordml" xmlns:w16cid="http://schemas.microsoft.com/office/word/2016/wordml/cid" xmlns:w16se="http://schemas.microsoft.com/office/word/2015/wordml/symex" xmlns:wpg="http://schemas.microsoft.com/office/word/2010/wordprocessingGroup" xmlns:wpi="http://schemas.microsoft.com/office/word/2010/wordprocessingInk" xmlns:wne="http://schemas.microsoft.com/office/word/2006/wordml" xmlns:wps="http://schemas.microsoft.com/office/word/2010/wordprocessingShape" mc:Ignorable="w14 w15 w16se w16cid wp14">
+<w:document xmlns:wpc="http://schemas.microsoft.com/office/word/2010/wordprocessingCanvas" xmlns:cx="http://schemas.microsoft.com/office/drawing/2014/chartex" xmlns:cx1="http://schemas.microsoft.com/office/drawing/2015/9/8/chartex" xmlns:cx2="http://schemas.microsoft.com/office/drawing/2015/10/21/chartex" xmlns:cx3="http://schemas.microsoft.com/office/drawing/2016/5/9/chartex" xmlns:cx4="http://schemas.microsoft.com/office/drawing/2016/5/10/chartex" xmlns:cx5="http://schemas.microsoft.com/office/drawing/2016/5/11/chartex" xmlns:cx6="http://schemas.microsoft.com/office/drawing/2016/5/12/chartex" xmlns:cx7="http://schemas.microsoft.com/office/drawing/2016/5/13/chartex" xmlns:cx8="http://schemas.microsoft.com/office/drawing/2016/5/14/chartex" xmlns:mc="http://schemas.openxmlformats.org/markup-compatibility/2006" xmlns:aink="http://schemas.microsoft.com/office/drawing/2016/ink" xmlns:am3d="http://schemas.microsoft.com/office/drawing/2017/model3d" xmlns:o="urn:schemas-microsoft-com:office:office" xmlns:r="http://schemas.openxmlformats.org/officeDocument/2006/relationships" xmlns:m="http://schemas.openxmlformats.org/officeDocument/2006/math" xmlns:v="urn:schemas-microsoft-com:vml" xmlns:wp14="http://schemas.microsoft.com/office/word/2010/wordprocessingDrawing" xmlns:wp="http://schemas.openxmlformats.org/drawingml/2006/wordprocessingDrawing" xmlns:w10="urn:schemas-microsoft-com:office:word" xmlns:w="http://schemas.openxmlformats.org/wordprocessingml/2006/main" xmlns:w14="http://schemas.microsoft.com/office/word/2010/wordml" xmlns:w15="http://schemas.microsoft.com/office/word/2012/wordml" xmlns:w16cex="http://schemas.microsoft.com/office/word/2018/wordml/cex" xmlns:w16cid="http://schemas.microsoft.com/office/word/2016/wordml/cid" xmlns:w16="http://schemas.microsoft.com/office/word/2018/wordml" xmlns:w16sdtdh="http://schemas.microsoft.com/office/word/2020/wordml/sdtdatahash" xmlns:w16se="http://schemas.microsoft.com/office/word/2015/wordml/symex" xmlns:wpg="http://schemas.microsoft.com/office/word/2010/wordprocessingGroup" xmlns:wpi="http://schemas.microsoft.com/office/word/2010/wordprocessingInk" xmlns:wne="http://schemas.microsoft.com/office/word/2006/wordml" xmlns:wps="http://schemas.microsoft.com/office/word/2010/wordprocessingShape" mc:Ignorable="w14 w15 w16se w16cid w16 w16cex w16sdtdh wp14">
   <w:body>
     <w:p>
       <w:pPr>
@@ -109,21 +109,35 @@
           <w:rFonts w:ascii="Arial" w:hAnsi="Arial" w:cs="Arial"/>
           <w:bCs/>
         </w:rPr>
-        <w:t xml:space="preserve"> 9.</w:t>
-      </w:r>
-      <w:r>
-        <w:rPr>
-          <w:rFonts w:ascii="Arial" w:hAnsi="Arial" w:cs="Arial"/>
-          <w:bCs/>
-        </w:rPr>
-        <w:t>23</w:t>
-      </w:r>
-      <w:r>
-        <w:rPr>
-          <w:rFonts w:ascii="Arial" w:hAnsi="Arial" w:cs="Arial"/>
-          <w:bCs/>
-        </w:rPr>
-        <w:t xml:space="preserve">.2019: </w:t>
+        <w:t xml:space="preserve"> </w:t>
+      </w:r>
+      <w:r>
+        <w:rPr>
+          <w:rFonts w:ascii="Arial" w:hAnsi="Arial" w:cs="Arial"/>
+          <w:bCs/>
+        </w:rPr>
+        <w:t>3.30</w:t>
+      </w:r>
+      <w:r>
+        <w:rPr>
+          <w:rFonts w:ascii="Arial" w:hAnsi="Arial" w:cs="Arial"/>
+          <w:bCs/>
+        </w:rPr>
+        <w:t>.20</w:t>
+      </w:r>
+      <w:r>
+        <w:rPr>
+          <w:rFonts w:ascii="Arial" w:hAnsi="Arial" w:cs="Arial"/>
+          <w:bCs/>
+        </w:rPr>
+        <w:t>22</w:t>
+      </w:r>
+      <w:r>
+        <w:rPr>
+          <w:rFonts w:ascii="Arial" w:hAnsi="Arial" w:cs="Arial"/>
+          <w:bCs/>
+        </w:rPr>
+        <w:t xml:space="preserve">: </w:t>
       </w:r>
       <w:r>
         <w:rPr>
@@ -153,21 +167,42 @@
           <w:rFonts w:ascii="Arial" w:hAnsi="Arial" w:cs="Arial"/>
           <w:bCs/>
         </w:rPr>
-        <w:t>DataTier.Net 2.0.</w:t>
-      </w:r>
-      <w:r>
-        <w:rPr>
-          <w:rFonts w:ascii="Arial" w:hAnsi="Arial" w:cs="Arial"/>
-          <w:bCs/>
-        </w:rPr>
-        <w:t>11</w:t>
-      </w:r>
-      <w:r>
-        <w:rPr>
-          <w:rFonts w:ascii="Arial" w:hAnsi="Arial" w:cs="Arial"/>
-          <w:bCs/>
-        </w:rPr>
-        <w:t xml:space="preserve"> has been released and now works with Dot Net Core.</w:t>
+        <w:t>DataTier.Net</w:t>
+      </w:r>
+      <w:r>
+        <w:rPr>
+          <w:rFonts w:ascii="Arial" w:hAnsi="Arial" w:cs="Arial"/>
+          <w:bCs/>
+        </w:rPr>
+        <w:t xml:space="preserve"> 3</w:t>
+      </w:r>
+      <w:r>
+        <w:rPr>
+          <w:rFonts w:ascii="Arial" w:hAnsi="Arial" w:cs="Arial"/>
+          <w:bCs/>
+        </w:rPr>
+        <w:t>.</w:t>
+      </w:r>
+      <w:r>
+        <w:rPr>
+          <w:rFonts w:ascii="Arial" w:hAnsi="Arial" w:cs="Arial"/>
+          <w:bCs/>
+        </w:rPr>
+        <w:t>2.0</w:t>
+      </w:r>
+      <w:r>
+        <w:rPr>
+          <w:rFonts w:ascii="Arial" w:hAnsi="Arial" w:cs="Arial"/>
+          <w:bCs/>
+        </w:rPr>
+        <w:t xml:space="preserve"> has been released and now works with </w:t>
+      </w:r>
+      <w:r>
+        <w:rPr>
+          <w:rFonts w:ascii="Arial" w:hAnsi="Arial" w:cs="Arial"/>
+          <w:bCs/>
+        </w:rPr>
+        <w:t>.NET5 / .NET6.</w:t>
       </w:r>
     </w:p>
     <w:p>
@@ -220,7 +255,14 @@
           <w:rFonts w:ascii="Arial" w:hAnsi="Arial" w:cs="Arial"/>
           <w:bCs/>
         </w:rPr>
-        <w:t>Dot Net Core project templates are installed via Nuget</w:t>
+        <w:t xml:space="preserve">.NET5 and.NET6 </w:t>
+      </w:r>
+      <w:r>
+        <w:rPr>
+          <w:rFonts w:ascii="Arial" w:hAnsi="Arial" w:cs="Arial"/>
+          <w:bCs/>
+        </w:rPr>
+        <w:t>project templates are installed via Nuget</w:t>
       </w:r>
       <w:r>
         <w:rPr>
@@ -249,22 +291,43 @@
           <w:rFonts w:ascii="Arial" w:hAnsi="Arial" w:cs="Arial"/>
           <w:b/>
         </w:rPr>
-        <w:t>.Net Framework vs .Net Core</w:t>
-      </w:r>
-    </w:p>
-    <w:p>
-      <w:pPr>
-        <w:rPr>
-          <w:rFonts w:ascii="Arial" w:hAnsi="Arial" w:cs="Arial"/>
-          <w:b/>
-        </w:rPr>
-      </w:pPr>
-      <w:r>
-        <w:rPr>
-          <w:rFonts w:ascii="Arial" w:hAnsi="Arial" w:cs="Arial"/>
-          <w:bCs/>
-        </w:rPr>
-        <w:t>The only usage difference is with Dot Net Core, you must create a system environment variable to hold the connection string.</w:t>
+        <w:t xml:space="preserve">.Net Framework vs </w:t>
+      </w:r>
+      <w:r>
+        <w:rPr>
+          <w:rFonts w:ascii="Arial" w:hAnsi="Arial" w:cs="Arial"/>
+          <w:b/>
+        </w:rPr>
+        <w:t>NET5 / .NET6</w:t>
+      </w:r>
+    </w:p>
+    <w:p>
+      <w:pPr>
+        <w:rPr>
+          <w:rFonts w:ascii="Arial" w:hAnsi="Arial" w:cs="Arial"/>
+          <w:b/>
+        </w:rPr>
+      </w:pPr>
+      <w:r>
+        <w:rPr>
+          <w:rFonts w:ascii="Arial" w:hAnsi="Arial" w:cs="Arial"/>
+          <w:bCs/>
+        </w:rPr>
+        <w:t xml:space="preserve">The only usage difference is with </w:t>
+      </w:r>
+      <w:r>
+        <w:rPr>
+          <w:rFonts w:ascii="Arial" w:hAnsi="Arial" w:cs="Arial"/>
+          <w:bCs/>
+        </w:rPr>
+        <w:t>.NET5 &amp; .NET6</w:t>
+      </w:r>
+      <w:r>
+        <w:rPr>
+          <w:rFonts w:ascii="Arial" w:hAnsi="Arial" w:cs="Arial"/>
+          <w:bCs/>
+        </w:rPr>
+        <w:t>, you must create a system environment variable to hold the connection string.</w:t>
       </w:r>
       <w:r>
         <w:rPr>
@@ -310,6 +373,29 @@
         </w:rPr>
         <w:t>Create a new instance of a Gateway object, pass in the environment variable name.</w:t>
       </w:r>
+    </w:p>
+    <w:p>
+      <w:pPr>
+        <w:rPr>
+          <w:rFonts w:ascii="Arial" w:hAnsi="Arial" w:cs="Arial"/>
+          <w:bCs/>
+        </w:rPr>
+      </w:pPr>
+    </w:p>
+    <w:p>
+      <w:pPr>
+        <w:rPr>
+          <w:rFonts w:ascii="Arial" w:hAnsi="Arial" w:cs="Arial"/>
+          <w:bCs/>
+        </w:rPr>
+      </w:pPr>
+      <w:r>
+        <w:rPr>
+          <w:rFonts w:ascii="Arial" w:hAnsi="Arial" w:cs="Arial"/>
+          <w:bCs/>
+        </w:rPr>
+        <w:t>.NET5 / .NET6</w:t>
+      </w:r>
       <w:r>
         <w:rPr>
           <w:rFonts w:ascii="Arial" w:hAnsi="Arial" w:cs="Arial"/>
@@ -363,29 +449,213 @@
           <w:rFonts w:ascii="Arial" w:hAnsi="Arial" w:cs="Arial"/>
           <w:bCs/>
         </w:rPr>
-        <w:t xml:space="preserve"> = new Gateway(connectionName);</w:t>
-      </w:r>
-    </w:p>
-    <w:p>
-      <w:pPr>
-        <w:rPr>
-          <w:rFonts w:ascii="Arial" w:hAnsi="Arial" w:cs="Arial"/>
-          <w:bCs/>
-        </w:rPr>
-      </w:pPr>
-    </w:p>
-    <w:p>
-      <w:pPr>
-        <w:rPr>
-          <w:rFonts w:ascii="Arial" w:hAnsi="Arial" w:cs="Arial"/>
-          <w:bCs/>
-        </w:rPr>
-      </w:pPr>
-      <w:r>
-        <w:rPr>
-          <w:rFonts w:ascii="Arial" w:hAnsi="Arial" w:cs="Arial"/>
-          <w:bCs/>
-        </w:rPr>
+        <w:t xml:space="preserve"> = new Gateway(</w:t>
+      </w:r>
+      <w:proofErr w:type="spellStart"/>
+      <w:r>
+        <w:rPr>
+          <w:rFonts w:ascii="Arial" w:hAnsi="Arial" w:cs="Arial"/>
+          <w:bCs/>
+        </w:rPr>
+        <w:t>connectionName</w:t>
+      </w:r>
+      <w:proofErr w:type="spellEnd"/>
+      <w:r>
+        <w:rPr>
+          <w:rFonts w:ascii="Arial" w:hAnsi="Arial" w:cs="Arial"/>
+          <w:bCs/>
+        </w:rPr>
+        <w:t>);</w:t>
+      </w:r>
+    </w:p>
+    <w:p>
+      <w:pPr>
+        <w:rPr>
+          <w:rFonts w:ascii="Arial" w:hAnsi="Arial" w:cs="Arial"/>
+          <w:bCs/>
+        </w:rPr>
+      </w:pPr>
+    </w:p>
+    <w:p>
+      <w:pPr>
+        <w:rPr>
+          <w:rFonts w:ascii="Arial" w:hAnsi="Arial" w:cs="Arial"/>
+          <w:bCs/>
+          <w:color w:val="538135" w:themeColor="accent6" w:themeShade="BF"/>
+        </w:rPr>
+      </w:pPr>
+      <w:r>
+        <w:rPr>
+          <w:rFonts w:ascii="Arial" w:hAnsi="Arial" w:cs="Arial"/>
+          <w:bCs/>
+          <w:color w:val="538135" w:themeColor="accent6" w:themeShade="BF"/>
+        </w:rPr>
+        <w:t xml:space="preserve">// .NET Framework, the connection string is read from the app or </w:t>
+      </w:r>
+      <w:proofErr w:type="spellStart"/>
+      <w:r>
+        <w:rPr>
+          <w:rFonts w:ascii="Arial" w:hAnsi="Arial" w:cs="Arial"/>
+          <w:bCs/>
+          <w:color w:val="538135" w:themeColor="accent6" w:themeShade="BF"/>
+        </w:rPr>
+        <w:t>web.config</w:t>
+      </w:r>
+      <w:proofErr w:type="spellEnd"/>
+    </w:p>
+    <w:p>
+      <w:pPr>
+        <w:rPr>
+          <w:rFonts w:ascii="Arial" w:hAnsi="Arial" w:cs="Arial"/>
+          <w:bCs/>
+        </w:rPr>
+      </w:pPr>
+      <w:r>
+        <w:rPr>
+          <w:rFonts w:ascii="Arial" w:hAnsi="Arial" w:cs="Arial"/>
+          <w:bCs/>
+        </w:rPr>
+        <w:t xml:space="preserve">Gateway </w:t>
+      </w:r>
+      <w:proofErr w:type="spellStart"/>
+      <w:r>
+        <w:rPr>
+          <w:rFonts w:ascii="Arial" w:hAnsi="Arial" w:cs="Arial"/>
+          <w:bCs/>
+        </w:rPr>
+        <w:t>gateway</w:t>
+      </w:r>
+      <w:proofErr w:type="spellEnd"/>
+      <w:r>
+        <w:rPr>
+          <w:rFonts w:ascii="Arial" w:hAnsi="Arial" w:cs="Arial"/>
+          <w:bCs/>
+        </w:rPr>
+        <w:t xml:space="preserve"> = new Gateway(</w:t>
+      </w:r>
+      <w:proofErr w:type="gramStart"/>
+      <w:r>
+        <w:rPr>
+          <w:rFonts w:ascii="Arial" w:hAnsi="Arial" w:cs="Arial"/>
+          <w:bCs/>
+        </w:rPr>
+        <w:t>);</w:t>
+      </w:r>
+      <w:proofErr w:type="gramEnd"/>
+    </w:p>
+    <w:p>
+      <w:pPr>
+        <w:rPr>
+          <w:rFonts w:ascii="Arial" w:hAnsi="Arial" w:cs="Arial"/>
+          <w:bCs/>
+        </w:rPr>
+      </w:pPr>
+    </w:p>
+    <w:p>
+      <w:pPr>
+        <w:rPr>
+          <w:rFonts w:ascii="Arial" w:hAnsi="Arial" w:cs="Arial"/>
+          <w:bCs/>
+        </w:rPr>
+      </w:pPr>
+    </w:p>
+    <w:p>
+      <w:pPr>
+        <w:rPr>
+          <w:rFonts w:ascii="Arial" w:hAnsi="Arial" w:cs="Arial"/>
+          <w:b/>
+        </w:rPr>
+      </w:pPr>
+      <w:r>
+        <w:rPr>
+          <w:rFonts w:ascii="Arial" w:hAnsi="Arial" w:cs="Arial"/>
+          <w:b/>
+        </w:rPr>
+        <w:t>Installing Project Templates</w:t>
+      </w:r>
+    </w:p>
+    <w:p>
+      <w:pPr>
+        <w:rPr>
+          <w:rFonts w:ascii="Arial" w:hAnsi="Arial" w:cs="Arial"/>
+          <w:b/>
+        </w:rPr>
+      </w:pPr>
+    </w:p>
+    <w:p>
+      <w:pPr>
+        <w:rPr>
+          <w:rFonts w:ascii="Arial" w:hAnsi="Arial" w:cs="Arial"/>
+          <w:bCs/>
+        </w:rPr>
+      </w:pPr>
+      <w:proofErr w:type="gramStart"/>
+      <w:r>
+        <w:rPr>
+          <w:rFonts w:ascii="Arial" w:hAnsi="Arial" w:cs="Arial"/>
+          <w:bCs/>
+        </w:rPr>
+        <w:t>T</w:t>
+      </w:r>
+      <w:r>
+        <w:rPr>
+          <w:rFonts w:ascii="Arial" w:hAnsi="Arial" w:cs="Arial"/>
+          <w:bCs/>
+        </w:rPr>
+        <w:t>he Setup Control (shown on the next page),</w:t>
+      </w:r>
+      <w:proofErr w:type="gramEnd"/>
+      <w:r>
+        <w:rPr>
+          <w:rFonts w:ascii="Arial" w:hAnsi="Arial" w:cs="Arial"/>
+          <w:bCs/>
+        </w:rPr>
+        <w:t xml:space="preserve"> has options for .NET Framework and .NET5 / .NET6. </w:t>
+      </w:r>
+    </w:p>
+    <w:p>
+      <w:pPr>
+        <w:rPr>
+          <w:rFonts w:ascii="Arial" w:hAnsi="Arial" w:cs="Arial"/>
+          <w:bCs/>
+        </w:rPr>
+      </w:pPr>
+    </w:p>
+    <w:p>
+      <w:pPr>
+        <w:rPr>
+          <w:rFonts w:ascii="Arial" w:hAnsi="Arial" w:cs="Arial"/>
+          <w:bCs/>
+        </w:rPr>
+      </w:pPr>
+      <w:r>
+        <w:rPr>
+          <w:rFonts w:ascii="Arial" w:hAnsi="Arial" w:cs="Arial"/>
+          <w:bCs/>
+        </w:rPr>
+        <w:t xml:space="preserve">The .NET Framework project templates are for version 4.6.1. You can upgrade them after installing to 4.8 project framework. </w:t>
+      </w:r>
+      <w:r>
+        <w:rPr>
+          <w:rFonts w:ascii="Arial" w:hAnsi="Arial" w:cs="Arial"/>
+          <w:bCs/>
+        </w:rPr>
+        <w:br w:type="page"/>
+      </w:r>
+    </w:p>
+    <w:p>
+      <w:pPr>
+        <w:rPr>
+          <w:rFonts w:ascii="Arial" w:hAnsi="Arial" w:cs="Arial"/>
+          <w:bCs/>
+        </w:rPr>
+      </w:pPr>
+      <w:r>
+        <w:rPr>
+          <w:rFonts w:ascii="Arial" w:hAnsi="Arial" w:cs="Arial"/>
+          <w:bCs/>
+        </w:rPr>
+        <w:lastRenderedPageBreak/>
         <w:t>Update 7.21.2019: I created a new setup control</w:t>
       </w:r>
       <w:r>
@@ -538,7 +808,6 @@
         <w:rPr>
           <w:rFonts w:ascii="Arial" w:hAnsi="Arial" w:cs="Arial"/>
         </w:rPr>
-        <w:lastRenderedPageBreak/>
         <w:t>Create a new database named ‘</w:t>
       </w:r>
       <w:r>
@@ -814,7 +1083,24 @@
           <w:b/>
           <w:bCs/>
         </w:rPr>
-        <w:t>.Net Framework</w:t>
+        <w:lastRenderedPageBreak/>
+        <w:t>.N</w:t>
+      </w:r>
+      <w:r>
+        <w:rPr>
+          <w:rFonts w:ascii="Arial" w:hAnsi="Arial" w:cs="Arial"/>
+          <w:b/>
+          <w:bCs/>
+        </w:rPr>
+        <w:t>ET</w:t>
+      </w:r>
+      <w:r>
+        <w:rPr>
+          <w:rFonts w:ascii="Arial" w:hAnsi="Arial" w:cs="Arial"/>
+          <w:b/>
+          <w:bCs/>
+        </w:rPr>
+        <w:t xml:space="preserve"> Framework</w:t>
       </w:r>
     </w:p>
     <w:p>
@@ -923,8 +1209,6 @@
         <w:rPr>
           <w:rFonts w:ascii="Arial" w:hAnsi="Arial" w:cs="Arial"/>
           <w:color w:val="4472C4" w:themeColor="accent5"/>
-          <w:sz w:val="22"/>
-          <w:szCs w:val="22"/>
         </w:rPr>
       </w:pPr>
       <w:r>
@@ -941,66 +1225,179 @@
       <w:pPr>
         <w:rPr>
           <w:rFonts w:ascii="Arial" w:hAnsi="Arial" w:cs="Arial"/>
-          <w:color w:val="4472C4" w:themeColor="accent5"/>
-        </w:rPr>
-      </w:pPr>
-    </w:p>
-    <w:p>
-      <w:pPr>
-        <w:rPr>
-          <w:rFonts w:ascii="Arial" w:hAnsi="Arial" w:cs="Arial"/>
-          <w:b/>
-          <w:bCs/>
-        </w:rPr>
-      </w:pPr>
-    </w:p>
-    <w:p>
-      <w:pPr>
-        <w:rPr>
-          <w:rFonts w:ascii="Arial" w:hAnsi="Arial" w:cs="Arial"/>
-          <w:b/>
-          <w:bCs/>
-        </w:rPr>
-      </w:pPr>
-    </w:p>
-    <w:p>
-      <w:pPr>
-        <w:rPr>
-          <w:rFonts w:ascii="Arial" w:hAnsi="Arial" w:cs="Arial"/>
-          <w:b/>
-          <w:bCs/>
-        </w:rPr>
-      </w:pPr>
-      <w:r>
-        <w:rPr>
-          <w:rFonts w:ascii="Arial" w:hAnsi="Arial" w:cs="Arial"/>
-          <w:b/>
-          <w:bCs/>
-        </w:rPr>
-        <w:lastRenderedPageBreak/>
-        <w:t>.Net Core</w:t>
-      </w:r>
-    </w:p>
-    <w:p>
-      <w:pPr>
-        <w:rPr>
-          <w:rFonts w:ascii="Arial" w:hAnsi="Arial" w:cs="Arial"/>
-          <w:b/>
-          <w:bCs/>
-        </w:rPr>
-      </w:pPr>
-    </w:p>
-    <w:p>
-      <w:pPr>
-        <w:rPr>
-          <w:rFonts w:ascii="Arial" w:hAnsi="Arial" w:cs="Arial"/>
-        </w:rPr>
-      </w:pPr>
-      <w:r>
-        <w:rPr>
-          <w:rFonts w:ascii="Arial" w:hAnsi="Arial" w:cs="Arial"/>
-        </w:rPr>
-        <w:t>Make sure you are connected to the internet and click the link for DotNetCore Project Templates. This will install the Nuget package DataJuggler.DataTier.Net.Core.ProjectTemplates via Dot Net Core CLI:</w:t>
+          <w:b/>
+          <w:bCs/>
+        </w:rPr>
+      </w:pPr>
+    </w:p>
+    <w:p>
+      <w:pPr>
+        <w:rPr>
+          <w:rFonts w:ascii="Arial" w:hAnsi="Arial" w:cs="Arial"/>
+          <w:b/>
+          <w:bCs/>
+        </w:rPr>
+      </w:pPr>
+    </w:p>
+    <w:p>
+      <w:pPr>
+        <w:rPr>
+          <w:rFonts w:ascii="Arial" w:hAnsi="Arial" w:cs="Arial"/>
+          <w:b/>
+          <w:bCs/>
+        </w:rPr>
+      </w:pPr>
+      <w:r>
+        <w:rPr>
+          <w:rFonts w:ascii="Arial" w:hAnsi="Arial" w:cs="Arial"/>
+          <w:b/>
+          <w:bCs/>
+        </w:rPr>
+        <w:t>.NET5 / .NET6</w:t>
+      </w:r>
+    </w:p>
+    <w:p>
+      <w:pPr>
+        <w:rPr>
+          <w:rFonts w:ascii="Arial" w:hAnsi="Arial" w:cs="Arial"/>
+          <w:b/>
+          <w:bCs/>
+        </w:rPr>
+      </w:pPr>
+    </w:p>
+    <w:p>
+      <w:pPr>
+        <w:rPr>
+          <w:rFonts w:ascii="Arial" w:hAnsi="Arial" w:cs="Arial"/>
+        </w:rPr>
+      </w:pPr>
+      <w:r>
+        <w:rPr>
+          <w:rFonts w:ascii="Arial" w:hAnsi="Arial" w:cs="Arial"/>
+        </w:rPr>
+        <w:t xml:space="preserve">Make sure you are connected to the internet and click the link for </w:t>
+      </w:r>
+      <w:r>
+        <w:rPr>
+          <w:rFonts w:ascii="Arial" w:hAnsi="Arial" w:cs="Arial"/>
+        </w:rPr>
+        <w:t xml:space="preserve">either .NET5 or .NET6 </w:t>
+      </w:r>
+      <w:r>
+        <w:rPr>
+          <w:rFonts w:ascii="Arial" w:hAnsi="Arial" w:cs="Arial"/>
+        </w:rPr>
+        <w:t>Project Templates. This will install the Nuget package</w:t>
+      </w:r>
+      <w:r>
+        <w:rPr>
+          <w:rFonts w:ascii="Arial" w:hAnsi="Arial" w:cs="Arial"/>
+        </w:rPr>
+        <w:t>:</w:t>
+      </w:r>
+    </w:p>
+    <w:p>
+      <w:pPr>
+        <w:rPr>
+          <w:rFonts w:ascii="Arial" w:hAnsi="Arial" w:cs="Arial"/>
+        </w:rPr>
+      </w:pPr>
+    </w:p>
+    <w:p>
+      <w:pPr>
+        <w:rPr>
+          <w:rFonts w:ascii="Arial" w:hAnsi="Arial" w:cs="Arial"/>
+        </w:rPr>
+      </w:pPr>
+      <w:r>
+        <w:rPr>
+          <w:rFonts w:ascii="Arial" w:hAnsi="Arial" w:cs="Arial"/>
+        </w:rPr>
+        <w:t>DataJuggler.DataTier.Net</w:t>
+      </w:r>
+      <w:r>
+        <w:rPr>
+          <w:rFonts w:ascii="Arial" w:hAnsi="Arial" w:cs="Arial"/>
+        </w:rPr>
+        <w:t>5</w:t>
+      </w:r>
+      <w:r>
+        <w:rPr>
+          <w:rFonts w:ascii="Arial" w:hAnsi="Arial" w:cs="Arial"/>
+        </w:rPr>
+        <w:t>.ProjectTemplates</w:t>
+      </w:r>
+    </w:p>
+    <w:p>
+      <w:pPr>
+        <w:rPr>
+          <w:rFonts w:ascii="Arial" w:hAnsi="Arial" w:cs="Arial"/>
+        </w:rPr>
+      </w:pPr>
+    </w:p>
+    <w:p>
+      <w:pPr>
+        <w:rPr>
+          <w:rFonts w:ascii="Arial" w:hAnsi="Arial" w:cs="Arial"/>
+        </w:rPr>
+      </w:pPr>
+      <w:r>
+        <w:rPr>
+          <w:rFonts w:ascii="Arial" w:hAnsi="Arial" w:cs="Arial"/>
+        </w:rPr>
+        <w:t>or</w:t>
+      </w:r>
+    </w:p>
+    <w:p>
+      <w:pPr>
+        <w:rPr>
+          <w:rFonts w:ascii="Arial" w:hAnsi="Arial" w:cs="Arial"/>
+        </w:rPr>
+      </w:pPr>
+    </w:p>
+    <w:p>
+      <w:pPr>
+        <w:rPr>
+          <w:rFonts w:ascii="Arial" w:hAnsi="Arial" w:cs="Arial"/>
+        </w:rPr>
+      </w:pPr>
+      <w:r>
+        <w:rPr>
+          <w:rFonts w:ascii="Arial" w:hAnsi="Arial" w:cs="Arial"/>
+        </w:rPr>
+        <w:t>DataJuggler.DataTier.Net</w:t>
+      </w:r>
+      <w:r>
+        <w:rPr>
+          <w:rFonts w:ascii="Arial" w:hAnsi="Arial" w:cs="Arial"/>
+        </w:rPr>
+        <w:t>6</w:t>
+      </w:r>
+      <w:r>
+        <w:rPr>
+          <w:rFonts w:ascii="Arial" w:hAnsi="Arial" w:cs="Arial"/>
+        </w:rPr>
+        <w:t>.ProjectTemplates</w:t>
+      </w:r>
+    </w:p>
+    <w:p>
+      <w:pPr>
+        <w:rPr>
+          <w:rFonts w:ascii="Arial" w:hAnsi="Arial" w:cs="Arial"/>
+        </w:rPr>
+      </w:pPr>
+    </w:p>
+    <w:p>
+      <w:pPr>
+        <w:rPr>
+          <w:rFonts w:ascii="Arial" w:hAnsi="Arial" w:cs="Arial"/>
+        </w:rPr>
+      </w:pPr>
+      <w:r>
+        <w:rPr>
+          <w:rFonts w:ascii="Arial" w:hAnsi="Arial" w:cs="Arial"/>
+        </w:rPr>
+        <w:t>There are buttons for this, but if you prefer a command line:</w:t>
       </w:r>
     </w:p>
     <w:p>
@@ -1024,6 +1421,14 @@
         </w:rPr>
         <w:t>Command Line</w:t>
       </w:r>
+    </w:p>
+    <w:p>
+      <w:pPr>
+        <w:rPr>
+          <w:rFonts w:ascii="Arial" w:hAnsi="Arial" w:cs="Arial"/>
+          <w:b/>
+        </w:rPr>
+      </w:pPr>
     </w:p>
     <w:p>
       <w:pPr>
@@ -1038,116 +1443,384 @@
           <w:color w:val="FFFFFF" w:themeColor="background1"/>
           <w:highlight w:val="black"/>
         </w:rPr>
-        <w:t>dotnet new -i DataJuggler.DataTier.Net.Core.ProjectTemplates</w:t>
-      </w:r>
-    </w:p>
-    <w:p>
-      <w:pPr>
-        <w:rPr>
-          <w:rFonts w:ascii="Arial" w:hAnsi="Arial" w:cs="Arial"/>
-        </w:rPr>
-      </w:pPr>
-    </w:p>
-    <w:p>
-      <w:pPr>
-        <w:rPr>
-          <w:rFonts w:ascii="Arial" w:hAnsi="Arial" w:cs="Arial"/>
-          <w:b/>
-        </w:rPr>
-      </w:pPr>
-      <w:r>
-        <w:rPr>
-          <w:rFonts w:ascii="Arial" w:hAnsi="Arial" w:cs="Arial"/>
-          <w:b/>
-        </w:rPr>
-        <w:t>Uninstall</w:t>
-      </w:r>
-    </w:p>
-    <w:p>
-      <w:pPr>
-        <w:rPr>
-          <w:rFonts w:ascii="Arial" w:hAnsi="Arial" w:cs="Arial"/>
-          <w:bCs/>
-        </w:rPr>
-      </w:pPr>
-      <w:r>
-        <w:rPr>
-          <w:rFonts w:ascii="Arial" w:hAnsi="Arial" w:cs="Arial"/>
-          <w:bCs/>
-        </w:rPr>
-        <w:t>For .Net Framework manage extensions in Visual Studio.</w:t>
-      </w:r>
-    </w:p>
-    <w:p>
-      <w:pPr>
-        <w:rPr>
-          <w:rFonts w:ascii="Arial" w:hAnsi="Arial" w:cs="Arial"/>
-          <w:bCs/>
-        </w:rPr>
-      </w:pPr>
-    </w:p>
-    <w:p>
-      <w:pPr>
-        <w:rPr>
-          <w:rFonts w:ascii="Arial" w:hAnsi="Arial" w:cs="Arial"/>
-          <w:bCs/>
-        </w:rPr>
-      </w:pPr>
-      <w:r>
-        <w:rPr>
-          <w:rFonts w:ascii="Arial" w:hAnsi="Arial" w:cs="Arial"/>
-          <w:bCs/>
-        </w:rPr>
-        <w:t>For .Net Core click the Uninstall DotNetCore Project Templates label.</w:t>
-      </w:r>
-    </w:p>
-    <w:p>
-      <w:pPr>
-        <w:rPr>
-          <w:rFonts w:ascii="Arial" w:hAnsi="Arial" w:cs="Arial"/>
-          <w:b/>
-        </w:rPr>
-      </w:pPr>
-    </w:p>
-    <w:p>
-      <w:pPr>
-        <w:rPr>
-          <w:rFonts w:ascii="Arial" w:hAnsi="Arial" w:cs="Arial"/>
-          <w:b/>
-        </w:rPr>
-      </w:pPr>
-      <w:r>
-        <w:rPr>
-          <w:rFonts w:ascii="Arial" w:hAnsi="Arial" w:cs="Arial"/>
-          <w:b/>
-        </w:rPr>
-        <w:t>Command Line</w:t>
-      </w:r>
-    </w:p>
-    <w:p>
-      <w:pPr>
-        <w:rPr>
-          <w:rFonts w:ascii="Arial" w:hAnsi="Arial" w:cs="Arial"/>
-          <w:b/>
-        </w:rPr>
-      </w:pPr>
-      <w:r>
-        <w:rPr>
-          <w:rFonts w:ascii="Arial" w:hAnsi="Arial" w:cs="Arial"/>
-          <w:bCs/>
+        <w:t>dotnet new -</w:t>
+      </w:r>
+      <w:proofErr w:type="spellStart"/>
+      <w:r>
+        <w:rPr>
+          <w:rFonts w:ascii="Arial" w:hAnsi="Arial" w:cs="Arial"/>
           <w:color w:val="FFFFFF" w:themeColor="background1"/>
           <w:highlight w:val="black"/>
         </w:rPr>
-        <w:t xml:space="preserve">dotnet new -u </w:t>
-      </w:r>
+        <w:t>i</w:t>
+      </w:r>
+      <w:proofErr w:type="spellEnd"/>
       <w:r>
         <w:rPr>
           <w:rFonts w:ascii="Arial" w:hAnsi="Arial" w:cs="Arial"/>
           <w:color w:val="FFFFFF" w:themeColor="background1"/>
           <w:highlight w:val="black"/>
         </w:rPr>
-        <w:t>DataJuggler.DataTier.Net.Core.ProjectTemplates</w:t>
-      </w:r>
+        <w:t xml:space="preserve"> DataJuggler.DataTier.Net</w:t>
+      </w:r>
+      <w:r>
+        <w:rPr>
+          <w:rFonts w:ascii="Arial" w:hAnsi="Arial" w:cs="Arial"/>
+          <w:color w:val="FFFFFF" w:themeColor="background1"/>
+          <w:highlight w:val="black"/>
+        </w:rPr>
+        <w:t>5</w:t>
+      </w:r>
+      <w:r>
+        <w:rPr>
+          <w:rFonts w:ascii="Arial" w:hAnsi="Arial" w:cs="Arial"/>
+          <w:color w:val="FFFFFF" w:themeColor="background1"/>
+          <w:highlight w:val="black"/>
+        </w:rPr>
+        <w:t>.ProjectTemplates</w:t>
+      </w:r>
+    </w:p>
+    <w:p>
+      <w:pPr>
+        <w:rPr>
+          <w:rFonts w:ascii="Arial" w:hAnsi="Arial" w:cs="Arial"/>
+        </w:rPr>
+      </w:pPr>
+    </w:p>
+    <w:p>
+      <w:pPr>
+        <w:rPr>
+          <w:rFonts w:ascii="Arial" w:hAnsi="Arial" w:cs="Arial"/>
+          <w:color w:val="FFFFFF" w:themeColor="background1"/>
+        </w:rPr>
+      </w:pPr>
+      <w:r>
+        <w:rPr>
+          <w:rFonts w:ascii="Arial" w:hAnsi="Arial" w:cs="Arial"/>
+          <w:color w:val="FFFFFF" w:themeColor="background1"/>
+          <w:highlight w:val="black"/>
+        </w:rPr>
+        <w:t>dotnet new -</w:t>
+      </w:r>
+      <w:proofErr w:type="spellStart"/>
+      <w:r>
+        <w:rPr>
+          <w:rFonts w:ascii="Arial" w:hAnsi="Arial" w:cs="Arial"/>
+          <w:color w:val="FFFFFF" w:themeColor="background1"/>
+          <w:highlight w:val="black"/>
+        </w:rPr>
+        <w:t>i</w:t>
+      </w:r>
+      <w:proofErr w:type="spellEnd"/>
+      <w:r>
+        <w:rPr>
+          <w:rFonts w:ascii="Arial" w:hAnsi="Arial" w:cs="Arial"/>
+          <w:color w:val="FFFFFF" w:themeColor="background1"/>
+          <w:highlight w:val="black"/>
+        </w:rPr>
+        <w:t xml:space="preserve"> DataJuggler.DataTier.Net</w:t>
+      </w:r>
+      <w:r>
+        <w:rPr>
+          <w:rFonts w:ascii="Arial" w:hAnsi="Arial" w:cs="Arial"/>
+          <w:color w:val="FFFFFF" w:themeColor="background1"/>
+          <w:highlight w:val="black"/>
+        </w:rPr>
+        <w:t>6</w:t>
+      </w:r>
+      <w:r>
+        <w:rPr>
+          <w:rFonts w:ascii="Arial" w:hAnsi="Arial" w:cs="Arial"/>
+          <w:color w:val="FFFFFF" w:themeColor="background1"/>
+          <w:highlight w:val="black"/>
+        </w:rPr>
+        <w:t>.ProjectTemplates</w:t>
+      </w:r>
+    </w:p>
+    <w:p>
+      <w:pPr>
+        <w:rPr>
+          <w:rFonts w:ascii="Arial" w:hAnsi="Arial" w:cs="Arial"/>
+        </w:rPr>
+      </w:pPr>
+    </w:p>
+    <w:p>
+      <w:pPr>
+        <w:rPr>
+          <w:rFonts w:ascii="Arial" w:hAnsi="Arial" w:cs="Arial"/>
+          <w:b/>
+        </w:rPr>
+      </w:pPr>
+      <w:r>
+        <w:rPr>
+          <w:rFonts w:ascii="Arial" w:hAnsi="Arial" w:cs="Arial"/>
+          <w:b/>
+        </w:rPr>
+        <w:br w:type="page"/>
+      </w:r>
+    </w:p>
+    <w:p>
+      <w:pPr>
+        <w:rPr>
+          <w:rFonts w:ascii="Arial" w:hAnsi="Arial" w:cs="Arial"/>
+          <w:b/>
+        </w:rPr>
+      </w:pPr>
+      <w:r>
+        <w:rPr>
+          <w:rFonts w:ascii="Arial" w:hAnsi="Arial" w:cs="Arial"/>
+          <w:b/>
+        </w:rPr>
+        <w:lastRenderedPageBreak/>
+        <w:t>Uninstall</w:t>
+      </w:r>
+    </w:p>
+    <w:p>
+      <w:pPr>
+        <w:rPr>
+          <w:rFonts w:ascii="Arial" w:hAnsi="Arial" w:cs="Arial"/>
+          <w:bCs/>
+        </w:rPr>
+      </w:pPr>
+      <w:r>
+        <w:rPr>
+          <w:rFonts w:ascii="Arial" w:hAnsi="Arial" w:cs="Arial"/>
+          <w:bCs/>
+        </w:rPr>
+        <w:t>For .N</w:t>
+      </w:r>
+      <w:r>
+        <w:rPr>
+          <w:rFonts w:ascii="Arial" w:hAnsi="Arial" w:cs="Arial"/>
+          <w:bCs/>
+        </w:rPr>
+        <w:t>ET</w:t>
+      </w:r>
+      <w:r>
+        <w:rPr>
+          <w:rFonts w:ascii="Arial" w:hAnsi="Arial" w:cs="Arial"/>
+          <w:bCs/>
+        </w:rPr>
+        <w:t xml:space="preserve"> Framework</w:t>
+      </w:r>
+      <w:r>
+        <w:rPr>
+          <w:rFonts w:ascii="Arial" w:hAnsi="Arial" w:cs="Arial"/>
+          <w:bCs/>
+        </w:rPr>
+        <w:t>,</w:t>
+      </w:r>
+      <w:r>
+        <w:rPr>
+          <w:rFonts w:ascii="Arial" w:hAnsi="Arial" w:cs="Arial"/>
+          <w:bCs/>
+        </w:rPr>
+        <w:t xml:space="preserve"> manage extensions in Visual Studio.</w:t>
+      </w:r>
+    </w:p>
+    <w:p>
+      <w:pPr>
+        <w:rPr>
+          <w:rFonts w:ascii="Arial" w:hAnsi="Arial" w:cs="Arial"/>
+          <w:bCs/>
+        </w:rPr>
+      </w:pPr>
+    </w:p>
+    <w:p>
+      <w:pPr>
+        <w:rPr>
+          <w:rFonts w:ascii="Arial" w:hAnsi="Arial" w:cs="Arial"/>
+          <w:bCs/>
+        </w:rPr>
+      </w:pPr>
+      <w:r>
+        <w:rPr>
+          <w:rFonts w:ascii="Arial" w:hAnsi="Arial" w:cs="Arial"/>
+          <w:bCs/>
+        </w:rPr>
+        <w:t>For .N</w:t>
+      </w:r>
+      <w:r>
+        <w:rPr>
+          <w:rFonts w:ascii="Arial" w:hAnsi="Arial" w:cs="Arial"/>
+          <w:bCs/>
+        </w:rPr>
+        <w:t>ET5 or .NET6,</w:t>
+      </w:r>
+      <w:r>
+        <w:rPr>
+          <w:rFonts w:ascii="Arial" w:hAnsi="Arial" w:cs="Arial"/>
+          <w:bCs/>
+        </w:rPr>
+        <w:t xml:space="preserve"> click the Uninstall Project Templates</w:t>
+      </w:r>
+      <w:r>
+        <w:rPr>
+          <w:rFonts w:ascii="Arial" w:hAnsi="Arial" w:cs="Arial"/>
+          <w:bCs/>
+        </w:rPr>
+        <w:t xml:space="preserve"> buttons.</w:t>
+      </w:r>
+    </w:p>
+    <w:p>
+      <w:pPr>
+        <w:rPr>
+          <w:rFonts w:ascii="Arial" w:hAnsi="Arial" w:cs="Arial"/>
+          <w:b/>
+        </w:rPr>
+      </w:pPr>
+    </w:p>
+    <w:p>
+      <w:pPr>
+        <w:rPr>
+          <w:rFonts w:ascii="Arial" w:hAnsi="Arial" w:cs="Arial"/>
+          <w:b/>
+        </w:rPr>
+      </w:pPr>
+      <w:r>
+        <w:rPr>
+          <w:rFonts w:ascii="Arial" w:hAnsi="Arial" w:cs="Arial"/>
+          <w:b/>
+        </w:rPr>
+        <w:t>Command Line</w:t>
+      </w:r>
+    </w:p>
+    <w:p>
+      <w:pPr>
+        <w:rPr>
+          <w:rFonts w:ascii="Arial" w:hAnsi="Arial" w:cs="Arial"/>
+          <w:b/>
+        </w:rPr>
+      </w:pPr>
+    </w:p>
+    <w:p>
+      <w:pPr>
+        <w:rPr>
+          <w:rFonts w:ascii="Arial" w:hAnsi="Arial" w:cs="Arial"/>
+          <w:b/>
+        </w:rPr>
+      </w:pPr>
+      <w:r>
+        <w:rPr>
+          <w:rFonts w:ascii="Arial" w:hAnsi="Arial" w:cs="Arial"/>
+          <w:bCs/>
+          <w:color w:val="FFFFFF" w:themeColor="background1"/>
+          <w:highlight w:val="black"/>
+        </w:rPr>
+        <w:t xml:space="preserve">dotnet new -u </w:t>
+      </w:r>
+      <w:r>
+        <w:rPr>
+          <w:rFonts w:ascii="Arial" w:hAnsi="Arial" w:cs="Arial"/>
+          <w:color w:val="FFFFFF" w:themeColor="background1"/>
+          <w:highlight w:val="black"/>
+        </w:rPr>
+        <w:t>DataJuggler.DataTier.Ne</w:t>
+      </w:r>
+      <w:r>
+        <w:rPr>
+          <w:rFonts w:ascii="Arial" w:hAnsi="Arial" w:cs="Arial"/>
+          <w:color w:val="FFFFFF" w:themeColor="background1"/>
+          <w:highlight w:val="black"/>
+        </w:rPr>
+        <w:t>t5</w:t>
+      </w:r>
+      <w:r>
+        <w:rPr>
+          <w:rFonts w:ascii="Arial" w:hAnsi="Arial" w:cs="Arial"/>
+          <w:color w:val="FFFFFF" w:themeColor="background1"/>
+          <w:highlight w:val="black"/>
+        </w:rPr>
+        <w:t>.ProjectTemplates</w:t>
+      </w:r>
+    </w:p>
+    <w:p>
+      <w:pPr>
+        <w:rPr>
+          <w:rFonts w:ascii="Arial" w:hAnsi="Arial" w:cs="Arial"/>
+          <w:b/>
+        </w:rPr>
+      </w:pPr>
+    </w:p>
+    <w:p>
+      <w:pPr>
+        <w:rPr>
+          <w:rFonts w:ascii="Arial" w:hAnsi="Arial" w:cs="Arial"/>
+          <w:b/>
+        </w:rPr>
+      </w:pPr>
+      <w:r>
+        <w:rPr>
+          <w:rFonts w:ascii="Arial" w:hAnsi="Arial" w:cs="Arial"/>
+          <w:b/>
+        </w:rPr>
+        <w:t>or</w:t>
+      </w:r>
+    </w:p>
+    <w:p>
+      <w:pPr>
+        <w:rPr>
+          <w:rFonts w:ascii="Arial" w:hAnsi="Arial" w:cs="Arial"/>
+          <w:b/>
+        </w:rPr>
+      </w:pPr>
+    </w:p>
+    <w:p>
+      <w:pPr>
+        <w:rPr>
+          <w:rFonts w:ascii="Arial" w:hAnsi="Arial" w:cs="Arial"/>
+          <w:b/>
+        </w:rPr>
+      </w:pPr>
+      <w:r>
+        <w:rPr>
+          <w:rFonts w:ascii="Arial" w:hAnsi="Arial" w:cs="Arial"/>
+          <w:bCs/>
+          <w:color w:val="FFFFFF" w:themeColor="background1"/>
+          <w:highlight w:val="black"/>
+        </w:rPr>
+        <w:t xml:space="preserve">dotnet new -u </w:t>
+      </w:r>
+      <w:r>
+        <w:rPr>
+          <w:rFonts w:ascii="Arial" w:hAnsi="Arial" w:cs="Arial"/>
+          <w:color w:val="FFFFFF" w:themeColor="background1"/>
+          <w:highlight w:val="black"/>
+        </w:rPr>
+        <w:t>DataJuggler.DataTier.Ne</w:t>
+      </w:r>
+      <w:r>
+        <w:rPr>
+          <w:rFonts w:ascii="Arial" w:hAnsi="Arial" w:cs="Arial"/>
+          <w:color w:val="FFFFFF" w:themeColor="background1"/>
+          <w:highlight w:val="black"/>
+        </w:rPr>
+        <w:t>t</w:t>
+      </w:r>
+      <w:r>
+        <w:rPr>
+          <w:rFonts w:ascii="Arial" w:hAnsi="Arial" w:cs="Arial"/>
+          <w:color w:val="FFFFFF" w:themeColor="background1"/>
+          <w:highlight w:val="black"/>
+        </w:rPr>
+        <w:t>6</w:t>
+      </w:r>
+      <w:r>
+        <w:rPr>
+          <w:rFonts w:ascii="Arial" w:hAnsi="Arial" w:cs="Arial"/>
+          <w:color w:val="FFFFFF" w:themeColor="background1"/>
+          <w:highlight w:val="black"/>
+        </w:rPr>
+        <w:t>.ProjectTemplates</w:t>
+      </w:r>
+    </w:p>
+    <w:p>
+      <w:pPr>
+        <w:rPr>
+          <w:rFonts w:ascii="Arial" w:hAnsi="Arial" w:cs="Arial"/>
+          <w:b/>
+        </w:rPr>
+      </w:pPr>
     </w:p>
     <w:p>
       <w:pPr>
@@ -1337,6 +2010,22 @@
           <w:rFonts w:ascii="Arial" w:hAnsi="Arial" w:cs="Arial"/>
           <w:b/>
         </w:rPr>
+        <w:br w:type="page"/>
+      </w:r>
+    </w:p>
+    <w:p>
+      <w:pPr>
+        <w:rPr>
+          <w:rFonts w:ascii="Arial" w:hAnsi="Arial" w:cs="Arial"/>
+          <w:b/>
+        </w:rPr>
+      </w:pPr>
+      <w:r>
+        <w:rPr>
+          <w:rFonts w:ascii="Arial" w:hAnsi="Arial" w:cs="Arial"/>
+          <w:b/>
+        </w:rPr>
+        <w:lastRenderedPageBreak/>
         <w:t>7.21.2019: New Connection String Builder</w:t>
       </w:r>
     </w:p>
@@ -1411,12 +2100,19 @@
           <w:bCs/>
         </w:rPr>
       </w:pPr>
-      <w:r>
-        <w:rPr>
-          <w:rFonts w:ascii="Arial" w:hAnsi="Arial" w:cs="Arial"/>
-          <w:bCs/>
-        </w:rPr>
-        <w:lastRenderedPageBreak/>
+    </w:p>
+    <w:p>
+      <w:pPr>
+        <w:rPr>
+          <w:rFonts w:ascii="Arial" w:hAnsi="Arial" w:cs="Arial"/>
+          <w:bCs/>
+        </w:rPr>
+      </w:pPr>
+      <w:r>
+        <w:rPr>
+          <w:rFonts w:ascii="Arial" w:hAnsi="Arial" w:cs="Arial"/>
+          <w:bCs/>
+        </w:rPr>
         <w:t>The old Connection String Builder was a stand-alone application</w:t>
       </w:r>
       <w:r>
@@ -1728,6 +2424,22 @@
           <w:rFonts w:ascii="Arial" w:hAnsi="Arial" w:cs="Arial"/>
           <w:b/>
         </w:rPr>
+        <w:br w:type="page"/>
+      </w:r>
+    </w:p>
+    <w:p>
+      <w:pPr>
+        <w:rPr>
+          <w:rFonts w:ascii="Arial" w:hAnsi="Arial" w:cs="Arial"/>
+          <w:b/>
+        </w:rPr>
+      </w:pPr>
+      <w:r>
+        <w:rPr>
+          <w:rFonts w:ascii="Arial" w:hAnsi="Arial" w:cs="Arial"/>
+          <w:b/>
+        </w:rPr>
+        <w:lastRenderedPageBreak/>
         <w:t xml:space="preserve">SQL Server Authentication </w:t>
       </w:r>
     </w:p>
@@ -2073,7 +2785,6 @@
         <w:rPr>
           <w:rFonts w:ascii="Arial" w:hAnsi="Arial" w:cs="Arial"/>
         </w:rPr>
-        <w:lastRenderedPageBreak/>
         <w:t xml:space="preserve">By </w:t>
       </w:r>
       <w:r>
@@ -2279,6 +2990,24 @@
           <w:b/>
           <w:bCs/>
         </w:rPr>
+        <w:br w:type="page"/>
+      </w:r>
+    </w:p>
+    <w:p>
+      <w:pPr>
+        <w:rPr>
+          <w:rFonts w:ascii="Arial" w:hAnsi="Arial" w:cs="Arial"/>
+          <w:b/>
+          <w:bCs/>
+        </w:rPr>
+      </w:pPr>
+      <w:r>
+        <w:rPr>
+          <w:rFonts w:ascii="Arial" w:hAnsi="Arial" w:cs="Arial"/>
+          <w:b/>
+          <w:bCs/>
+        </w:rPr>
+        <w:lastRenderedPageBreak/>
         <w:t>Test Database Connection</w:t>
       </w:r>
     </w:p>
@@ -3276,6 +4005,22 @@
           <w:rFonts w:ascii="Arial" w:hAnsi="Arial" w:cs="Arial"/>
           <w:b/>
         </w:rPr>
+        <w:br w:type="page"/>
+      </w:r>
+    </w:p>
+    <w:p>
+      <w:pPr>
+        <w:rPr>
+          <w:rFonts w:ascii="Arial" w:hAnsi="Arial" w:cs="Arial"/>
+          <w:b/>
+        </w:rPr>
+      </w:pPr>
+      <w:r>
+        <w:rPr>
+          <w:rFonts w:ascii="Arial" w:hAnsi="Arial" w:cs="Arial"/>
+          <w:b/>
+        </w:rPr>
+        <w:lastRenderedPageBreak/>
         <w:t>Troubleshooting</w:t>
       </w:r>
       <w:r>
@@ -3649,7 +4394,6 @@
           <w:rFonts w:ascii="Arial" w:hAnsi="Arial" w:cs="Arial"/>
           <w:noProof/>
         </w:rPr>
-        <w:lastRenderedPageBreak/>
         <w:drawing>
           <wp:inline distT="0" distB="0" distL="0" distR="0" wp14:anchorId="35391B6E" wp14:editId="7CC28EB6">
             <wp:extent cx="2767054" cy="1506326"/>
@@ -3829,6 +4573,22 @@
           <w:rFonts w:ascii="Arial" w:hAnsi="Arial" w:cs="Arial"/>
           <w:b/>
         </w:rPr>
+        <w:br w:type="page"/>
+      </w:r>
+    </w:p>
+    <w:p>
+      <w:pPr>
+        <w:rPr>
+          <w:rFonts w:ascii="Arial" w:hAnsi="Arial" w:cs="Arial"/>
+          <w:b/>
+        </w:rPr>
+      </w:pPr>
+      <w:r>
+        <w:rPr>
+          <w:rFonts w:ascii="Arial" w:hAnsi="Arial" w:cs="Arial"/>
+          <w:b/>
+        </w:rPr>
+        <w:lastRenderedPageBreak/>
         <w:t xml:space="preserve">.Net Framework </w:t>
       </w:r>
       <w:r>
@@ -4019,6 +4779,29 @@
       <w:pPr>
         <w:rPr>
           <w:rFonts w:ascii="Arial" w:hAnsi="Arial" w:cs="Arial"/>
+          <w:b/>
+        </w:rPr>
+      </w:pPr>
+      <w:r>
+        <w:rPr>
+          <w:rFonts w:ascii="Arial" w:hAnsi="Arial" w:cs="Arial"/>
+          <w:b/>
+        </w:rPr>
+        <w:t>Note: .NET Framework projects cannot be installed from VS 2022.</w:t>
+      </w:r>
+    </w:p>
+    <w:p>
+      <w:pPr>
+        <w:rPr>
+          <w:rFonts w:ascii="Arial" w:hAnsi="Arial" w:cs="Arial"/>
+          <w:bCs/>
+        </w:rPr>
+      </w:pPr>
+    </w:p>
+    <w:p>
+      <w:pPr>
+        <w:rPr>
+          <w:rFonts w:ascii="Arial" w:hAnsi="Arial" w:cs="Arial"/>
           <w:bCs/>
         </w:rPr>
       </w:pPr>
@@ -4104,7 +4887,6 @@
           <w:rFonts w:ascii="Arial" w:hAnsi="Arial" w:cs="Arial"/>
           <w:b/>
         </w:rPr>
-        <w:lastRenderedPageBreak/>
         <w:t>Install DataJuggler.Net NuGet Package</w:t>
       </w:r>
     </w:p>
@@ -4409,30 +5191,51 @@
           <w:rFonts w:ascii="Arial" w:hAnsi="Arial" w:cs="Arial"/>
           <w:b/>
         </w:rPr>
-        <w:t>.Net Core Create DataTier.Net DataTier</w:t>
-      </w:r>
-    </w:p>
-    <w:p>
-      <w:pPr>
-        <w:rPr>
-          <w:rFonts w:ascii="Arial" w:hAnsi="Arial" w:cs="Arial"/>
-          <w:bCs/>
-        </w:rPr>
-      </w:pPr>
-    </w:p>
-    <w:p>
-      <w:pPr>
-        <w:rPr>
-          <w:rFonts w:ascii="Arial" w:hAnsi="Arial" w:cs="Arial"/>
-          <w:bCs/>
-        </w:rPr>
-      </w:pPr>
-      <w:r>
-        <w:rPr>
-          <w:rFonts w:ascii="Arial" w:hAnsi="Arial" w:cs="Arial"/>
-          <w:bCs/>
-        </w:rPr>
-        <w:t>.Net Core projects are different as you start by creating a new project:</w:t>
+        <w:t>.N</w:t>
+      </w:r>
+      <w:r>
+        <w:rPr>
+          <w:rFonts w:ascii="Arial" w:hAnsi="Arial" w:cs="Arial"/>
+          <w:b/>
+        </w:rPr>
+        <w:t xml:space="preserve">ET5 / .NET6 </w:t>
+      </w:r>
+      <w:r>
+        <w:rPr>
+          <w:rFonts w:ascii="Arial" w:hAnsi="Arial" w:cs="Arial"/>
+          <w:b/>
+        </w:rPr>
+        <w:t>Create DataTier.Net DataTier</w:t>
+      </w:r>
+    </w:p>
+    <w:p>
+      <w:pPr>
+        <w:rPr>
+          <w:rFonts w:ascii="Arial" w:hAnsi="Arial" w:cs="Arial"/>
+          <w:bCs/>
+        </w:rPr>
+      </w:pPr>
+    </w:p>
+    <w:p>
+      <w:pPr>
+        <w:rPr>
+          <w:rFonts w:ascii="Arial" w:hAnsi="Arial" w:cs="Arial"/>
+          <w:bCs/>
+        </w:rPr>
+      </w:pPr>
+      <w:r>
+        <w:rPr>
+          <w:rFonts w:ascii="Arial" w:hAnsi="Arial" w:cs="Arial"/>
+          <w:bCs/>
+        </w:rPr>
+        <w:t>.Net Core projects are different as you start by creating a new proje</w:t>
+      </w:r>
+      <w:r>
+        <w:rPr>
+          <w:rFonts w:ascii="Arial" w:hAnsi="Arial" w:cs="Arial"/>
+          <w:bCs/>
+        </w:rPr>
+        <w:t>ct.</w:t>
       </w:r>
     </w:p>
     <w:p>
@@ -4767,100 +5570,100 @@
           <w:rFonts w:ascii="Arial" w:hAnsi="Arial" w:cs="Arial"/>
           <w:b/>
         </w:rPr>
+        <w:t>No Binding</w:t>
+      </w:r>
+    </w:p>
+    <w:p>
+      <w:pPr>
+        <w:rPr>
+          <w:rFonts w:ascii="Arial" w:hAnsi="Arial" w:cs="Arial"/>
+          <w:b/>
+        </w:rPr>
+      </w:pPr>
+    </w:p>
+    <w:p>
+      <w:pPr>
+        <w:rPr>
+          <w:rFonts w:ascii="Arial" w:hAnsi="Arial" w:cs="Arial"/>
+          <w:bCs/>
+        </w:rPr>
+      </w:pPr>
+      <w:r>
+        <w:rPr>
+          <w:rFonts w:ascii="Arial" w:hAnsi="Arial" w:cs="Arial"/>
+          <w:bCs/>
+        </w:rPr>
+        <w:t>No Binding is the default option and your data objects will not be generated with callbacks enabled if changes occur.</w:t>
+      </w:r>
+    </w:p>
+    <w:p>
+      <w:pPr>
+        <w:rPr>
+          <w:rFonts w:ascii="Arial" w:hAnsi="Arial" w:cs="Arial"/>
+          <w:bCs/>
+        </w:rPr>
+      </w:pPr>
+    </w:p>
+    <w:p>
+      <w:pPr>
+        <w:rPr>
+          <w:rFonts w:ascii="Arial" w:hAnsi="Arial" w:cs="Arial"/>
+          <w:b/>
+        </w:rPr>
+      </w:pPr>
+      <w:r>
+        <w:rPr>
+          <w:rFonts w:ascii="Arial" w:hAnsi="Arial" w:cs="Arial"/>
+          <w:b/>
+        </w:rPr>
+        <w:t>Allow Binding</w:t>
+      </w:r>
+    </w:p>
+    <w:p>
+      <w:pPr>
+        <w:rPr>
+          <w:rFonts w:ascii="Arial" w:hAnsi="Arial" w:cs="Arial"/>
+          <w:bCs/>
+        </w:rPr>
+      </w:pPr>
+    </w:p>
+    <w:p>
+      <w:pPr>
+        <w:rPr>
+          <w:rFonts w:ascii="Arial" w:hAnsi="Arial" w:cs="Arial"/>
+          <w:bCs/>
+        </w:rPr>
+      </w:pPr>
+      <w:r>
+        <w:rPr>
+          <w:rFonts w:ascii="Arial" w:hAnsi="Arial" w:cs="Arial"/>
+          <w:bCs/>
+        </w:rPr>
+        <w:t>With Allow Binding, you must turn on binding for any tables you want binding.</w:t>
+      </w:r>
+    </w:p>
+    <w:p>
+      <w:pPr>
+        <w:rPr>
+          <w:rFonts w:ascii="Arial" w:hAnsi="Arial" w:cs="Arial"/>
+          <w:bCs/>
+        </w:rPr>
+      </w:pPr>
+    </w:p>
+    <w:p>
+      <w:pPr>
+        <w:rPr>
+          <w:rFonts w:ascii="Arial" w:hAnsi="Arial" w:cs="Arial"/>
+          <w:bCs/>
+        </w:rPr>
+      </w:pPr>
+      <w:r>
+        <w:rPr>
+          <w:rFonts w:ascii="Arial" w:hAnsi="Arial" w:cs="Arial"/>
+          <w:bCs/>
+          <w:noProof/>
+        </w:rPr>
         <w:lastRenderedPageBreak/>
-        <w:t>No Binding</w:t>
-      </w:r>
-    </w:p>
-    <w:p>
-      <w:pPr>
-        <w:rPr>
-          <w:rFonts w:ascii="Arial" w:hAnsi="Arial" w:cs="Arial"/>
-          <w:b/>
-        </w:rPr>
-      </w:pPr>
-    </w:p>
-    <w:p>
-      <w:pPr>
-        <w:rPr>
-          <w:rFonts w:ascii="Arial" w:hAnsi="Arial" w:cs="Arial"/>
-          <w:bCs/>
-        </w:rPr>
-      </w:pPr>
-      <w:r>
-        <w:rPr>
-          <w:rFonts w:ascii="Arial" w:hAnsi="Arial" w:cs="Arial"/>
-          <w:bCs/>
-        </w:rPr>
-        <w:t>No Binding is the default option and your data objects will not be generated with callbacks enabled if changes occur.</w:t>
-      </w:r>
-    </w:p>
-    <w:p>
-      <w:pPr>
-        <w:rPr>
-          <w:rFonts w:ascii="Arial" w:hAnsi="Arial" w:cs="Arial"/>
-          <w:bCs/>
-        </w:rPr>
-      </w:pPr>
-    </w:p>
-    <w:p>
-      <w:pPr>
-        <w:rPr>
-          <w:rFonts w:ascii="Arial" w:hAnsi="Arial" w:cs="Arial"/>
-          <w:b/>
-        </w:rPr>
-      </w:pPr>
-      <w:r>
-        <w:rPr>
-          <w:rFonts w:ascii="Arial" w:hAnsi="Arial" w:cs="Arial"/>
-          <w:b/>
-        </w:rPr>
-        <w:t>Allow Binding</w:t>
-      </w:r>
-    </w:p>
-    <w:p>
-      <w:pPr>
-        <w:rPr>
-          <w:rFonts w:ascii="Arial" w:hAnsi="Arial" w:cs="Arial"/>
-          <w:bCs/>
-        </w:rPr>
-      </w:pPr>
-    </w:p>
-    <w:p>
-      <w:pPr>
-        <w:rPr>
-          <w:rFonts w:ascii="Arial" w:hAnsi="Arial" w:cs="Arial"/>
-          <w:bCs/>
-        </w:rPr>
-      </w:pPr>
-      <w:r>
-        <w:rPr>
-          <w:rFonts w:ascii="Arial" w:hAnsi="Arial" w:cs="Arial"/>
-          <w:bCs/>
-        </w:rPr>
-        <w:t>With Allow Binding, you must turn on binding for any tables you want binding.</w:t>
-      </w:r>
-    </w:p>
-    <w:p>
-      <w:pPr>
-        <w:rPr>
-          <w:rFonts w:ascii="Arial" w:hAnsi="Arial" w:cs="Arial"/>
-          <w:bCs/>
-        </w:rPr>
-      </w:pPr>
-    </w:p>
-    <w:p>
-      <w:pPr>
-        <w:rPr>
-          <w:rFonts w:ascii="Arial" w:hAnsi="Arial" w:cs="Arial"/>
-          <w:bCs/>
-        </w:rPr>
-      </w:pPr>
-      <w:r>
-        <w:rPr>
-          <w:rFonts w:ascii="Arial" w:hAnsi="Arial" w:cs="Arial"/>
-          <w:bCs/>
-          <w:noProof/>
-        </w:rPr>
         <w:drawing>
           <wp:inline distT="0" distB="0" distL="0" distR="0" wp14:anchorId="6D6AF62F" wp14:editId="02D98696">
             <wp:extent cx="3680040" cy="2011670"/>
@@ -5104,98 +5907,98 @@
           <w:rFonts w:ascii="Arial" w:hAnsi="Arial" w:cs="Arial"/>
           <w:b/>
         </w:rPr>
+        <w:t>Create Data Services (for table)</w:t>
+      </w:r>
+    </w:p>
+    <w:p>
+      <w:pPr>
+        <w:rPr>
+          <w:rFonts w:ascii="Arial" w:hAnsi="Arial" w:cs="Arial"/>
+          <w:bCs/>
+        </w:rPr>
+      </w:pPr>
+      <w:r>
+        <w:rPr>
+          <w:rFonts w:ascii="Arial" w:hAnsi="Arial" w:cs="Arial"/>
+          <w:bCs/>
+        </w:rPr>
+        <w:t>First you must install the Nuget package DataJuggler.DataTier.Net.Core.ItemTemplates.</w:t>
+      </w:r>
+      <w:r>
+        <w:rPr>
+          <w:rFonts w:ascii="Arial" w:hAnsi="Arial" w:cs="Arial"/>
+          <w:bCs/>
+        </w:rPr>
+        <w:t>BlazorDataServices.</w:t>
+      </w:r>
+    </w:p>
+    <w:p>
+      <w:pPr>
+        <w:rPr>
+          <w:rFonts w:ascii="Arial" w:hAnsi="Arial" w:cs="Arial"/>
+          <w:bCs/>
+        </w:rPr>
+      </w:pPr>
+    </w:p>
+    <w:p>
+      <w:pPr>
+        <w:rPr>
+          <w:rFonts w:ascii="Arial" w:hAnsi="Arial" w:cs="Arial"/>
+          <w:bCs/>
+        </w:rPr>
+      </w:pPr>
+      <w:r>
+        <w:rPr>
+          <w:rFonts w:ascii="Arial" w:hAnsi="Arial" w:cs="Arial"/>
+          <w:bCs/>
+        </w:rPr>
+        <w:t>Then click the Create Data Services For (table) button.</w:t>
+      </w:r>
+    </w:p>
+    <w:p>
+      <w:pPr>
+        <w:rPr>
+          <w:rFonts w:ascii="Arial" w:hAnsi="Arial" w:cs="Arial"/>
+          <w:bCs/>
+        </w:rPr>
+      </w:pPr>
+    </w:p>
+    <w:p>
+      <w:pPr>
+        <w:rPr>
+          <w:rFonts w:ascii="Arial" w:hAnsi="Arial" w:cs="Arial"/>
+          <w:bCs/>
+        </w:rPr>
+      </w:pPr>
+      <w:r>
+        <w:rPr>
+          <w:rFonts w:ascii="Arial" w:hAnsi="Arial" w:cs="Arial"/>
+          <w:bCs/>
+        </w:rPr>
+        <w:t>This will create a DataWatcher and a DataService class tailored for the Selected Table.</w:t>
+      </w:r>
+    </w:p>
+    <w:p>
+      <w:pPr>
+        <w:rPr>
+          <w:rFonts w:ascii="Arial" w:hAnsi="Arial" w:cs="Arial"/>
+          <w:b/>
+        </w:rPr>
+      </w:pPr>
+    </w:p>
+    <w:p>
+      <w:pPr>
+        <w:rPr>
+          <w:rFonts w:ascii="Arial" w:hAnsi="Arial" w:cs="Arial"/>
+          <w:b/>
+        </w:rPr>
+      </w:pPr>
+      <w:r>
+        <w:rPr>
+          <w:rFonts w:ascii="Arial" w:hAnsi="Arial" w:cs="Arial"/>
+          <w:b/>
+        </w:rPr>
         <w:lastRenderedPageBreak/>
-        <w:t>Create Data Services (for table)</w:t>
-      </w:r>
-    </w:p>
-    <w:p>
-      <w:pPr>
-        <w:rPr>
-          <w:rFonts w:ascii="Arial" w:hAnsi="Arial" w:cs="Arial"/>
-          <w:bCs/>
-        </w:rPr>
-      </w:pPr>
-      <w:r>
-        <w:rPr>
-          <w:rFonts w:ascii="Arial" w:hAnsi="Arial" w:cs="Arial"/>
-          <w:bCs/>
-        </w:rPr>
-        <w:t>First you must install the Nuget package DataJuggler.DataTier.Net.Core.ItemTemplates.</w:t>
-      </w:r>
-      <w:r>
-        <w:rPr>
-          <w:rFonts w:ascii="Arial" w:hAnsi="Arial" w:cs="Arial"/>
-          <w:bCs/>
-        </w:rPr>
-        <w:t>BlazorDataServices.</w:t>
-      </w:r>
-    </w:p>
-    <w:p>
-      <w:pPr>
-        <w:rPr>
-          <w:rFonts w:ascii="Arial" w:hAnsi="Arial" w:cs="Arial"/>
-          <w:bCs/>
-        </w:rPr>
-      </w:pPr>
-    </w:p>
-    <w:p>
-      <w:pPr>
-        <w:rPr>
-          <w:rFonts w:ascii="Arial" w:hAnsi="Arial" w:cs="Arial"/>
-          <w:bCs/>
-        </w:rPr>
-      </w:pPr>
-      <w:r>
-        <w:rPr>
-          <w:rFonts w:ascii="Arial" w:hAnsi="Arial" w:cs="Arial"/>
-          <w:bCs/>
-        </w:rPr>
-        <w:t>Then click the Create Data Services For (table) button.</w:t>
-      </w:r>
-    </w:p>
-    <w:p>
-      <w:pPr>
-        <w:rPr>
-          <w:rFonts w:ascii="Arial" w:hAnsi="Arial" w:cs="Arial"/>
-          <w:bCs/>
-        </w:rPr>
-      </w:pPr>
-    </w:p>
-    <w:p>
-      <w:pPr>
-        <w:rPr>
-          <w:rFonts w:ascii="Arial" w:hAnsi="Arial" w:cs="Arial"/>
-          <w:bCs/>
-        </w:rPr>
-      </w:pPr>
-      <w:r>
-        <w:rPr>
-          <w:rFonts w:ascii="Arial" w:hAnsi="Arial" w:cs="Arial"/>
-          <w:bCs/>
-        </w:rPr>
-        <w:t>This will create a DataWatcher and a DataService class tailored for the Selected Table.</w:t>
-      </w:r>
-    </w:p>
-    <w:p>
-      <w:pPr>
-        <w:rPr>
-          <w:rFonts w:ascii="Arial" w:hAnsi="Arial" w:cs="Arial"/>
-          <w:b/>
-        </w:rPr>
-      </w:pPr>
-    </w:p>
-    <w:p>
-      <w:pPr>
-        <w:rPr>
-          <w:rFonts w:ascii="Arial" w:hAnsi="Arial" w:cs="Arial"/>
-          <w:b/>
-        </w:rPr>
-      </w:pPr>
-      <w:r>
-        <w:rPr>
-          <w:rFonts w:ascii="Arial" w:hAnsi="Arial" w:cs="Arial"/>
-          <w:b/>
-        </w:rPr>
         <w:t>Example Data Watcher</w:t>
       </w:r>
       <w:r>
@@ -5495,47 +6298,45 @@
           <w:rFonts w:ascii="Arial" w:hAnsi="Arial" w:cs="Arial"/>
         </w:rPr>
       </w:pPr>
-      <w:bookmarkStart w:id="0" w:name="_GoBack"/>
-      <w:bookmarkEnd w:id="0"/>
-    </w:p>
-    <w:p>
-      <w:pPr>
-        <w:rPr>
-          <w:rFonts w:ascii="Arial" w:hAnsi="Arial" w:cs="Arial"/>
-          <w:b/>
-          <w:bCs/>
-        </w:rPr>
-      </w:pPr>
-      <w:r>
-        <w:rPr>
-          <w:rFonts w:ascii="Arial" w:hAnsi="Arial" w:cs="Arial"/>
-          <w:b/>
-          <w:bCs/>
+    </w:p>
+    <w:p>
+      <w:pPr>
+        <w:rPr>
+          <w:rFonts w:ascii="Arial" w:hAnsi="Arial" w:cs="Arial"/>
+          <w:b/>
+          <w:bCs/>
+        </w:rPr>
+      </w:pPr>
+      <w:r>
+        <w:rPr>
+          <w:rFonts w:ascii="Arial" w:hAnsi="Arial" w:cs="Arial"/>
+          <w:b/>
+          <w:bCs/>
+        </w:rPr>
+        <w:t>New Project Wizard</w:t>
+      </w:r>
+    </w:p>
+    <w:p>
+      <w:pPr>
+        <w:rPr>
+          <w:rFonts w:ascii="Arial" w:hAnsi="Arial" w:cs="Arial"/>
+          <w:b/>
+          <w:bCs/>
+        </w:rPr>
+      </w:pPr>
+    </w:p>
+    <w:p>
+      <w:pPr>
+        <w:rPr>
+          <w:rFonts w:ascii="Arial" w:hAnsi="Arial" w:cs="Arial"/>
+        </w:rPr>
+      </w:pPr>
+      <w:r>
+        <w:rPr>
+          <w:rFonts w:ascii="Arial" w:hAnsi="Arial" w:cs="Arial"/>
+          <w:noProof/>
         </w:rPr>
         <w:lastRenderedPageBreak/>
-        <w:t>New Project Wizard</w:t>
-      </w:r>
-    </w:p>
-    <w:p>
-      <w:pPr>
-        <w:rPr>
-          <w:rFonts w:ascii="Arial" w:hAnsi="Arial" w:cs="Arial"/>
-          <w:b/>
-          <w:bCs/>
-        </w:rPr>
-      </w:pPr>
-    </w:p>
-    <w:p>
-      <w:pPr>
-        <w:rPr>
-          <w:rFonts w:ascii="Arial" w:hAnsi="Arial" w:cs="Arial"/>
-        </w:rPr>
-      </w:pPr>
-      <w:r>
-        <w:rPr>
-          <w:rFonts w:ascii="Arial" w:hAnsi="Arial" w:cs="Arial"/>
-          <w:noProof/>
-        </w:rPr>
         <w:drawing>
           <wp:inline distT="0" distB="0" distL="0" distR="0" wp14:anchorId="22858785" wp14:editId="21D5427A">
             <wp:extent cx="5486400" cy="2518410"/>
@@ -6198,7 +6999,6 @@
           <w:b/>
           <w:bCs/>
         </w:rPr>
-        <w:lastRenderedPageBreak/>
         <w:t>Note:</w:t>
       </w:r>
       <w:r>
@@ -6300,6 +7100,7 @@
           <w:rFonts w:ascii="Arial" w:hAnsi="Arial" w:cs="Arial"/>
           <w:highlight w:val="yellow"/>
         </w:rPr>
+        <w:lastRenderedPageBreak/>
         <w:t>Tip:</w:t>
       </w:r>
       <w:r>
@@ -6654,27 +7455,27 @@
           <w:b/>
           <w:bCs/>
         </w:rPr>
+        <w:t>Manage Data</w:t>
+      </w:r>
+    </w:p>
+    <w:p>
+      <w:pPr>
+        <w:rPr>
+          <w:rFonts w:ascii="Arial" w:hAnsi="Arial" w:cs="Arial"/>
+        </w:rPr>
+      </w:pPr>
+    </w:p>
+    <w:p>
+      <w:pPr>
+        <w:rPr>
+          <w:rFonts w:ascii="Arial" w:hAnsi="Arial" w:cs="Arial"/>
+        </w:rPr>
+      </w:pPr>
+      <w:r>
+        <w:rPr>
+          <w:rFonts w:ascii="Arial" w:hAnsi="Arial" w:cs="Arial"/>
+        </w:rPr>
         <w:lastRenderedPageBreak/>
-        <w:t>Manage Data</w:t>
-      </w:r>
-    </w:p>
-    <w:p>
-      <w:pPr>
-        <w:rPr>
-          <w:rFonts w:ascii="Arial" w:hAnsi="Arial" w:cs="Arial"/>
-        </w:rPr>
-      </w:pPr>
-    </w:p>
-    <w:p>
-      <w:pPr>
-        <w:rPr>
-          <w:rFonts w:ascii="Arial" w:hAnsi="Arial" w:cs="Arial"/>
-        </w:rPr>
-      </w:pPr>
-      <w:r>
-        <w:rPr>
-          <w:rFonts w:ascii="Arial" w:hAnsi="Arial" w:cs="Arial"/>
-        </w:rPr>
         <w:t>If you wish to exclude any tables, views or fields from your project, click the Manage Data button before you build.</w:t>
       </w:r>
     </w:p>
@@ -11158,7 +11959,7 @@
 </file>
 
 <file path=word/endnotes.xml><?xml version="1.0" encoding="utf-8"?>
-<w:endnotes xmlns:wpc="http://schemas.microsoft.com/office/word/2010/wordprocessingCanvas" xmlns:cx="http://schemas.microsoft.com/office/drawing/2014/chartex" xmlns:cx1="http://schemas.microsoft.com/office/drawing/2015/9/8/chartex" xmlns:cx2="http://schemas.microsoft.com/office/drawing/2015/10/21/chartex" xmlns:cx3="http://schemas.microsoft.com/office/drawing/2016/5/9/chartex" xmlns:cx4="http://schemas.microsoft.com/office/drawing/2016/5/10/chartex" xmlns:cx5="http://schemas.microsoft.com/office/drawing/2016/5/11/chartex" xmlns:cx6="http://schemas.microsoft.com/office/drawing/2016/5/12/chartex" xmlns:cx7="http://schemas.microsoft.com/office/drawing/2016/5/13/chartex" xmlns:cx8="http://schemas.microsoft.com/office/drawing/2016/5/14/chartex" xmlns:mc="http://schemas.openxmlformats.org/markup-compatibility/2006" xmlns:aink="http://schemas.microsoft.com/office/drawing/2016/ink" xmlns:am3d="http://schemas.microsoft.com/office/drawing/2017/model3d" xmlns:o="urn:schemas-microsoft-com:office:office" xmlns:r="http://schemas.openxmlformats.org/officeDocument/2006/relationships" xmlns:m="http://schemas.openxmlformats.org/officeDocument/2006/math" xmlns:v="urn:schemas-microsoft-com:vml" xmlns:wp14="http://schemas.microsoft.com/office/word/2010/wordprocessingDrawing" xmlns:wp="http://schemas.openxmlformats.org/drawingml/2006/wordprocessingDrawing" xmlns:w10="urn:schemas-microsoft-com:office:word" xmlns:w="http://schemas.openxmlformats.org/wordprocessingml/2006/main" xmlns:w14="http://schemas.microsoft.com/office/word/2010/wordml" xmlns:w15="http://schemas.microsoft.com/office/word/2012/wordml" xmlns:w16cid="http://schemas.microsoft.com/office/word/2016/wordml/cid" xmlns:w16se="http://schemas.microsoft.com/office/word/2015/wordml/symex" xmlns:wpg="http://schemas.microsoft.com/office/word/2010/wordprocessingGroup" xmlns:wpi="http://schemas.microsoft.com/office/word/2010/wordprocessingInk" xmlns:wne="http://schemas.microsoft.com/office/word/2006/wordml" xmlns:wps="http://schemas.microsoft.com/office/word/2010/wordprocessingShape" mc:Ignorable="w14 w15 w16se w16cid wp14">
+<w:endnotes xmlns:wpc="http://schemas.microsoft.com/office/word/2010/wordprocessingCanvas" xmlns:cx="http://schemas.microsoft.com/office/drawing/2014/chartex" xmlns:cx1="http://schemas.microsoft.com/office/drawing/2015/9/8/chartex" xmlns:cx2="http://schemas.microsoft.com/office/drawing/2015/10/21/chartex" xmlns:cx3="http://schemas.microsoft.com/office/drawing/2016/5/9/chartex" xmlns:cx4="http://schemas.microsoft.com/office/drawing/2016/5/10/chartex" xmlns:cx5="http://schemas.microsoft.com/office/drawing/2016/5/11/chartex" xmlns:cx6="http://schemas.microsoft.com/office/drawing/2016/5/12/chartex" xmlns:cx7="http://schemas.microsoft.com/office/drawing/2016/5/13/chartex" xmlns:cx8="http://schemas.microsoft.com/office/drawing/2016/5/14/chartex" xmlns:mc="http://schemas.openxmlformats.org/markup-compatibility/2006" xmlns:aink="http://schemas.microsoft.com/office/drawing/2016/ink" xmlns:am3d="http://schemas.microsoft.com/office/drawing/2017/model3d" xmlns:o="urn:schemas-microsoft-com:office:office" xmlns:r="http://schemas.openxmlformats.org/officeDocument/2006/relationships" xmlns:m="http://schemas.openxmlformats.org/officeDocument/2006/math" xmlns:v="urn:schemas-microsoft-com:vml" xmlns:wp14="http://schemas.microsoft.com/office/word/2010/wordprocessingDrawing" xmlns:wp="http://schemas.openxmlformats.org/drawingml/2006/wordprocessingDrawing" xmlns:w10="urn:schemas-microsoft-com:office:word" xmlns:w="http://schemas.openxmlformats.org/wordprocessingml/2006/main" xmlns:w14="http://schemas.microsoft.com/office/word/2010/wordml" xmlns:w15="http://schemas.microsoft.com/office/word/2012/wordml" xmlns:w16cex="http://schemas.microsoft.com/office/word/2018/wordml/cex" xmlns:w16cid="http://schemas.microsoft.com/office/word/2016/wordml/cid" xmlns:w16="http://schemas.microsoft.com/office/word/2018/wordml" xmlns:w16sdtdh="http://schemas.microsoft.com/office/word/2020/wordml/sdtdatahash" xmlns:w16se="http://schemas.microsoft.com/office/word/2015/wordml/symex" xmlns:wpg="http://schemas.microsoft.com/office/word/2010/wordprocessingGroup" xmlns:wpi="http://schemas.microsoft.com/office/word/2010/wordprocessingInk" xmlns:wne="http://schemas.microsoft.com/office/word/2006/wordml" xmlns:wps="http://schemas.microsoft.com/office/word/2010/wordprocessingShape" mc:Ignorable="w14 w15 w16se w16cid w16 w16cex w16sdtdh wp14">
   <w:endnote w:type="separator" w:id="-1">
     <w:p>
       <w:r>
@@ -11177,7 +11978,7 @@
 </file>
 
 <file path=word/footnotes.xml><?xml version="1.0" encoding="utf-8"?>
-<w:footnotes xmlns:wpc="http://schemas.microsoft.com/office/word/2010/wordprocessingCanvas" xmlns:cx="http://schemas.microsoft.com/office/drawing/2014/chartex" xmlns:cx1="http://schemas.microsoft.com/office/drawing/2015/9/8/chartex" xmlns:cx2="http://schemas.microsoft.com/office/drawing/2015/10/21/chartex" xmlns:cx3="http://schemas.microsoft.com/office/drawing/2016/5/9/chartex" xmlns:cx4="http://schemas.microsoft.com/office/drawing/2016/5/10/chartex" xmlns:cx5="http://schemas.microsoft.com/office/drawing/2016/5/11/chartex" xmlns:cx6="http://schemas.microsoft.com/office/drawing/2016/5/12/chartex" xmlns:cx7="http://schemas.microsoft.com/office/drawing/2016/5/13/chartex" xmlns:cx8="http://schemas.microsoft.com/office/drawing/2016/5/14/chartex" xmlns:mc="http://schemas.openxmlformats.org/markup-compatibility/2006" xmlns:aink="http://schemas.microsoft.com/office/drawing/2016/ink" xmlns:am3d="http://schemas.microsoft.com/office/drawing/2017/model3d" xmlns:o="urn:schemas-microsoft-com:office:office" xmlns:r="http://schemas.openxmlformats.org/officeDocument/2006/relationships" xmlns:m="http://schemas.openxmlformats.org/officeDocument/2006/math" xmlns:v="urn:schemas-microsoft-com:vml" xmlns:wp14="http://schemas.microsoft.com/office/word/2010/wordprocessingDrawing" xmlns:wp="http://schemas.openxmlformats.org/drawingml/2006/wordprocessingDrawing" xmlns:w10="urn:schemas-microsoft-com:office:word" xmlns:w="http://schemas.openxmlformats.org/wordprocessingml/2006/main" xmlns:w14="http://schemas.microsoft.com/office/word/2010/wordml" xmlns:w15="http://schemas.microsoft.com/office/word/2012/wordml" xmlns:w16cid="http://schemas.microsoft.com/office/word/2016/wordml/cid" xmlns:w16se="http://schemas.microsoft.com/office/word/2015/wordml/symex" xmlns:wpg="http://schemas.microsoft.com/office/word/2010/wordprocessingGroup" xmlns:wpi="http://schemas.microsoft.com/office/word/2010/wordprocessingInk" xmlns:wne="http://schemas.microsoft.com/office/word/2006/wordml" xmlns:wps="http://schemas.microsoft.com/office/word/2010/wordprocessingShape" mc:Ignorable="w14 w15 w16se w16cid wp14">
+<w:footnotes xmlns:wpc="http://schemas.microsoft.com/office/word/2010/wordprocessingCanvas" xmlns:cx="http://schemas.microsoft.com/office/drawing/2014/chartex" xmlns:cx1="http://schemas.microsoft.com/office/drawing/2015/9/8/chartex" xmlns:cx2="http://schemas.microsoft.com/office/drawing/2015/10/21/chartex" xmlns:cx3="http://schemas.microsoft.com/office/drawing/2016/5/9/chartex" xmlns:cx4="http://schemas.microsoft.com/office/drawing/2016/5/10/chartex" xmlns:cx5="http://schemas.microsoft.com/office/drawing/2016/5/11/chartex" xmlns:cx6="http://schemas.microsoft.com/office/drawing/2016/5/12/chartex" xmlns:cx7="http://schemas.microsoft.com/office/drawing/2016/5/13/chartex" xmlns:cx8="http://schemas.microsoft.com/office/drawing/2016/5/14/chartex" xmlns:mc="http://schemas.openxmlformats.org/markup-compatibility/2006" xmlns:aink="http://schemas.microsoft.com/office/drawing/2016/ink" xmlns:am3d="http://schemas.microsoft.com/office/drawing/2017/model3d" xmlns:o="urn:schemas-microsoft-com:office:office" xmlns:r="http://schemas.openxmlformats.org/officeDocument/2006/relationships" xmlns:m="http://schemas.openxmlformats.org/officeDocument/2006/math" xmlns:v="urn:schemas-microsoft-com:vml" xmlns:wp14="http://schemas.microsoft.com/office/word/2010/wordprocessingDrawing" xmlns:wp="http://schemas.openxmlformats.org/drawingml/2006/wordprocessingDrawing" xmlns:w10="urn:schemas-microsoft-com:office:word" xmlns:w="http://schemas.openxmlformats.org/wordprocessingml/2006/main" xmlns:w14="http://schemas.microsoft.com/office/word/2010/wordml" xmlns:w15="http://schemas.microsoft.com/office/word/2012/wordml" xmlns:w16cex="http://schemas.microsoft.com/office/word/2018/wordml/cex" xmlns:w16cid="http://schemas.microsoft.com/office/word/2016/wordml/cid" xmlns:w16="http://schemas.microsoft.com/office/word/2018/wordml" xmlns:w16sdtdh="http://schemas.microsoft.com/office/word/2020/wordml/sdtdatahash" xmlns:w16se="http://schemas.microsoft.com/office/word/2015/wordml/symex" xmlns:wpg="http://schemas.microsoft.com/office/word/2010/wordprocessingGroup" xmlns:wpi="http://schemas.microsoft.com/office/word/2010/wordprocessingInk" xmlns:wne="http://schemas.microsoft.com/office/word/2006/wordml" xmlns:wps="http://schemas.microsoft.com/office/word/2010/wordprocessingShape" mc:Ignorable="w14 w15 w16se w16cid w16 w16cex w16sdtdh wp14">
   <w:footnote w:type="separator" w:id="-1">
     <w:p>
       <w:r>
@@ -11196,7 +11997,7 @@
 </file>
 
 <file path=word/numbering.xml><?xml version="1.0" encoding="utf-8"?>
-<w:numbering xmlns:wpc="http://schemas.microsoft.com/office/word/2010/wordprocessingCanvas" xmlns:cx="http://schemas.microsoft.com/office/drawing/2014/chartex" xmlns:cx1="http://schemas.microsoft.com/office/drawing/2015/9/8/chartex" xmlns:cx2="http://schemas.microsoft.com/office/drawing/2015/10/21/chartex" xmlns:cx3="http://schemas.microsoft.com/office/drawing/2016/5/9/chartex" xmlns:cx4="http://schemas.microsoft.com/office/drawing/2016/5/10/chartex" xmlns:cx5="http://schemas.microsoft.com/office/drawing/2016/5/11/chartex" xmlns:cx6="http://schemas.microsoft.com/office/drawing/2016/5/12/chartex" xmlns:cx7="http://schemas.microsoft.com/office/drawing/2016/5/13/chartex" xmlns:cx8="http://schemas.microsoft.com/office/drawing/2016/5/14/chartex" xmlns:mc="http://schemas.openxmlformats.org/markup-compatibility/2006" xmlns:aink="http://schemas.microsoft.com/office/drawing/2016/ink" xmlns:am3d="http://schemas.microsoft.com/office/drawing/2017/model3d" xmlns:o="urn:schemas-microsoft-com:office:office" xmlns:r="http://schemas.openxmlformats.org/officeDocument/2006/relationships" xmlns:m="http://schemas.openxmlformats.org/officeDocument/2006/math" xmlns:v="urn:schemas-microsoft-com:vml" xmlns:wp14="http://schemas.microsoft.com/office/word/2010/wordprocessingDrawing" xmlns:wp="http://schemas.openxmlformats.org/drawingml/2006/wordprocessingDrawing" xmlns:w10="urn:schemas-microsoft-com:office:word" xmlns:w="http://schemas.openxmlformats.org/wordprocessingml/2006/main" xmlns:w14="http://schemas.microsoft.com/office/word/2010/wordml" xmlns:w15="http://schemas.microsoft.com/office/word/2012/wordml" xmlns:w16cid="http://schemas.microsoft.com/office/word/2016/wordml/cid" xmlns:w16se="http://schemas.microsoft.com/office/word/2015/wordml/symex" xmlns:wpg="http://schemas.microsoft.com/office/word/2010/wordprocessingGroup" xmlns:wpi="http://schemas.microsoft.com/office/word/2010/wordprocessingInk" xmlns:wne="http://schemas.microsoft.com/office/word/2006/wordml" xmlns:wps="http://schemas.microsoft.com/office/word/2010/wordprocessingShape" mc:Ignorable="w14 w15 w16se w16cid wp14">
+<w:numbering xmlns:wpc="http://schemas.microsoft.com/office/word/2010/wordprocessingCanvas" xmlns:cx="http://schemas.microsoft.com/office/drawing/2014/chartex" xmlns:cx1="http://schemas.microsoft.com/office/drawing/2015/9/8/chartex" xmlns:cx2="http://schemas.microsoft.com/office/drawing/2015/10/21/chartex" xmlns:cx3="http://schemas.microsoft.com/office/drawing/2016/5/9/chartex" xmlns:cx4="http://schemas.microsoft.com/office/drawing/2016/5/10/chartex" xmlns:cx5="http://schemas.microsoft.com/office/drawing/2016/5/11/chartex" xmlns:cx6="http://schemas.microsoft.com/office/drawing/2016/5/12/chartex" xmlns:cx7="http://schemas.microsoft.com/office/drawing/2016/5/13/chartex" xmlns:cx8="http://schemas.microsoft.com/office/drawing/2016/5/14/chartex" xmlns:mc="http://schemas.openxmlformats.org/markup-compatibility/2006" xmlns:aink="http://schemas.microsoft.com/office/drawing/2016/ink" xmlns:am3d="http://schemas.microsoft.com/office/drawing/2017/model3d" xmlns:o="urn:schemas-microsoft-com:office:office" xmlns:r="http://schemas.openxmlformats.org/officeDocument/2006/relationships" xmlns:m="http://schemas.openxmlformats.org/officeDocument/2006/math" xmlns:v="urn:schemas-microsoft-com:vml" xmlns:wp14="http://schemas.microsoft.com/office/word/2010/wordprocessingDrawing" xmlns:wp="http://schemas.openxmlformats.org/drawingml/2006/wordprocessingDrawing" xmlns:w10="urn:schemas-microsoft-com:office:word" xmlns:w="http://schemas.openxmlformats.org/wordprocessingml/2006/main" xmlns:w14="http://schemas.microsoft.com/office/word/2010/wordml" xmlns:w15="http://schemas.microsoft.com/office/word/2012/wordml" xmlns:w16cex="http://schemas.microsoft.com/office/word/2018/wordml/cex" xmlns:w16cid="http://schemas.microsoft.com/office/word/2016/wordml/cid" xmlns:w16="http://schemas.microsoft.com/office/word/2018/wordml" xmlns:w16sdtdh="http://schemas.microsoft.com/office/word/2020/wordml/sdtdatahash" xmlns:w16se="http://schemas.microsoft.com/office/word/2015/wordml/symex" xmlns:wpg="http://schemas.microsoft.com/office/word/2010/wordprocessingGroup" xmlns:wpi="http://schemas.microsoft.com/office/word/2010/wordprocessingInk" xmlns:wne="http://schemas.microsoft.com/office/word/2006/wordml" xmlns:wps="http://schemas.microsoft.com/office/word/2010/wordprocessingShape" mc:Ignorable="w14 w15 w16se w16cid w16 w16cex w16sdtdh wp14">
   <w:abstractNum w:abstractNumId="0" w15:restartNumberingAfterBreak="0">
     <w:nsid w:val="491A2AA1"/>
     <w:multiLevelType w:val="hybridMultilevel"/>
@@ -11685,7 +12486,7 @@
 </file>
 
 <file path=word/styles.xml><?xml version="1.0" encoding="utf-8"?>
-<w:styles xmlns:mc="http://schemas.openxmlformats.org/markup-compatibility/2006" xmlns:r="http://schemas.openxmlformats.org/officeDocument/2006/relationships" xmlns:w="http://schemas.openxmlformats.org/wordprocessingml/2006/main" xmlns:w14="http://schemas.microsoft.com/office/word/2010/wordml" xmlns:w15="http://schemas.microsoft.com/office/word/2012/wordml" xmlns:w16cid="http://schemas.microsoft.com/office/word/2016/wordml/cid" xmlns:w16se="http://schemas.microsoft.com/office/word/2015/wordml/symex" mc:Ignorable="w14 w15 w16se w16cid">
+<w:styles xmlns:mc="http://schemas.openxmlformats.org/markup-compatibility/2006" xmlns:r="http://schemas.openxmlformats.org/officeDocument/2006/relationships" xmlns:w="http://schemas.openxmlformats.org/wordprocessingml/2006/main" xmlns:w14="http://schemas.microsoft.com/office/word/2010/wordml" xmlns:w15="http://schemas.microsoft.com/office/word/2012/wordml" xmlns:w16cex="http://schemas.microsoft.com/office/word/2018/wordml/cex" xmlns:w16cid="http://schemas.microsoft.com/office/word/2016/wordml/cid" xmlns:w16="http://schemas.microsoft.com/office/word/2018/wordml" xmlns:w16sdtdh="http://schemas.microsoft.com/office/word/2020/wordml/sdtdatahash" xmlns:w16se="http://schemas.microsoft.com/office/word/2015/wordml/symex" mc:Ignorable="w14 w15 w16se w16cid w16 w16cex w16sdtdh">
   <w:docDefaults>
     <w:rPrDefault>
       <w:rPr>
@@ -11695,7 +12496,7 @@
     </w:rPrDefault>
     <w:pPrDefault/>
   </w:docDefaults>
-  <w:latentStyles w:defLockedState="0" w:defUIPriority="0" w:defSemiHidden="0" w:defUnhideWhenUsed="0" w:defQFormat="0" w:count="377">
+  <w:latentStyles w:defLockedState="0" w:defUIPriority="0" w:defSemiHidden="0" w:defUnhideWhenUsed="0" w:defQFormat="0" w:count="376">
     <w:lsdException w:name="Normal" w:qFormat="1"/>
     <w:lsdException w:name="heading 1" w:qFormat="1"/>
     <w:lsdException w:name="heading 2" w:semiHidden="1" w:unhideWhenUsed="1" w:qFormat="1"/>
@@ -11982,7 +12783,6 @@
     <w:lsdException w:name="Hashtag" w:semiHidden="1" w:uiPriority="99" w:unhideWhenUsed="1"/>
     <w:lsdException w:name="Unresolved Mention" w:semiHidden="1" w:uiPriority="99" w:unhideWhenUsed="1"/>
     <w:lsdException w:name="Smart Link" w:semiHidden="1" w:uiPriority="99" w:unhideWhenUsed="1"/>
-    <w:lsdException w:name="Smart Link Error" w:semiHidden="1" w:uiPriority="99" w:unhideWhenUsed="1"/>
   </w:latentStyles>
   <w:style w:type="paragraph" w:default="1" w:styleId="Normal">
     <w:name w:val="Normal"/>

</xml_diff>

<commit_message>
I updated the Quick Start Documents and the User's Guide.
</commit_message>
<xml_diff>
--- a/DataTier.Net/Class Room/Documents/DataTier.Net Quick Start.docx
+++ b/DataTier.Net/Class Room/Documents/DataTier.Net Quick Start.docx
@@ -110,6 +110,35 @@
       <w:r>
         <w:rPr>
           <w:rFonts w:ascii="Arial" w:hAnsi="Arial" w:cs="Arial"/>
+          <w:b/>
+          <w:sz w:val="28"/>
+          <w:szCs w:val="28"/>
+        </w:rPr>
+        <w:t>Update 1.4.2024: Major Milestone – Version 2 Templates with 2 Projects</w:t>
+      </w:r>
+    </w:p>
+    <w:p>
+      <w:pPr>
+        <w:rPr>
+          <w:rFonts w:ascii="Arial" w:hAnsi="Arial" w:cs="Arial"/>
+          <w:b/>
+          <w:sz w:val="28"/>
+          <w:szCs w:val="28"/>
+        </w:rPr>
+      </w:pPr>
+    </w:p>
+    <w:p>
+      <w:pPr>
+        <w:rPr>
+          <w:rFonts w:ascii="Arial" w:hAnsi="Arial" w:cs="Arial"/>
+          <w:b/>
+          <w:sz w:val="28"/>
+          <w:szCs w:val="28"/>
+        </w:rPr>
+      </w:pPr>
+      <w:r>
+        <w:rPr>
+          <w:rFonts w:ascii="Arial" w:hAnsi="Arial" w:cs="Arial"/>
           <w:bCs/>
           <w:sz w:val="28"/>
           <w:szCs w:val="28"/>
@@ -638,7 +667,52 @@
           <w:sz w:val="28"/>
           <w:szCs w:val="28"/>
         </w:rPr>
-        <w:t xml:space="preserve"> and .NET 7 version) are </w:t>
+        <w:t>,</w:t>
+      </w:r>
+      <w:r>
+        <w:rPr>
+          <w:rFonts w:ascii="Arial" w:hAnsi="Arial" w:cs="Arial"/>
+          <w:bCs/>
+          <w:sz w:val="28"/>
+          <w:szCs w:val="28"/>
+        </w:rPr>
+        <w:t xml:space="preserve"> .NET 7 </w:t>
+      </w:r>
+      <w:r>
+        <w:rPr>
+          <w:rFonts w:ascii="Arial" w:hAnsi="Arial" w:cs="Arial"/>
+          <w:bCs/>
+          <w:sz w:val="28"/>
+          <w:szCs w:val="28"/>
+        </w:rPr>
+        <w:t xml:space="preserve">and .NET 8 </w:t>
+      </w:r>
+      <w:r>
+        <w:rPr>
+          <w:rFonts w:ascii="Arial" w:hAnsi="Arial" w:cs="Arial"/>
+          <w:bCs/>
+          <w:sz w:val="28"/>
+          <w:szCs w:val="28"/>
+        </w:rPr>
+        <w:t>version</w:t>
+      </w:r>
+      <w:r>
+        <w:rPr>
+          <w:rFonts w:ascii="Arial" w:hAnsi="Arial" w:cs="Arial"/>
+          <w:bCs/>
+          <w:sz w:val="28"/>
+          <w:szCs w:val="28"/>
+        </w:rPr>
+        <w:t>s</w:t>
+      </w:r>
+      <w:r>
+        <w:rPr>
+          <w:rFonts w:ascii="Arial" w:hAnsi="Arial" w:cs="Arial"/>
+          <w:bCs/>
+          <w:sz w:val="28"/>
+          <w:szCs w:val="28"/>
+        </w:rPr>
+        <w:t xml:space="preserve">) </w:t>
       </w:r>
       <w:r>
         <w:rPr>
@@ -732,16 +806,34 @@
           <w:sz w:val="28"/>
           <w:szCs w:val="28"/>
         </w:rPr>
-        <w:t>.NET Core Versions (</w:t>
-      </w:r>
-      <w:r>
-        <w:rPr>
-          <w:rFonts w:ascii="Arial" w:hAnsi="Arial" w:cs="Arial"/>
-          <w:b/>
-          <w:sz w:val="28"/>
-          <w:szCs w:val="28"/>
-        </w:rPr>
-        <w:t>.NET5</w:t>
+        <w:t xml:space="preserve">.NET Core Versions </w:t>
+      </w:r>
+      <w:r>
+        <w:rPr>
+          <w:rFonts w:ascii="Arial" w:hAnsi="Arial" w:cs="Arial"/>
+          <w:b/>
+          <w:sz w:val="28"/>
+          <w:szCs w:val="28"/>
+        </w:rPr>
+        <w:t>.NET</w:t>
+      </w:r>
+      <w:r>
+        <w:rPr>
+          <w:rFonts w:ascii="Arial" w:hAnsi="Arial" w:cs="Arial"/>
+          <w:b/>
+          <w:sz w:val="28"/>
+          <w:szCs w:val="28"/>
+        </w:rPr>
+        <w:t xml:space="preserve"> </w:t>
+      </w:r>
+      <w:r>
+        <w:rPr>
+          <w:rFonts w:ascii="Arial" w:hAnsi="Arial" w:cs="Arial"/>
+          <w:b/>
+          <w:sz w:val="28"/>
+          <w:szCs w:val="28"/>
+        </w:rPr>
+        <w:t>5</w:t>
       </w:r>
       <w:r>
         <w:rPr>
@@ -786,7 +878,25 @@
           <w:sz w:val="28"/>
           <w:szCs w:val="28"/>
         </w:rPr>
-        <w:t xml:space="preserve"> and .NET 7)</w:t>
+        <w:t xml:space="preserve">, </w:t>
+      </w:r>
+      <w:r>
+        <w:rPr>
+          <w:rFonts w:ascii="Arial" w:hAnsi="Arial" w:cs="Arial"/>
+          <w:b/>
+          <w:sz w:val="28"/>
+          <w:szCs w:val="28"/>
+        </w:rPr>
+        <w:t>.NET 7</w:t>
+      </w:r>
+      <w:r>
+        <w:rPr>
+          <w:rFonts w:ascii="Arial" w:hAnsi="Arial" w:cs="Arial"/>
+          <w:b/>
+          <w:sz w:val="28"/>
+          <w:szCs w:val="28"/>
+        </w:rPr>
+        <w:t xml:space="preserve"> and .NET 8</w:t>
       </w:r>
       <w:r>
         <w:rPr>
@@ -1004,6 +1114,26 @@
           <w:sz w:val="28"/>
           <w:szCs w:val="28"/>
         </w:rPr>
+        <w:br w:type="page"/>
+      </w:r>
+    </w:p>
+    <w:p>
+      <w:pPr>
+        <w:rPr>
+          <w:rFonts w:ascii="Arial" w:hAnsi="Arial" w:cs="Arial"/>
+          <w:b/>
+          <w:sz w:val="28"/>
+          <w:szCs w:val="28"/>
+        </w:rPr>
+      </w:pPr>
+      <w:r>
+        <w:rPr>
+          <w:rFonts w:ascii="Arial" w:hAnsi="Arial" w:cs="Arial"/>
+          <w:b/>
+          <w:sz w:val="28"/>
+          <w:szCs w:val="28"/>
+        </w:rPr>
+        <w:lastRenderedPageBreak/>
         <w:t>Installing Project Templates</w:t>
       </w:r>
     </w:p>
@@ -1114,95 +1244,6 @@
         <w:rPr>
           <w:rFonts w:ascii="Arial" w:hAnsi="Arial" w:cs="Arial"/>
           <w:bCs/>
-        </w:rPr>
-      </w:pPr>
-      <w:r>
-        <w:rPr>
-          <w:rFonts w:ascii="Arial" w:hAnsi="Arial" w:cs="Arial"/>
-          <w:bCs/>
-          <w:sz w:val="28"/>
-          <w:szCs w:val="28"/>
-        </w:rPr>
-        <w:lastRenderedPageBreak/>
-        <w:t>The .NET Framework project templates are for version 4.</w:t>
-      </w:r>
-      <w:r>
-        <w:rPr>
-          <w:rFonts w:ascii="Arial" w:hAnsi="Arial" w:cs="Arial"/>
-          <w:bCs/>
-          <w:sz w:val="28"/>
-          <w:szCs w:val="28"/>
-        </w:rPr>
-        <w:t>8</w:t>
-      </w:r>
-      <w:r>
-        <w:rPr>
-          <w:rFonts w:ascii="Arial" w:hAnsi="Arial" w:cs="Arial"/>
-          <w:bCs/>
-          <w:sz w:val="28"/>
-          <w:szCs w:val="28"/>
-        </w:rPr>
-        <w:t>.</w:t>
-      </w:r>
-      <w:r>
-        <w:rPr>
-          <w:rFonts w:ascii="Arial" w:hAnsi="Arial" w:cs="Arial"/>
-          <w:bCs/>
-        </w:rPr>
-        <w:t xml:space="preserve"> </w:t>
-      </w:r>
-    </w:p>
-    <w:p>
-      <w:pPr>
-        <w:rPr>
-          <w:rFonts w:ascii="Arial" w:hAnsi="Arial" w:cs="Arial"/>
-          <w:bCs/>
-        </w:rPr>
-      </w:pPr>
-    </w:p>
-    <w:p>
-      <w:pPr>
-        <w:rPr>
-          <w:rFonts w:ascii="Arial" w:hAnsi="Arial" w:cs="Arial"/>
-          <w:bCs/>
-          <w:sz w:val="28"/>
-          <w:szCs w:val="28"/>
-        </w:rPr>
-      </w:pPr>
-      <w:r>
-        <w:rPr>
-          <w:rFonts w:ascii="Arial" w:hAnsi="Arial" w:cs="Arial"/>
-          <w:bCs/>
-          <w:sz w:val="28"/>
-          <w:szCs w:val="28"/>
-        </w:rPr>
-        <w:t>Update 7.21.2019: I created a new setup control</w:t>
-      </w:r>
-      <w:r>
-        <w:rPr>
-          <w:rFonts w:ascii="Arial" w:hAnsi="Arial" w:cs="Arial"/>
-          <w:bCs/>
-          <w:sz w:val="28"/>
-          <w:szCs w:val="28"/>
-        </w:rPr>
-        <w:t>:</w:t>
-      </w:r>
-    </w:p>
-    <w:p>
-      <w:pPr>
-        <w:rPr>
-          <w:rFonts w:ascii="Arial" w:hAnsi="Arial" w:cs="Arial"/>
-          <w:b/>
-          <w:sz w:val="28"/>
-          <w:szCs w:val="28"/>
-        </w:rPr>
-      </w:pPr>
-    </w:p>
-    <w:p>
-      <w:pPr>
-        <w:rPr>
-          <w:rFonts w:ascii="Arial" w:hAnsi="Arial" w:cs="Arial"/>
-          <w:bCs/>
           <w:sz w:val="28"/>
           <w:szCs w:val="28"/>
         </w:rPr>
@@ -1239,9 +1280,9 @@
           <w:noProof/>
         </w:rPr>
         <w:drawing>
-          <wp:inline distT="0" distB="0" distL="0" distR="0" wp14:anchorId="45140687" wp14:editId="7B0F2347">
-            <wp:extent cx="5362575" cy="3727114"/>
-            <wp:effectExtent l="0" t="0" r="0" b="6985"/>
+          <wp:inline distT="0" distB="0" distL="0" distR="0" wp14:anchorId="45140687" wp14:editId="0B5D01BA">
+            <wp:extent cx="4695825" cy="3263707"/>
+            <wp:effectExtent l="0" t="0" r="0" b="0"/>
             <wp:docPr id="13" name="Picture 13" descr="A screenshot of a cell phone&#10;&#10;Description automatically generated"/>
             <wp:cNvGraphicFramePr>
               <a:graphicFrameLocks xmlns:a="http://schemas.openxmlformats.org/drawingml/2006/main" noChangeAspect="1"/>
@@ -1268,7 +1309,7 @@
                   <pic:spPr>
                     <a:xfrm>
                       <a:off x="0" y="0"/>
-                      <a:ext cx="5398551" cy="3752118"/>
+                      <a:ext cx="4735635" cy="3291376"/>
                     </a:xfrm>
                     <a:prstGeom prst="rect">
                       <a:avLst/>
@@ -1523,37 +1564,37 @@
           <w:sz w:val="28"/>
           <w:szCs w:val="28"/>
         </w:rPr>
+        <w:t>DataTier.Net\DataTier.Net\Database\SQL Scripts\DataTier.Net.Schema.sql</w:t>
+      </w:r>
+    </w:p>
+    <w:p>
+      <w:pPr>
+        <w:rPr>
+          <w:rFonts w:ascii="Arial" w:hAnsi="Arial" w:cs="Arial"/>
+          <w:b/>
+          <w:bCs/>
+        </w:rPr>
+      </w:pPr>
+    </w:p>
+    <w:p>
+      <w:pPr>
+        <w:rPr>
+          <w:rFonts w:ascii="Arial" w:hAnsi="Arial" w:cs="Arial"/>
+          <w:b/>
+          <w:bCs/>
+          <w:sz w:val="28"/>
+          <w:szCs w:val="28"/>
+        </w:rPr>
+      </w:pPr>
+      <w:r>
+        <w:rPr>
+          <w:rFonts w:ascii="Arial" w:hAnsi="Arial" w:cs="Arial"/>
+          <w:b/>
+          <w:bCs/>
+          <w:sz w:val="28"/>
+          <w:szCs w:val="28"/>
+        </w:rPr>
         <w:lastRenderedPageBreak/>
-        <w:t>DataTier.Net\DataTier.Net\Database\SQL Scripts\DataTier.Net.Schema.sql</w:t>
-      </w:r>
-    </w:p>
-    <w:p>
-      <w:pPr>
-        <w:rPr>
-          <w:rFonts w:ascii="Arial" w:hAnsi="Arial" w:cs="Arial"/>
-          <w:b/>
-          <w:bCs/>
-        </w:rPr>
-      </w:pPr>
-    </w:p>
-    <w:p>
-      <w:pPr>
-        <w:rPr>
-          <w:rFonts w:ascii="Arial" w:hAnsi="Arial" w:cs="Arial"/>
-          <w:b/>
-          <w:bCs/>
-          <w:sz w:val="28"/>
-          <w:szCs w:val="28"/>
-        </w:rPr>
-      </w:pPr>
-      <w:r>
-        <w:rPr>
-          <w:rFonts w:ascii="Arial" w:hAnsi="Arial" w:cs="Arial"/>
-          <w:b/>
-          <w:bCs/>
-          <w:sz w:val="28"/>
-          <w:szCs w:val="28"/>
-        </w:rPr>
         <w:t>Step 2: Install DataTier.Net Project Templates:</w:t>
       </w:r>
     </w:p>
@@ -1906,7 +1947,17 @@
           <w:sz w:val="28"/>
           <w:szCs w:val="28"/>
         </w:rPr>
-        <w:t xml:space="preserve">, .NET 6 and </w:t>
+        <w:t>, .NET 6</w:t>
+      </w:r>
+      <w:r>
+        <w:rPr>
+          <w:rFonts w:ascii="Arial" w:hAnsi="Arial" w:cs="Arial"/>
+          <w:b/>
+          <w:bCs/>
+          <w:sz w:val="28"/>
+          <w:szCs w:val="28"/>
+        </w:rPr>
+        <w:t xml:space="preserve">, </w:t>
       </w:r>
       <w:r>
         <w:rPr>
@@ -1928,6 +1979,16 @@
         </w:rPr>
         <w:t xml:space="preserve"> 7</w:t>
       </w:r>
+      <w:r>
+        <w:rPr>
+          <w:rFonts w:ascii="Arial" w:hAnsi="Arial" w:cs="Arial"/>
+          <w:b/>
+          <w:bCs/>
+          <w:sz w:val="28"/>
+          <w:szCs w:val="28"/>
+        </w:rPr>
+        <w:t xml:space="preserve"> and .NET 8</w:t>
+      </w:r>
     </w:p>
     <w:p>
       <w:pPr>
@@ -2336,27 +2397,7 @@
           <w:szCs w:val="28"/>
           <w:highlight w:val="black"/>
         </w:rPr>
-        <w:t>DataJuggler.DataTier.Net</w:t>
-      </w:r>
-      <w:r>
-        <w:rPr>
-          <w:rFonts w:ascii="Arial" w:hAnsi="Arial" w:cs="Arial"/>
-          <w:color w:val="FFFFFF" w:themeColor="background1"/>
-          <w:sz w:val="28"/>
-          <w:szCs w:val="28"/>
-          <w:highlight w:val="black"/>
-        </w:rPr>
-        <w:t>7</w:t>
-      </w:r>
-      <w:r>
-        <w:rPr>
-          <w:rFonts w:ascii="Arial" w:hAnsi="Arial" w:cs="Arial"/>
-          <w:color w:val="FFFFFF" w:themeColor="background1"/>
-          <w:sz w:val="28"/>
-          <w:szCs w:val="28"/>
-          <w:highlight w:val="black"/>
-        </w:rPr>
-        <w:t>.ProjectTemplates</w:t>
+        <w:t>DataJuggler.DataTier.Net7.ProjectTemplates</w:t>
       </w:r>
       <w:proofErr w:type="gramEnd"/>
     </w:p>
@@ -2429,6 +2470,7 @@
         <w:rPr>
           <w:rFonts w:ascii="Arial" w:hAnsi="Arial" w:cs="Arial"/>
           <w:b/>
+          <w:noProof/>
         </w:rPr>
         <w:drawing>
           <wp:inline distT="0" distB="0" distL="0" distR="0" wp14:anchorId="169B5F9A" wp14:editId="61AF57C2">
@@ -2663,6 +2705,7 @@
         <w:rPr>
           <w:rFonts w:ascii="Arial" w:hAnsi="Arial" w:cs="Arial"/>
           <w:bCs/>
+          <w:noProof/>
         </w:rPr>
         <w:drawing>
           <wp:inline distT="0" distB="0" distL="0" distR="0" wp14:anchorId="616BE3F8" wp14:editId="1791D75B">
@@ -4377,6 +4420,100 @@
       <w:pPr>
         <w:rPr>
           <w:rFonts w:ascii="Arial" w:hAnsi="Arial" w:cs="Arial"/>
+          <w:sz w:val="28"/>
+          <w:szCs w:val="28"/>
+        </w:rPr>
+      </w:pPr>
+      <w:r>
+        <w:rPr>
+          <w:rFonts w:ascii="Arial" w:hAnsi="Arial" w:cs="Arial"/>
+          <w:sz w:val="28"/>
+          <w:szCs w:val="28"/>
+        </w:rPr>
+        <w:t>The Version 2 Templates use only two projects:</w:t>
+      </w:r>
+    </w:p>
+    <w:p>
+      <w:pPr>
+        <w:rPr>
+          <w:rFonts w:ascii="Arial" w:hAnsi="Arial" w:cs="Arial"/>
+          <w:sz w:val="28"/>
+          <w:szCs w:val="28"/>
+        </w:rPr>
+      </w:pPr>
+      <w:r>
+        <w:rPr>
+          <w:rFonts w:ascii="Arial" w:hAnsi="Arial" w:cs="Arial"/>
+          <w:sz w:val="28"/>
+          <w:szCs w:val="28"/>
+        </w:rPr>
+        <w:drawing>
+          <wp:inline distT="0" distB="0" distL="0" distR="0" wp14:anchorId="3F9BB6B8" wp14:editId="262E74C6">
+            <wp:extent cx="2914650" cy="1741219"/>
+            <wp:effectExtent l="0" t="0" r="0" b="0"/>
+            <wp:docPr id="206514748" name="Picture 1"/>
+            <wp:cNvGraphicFramePr>
+              <a:graphicFrameLocks xmlns:a="http://schemas.openxmlformats.org/drawingml/2006/main" noChangeAspect="1"/>
+            </wp:cNvGraphicFramePr>
+            <a:graphic xmlns:a="http://schemas.openxmlformats.org/drawingml/2006/main">
+              <a:graphicData uri="http://schemas.openxmlformats.org/drawingml/2006/picture">
+                <pic:pic xmlns:pic="http://schemas.openxmlformats.org/drawingml/2006/picture">
+                  <pic:nvPicPr>
+                    <pic:cNvPr id="206514748" name=""/>
+                    <pic:cNvPicPr/>
+                  </pic:nvPicPr>
+                  <pic:blipFill>
+                    <a:blip r:embed="rId18"/>
+                    <a:stretch>
+                      <a:fillRect/>
+                    </a:stretch>
+                  </pic:blipFill>
+                  <pic:spPr>
+                    <a:xfrm>
+                      <a:off x="0" y="0"/>
+                      <a:ext cx="2933581" cy="1752528"/>
+                    </a:xfrm>
+                    <a:prstGeom prst="rect">
+                      <a:avLst/>
+                    </a:prstGeom>
+                  </pic:spPr>
+                </pic:pic>
+              </a:graphicData>
+            </a:graphic>
+          </wp:inline>
+        </w:drawing>
+      </w:r>
+    </w:p>
+    <w:p>
+      <w:pPr>
+        <w:rPr>
+          <w:rFonts w:ascii="Arial" w:hAnsi="Arial" w:cs="Arial"/>
+          <w:sz w:val="28"/>
+          <w:szCs w:val="28"/>
+        </w:rPr>
+      </w:pPr>
+    </w:p>
+    <w:p>
+      <w:pPr>
+        <w:rPr>
+          <w:rFonts w:ascii="Arial" w:hAnsi="Arial" w:cs="Arial"/>
+          <w:sz w:val="28"/>
+          <w:szCs w:val="28"/>
+        </w:rPr>
+      </w:pPr>
+      <w:r>
+        <w:rPr>
+          <w:rFonts w:ascii="Arial" w:hAnsi="Arial" w:cs="Arial"/>
+          <w:sz w:val="28"/>
+          <w:szCs w:val="28"/>
+        </w:rPr>
+        <w:t>Version 1 Templates Use 4 Projects</w:t>
+      </w:r>
+    </w:p>
+    <w:p>
+      <w:pPr>
+        <w:rPr>
+          <w:rFonts w:ascii="Arial" w:hAnsi="Arial" w:cs="Arial"/>
         </w:rPr>
       </w:pPr>
       <w:r>
@@ -4400,7 +4537,7 @@
                     <pic:cNvPicPr/>
                   </pic:nvPicPr>
                   <pic:blipFill>
-                    <a:blip r:embed="rId18">
+                    <a:blip r:embed="rId19">
                       <a:extLst>
                         <a:ext uri="{28A0092B-C50C-407E-A947-70E740481C1C}">
                           <a14:useLocalDpi xmlns:a14="http://schemas.microsoft.com/office/drawing/2010/main" val="0"/>
@@ -4439,183 +4576,6 @@
       <w:pPr>
         <w:rPr>
           <w:rFonts w:ascii="Arial" w:hAnsi="Arial" w:cs="Arial"/>
-          <w:b/>
-          <w:sz w:val="28"/>
-          <w:szCs w:val="28"/>
-        </w:rPr>
-      </w:pPr>
-      <w:r>
-        <w:rPr>
-          <w:rFonts w:ascii="Arial" w:hAnsi="Arial" w:cs="Arial"/>
-          <w:b/>
-          <w:sz w:val="28"/>
-          <w:szCs w:val="28"/>
-        </w:rPr>
-        <w:t xml:space="preserve">.Net Framework </w:t>
-      </w:r>
-      <w:r>
-        <w:rPr>
-          <w:rFonts w:ascii="Arial" w:hAnsi="Arial" w:cs="Arial"/>
-          <w:b/>
-          <w:sz w:val="28"/>
-          <w:szCs w:val="28"/>
-        </w:rPr>
-        <w:t xml:space="preserve">Creating </w:t>
-      </w:r>
-      <w:r>
-        <w:rPr>
-          <w:rFonts w:ascii="Arial" w:hAnsi="Arial" w:cs="Arial"/>
-          <w:b/>
-          <w:sz w:val="28"/>
-          <w:szCs w:val="28"/>
-        </w:rPr>
-        <w:t xml:space="preserve">a </w:t>
-      </w:r>
-      <w:r>
-        <w:rPr>
-          <w:rFonts w:ascii="Arial" w:hAnsi="Arial" w:cs="Arial"/>
-          <w:b/>
-          <w:sz w:val="28"/>
-          <w:szCs w:val="28"/>
-        </w:rPr>
-        <w:t>DataTier.Net DataTier</w:t>
-      </w:r>
-      <w:r>
-        <w:rPr>
-          <w:rFonts w:ascii="Arial" w:hAnsi="Arial" w:cs="Arial"/>
-          <w:b/>
-          <w:sz w:val="28"/>
-          <w:szCs w:val="28"/>
-        </w:rPr>
-        <w:t xml:space="preserve"> (Depreciated)</w:t>
-      </w:r>
-    </w:p>
-    <w:p>
-      <w:pPr>
-        <w:rPr>
-          <w:rFonts w:ascii="Arial" w:hAnsi="Arial" w:cs="Arial"/>
-          <w:b/>
-          <w:sz w:val="28"/>
-          <w:szCs w:val="28"/>
-        </w:rPr>
-      </w:pPr>
-    </w:p>
-    <w:p>
-      <w:pPr>
-        <w:rPr>
-          <w:rFonts w:ascii="Arial" w:hAnsi="Arial" w:cs="Arial"/>
-          <w:b/>
-          <w:sz w:val="28"/>
-          <w:szCs w:val="28"/>
-        </w:rPr>
-      </w:pPr>
-      <w:r>
-        <w:rPr>
-          <w:rFonts w:ascii="Arial" w:hAnsi="Arial" w:cs="Arial"/>
-          <w:b/>
-          <w:sz w:val="28"/>
-          <w:szCs w:val="28"/>
-        </w:rPr>
-        <w:t>Create a DataTier.Net.ClassLibrary Project in Visual Studio</w:t>
-      </w:r>
-    </w:p>
-    <w:p>
-      <w:pPr>
-        <w:rPr>
-          <w:rFonts w:ascii="Arial" w:hAnsi="Arial" w:cs="Arial"/>
-          <w:b/>
-          <w:sz w:val="28"/>
-          <w:szCs w:val="28"/>
-        </w:rPr>
-      </w:pPr>
-    </w:p>
-    <w:p>
-      <w:pPr>
-        <w:rPr>
-          <w:rFonts w:ascii="Arial" w:hAnsi="Arial" w:cs="Arial"/>
-          <w:bCs/>
-          <w:sz w:val="28"/>
-          <w:szCs w:val="28"/>
-        </w:rPr>
-      </w:pPr>
-      <w:r>
-        <w:rPr>
-          <w:rFonts w:ascii="Arial" w:hAnsi="Arial" w:cs="Arial"/>
-          <w:bCs/>
-          <w:sz w:val="28"/>
-          <w:szCs w:val="28"/>
-        </w:rPr>
-        <w:t xml:space="preserve">In Visual Studio select File &gt; New Project </w:t>
-      </w:r>
-    </w:p>
-    <w:p>
-      <w:pPr>
-        <w:rPr>
-          <w:rFonts w:ascii="Arial" w:hAnsi="Arial" w:cs="Arial"/>
-          <w:bCs/>
-        </w:rPr>
-      </w:pPr>
-    </w:p>
-    <w:p>
-      <w:pPr>
-        <w:rPr>
-          <w:rFonts w:ascii="Arial" w:hAnsi="Arial" w:cs="Arial"/>
-          <w:bCs/>
-        </w:rPr>
-      </w:pPr>
-      <w:r>
-        <w:rPr>
-          <w:rFonts w:ascii="Arial" w:hAnsi="Arial" w:cs="Arial"/>
-          <w:bCs/>
-          <w:noProof/>
-        </w:rPr>
-        <w:drawing>
-          <wp:inline distT="0" distB="0" distL="0" distR="0" wp14:anchorId="6833A633" wp14:editId="75FA5538">
-            <wp:extent cx="3831505" cy="2656334"/>
-            <wp:effectExtent l="0" t="0" r="0" b="0"/>
-            <wp:docPr id="4" name="Picture 4" descr="A screenshot of a cell phone&#10;&#10;Description automatically generated"/>
-            <wp:cNvGraphicFramePr>
-              <a:graphicFrameLocks xmlns:a="http://schemas.openxmlformats.org/drawingml/2006/main" noChangeAspect="1"/>
-            </wp:cNvGraphicFramePr>
-            <a:graphic xmlns:a="http://schemas.openxmlformats.org/drawingml/2006/main">
-              <a:graphicData uri="http://schemas.openxmlformats.org/drawingml/2006/picture">
-                <pic:pic xmlns:pic="http://schemas.openxmlformats.org/drawingml/2006/picture">
-                  <pic:nvPicPr>
-                    <pic:cNvPr id="4" name="Create New Project.png"/>
-                    <pic:cNvPicPr/>
-                  </pic:nvPicPr>
-                  <pic:blipFill>
-                    <a:blip r:embed="rId19" cstate="print">
-                      <a:extLst>
-                        <a:ext uri="{28A0092B-C50C-407E-A947-70E740481C1C}">
-                          <a14:useLocalDpi xmlns:a14="http://schemas.microsoft.com/office/drawing/2010/main" val="0"/>
-                        </a:ext>
-                      </a:extLst>
-                    </a:blip>
-                    <a:stretch>
-                      <a:fillRect/>
-                    </a:stretch>
-                  </pic:blipFill>
-                  <pic:spPr>
-                    <a:xfrm>
-                      <a:off x="0" y="0"/>
-                      <a:ext cx="3881959" cy="2691313"/>
-                    </a:xfrm>
-                    <a:prstGeom prst="rect">
-                      <a:avLst/>
-                    </a:prstGeom>
-                  </pic:spPr>
-                </pic:pic>
-              </a:graphicData>
-            </a:graphic>
-          </wp:inline>
-        </w:drawing>
-      </w:r>
-    </w:p>
-    <w:p>
-      <w:pPr>
-        <w:rPr>
-          <w:rFonts w:ascii="Arial" w:hAnsi="Arial" w:cs="Arial"/>
           <w:bCs/>
           <w:color w:val="808080" w:themeColor="background1" w:themeShade="80"/>
           <w:sz w:val="28"/>
@@ -4630,6 +4590,28 @@
           <w:sz w:val="28"/>
           <w:szCs w:val="28"/>
         </w:rPr>
+        <w:br w:type="page"/>
+      </w:r>
+    </w:p>
+    <w:p>
+      <w:pPr>
+        <w:rPr>
+          <w:rFonts w:ascii="Arial" w:hAnsi="Arial" w:cs="Arial"/>
+          <w:bCs/>
+          <w:color w:val="808080" w:themeColor="background1" w:themeShade="80"/>
+          <w:sz w:val="28"/>
+          <w:szCs w:val="28"/>
+        </w:rPr>
+      </w:pPr>
+      <w:r>
+        <w:rPr>
+          <w:rFonts w:ascii="Arial" w:hAnsi="Arial" w:cs="Arial"/>
+          <w:bCs/>
+          <w:color w:val="808080" w:themeColor="background1" w:themeShade="80"/>
+          <w:sz w:val="28"/>
+          <w:szCs w:val="28"/>
+        </w:rPr>
+        <w:lastRenderedPageBreak/>
         <w:t xml:space="preserve">This screenshot is from </w:t>
       </w:r>
       <w:r>
@@ -5016,8 +4998,34 @@
           <w:sz w:val="28"/>
           <w:szCs w:val="28"/>
         </w:rPr>
-        <w:lastRenderedPageBreak/>
-        <w:t>Creating .NET Core Projects (.NET5, .NET 6 and .NET 7)</w:t>
+        <w:t>Creating .NET Core Projects .NET5, .NET 6</w:t>
+      </w:r>
+      <w:r>
+        <w:rPr>
+          <w:rFonts w:ascii="Arial" w:hAnsi="Arial" w:cs="Arial"/>
+          <w:b/>
+          <w:sz w:val="28"/>
+          <w:szCs w:val="28"/>
+        </w:rPr>
+        <w:t xml:space="preserve">, </w:t>
+      </w:r>
+      <w:r>
+        <w:rPr>
+          <w:rFonts w:ascii="Arial" w:hAnsi="Arial" w:cs="Arial"/>
+          <w:b/>
+          <w:sz w:val="28"/>
+          <w:szCs w:val="28"/>
+        </w:rPr>
+        <w:t xml:space="preserve">.NET </w:t>
+      </w:r>
+      <w:r>
+        <w:rPr>
+          <w:rFonts w:ascii="Arial" w:hAnsi="Arial" w:cs="Arial"/>
+          <w:b/>
+          <w:sz w:val="28"/>
+          <w:szCs w:val="28"/>
+        </w:rPr>
+        <w:t>7 and .NET 8</w:t>
       </w:r>
     </w:p>
     <w:p>
@@ -5104,35 +5112,34 @@
           <w:sz w:val="28"/>
           <w:szCs w:val="28"/>
         </w:rPr>
-        <w:t>Check the box for Dot Net Core Project, and this will show the Create Data Tier</w:t>
-      </w:r>
-    </w:p>
-    <w:p>
-      <w:pPr>
-        <w:rPr>
-          <w:rFonts w:ascii="Arial" w:hAnsi="Arial" w:cs="Arial"/>
-          <w:bCs/>
-        </w:rPr>
-      </w:pPr>
-    </w:p>
-    <w:p>
-      <w:pPr>
-        <w:rPr>
-          <w:rFonts w:ascii="Arial" w:hAnsi="Arial" w:cs="Arial"/>
-          <w:bCs/>
-        </w:rPr>
-      </w:pPr>
-      <w:r>
-        <w:rPr>
-          <w:rFonts w:ascii="Arial" w:hAnsi="Arial" w:cs="Arial"/>
-          <w:bCs/>
-          <w:noProof/>
+        <w:t>New projects now default to .NET 8. Change the Project Type for older versions.</w:t>
+      </w:r>
+    </w:p>
+    <w:p>
+      <w:pPr>
+        <w:rPr>
+          <w:rFonts w:ascii="Arial" w:hAnsi="Arial" w:cs="Arial"/>
+          <w:bCs/>
+        </w:rPr>
+      </w:pPr>
+    </w:p>
+    <w:p>
+      <w:pPr>
+        <w:rPr>
+          <w:rFonts w:ascii="Arial" w:hAnsi="Arial" w:cs="Arial"/>
+          <w:bCs/>
+        </w:rPr>
+      </w:pPr>
+      <w:r>
+        <w:rPr>
+          <w:rFonts w:ascii="Arial" w:hAnsi="Arial" w:cs="Arial"/>
+          <w:bCs/>
         </w:rPr>
         <w:drawing>
-          <wp:inline distT="0" distB="0" distL="0" distR="0" wp14:anchorId="05EE52FB" wp14:editId="73283A5C">
-            <wp:extent cx="4381500" cy="2011230"/>
-            <wp:effectExtent l="0" t="0" r="0" b="8255"/>
-            <wp:docPr id="33" name="Picture 33" descr="A screenshot of a cell phone&#10;&#10;Description automatically generated"/>
+          <wp:inline distT="0" distB="0" distL="0" distR="0" wp14:anchorId="7EBC7DFC" wp14:editId="5A87379A">
+            <wp:extent cx="5486400" cy="2518410"/>
+            <wp:effectExtent l="0" t="0" r="0" b="0"/>
+            <wp:docPr id="1311911002" name="Picture 1"/>
             <wp:cNvGraphicFramePr>
               <a:graphicFrameLocks xmlns:a="http://schemas.openxmlformats.org/drawingml/2006/main" noChangeAspect="1"/>
             </wp:cNvGraphicFramePr>
@@ -5140,17 +5147,11 @@
               <a:graphicData uri="http://schemas.openxmlformats.org/drawingml/2006/picture">
                 <pic:pic xmlns:pic="http://schemas.openxmlformats.org/drawingml/2006/picture">
                   <pic:nvPicPr>
-                    <pic:cNvPr id="33" name="Create DataTier.png"/>
+                    <pic:cNvPr id="1311911002" name=""/>
                     <pic:cNvPicPr/>
                   </pic:nvPicPr>
                   <pic:blipFill>
-                    <a:blip r:embed="rId22">
-                      <a:extLst>
-                        <a:ext uri="{28A0092B-C50C-407E-A947-70E740481C1C}">
-                          <a14:useLocalDpi xmlns:a14="http://schemas.microsoft.com/office/drawing/2010/main" val="0"/>
-                        </a:ext>
-                      </a:extLst>
-                    </a:blip>
+                    <a:blip r:embed="rId22"/>
                     <a:stretch>
                       <a:fillRect/>
                     </a:stretch>
@@ -5158,7 +5159,7 @@
                   <pic:spPr>
                     <a:xfrm>
                       <a:off x="0" y="0"/>
-                      <a:ext cx="4415525" cy="2026848"/>
+                      <a:ext cx="5486400" cy="2518410"/>
                     </a:xfrm>
                     <a:prstGeom prst="rect">
                       <a:avLst/>
@@ -5279,6 +5280,7 @@
           <w:bCs/>
           <w:noProof/>
         </w:rPr>
+        <w:lastRenderedPageBreak/>
         <w:drawing>
           <wp:inline distT="0" distB="0" distL="0" distR="0" wp14:anchorId="3BBF2509" wp14:editId="248087FC">
             <wp:extent cx="5133975" cy="2356637"/>
@@ -5326,19 +5328,28 @@
       <w:pPr>
         <w:rPr>
           <w:rFonts w:ascii="Arial" w:hAnsi="Arial" w:cs="Arial"/>
-          <w:bCs/>
-          <w:sz w:val="28"/>
-          <w:szCs w:val="28"/>
-        </w:rPr>
-      </w:pPr>
-      <w:r>
-        <w:rPr>
-          <w:rFonts w:ascii="Arial" w:hAnsi="Arial" w:cs="Arial"/>
-          <w:b/>
-          <w:sz w:val="28"/>
-          <w:szCs w:val="28"/>
-        </w:rPr>
-        <w:lastRenderedPageBreak/>
+          <w:b/>
+          <w:sz w:val="28"/>
+          <w:szCs w:val="28"/>
+        </w:rPr>
+      </w:pPr>
+    </w:p>
+    <w:p>
+      <w:pPr>
+        <w:rPr>
+          <w:rFonts w:ascii="Arial" w:hAnsi="Arial" w:cs="Arial"/>
+          <w:bCs/>
+          <w:sz w:val="28"/>
+          <w:szCs w:val="28"/>
+        </w:rPr>
+      </w:pPr>
+      <w:r>
+        <w:rPr>
+          <w:rFonts w:ascii="Arial" w:hAnsi="Arial" w:cs="Arial"/>
+          <w:b/>
+          <w:sz w:val="28"/>
+          <w:szCs w:val="28"/>
+        </w:rPr>
         <w:t>Bindings</w:t>
       </w:r>
     </w:p>
@@ -5556,7 +5567,7 @@
           <w:noProof/>
         </w:rPr>
         <w:drawing>
-          <wp:inline distT="0" distB="0" distL="0" distR="0" wp14:anchorId="2AD4F301" wp14:editId="467B35D2">
+          <wp:inline distT="0" distB="0" distL="0" distR="0" wp14:anchorId="2AD4F301" wp14:editId="39008DCC">
             <wp:extent cx="3680040" cy="2011670"/>
             <wp:effectExtent l="0" t="0" r="0" b="8255"/>
             <wp:docPr id="7" name="Picture 7" descr="A screenshot of a cell phone&#10;&#10;Description automatically generated"/>
@@ -5628,56 +5639,6 @@
     <w:p>
       <w:pPr>
         <w:rPr>
-          <w:rStyle w:val="Hyperlink"/>
-          <w:rFonts w:ascii="Arial" w:hAnsi="Arial" w:cs="Arial"/>
-          <w:sz w:val="28"/>
-          <w:szCs w:val="28"/>
-        </w:rPr>
-      </w:pPr>
-      <w:hyperlink r:id="rId25" w:history="1">
-        <w:r>
-          <w:rPr>
-            <w:rStyle w:val="Hyperlink"/>
-            <w:rFonts w:ascii="Arial" w:hAnsi="Arial" w:cs="Arial"/>
-            <w:sz w:val="28"/>
-            <w:szCs w:val="28"/>
-          </w:rPr>
-          <w:t>https://github.com/DataJuggler/BlazorToDoList</w:t>
-        </w:r>
-      </w:hyperlink>
-    </w:p>
-    <w:p>
-      <w:pPr>
-        <w:rPr>
-          <w:rStyle w:val="Hyperlink"/>
-          <w:rFonts w:ascii="Arial" w:hAnsi="Arial" w:cs="Arial"/>
-          <w:sz w:val="28"/>
-          <w:szCs w:val="28"/>
-        </w:rPr>
-      </w:pPr>
-    </w:p>
-    <w:p>
-      <w:pPr>
-        <w:rPr>
-          <w:rFonts w:ascii="Arial" w:hAnsi="Arial" w:cs="Arial"/>
-          <w:b/>
-          <w:sz w:val="28"/>
-          <w:szCs w:val="28"/>
-        </w:rPr>
-      </w:pPr>
-      <w:r>
-        <w:rPr>
-          <w:rFonts w:ascii="Arial" w:hAnsi="Arial" w:cs="Arial"/>
-          <w:b/>
-          <w:sz w:val="28"/>
-          <w:szCs w:val="28"/>
-        </w:rPr>
-        <w:br w:type="page"/>
-      </w:r>
-    </w:p>
-    <w:p>
-      <w:pPr>
-        <w:rPr>
           <w:rFonts w:ascii="Arial" w:hAnsi="Arial" w:cs="Arial"/>
           <w:b/>
           <w:sz w:val="28"/>
@@ -5781,7 +5742,7 @@
                     <pic:cNvPicPr/>
                   </pic:nvPicPr>
                   <pic:blipFill>
-                    <a:blip r:embed="rId26">
+                    <a:blip r:embed="rId25">
                       <a:extLst>
                         <a:ext uri="{28A0092B-C50C-407E-A947-70E740481C1C}">
                           <a14:useLocalDpi xmlns:a14="http://schemas.microsoft.com/office/drawing/2010/main" val="0"/>
@@ -6028,108 +5989,36 @@
           <w:sz w:val="28"/>
           <w:szCs w:val="28"/>
         </w:rPr>
-        <w:t xml:space="preserve">This will create a </w:t>
-      </w:r>
-      <w:proofErr w:type="spellStart"/>
-      <w:r>
-        <w:rPr>
-          <w:rFonts w:ascii="Arial" w:hAnsi="Arial" w:cs="Arial"/>
-          <w:bCs/>
-          <w:sz w:val="28"/>
-          <w:szCs w:val="28"/>
-        </w:rPr>
-        <w:t>DataWatcher</w:t>
-      </w:r>
-      <w:proofErr w:type="spellEnd"/>
-      <w:r>
-        <w:rPr>
-          <w:rFonts w:ascii="Arial" w:hAnsi="Arial" w:cs="Arial"/>
-          <w:bCs/>
-          <w:sz w:val="28"/>
-          <w:szCs w:val="28"/>
-        </w:rPr>
-        <w:t xml:space="preserve"> and a </w:t>
-      </w:r>
-      <w:proofErr w:type="spellStart"/>
-      <w:r>
-        <w:rPr>
-          <w:rFonts w:ascii="Arial" w:hAnsi="Arial" w:cs="Arial"/>
-          <w:bCs/>
-          <w:sz w:val="28"/>
-          <w:szCs w:val="28"/>
-        </w:rPr>
-        <w:t>DataService</w:t>
-      </w:r>
-      <w:proofErr w:type="spellEnd"/>
-      <w:r>
-        <w:rPr>
-          <w:rFonts w:ascii="Arial" w:hAnsi="Arial" w:cs="Arial"/>
-          <w:bCs/>
-          <w:sz w:val="28"/>
-          <w:szCs w:val="28"/>
-        </w:rPr>
-        <w:t xml:space="preserve"> class tailored for the Selected Table.</w:t>
-      </w:r>
-    </w:p>
-    <w:p>
-      <w:pPr>
-        <w:rPr>
-          <w:rFonts w:ascii="Arial" w:hAnsi="Arial" w:cs="Arial"/>
-          <w:b/>
-          <w:sz w:val="28"/>
-          <w:szCs w:val="28"/>
-        </w:rPr>
-      </w:pPr>
-    </w:p>
-    <w:p>
-      <w:pPr>
-        <w:rPr>
-          <w:rFonts w:ascii="Arial" w:hAnsi="Arial" w:cs="Arial"/>
-          <w:b/>
-          <w:sz w:val="28"/>
-          <w:szCs w:val="28"/>
-        </w:rPr>
-      </w:pPr>
-      <w:r>
-        <w:rPr>
-          <w:rFonts w:ascii="Arial" w:hAnsi="Arial" w:cs="Arial"/>
-          <w:b/>
-          <w:sz w:val="28"/>
-          <w:szCs w:val="28"/>
-        </w:rPr>
-        <w:t>Example Data Watcher &amp; Data Service:</w:t>
-      </w:r>
-    </w:p>
-    <w:p>
-      <w:pPr>
-        <w:rPr>
-          <w:rFonts w:ascii="Arial" w:hAnsi="Arial" w:cs="Arial"/>
-          <w:b/>
-          <w:sz w:val="28"/>
-          <w:szCs w:val="28"/>
-        </w:rPr>
-      </w:pPr>
-    </w:p>
-    <w:p>
-      <w:pPr>
-        <w:rPr>
-          <w:rFonts w:ascii="Arial" w:hAnsi="Arial" w:cs="Arial"/>
-          <w:b/>
-          <w:sz w:val="28"/>
-          <w:szCs w:val="28"/>
-        </w:rPr>
-      </w:pPr>
-      <w:hyperlink r:id="rId27" w:history="1">
-        <w:r>
-          <w:rPr>
-            <w:rStyle w:val="Hyperlink"/>
-            <w:rFonts w:ascii="Arial" w:hAnsi="Arial" w:cs="Arial"/>
-            <w:sz w:val="28"/>
-            <w:szCs w:val="28"/>
-          </w:rPr>
-          <w:t>https://github.com/DataJuggler/BlazorToDoList/tree/master/Data/DataGateway/Services</w:t>
-        </w:r>
-      </w:hyperlink>
+        <w:t>This will create a Data</w:t>
+      </w:r>
+      <w:r>
+        <w:rPr>
+          <w:rFonts w:ascii="Arial" w:hAnsi="Arial" w:cs="Arial"/>
+          <w:bCs/>
+          <w:sz w:val="28"/>
+          <w:szCs w:val="28"/>
+        </w:rPr>
+        <w:t xml:space="preserve"> </w:t>
+      </w:r>
+      <w:r>
+        <w:rPr>
+          <w:rFonts w:ascii="Arial" w:hAnsi="Arial" w:cs="Arial"/>
+          <w:bCs/>
+          <w:sz w:val="28"/>
+          <w:szCs w:val="28"/>
+        </w:rPr>
+        <w:t>Service class tailored for the Selected Table.</w:t>
+      </w:r>
+    </w:p>
+    <w:p>
+      <w:pPr>
+        <w:rPr>
+          <w:rFonts w:ascii="Arial" w:hAnsi="Arial" w:cs="Arial"/>
+          <w:b/>
+          <w:sz w:val="28"/>
+          <w:szCs w:val="28"/>
+        </w:rPr>
+      </w:pPr>
     </w:p>
     <w:p>
       <w:pPr>
@@ -6171,64 +6060,6 @@
           <w:szCs w:val="28"/>
         </w:rPr>
         <w:lastRenderedPageBreak/>
-        <w:t>Data Watcher</w:t>
-      </w:r>
-    </w:p>
-    <w:p>
-      <w:pPr>
-        <w:rPr>
-          <w:rFonts w:ascii="Arial" w:hAnsi="Arial" w:cs="Arial"/>
-          <w:b/>
-          <w:sz w:val="28"/>
-          <w:szCs w:val="28"/>
-        </w:rPr>
-      </w:pPr>
-    </w:p>
-    <w:p>
-      <w:pPr>
-        <w:rPr>
-          <w:rFonts w:ascii="Arial" w:hAnsi="Arial" w:cs="Arial"/>
-          <w:bCs/>
-          <w:sz w:val="28"/>
-          <w:szCs w:val="28"/>
-        </w:rPr>
-      </w:pPr>
-      <w:r>
-        <w:rPr>
-          <w:rFonts w:ascii="Arial" w:hAnsi="Arial" w:cs="Arial"/>
-          <w:bCs/>
-          <w:sz w:val="28"/>
-          <w:szCs w:val="28"/>
-        </w:rPr>
-        <w:t>The Data Watcher is set after you load the data from SQL. Whenever data is saved or reloaded, the data watcher is set again to detect any changes.</w:t>
-      </w:r>
-    </w:p>
-    <w:p>
-      <w:pPr>
-        <w:rPr>
-          <w:rFonts w:ascii="Arial" w:hAnsi="Arial" w:cs="Arial"/>
-          <w:bCs/>
-          <w:sz w:val="28"/>
-          <w:szCs w:val="28"/>
-        </w:rPr>
-      </w:pPr>
-    </w:p>
-    <w:p>
-      <w:pPr>
-        <w:rPr>
-          <w:rFonts w:ascii="Arial" w:hAnsi="Arial" w:cs="Arial"/>
-          <w:b/>
-          <w:sz w:val="28"/>
-          <w:szCs w:val="28"/>
-        </w:rPr>
-      </w:pPr>
-      <w:r>
-        <w:rPr>
-          <w:rFonts w:ascii="Arial" w:hAnsi="Arial" w:cs="Arial"/>
-          <w:b/>
-          <w:sz w:val="28"/>
-          <w:szCs w:val="28"/>
-        </w:rPr>
         <w:t>Data Service</w:t>
       </w:r>
     </w:p>
@@ -6300,7 +6131,7 @@
                     <pic:cNvPicPr/>
                   </pic:nvPicPr>
                   <pic:blipFill>
-                    <a:blip r:embed="rId28">
+                    <a:blip r:embed="rId26">
                       <a:extLst>
                         <a:ext uri="{28A0092B-C50C-407E-A947-70E740481C1C}">
                           <a14:useLocalDpi xmlns:a14="http://schemas.microsoft.com/office/drawing/2010/main" val="0"/>
@@ -6347,6 +6178,35 @@
       <w:pPr>
         <w:rPr>
           <w:rFonts w:ascii="Arial" w:hAnsi="Arial" w:cs="Arial"/>
+          <w:bCs/>
+          <w:sz w:val="28"/>
+          <w:szCs w:val="28"/>
+        </w:rPr>
+      </w:pPr>
+      <w:r>
+        <w:rPr>
+          <w:rFonts w:ascii="Arial" w:hAnsi="Arial" w:cs="Arial"/>
+          <w:bCs/>
+          <w:sz w:val="28"/>
+          <w:szCs w:val="28"/>
+        </w:rPr>
+        <w:t>Version 1 Template shown above.</w:t>
+      </w:r>
+    </w:p>
+    <w:p>
+      <w:pPr>
+        <w:rPr>
+          <w:rFonts w:ascii="Arial" w:hAnsi="Arial" w:cs="Arial"/>
+          <w:b/>
+          <w:sz w:val="28"/>
+          <w:szCs w:val="28"/>
+        </w:rPr>
+      </w:pPr>
+    </w:p>
+    <w:p>
+      <w:pPr>
+        <w:rPr>
+          <w:rFonts w:ascii="Arial" w:hAnsi="Arial" w:cs="Arial"/>
           <w:b/>
           <w:sz w:val="28"/>
           <w:szCs w:val="28"/>
@@ -6455,7 +6315,7 @@
                     <pic:cNvPicPr/>
                   </pic:nvPicPr>
                   <pic:blipFill>
-                    <a:blip r:embed="rId29">
+                    <a:blip r:embed="rId27">
                       <a:extLst>
                         <a:ext uri="{28A0092B-C50C-407E-A947-70E740481C1C}">
                           <a14:useLocalDpi xmlns:a14="http://schemas.microsoft.com/office/drawing/2010/main" val="0"/>
@@ -6568,6 +6428,111 @@
           <w:sz w:val="28"/>
           <w:szCs w:val="28"/>
         </w:rPr>
+        <w:t>Version 2 Template Structure only has two projects:</w:t>
+      </w:r>
+    </w:p>
+    <w:p>
+      <w:pPr>
+        <w:rPr>
+          <w:rFonts w:ascii="Arial" w:hAnsi="Arial" w:cs="Arial"/>
+          <w:bCs/>
+          <w:color w:val="808080" w:themeColor="background1" w:themeShade="80"/>
+          <w:sz w:val="28"/>
+          <w:szCs w:val="28"/>
+        </w:rPr>
+      </w:pPr>
+      <w:r>
+        <w:rPr>
+          <w:rFonts w:ascii="Arial" w:hAnsi="Arial" w:cs="Arial"/>
+          <w:b/>
+          <w:sz w:val="28"/>
+          <w:szCs w:val="28"/>
+        </w:rPr>
+        <w:t>Data Access Component and Object Library</w:t>
+      </w:r>
+    </w:p>
+    <w:p>
+      <w:pPr>
+        <w:rPr>
+          <w:rFonts w:ascii="Arial" w:hAnsi="Arial" w:cs="Arial"/>
+          <w:bCs/>
+          <w:color w:val="808080" w:themeColor="background1" w:themeShade="80"/>
+          <w:sz w:val="28"/>
+          <w:szCs w:val="28"/>
+        </w:rPr>
+      </w:pPr>
+      <w:r>
+        <w:rPr>
+          <w:rFonts w:ascii="Arial" w:hAnsi="Arial" w:cs="Arial"/>
+          <w:bCs/>
+          <w:color w:val="808080" w:themeColor="background1" w:themeShade="80"/>
+          <w:sz w:val="28"/>
+          <w:szCs w:val="28"/>
+        </w:rPr>
+        <w:drawing>
+          <wp:inline distT="0" distB="0" distL="0" distR="0" wp14:anchorId="35E69512" wp14:editId="69F1B492">
+            <wp:extent cx="3667637" cy="2191056"/>
+            <wp:effectExtent l="0" t="0" r="9525" b="0"/>
+            <wp:docPr id="518685087" name="Picture 1"/>
+            <wp:cNvGraphicFramePr>
+              <a:graphicFrameLocks xmlns:a="http://schemas.openxmlformats.org/drawingml/2006/main" noChangeAspect="1"/>
+            </wp:cNvGraphicFramePr>
+            <a:graphic xmlns:a="http://schemas.openxmlformats.org/drawingml/2006/main">
+              <a:graphicData uri="http://schemas.openxmlformats.org/drawingml/2006/picture">
+                <pic:pic xmlns:pic="http://schemas.openxmlformats.org/drawingml/2006/picture">
+                  <pic:nvPicPr>
+                    <pic:cNvPr id="518685087" name=""/>
+                    <pic:cNvPicPr/>
+                  </pic:nvPicPr>
+                  <pic:blipFill>
+                    <a:blip r:embed="rId18"/>
+                    <a:stretch>
+                      <a:fillRect/>
+                    </a:stretch>
+                  </pic:blipFill>
+                  <pic:spPr>
+                    <a:xfrm>
+                      <a:off x="0" y="0"/>
+                      <a:ext cx="3667637" cy="2191056"/>
+                    </a:xfrm>
+                    <a:prstGeom prst="rect">
+                      <a:avLst/>
+                    </a:prstGeom>
+                  </pic:spPr>
+                </pic:pic>
+              </a:graphicData>
+            </a:graphic>
+          </wp:inline>
+        </w:drawing>
+      </w:r>
+    </w:p>
+    <w:p>
+      <w:pPr>
+        <w:rPr>
+          <w:rFonts w:ascii="Arial" w:hAnsi="Arial" w:cs="Arial"/>
+          <w:bCs/>
+          <w:color w:val="808080" w:themeColor="background1" w:themeShade="80"/>
+          <w:sz w:val="28"/>
+          <w:szCs w:val="28"/>
+        </w:rPr>
+      </w:pPr>
+    </w:p>
+    <w:p>
+      <w:pPr>
+        <w:rPr>
+          <w:rFonts w:ascii="Arial" w:hAnsi="Arial" w:cs="Arial"/>
+          <w:b/>
+          <w:sz w:val="28"/>
+          <w:szCs w:val="28"/>
+        </w:rPr>
+      </w:pPr>
+      <w:r>
+        <w:rPr>
+          <w:rFonts w:ascii="Arial" w:hAnsi="Arial" w:cs="Arial"/>
+          <w:b/>
+          <w:sz w:val="28"/>
+          <w:szCs w:val="28"/>
+        </w:rPr>
         <w:t>Auto Fill Child Folders</w:t>
       </w:r>
     </w:p>
@@ -6605,7 +6570,7 @@
                     <pic:cNvPicPr/>
                   </pic:nvPicPr>
                   <pic:blipFill>
-                    <a:blip r:embed="rId30">
+                    <a:blip r:embed="rId28">
                       <a:extLst>
                         <a:ext uri="{28A0092B-C50C-407E-A947-70E740481C1C}">
                           <a14:useLocalDpi xmlns:a14="http://schemas.microsoft.com/office/drawing/2010/main" val="0"/>
@@ -6653,6 +6618,7 @@
           <w:sz w:val="28"/>
           <w:szCs w:val="28"/>
         </w:rPr>
+        <w:lastRenderedPageBreak/>
         <w:t xml:space="preserve">By </w:t>
       </w:r>
       <w:r>
@@ -6693,40 +6659,25 @@
       <w:pPr>
         <w:rPr>
           <w:rFonts w:ascii="Arial" w:hAnsi="Arial" w:cs="Arial"/>
-        </w:rPr>
-      </w:pPr>
-    </w:p>
-    <w:p>
-      <w:pPr>
-        <w:rPr>
-          <w:rFonts w:ascii="Arial" w:hAnsi="Arial" w:cs="Arial"/>
-          <w:b/>
-        </w:rPr>
-      </w:pPr>
-      <w:r>
-        <w:rPr>
-          <w:rFonts w:ascii="Arial" w:hAnsi="Arial" w:cs="Arial"/>
-          <w:b/>
-        </w:rPr>
-        <w:br w:type="page"/>
-      </w:r>
-    </w:p>
-    <w:p>
-      <w:pPr>
-        <w:rPr>
-          <w:rFonts w:ascii="Arial" w:hAnsi="Arial" w:cs="Arial"/>
-          <w:sz w:val="28"/>
-          <w:szCs w:val="28"/>
-        </w:rPr>
-      </w:pPr>
-      <w:r>
-        <w:rPr>
-          <w:rFonts w:ascii="Arial" w:hAnsi="Arial" w:cs="Arial"/>
-          <w:b/>
-          <w:sz w:val="28"/>
-          <w:szCs w:val="28"/>
-        </w:rPr>
-        <w:lastRenderedPageBreak/>
+          <w:b/>
+        </w:rPr>
+      </w:pPr>
+    </w:p>
+    <w:p>
+      <w:pPr>
+        <w:rPr>
+          <w:rFonts w:ascii="Arial" w:hAnsi="Arial" w:cs="Arial"/>
+          <w:sz w:val="28"/>
+          <w:szCs w:val="28"/>
+        </w:rPr>
+      </w:pPr>
+      <w:r>
+        <w:rPr>
+          <w:rFonts w:ascii="Arial" w:hAnsi="Arial" w:cs="Arial"/>
+          <w:b/>
+          <w:sz w:val="28"/>
+          <w:szCs w:val="28"/>
+        </w:rPr>
         <w:t>Add a database to your project.</w:t>
       </w:r>
     </w:p>
@@ -6851,7 +6802,7 @@
                     <pic:cNvPicPr/>
                   </pic:nvPicPr>
                   <pic:blipFill>
-                    <a:blip r:embed="rId31">
+                    <a:blip r:embed="rId29">
                       <a:extLst>
                         <a:ext uri="{28A0092B-C50C-407E-A947-70E740481C1C}">
                           <a14:useLocalDpi xmlns:a14="http://schemas.microsoft.com/office/drawing/2010/main" val="0"/>
@@ -7216,6 +7167,7 @@
           <w:sz w:val="28"/>
           <w:szCs w:val="28"/>
         </w:rPr>
+        <w:lastRenderedPageBreak/>
         <w:t>Click the ‘Save’ button again on the Project Wizard:</w:t>
       </w:r>
     </w:p>
@@ -7239,7 +7191,6 @@
           <w:rFonts w:ascii="Arial" w:hAnsi="Arial" w:cs="Arial"/>
           <w:noProof/>
         </w:rPr>
-        <w:lastRenderedPageBreak/>
         <w:drawing>
           <wp:inline distT="0" distB="0" distL="0" distR="0" wp14:anchorId="15870B2D" wp14:editId="2D110277">
             <wp:extent cx="5001370" cy="2295767"/>
@@ -7256,7 +7207,7 @@
                     <pic:cNvPicPr/>
                   </pic:nvPicPr>
                   <pic:blipFill>
-                    <a:blip r:embed="rId32">
+                    <a:blip r:embed="rId30">
                       <a:extLst>
                         <a:ext uri="{28A0092B-C50C-407E-A947-70E740481C1C}">
                           <a14:useLocalDpi xmlns:a14="http://schemas.microsoft.com/office/drawing/2010/main" val="0"/>
@@ -7326,7 +7277,7 @@
                     <pic:cNvPicPr/>
                   </pic:nvPicPr>
                   <pic:blipFill>
-                    <a:blip r:embed="rId33">
+                    <a:blip r:embed="rId31">
                       <a:extLst>
                         <a:ext uri="{28A0092B-C50C-407E-A947-70E740481C1C}">
                           <a14:useLocalDpi xmlns:a14="http://schemas.microsoft.com/office/drawing/2010/main" val="0"/>
@@ -7534,7 +7485,7 @@
                     <pic:cNvPicPr/>
                   </pic:nvPicPr>
                   <pic:blipFill>
-                    <a:blip r:embed="rId34">
+                    <a:blip r:embed="rId32">
                       <a:extLst>
                         <a:ext uri="{28A0092B-C50C-407E-A947-70E740481C1C}">
                           <a14:useLocalDpi xmlns:a14="http://schemas.microsoft.com/office/drawing/2010/main" val="0"/>
@@ -7987,35 +7938,6 @@
       <w:pPr>
         <w:rPr>
           <w:rFonts w:ascii="Arial" w:hAnsi="Arial" w:cs="Arial"/>
-          <w:b/>
-          <w:sz w:val="28"/>
-          <w:szCs w:val="28"/>
-        </w:rPr>
-      </w:pPr>
-      <w:r>
-        <w:rPr>
-          <w:rFonts w:ascii="Arial" w:hAnsi="Arial" w:cs="Arial"/>
-          <w:b/>
-          <w:sz w:val="28"/>
-          <w:szCs w:val="28"/>
-        </w:rPr>
-        <w:t>.Net Framework Only</w:t>
-      </w:r>
-    </w:p>
-    <w:p>
-      <w:pPr>
-        <w:rPr>
-          <w:rFonts w:ascii="Arial" w:hAnsi="Arial" w:cs="Arial"/>
-          <w:b/>
-          <w:sz w:val="28"/>
-          <w:szCs w:val="28"/>
-        </w:rPr>
-      </w:pPr>
-    </w:p>
-    <w:p>
-      <w:pPr>
-        <w:rPr>
-          <w:rFonts w:ascii="Arial" w:hAnsi="Arial" w:cs="Arial"/>
           <w:sz w:val="28"/>
           <w:szCs w:val="28"/>
         </w:rPr>
@@ -8186,7 +8108,7 @@
                     <pic:cNvPicPr/>
                   </pic:nvPicPr>
                   <pic:blipFill>
-                    <a:blip r:embed="rId35"/>
+                    <a:blip r:embed="rId33"/>
                     <a:stretch>
                       <a:fillRect/>
                     </a:stretch>
@@ -8782,7 +8704,7 @@
                     <pic:cNvPicPr/>
                   </pic:nvPicPr>
                   <pic:blipFill>
-                    <a:blip r:embed="rId36">
+                    <a:blip r:embed="rId34">
                       <a:extLst>
                         <a:ext uri="{28A0092B-C50C-407E-A947-70E740481C1C}">
                           <a14:useLocalDpi xmlns:a14="http://schemas.microsoft.com/office/drawing/2010/main" val="0"/>
@@ -9841,19 +9763,8 @@
           <w:szCs w:val="28"/>
         </w:rPr>
         <w:lastRenderedPageBreak/>
-        <w:t xml:space="preserve">Executing the </w:t>
-      </w:r>
-      <w:proofErr w:type="spellStart"/>
-      <w:r>
-        <w:rPr>
-          <w:rFonts w:ascii="Arial" w:hAnsi="Arial" w:cs="Arial"/>
-          <w:b/>
-          <w:sz w:val="28"/>
-          <w:szCs w:val="28"/>
-        </w:rPr>
-        <w:t>StoredProcedures.sql</w:t>
-      </w:r>
-      <w:proofErr w:type="spellEnd"/>
+        <w:t>Executing the StoredProcedures.sql</w:t>
+      </w:r>
     </w:p>
     <w:p>
       <w:pPr>
@@ -10137,7 +10048,7 @@
                     </pic:cNvPicPr>
                   </pic:nvPicPr>
                   <pic:blipFill>
-                    <a:blip r:embed="rId37">
+                    <a:blip r:embed="rId35">
                       <a:extLst>
                         <a:ext uri="{28A0092B-C50C-407E-A947-70E740481C1C}">
                           <a14:useLocalDpi xmlns:a14="http://schemas.microsoft.com/office/drawing/2010/main" val="0"/>
@@ -10712,7 +10623,7 @@
                     <pic:cNvPicPr/>
                   </pic:nvPicPr>
                   <pic:blipFill>
-                    <a:blip r:embed="rId38">
+                    <a:blip r:embed="rId36">
                       <a:extLst>
                         <a:ext uri="{28A0092B-C50C-407E-A947-70E740481C1C}">
                           <a14:useLocalDpi xmlns:a14="http://schemas.microsoft.com/office/drawing/2010/main" val="0"/>
@@ -10914,7 +10825,7 @@
           <w:szCs w:val="28"/>
         </w:rPr>
       </w:pPr>
-      <w:hyperlink r:id="rId39" w:history="1">
+      <w:hyperlink r:id="rId37" w:history="1">
         <w:r>
           <w:rPr>
             <w:rStyle w:val="Hyperlink"/>
@@ -11090,7 +11001,7 @@
                     <pic:cNvPicPr/>
                   </pic:nvPicPr>
                   <pic:blipFill>
-                    <a:blip r:embed="rId40">
+                    <a:blip r:embed="rId38">
                       <a:extLst>
                         <a:ext uri="{28A0092B-C50C-407E-A947-70E740481C1C}">
                           <a14:useLocalDpi xmlns:a14="http://schemas.microsoft.com/office/drawing/2010/main" val="0"/>
@@ -11182,7 +11093,7 @@
                     <pic:cNvPicPr/>
                   </pic:nvPicPr>
                   <pic:blipFill>
-                    <a:blip r:embed="rId41">
+                    <a:blip r:embed="rId39">
                       <a:extLst>
                         <a:ext uri="{28A0092B-C50C-407E-A947-70E740481C1C}">
                           <a14:useLocalDpi xmlns:a14="http://schemas.microsoft.com/office/drawing/2010/main" val="0"/>
@@ -11360,7 +11271,7 @@
         </w:rPr>
         <w:t xml:space="preserve"> </w:t>
       </w:r>
-      <w:hyperlink r:id="rId42" w:history="1">
+      <w:hyperlink r:id="rId40" w:history="1">
         <w:r>
           <w:rPr>
             <w:rStyle w:val="Hyperlink"/>
@@ -11393,6 +11304,7 @@
         <w:rPr>
           <w:rFonts w:ascii="Arial" w:hAnsi="Arial" w:cs="Arial"/>
           <w:b/>
+          <w:noProof/>
         </w:rPr>
         <w:drawing>
           <wp:inline distT="0" distB="0" distL="0" distR="0" wp14:anchorId="7B14B1F7" wp14:editId="613564AA">
@@ -11410,7 +11322,7 @@
                     <pic:cNvPicPr/>
                   </pic:nvPicPr>
                   <pic:blipFill>
-                    <a:blip r:embed="rId43"/>
+                    <a:blip r:embed="rId41"/>
                     <a:stretch>
                       <a:fillRect/>
                     </a:stretch>
@@ -11590,7 +11502,7 @@
         </w:rPr>
         <w:t xml:space="preserve"> </w:t>
       </w:r>
-      <w:hyperlink r:id="rId44" w:history="1">
+      <w:hyperlink r:id="rId42" w:history="1">
         <w:r>
           <w:rPr>
             <w:rStyle w:val="Hyperlink"/>
@@ -11637,7 +11549,7 @@
                     <pic:cNvPicPr/>
                   </pic:nvPicPr>
                   <pic:blipFill>
-                    <a:blip r:embed="rId45">
+                    <a:blip r:embed="rId43">
                       <a:extLst>
                         <a:ext uri="{28A0092B-C50C-407E-A947-70E740481C1C}">
                           <a14:useLocalDpi xmlns:a14="http://schemas.microsoft.com/office/drawing/2010/main" val="0"/>

</xml_diff>